<commit_message>
Almost finished the Recommendation Algorithms section
</commit_message>
<xml_diff>
--- a/report.docx
+++ b/report.docx
@@ -512,33 +512,344 @@
     <w:p>
       <w:pPr>
         <w:jc w:val="both"/>
-      </w:pPr>
-      <w:r>
+        <w:rPr>
+          <w:b/>
+          <w:bCs/>
+        </w:rPr>
+      </w:pPr>
+      <w:r>
+        <w:rPr>
+          <w:b/>
+          <w:bCs/>
+        </w:rPr>
         <w:t>Content-Based Filtering Approach</w:t>
       </w:r>
     </w:p>
     <w:p>
       <w:pPr>
+        <w:ind w:firstLine="36pt"/>
         <w:jc w:val="both"/>
       </w:pPr>
+      <w:r>
+        <w:t>In this approach, firstly the user profile is created. First, all the ratings for the active user are collected. All the IDs of the movies that this user rated are then</w:t>
+      </w:r>
+      <w:r>
+        <w:t xml:space="preserve"> gathered into an array. The Tag Genome relevancy scores for each of the tags for each of these movies is then collected, and a DataFrame is collected to represent this information. </w:t>
+      </w:r>
+      <w:r>
+        <w:t>The average rating for the active user is then calculated. In order to determine whether a rating is positive or negative, (whether the active user liked or disliked the film given their rating of it), the average rating of the user is then subtracted from the rating given by the user for a particular film</w:t>
+      </w:r>
+      <w:r>
+        <w:t>, as shown below:</w:t>
+      </w:r>
     </w:p>
     <w:p>
       <w:pPr>
         <w:jc w:val="both"/>
-      </w:pPr>
-      <w:r>
+        <w:rPr>
+          <w:sz w:val="24"/>
+          <w:szCs w:val="24"/>
+        </w:rPr>
+      </w:pPr>
+      <m:oMathPara>
+        <m:oMath>
+          <m:sSub>
+            <m:sSubPr>
+              <m:ctrlPr>
+                <w:rPr>
+                  <w:rFonts w:ascii="Cambria Math" w:hAnsi="Cambria Math"/>
+                  <w:i/>
+                  <w:sz w:val="24"/>
+                  <w:szCs w:val="24"/>
+                </w:rPr>
+              </m:ctrlPr>
+            </m:sSubPr>
+            <m:e>
+              <m:r>
+                <w:rPr>
+                  <w:rFonts w:ascii="Cambria Math" w:hAnsi="Cambria Math"/>
+                  <w:sz w:val="24"/>
+                  <w:szCs w:val="24"/>
+                </w:rPr>
+                <m:t>r</m:t>
+              </m:r>
+            </m:e>
+            <m:sub>
+              <m:r>
+                <w:rPr>
+                  <w:rFonts w:ascii="Cambria Math" w:hAnsi="Cambria Math"/>
+                  <w:sz w:val="24"/>
+                  <w:szCs w:val="24"/>
+                </w:rPr>
+                <m:t>ui</m:t>
+              </m:r>
+            </m:sub>
+          </m:sSub>
+          <m:r>
+            <w:rPr>
+              <w:rFonts w:ascii="Cambria Math" w:hAnsi="Cambria Math"/>
+              <w:sz w:val="24"/>
+              <w:szCs w:val="24"/>
+            </w:rPr>
+            <m:t xml:space="preserve">= </m:t>
+          </m:r>
+          <m:sSub>
+            <m:sSubPr>
+              <m:ctrlPr>
+                <w:rPr>
+                  <w:rFonts w:ascii="Cambria Math" w:hAnsi="Cambria Math"/>
+                  <w:i/>
+                  <w:sz w:val="24"/>
+                  <w:szCs w:val="24"/>
+                </w:rPr>
+              </m:ctrlPr>
+            </m:sSubPr>
+            <m:e>
+              <m:r>
+                <w:rPr>
+                  <w:rFonts w:ascii="Cambria Math" w:hAnsi="Cambria Math"/>
+                  <w:sz w:val="24"/>
+                  <w:szCs w:val="24"/>
+                </w:rPr>
+                <m:t>r</m:t>
+              </m:r>
+            </m:e>
+            <m:sub>
+              <m:r>
+                <w:rPr>
+                  <w:rFonts w:ascii="Cambria Math" w:hAnsi="Cambria Math"/>
+                  <w:sz w:val="24"/>
+                  <w:szCs w:val="24"/>
+                </w:rPr>
+                <m:t>ui</m:t>
+              </m:r>
+            </m:sub>
+          </m:sSub>
+          <m:r>
+            <w:rPr>
+              <w:rFonts w:ascii="Cambria Math" w:hAnsi="Cambria Math"/>
+              <w:sz w:val="24"/>
+              <w:szCs w:val="24"/>
+            </w:rPr>
+            <m:t xml:space="preserve">- </m:t>
+          </m:r>
+          <m:sSub>
+            <m:sSubPr>
+              <m:ctrlPr>
+                <w:rPr>
+                  <w:rFonts w:ascii="Cambria Math" w:hAnsi="Cambria Math"/>
+                  <w:i/>
+                  <w:sz w:val="24"/>
+                  <w:szCs w:val="24"/>
+                </w:rPr>
+              </m:ctrlPr>
+            </m:sSubPr>
+            <m:e>
+              <m:acc>
+                <m:accPr>
+                  <m:ctrlPr>
+                    <w:rPr>
+                      <w:rFonts w:ascii="Cambria Math" w:hAnsi="Cambria Math"/>
+                      <w:i/>
+                      <w:sz w:val="24"/>
+                      <w:szCs w:val="24"/>
+                    </w:rPr>
+                  </m:ctrlPr>
+                </m:accPr>
+                <m:e>
+                  <m:r>
+                    <w:rPr>
+                      <w:rFonts w:ascii="Cambria Math" w:hAnsi="Cambria Math"/>
+                      <w:sz w:val="24"/>
+                      <w:szCs w:val="24"/>
+                    </w:rPr>
+                    <m:t>r</m:t>
+                  </m:r>
+                </m:e>
+              </m:acc>
+            </m:e>
+            <m:sub>
+              <m:r>
+                <w:rPr>
+                  <w:rFonts w:ascii="Cambria Math" w:hAnsi="Cambria Math"/>
+                  <w:sz w:val="24"/>
+                  <w:szCs w:val="24"/>
+                </w:rPr>
+                <m:t>u</m:t>
+              </m:r>
+            </m:sub>
+          </m:sSub>
+        </m:oMath>
+      </m:oMathPara>
+    </w:p>
+    <w:p>
+      <w:pPr>
+        <w:jc w:val="both"/>
+        <w:rPr>
+          <w:sz w:val="24"/>
+          <w:szCs w:val="24"/>
+        </w:rPr>
+      </w:pPr>
+    </w:p>
+    <w:p>
+      <w:pPr>
+        <w:jc w:val="both"/>
+      </w:pPr>
+      <w:r>
+        <w:t>Where r</w:t>
+      </w:r>
+      <w:r>
+        <w:rPr>
+          <w:vertAlign w:val="subscript"/>
+        </w:rPr>
+        <w:t>ui</w:t>
+      </w:r>
+      <w:r>
+        <w:t xml:space="preserve"> represents the rating given by user u on item i, and </w:t>
+      </w:r>
+      <m:oMath>
+        <m:sSub>
+          <m:sSubPr>
+            <m:ctrlPr>
+              <w:rPr>
+                <w:rFonts w:ascii="Cambria Math" w:hAnsi="Cambria Math"/>
+                <w:i/>
+              </w:rPr>
+            </m:ctrlPr>
+          </m:sSubPr>
+          <m:e>
+            <m:acc>
+              <m:accPr>
+                <m:ctrlPr>
+                  <w:rPr>
+                    <w:rFonts w:ascii="Cambria Math" w:hAnsi="Cambria Math"/>
+                    <w:i/>
+                  </w:rPr>
+                </m:ctrlPr>
+              </m:accPr>
+              <m:e>
+                <m:r>
+                  <w:rPr>
+                    <w:rFonts w:ascii="Cambria Math" w:hAnsi="Cambria Math"/>
+                  </w:rPr>
+                  <m:t>r</m:t>
+                </m:r>
+              </m:e>
+            </m:acc>
+          </m:e>
+          <m:sub>
+            <m:r>
+              <w:rPr>
+                <w:rFonts w:ascii="Cambria Math" w:hAnsi="Cambria Math"/>
+              </w:rPr>
+              <m:t>u</m:t>
+            </m:r>
+          </m:sub>
+        </m:sSub>
+      </m:oMath>
+      <w:r>
+        <w:t xml:space="preserve"> represents the average rating of user u. </w:t>
+      </w:r>
+    </w:p>
+    <w:p>
+      <w:pPr>
+        <w:jc w:val="both"/>
+      </w:pPr>
+      <w:r>
+        <w:t xml:space="preserve">Then, the user profile is created by calculating the dot product between every tag’s relevance on every rated movie and </w:t>
+      </w:r>
+      <w:r>
+        <w:t>the</w:t>
+      </w:r>
+      <w:r>
+        <w:t xml:space="preserve"> rating the user has given on every movie.</w:t>
+      </w:r>
+      <w:r>
+        <w:t xml:space="preserve"> The user profile therefore then represents the active users’ preferences for every one of the movie tags.</w:t>
+      </w:r>
+    </w:p>
+    <w:p>
+      <w:pPr>
+        <w:ind w:firstLine="36pt"/>
+        <w:jc w:val="both"/>
+      </w:pPr>
+      <w:r>
+        <w:t xml:space="preserve">Then, in order to make recommendation predictions, the dot product of the user profile and the movie </w:t>
+      </w:r>
+      <w:r>
+        <w:t>Tag Genome scores for each of the possible movies is calculated, and saved in a new DataFrame. The sum of all the columns for every movie is then calculated, and this represents the prediction score for each movie. These values are then scaled using Min-Max Feature Scaling, using the Sklearn MinMaxScaler [5]</w:t>
+      </w:r>
+      <w:r>
+        <w:t>, to ensure all the prediction values are between 0 and 1. Then, the films that the active user has seen previously are removed, so that they are not recommended movies they have already seen. The DataFrame is then sorted in descending order, off of the predicted score column, and the first 10 movies are returned, as these movies have the highest predicted scores for the active user.</w:t>
+      </w:r>
+    </w:p>
+    <w:p>
+      <w:pPr>
+        <w:ind w:firstLine="36pt"/>
+        <w:jc w:val="both"/>
+      </w:pPr>
+      <w:r>
+        <w:t xml:space="preserve">In order to make the predictions more explainable, the 5 tags with the highest relevancy scores for each of the top 10 predictions for the active user are displayed alongside the DataFrame showing the </w:t>
+      </w:r>
+      <w:r>
+        <w:t>recommendations</w:t>
+      </w:r>
+      <w:r>
+        <w:t xml:space="preserve"> to the active user.</w:t>
+      </w:r>
+      <w:r>
+        <w:t xml:space="preserve"> An example of this can be shown below:</w:t>
+      </w:r>
+    </w:p>
+    <w:p>
+      <w:pPr>
+        <w:ind w:firstLine="36pt"/>
+        <w:jc w:val="both"/>
+      </w:pPr>
+    </w:p>
+    <w:p>
+      <w:pPr>
+        <w:jc w:val="both"/>
+      </w:pPr>
+    </w:p>
+    <w:p>
+      <w:pPr>
+        <w:jc w:val="both"/>
+        <w:rPr>
+          <w:b/>
+          <w:bCs/>
+        </w:rPr>
+      </w:pPr>
+      <w:r>
+        <w:rPr>
+          <w:b/>
+          <w:bCs/>
+        </w:rPr>
         <w:t>Collaborative-Filtering Approach</w:t>
       </w:r>
     </w:p>
     <w:p>
       <w:pPr>
+        <w:ind w:firstLine="36pt"/>
         <w:jc w:val="both"/>
       </w:pPr>
       <w:r>
         <w:t>In this approach, a model-based collaborative-filtering recommender system is created</w:t>
       </w:r>
       <w:r>
-        <w:t>, based upon a Matrix-Factorisation algorithm, specifically SVD, popularized by Simon Funk in the Netflix Prize.</w:t>
+        <w:t>, based upon a Matrix-Factorisation algorithm, specifically SVD, popularized by Simon Funk in the Netflix Prize</w:t>
+      </w:r>
+      <w:r>
+        <w:t xml:space="preserve"> [</w:t>
+      </w:r>
+      <w:r>
+        <w:t>4</w:t>
+      </w:r>
+      <w:r>
+        <w:t>]</w:t>
+      </w:r>
+      <w:r>
+        <w:t>.</w:t>
       </w:r>
       <w:r>
         <w:t xml:space="preserve"> This approach works in the following way:</w:t>
@@ -546,6 +857,7 @@
     </w:p>
     <w:p>
       <w:pPr>
+        <w:ind w:firstLine="36pt"/>
         <w:jc w:val="start"/>
       </w:pPr>
       <w:r>
@@ -570,9 +882,8 @@
         <w:rPr>
           <w:noProof/>
         </w:rPr>
-        <w:lastRenderedPageBreak/>
         <w:drawing>
-          <wp:anchor distT="0" distB="0" distL="114300" distR="114300" simplePos="0" relativeHeight="251662336" behindDoc="0" locked="0" layoutInCell="1" allowOverlap="1" wp14:anchorId="0A93ACD3" wp14:editId="59FBB9E0">
+          <wp:anchor distT="0" distB="0" distL="114300" distR="114300" simplePos="0" relativeHeight="251660288" behindDoc="0" locked="0" layoutInCell="1" allowOverlap="1" wp14:anchorId="0A93ACD3" wp14:editId="27B70B90">
             <wp:simplePos x="0" y="0"/>
             <wp:positionH relativeFrom="column">
               <wp:posOffset>634365</wp:posOffset>
@@ -719,132 +1030,540 @@
           <w:lang w:val="en-GB" w:eastAsia="en-GB"/>
         </w:rPr>
       </w:pPr>
+    </w:p>
+    <w:p>
+      <w:pPr>
+        <w:ind w:start="14.40pt"/>
+        <w:jc w:val="both"/>
+      </w:pPr>
+    </w:p>
+    <w:p>
+      <w:pPr>
+        <w:jc w:val="both"/>
+        <w:rPr>
+          <w:lang w:val="en-GB"/>
+        </w:rPr>
+      </w:pPr>
+      <w:r>
+        <w:t xml:space="preserve">where </w:t>
+      </w:r>
+      <w:r>
+        <w:rPr>
+          <w:rFonts w:ascii="Cambria Math" w:hAnsi="Cambria Math" w:cs="Cambria Math"/>
+          <w:lang w:val="en-GB"/>
+        </w:rPr>
+        <w:t>𝜇</w:t>
+      </w:r>
+      <w:r>
+        <w:rPr>
+          <w:rFonts w:ascii="Cambria Math" w:hAnsi="Cambria Math" w:cs="Cambria Math"/>
+          <w:lang w:val="en-GB"/>
+        </w:rPr>
+        <w:t xml:space="preserve"> </w:t>
+      </w:r>
+      <w:r>
+        <w:rPr>
+          <w:lang w:val="en-GB"/>
+        </w:rPr>
+        <w:t xml:space="preserve">represents </w:t>
+      </w:r>
+      <w:r>
+        <w:rPr>
+          <w:lang w:val="en-GB"/>
+        </w:rPr>
+        <w:t>the average rating of all the movies in the dataset</w:t>
+      </w:r>
+      <w:r>
+        <w:rPr>
+          <w:lang w:val="en-GB"/>
+        </w:rPr>
+        <w:t>, b</w:t>
+      </w:r>
+      <w:r>
+        <w:rPr>
+          <w:vertAlign w:val="subscript"/>
+          <w:lang w:val="en-GB"/>
+        </w:rPr>
+        <w:t>u</w:t>
+      </w:r>
+      <w:r>
+        <w:rPr>
+          <w:lang w:val="en-GB"/>
+        </w:rPr>
+        <w:t xml:space="preserve"> represents </w:t>
+      </w:r>
+      <w:r>
+        <w:rPr>
+          <w:lang w:val="en-GB"/>
+        </w:rPr>
+        <w:t>the average rating given by user u, b</w:t>
+      </w:r>
+      <w:r>
+        <w:rPr>
+          <w:vertAlign w:val="subscript"/>
+          <w:lang w:val="en-GB"/>
+        </w:rPr>
+        <w:t>i</w:t>
+      </w:r>
+      <w:r>
+        <w:rPr>
+          <w:lang w:val="en-GB"/>
+        </w:rPr>
+        <w:t xml:space="preserve"> represents the average rating of item i, q</w:t>
+      </w:r>
+      <w:r>
+        <w:rPr>
+          <w:vertAlign w:val="subscript"/>
+          <w:lang w:val="en-GB"/>
+        </w:rPr>
+        <w:t xml:space="preserve">i </w:t>
+      </w:r>
+      <w:r>
+        <w:rPr>
+          <w:lang w:val="en-GB"/>
+        </w:rPr>
+        <w:t xml:space="preserve"> represents the item vector and p</w:t>
+      </w:r>
+      <w:r>
+        <w:rPr>
+          <w:vertAlign w:val="subscript"/>
+          <w:lang w:val="en-GB"/>
+        </w:rPr>
+        <w:t>u</w:t>
+      </w:r>
+      <w:r>
+        <w:rPr>
+          <w:lang w:val="en-GB"/>
+        </w:rPr>
+        <w:t xml:space="preserve"> represents the user vector.</w:t>
+      </w:r>
+    </w:p>
+    <w:p>
+      <w:pPr>
+        <w:jc w:val="both"/>
+        <w:rPr>
+          <w:lang w:val="en-GB"/>
+        </w:rPr>
+      </w:pPr>
+    </w:p>
+    <w:p>
+      <w:pPr>
+        <w:ind w:firstLine="36pt"/>
+        <w:jc w:val="both"/>
+        <w:rPr>
+          <w:lang w:val="en-GB"/>
+        </w:rPr>
+      </w:pPr>
       <w:r>
         <w:rPr>
           <w:noProof/>
         </w:rPr>
         <w:drawing>
-          <wp:anchor distT="0" distB="0" distL="114300" distR="114300" simplePos="0" relativeHeight="251659264" behindDoc="0" locked="0" layoutInCell="1" allowOverlap="1" wp14:anchorId="459BD5EA" wp14:editId="75B810F9">
+          <wp:anchor distT="0" distB="0" distL="114300" distR="114300" simplePos="0" relativeHeight="251664384" behindDoc="0" locked="0" layoutInCell="1" allowOverlap="1" wp14:anchorId="18DEF527" wp14:editId="176C3D9D">
             <wp:simplePos x="0" y="0"/>
             <wp:positionH relativeFrom="column">
-              <wp:posOffset>4080510</wp:posOffset>
+              <wp:posOffset>16510</wp:posOffset>
             </wp:positionH>
             <wp:positionV relativeFrom="paragraph">
-              <wp:posOffset>5673725</wp:posOffset>
+              <wp:posOffset>346710</wp:posOffset>
             </wp:positionV>
-            <wp:extent cx="1616710" cy="457200"/>
-            <wp:effectExtent l="0" t="0" r="0" b="0"/>
+            <wp:extent cx="3089910" cy="710989"/>
+            <wp:effectExtent l="0" t="0" r="0" b="635"/>
             <wp:wrapSquare wrapText="bothSides"/>
-            <wp:docPr id="1" name="Text Box 1"/>
+            <wp:docPr id="7" name="Group 7"/>
             <wp:cNvGraphicFramePr/>
             <a:graphic xmlns:a="http://purl.oclc.org/ooxml/drawingml/main">
-              <a:graphicData uri="http://schemas.microsoft.com/office/word/2010/wordprocessingShape">
-                <wp:wsp>
-                  <wp:cNvSpPr txBox="1"/>
-                  <wp:spPr>
+              <a:graphicData uri="http://schemas.microsoft.com/office/word/2010/wordprocessingGroup">
+                <wp:wgp>
+                  <wp:cNvGrpSpPr>
+                    <a:extLst>
+                      <a:ext uri="{F59B8463-F414-42e2-B3A4-FFEF48DC7170}">
+                        <a15:nonVisualGroupProps xmlns:a15="http://schemas.microsoft.com/office/drawing/2012/main" isLegacyGroup="0"/>
+                      </a:ext>
+                    </a:extLst>
+                  </wp:cNvGrpSpPr>
+                  <wp:grpSpPr>
                     <a:xfrm>
                       <a:off x="0" y="0"/>
-                      <a:ext cx="1616710" cy="457200"/>
+                      <a:ext cx="3089910" cy="710989"/>
+                      <a:chOff x="0" y="0"/>
+                      <a:chExt cx="3089910" cy="710989"/>
                     </a:xfrm>
-                    <a:prstGeom prst="rect">
-                      <a:avLst/>
-                    </a:prstGeom>
-                    <a:solidFill>
-                      <a:prstClr val="white"/>
-                    </a:solidFill>
-                    <a:ln>
-                      <a:noFill/>
-                    </a:ln>
-                  </wp:spPr>
-                  <wp:txbx>
-                    <wne:txbxContent>
-                      <w:p>
-                        <w:pPr>
-                          <w:pStyle w:val="Caption"/>
-                          <w:rPr>
-                            <w:noProof/>
-                            <w:sz w:val="20"/>
-                            <w:szCs w:val="20"/>
-                          </w:rPr>
-                        </w:pPr>
-                        <w:r>
-                          <w:t xml:space="preserve">Equation </w:t>
-                        </w:r>
-                        <w:r>
-                          <w:fldChar w:fldCharType="begin"/>
-                        </w:r>
-                        <w:r>
-                          <w:instrText xml:space="preserve"> SEQ Equation \* ARABIC </w:instrText>
-                        </w:r>
-                        <w:r>
-                          <w:fldChar w:fldCharType="separate"/>
-                        </w:r>
-                        <w:r>
-                          <w:rPr>
-                            <w:noProof/>
-                          </w:rPr>
-                          <w:t>2</w:t>
-                        </w:r>
-                        <w:r>
-                          <w:fldChar w:fldCharType="end"/>
-                        </w:r>
-                      </w:p>
-                    </wne:txbxContent>
-                  </wp:txbx>
-                  <wp:bodyPr rot="0" spcFirstLastPara="0" vertOverflow="overflow" horzOverflow="overflow" vert="horz" wrap="square" lIns="0" tIns="0" rIns="0" bIns="0" numCol="1" spcCol="0" rtlCol="0" fromWordArt="0" anchor="t" anchorCtr="0" forceAA="0" compatLnSpc="1">
-                    <a:prstTxWarp prst="textNoShape">
-                      <a:avLst/>
-                    </a:prstTxWarp>
-                    <a:noAutofit/>
-                  </wp:bodyPr>
-                </wp:wsp>
+                  </wp:grpSpPr>
+                  <pic:pic xmlns:pic="http://purl.oclc.org/ooxml/drawingml/picture">
+                    <pic:nvPicPr>
+                      <pic:cNvPr id="5" name="Picture 5" descr="Text&#10;&#10;Description automatically generated with medium confidence"/>
+                      <pic:cNvPicPr>
+                        <a:picLocks noChangeAspect="1"/>
+                      </pic:cNvPicPr>
+                    </pic:nvPicPr>
+                    <pic:blipFill>
+                      <a:blip r:embed="rId10" cstate="print">
+                        <a:extLst>
+                          <a:ext uri="{28A0092B-C50C-407E-A947-70E740481C1C}">
+                            <a14:useLocalDpi xmlns:a14="http://schemas.microsoft.com/office/drawing/2010/main" val="0"/>
+                          </a:ext>
+                        </a:extLst>
+                      </a:blip>
+                      <a:stretch>
+                        <a:fillRect/>
+                      </a:stretch>
+                    </pic:blipFill>
+                    <pic:spPr>
+                      <a:xfrm>
+                        <a:off x="0" y="0"/>
+                        <a:ext cx="3089910" cy="502285"/>
+                      </a:xfrm>
+                      <a:prstGeom prst="rect">
+                        <a:avLst/>
+                      </a:prstGeom>
+                    </pic:spPr>
+                  </pic:pic>
+                  <wp:wsp>
+                    <wp:cNvPr id="6" name="Text Box 6"/>
+                    <wp:cNvSpPr txBox="1"/>
+                    <wp:spPr>
+                      <a:xfrm>
+                        <a:off x="0" y="499534"/>
+                        <a:ext cx="3089910" cy="211455"/>
+                      </a:xfrm>
+                      <a:prstGeom prst="rect">
+                        <a:avLst/>
+                      </a:prstGeom>
+                      <a:solidFill>
+                        <a:prstClr val="white"/>
+                      </a:solidFill>
+                      <a:ln>
+                        <a:noFill/>
+                      </a:ln>
+                    </wp:spPr>
+                    <wp:txbx>
+                      <wne:txbxContent>
+                        <w:p>
+                          <w:pPr>
+                            <w:pStyle w:val="Caption"/>
+                            <w:rPr>
+                              <w:noProof/>
+                              <w:sz w:val="20"/>
+                              <w:szCs w:val="20"/>
+                            </w:rPr>
+                          </w:pPr>
+                          <w:r>
+                            <w:t>Equation 2</w:t>
+                          </w:r>
+                        </w:p>
+                      </wne:txbxContent>
+                    </wp:txbx>
+                    <wp:bodyPr rot="0" spcFirstLastPara="0" vertOverflow="overflow" horzOverflow="overflow" vert="horz" wrap="square" lIns="0" tIns="0" rIns="0" bIns="0" numCol="1" spcCol="0" rtlCol="0" fromWordArt="0" anchor="t" anchorCtr="0" forceAA="0" compatLnSpc="1">
+                      <a:prstTxWarp prst="textNoShape">
+                        <a:avLst/>
+                      </a:prstTxWarp>
+                      <a:noAutofit/>
+                    </wp:bodyPr>
+                  </wp:wsp>
+                </wp:wgp>
               </a:graphicData>
             </a:graphic>
           </wp:anchor>
         </w:drawing>
       </w:r>
-    </w:p>
-    <w:p>
-      <w:pPr>
-        <w:ind w:start="14.40pt"/>
+      <w:r>
+        <w:rPr>
+          <w:lang w:val="en-GB"/>
+        </w:rPr>
+        <w:t>During training, the SVD minimises the following regularized squared error:</w:t>
+      </w:r>
+    </w:p>
+    <w:p>
+      <w:pPr>
         <w:jc w:val="both"/>
       </w:pPr>
+      <w:r>
+        <w:t>This is performed via stochastic gradient descent</w:t>
+      </w:r>
+      <w:r>
+        <w:t>:</w:t>
+      </w:r>
     </w:p>
     <w:p>
       <w:pPr>
         <w:jc w:val="both"/>
-        <w:rPr>
+      </w:pPr>
+      <w:r>
+        <w:rPr>
+          <w:noProof/>
+        </w:rPr>
+        <w:drawing>
+          <wp:anchor distT="0" distB="0" distL="114300" distR="114300" simplePos="0" relativeHeight="251668480" behindDoc="0" locked="0" layoutInCell="1" allowOverlap="1" wp14:anchorId="5CA21EBE" wp14:editId="33F7E2C0">
+            <wp:simplePos x="0" y="0"/>
+            <wp:positionH relativeFrom="column">
+              <wp:posOffset>710565</wp:posOffset>
+            </wp:positionH>
+            <wp:positionV relativeFrom="paragraph">
+              <wp:posOffset>112607</wp:posOffset>
+            </wp:positionV>
+            <wp:extent cx="1600200" cy="973243"/>
+            <wp:effectExtent l="0" t="0" r="0" b="5080"/>
+            <wp:wrapSquare wrapText="bothSides"/>
+            <wp:docPr id="10" name="Group 10"/>
+            <wp:cNvGraphicFramePr/>
+            <a:graphic xmlns:a="http://purl.oclc.org/ooxml/drawingml/main">
+              <a:graphicData uri="http://schemas.microsoft.com/office/word/2010/wordprocessingGroup">
+                <wp:wgp>
+                  <wp:cNvGrpSpPr>
+                    <a:extLst>
+                      <a:ext uri="{F59B8463-F414-42e2-B3A4-FFEF48DC7170}">
+                        <a15:nonVisualGroupProps xmlns:a15="http://schemas.microsoft.com/office/drawing/2012/main" isLegacyGroup="0"/>
+                      </a:ext>
+                    </a:extLst>
+                  </wp:cNvGrpSpPr>
+                  <wp:grpSpPr>
+                    <a:xfrm>
+                      <a:off x="0" y="0"/>
+                      <a:ext cx="1600200" cy="973243"/>
+                      <a:chOff x="0" y="0"/>
+                      <a:chExt cx="1600200" cy="973243"/>
+                    </a:xfrm>
+                  </wp:grpSpPr>
+                  <pic:pic xmlns:pic="http://purl.oclc.org/ooxml/drawingml/picture">
+                    <pic:nvPicPr>
+                      <pic:cNvPr id="8" name="Picture 8" descr="Text, letter&#10;&#10;Description automatically generated"/>
+                      <pic:cNvPicPr>
+                        <a:picLocks noChangeAspect="1"/>
+                      </pic:cNvPicPr>
+                    </pic:nvPicPr>
+                    <pic:blipFill>
+                      <a:blip r:embed="rId11" cstate="print">
+                        <a:extLst>
+                          <a:ext uri="{28A0092B-C50C-407E-A947-70E740481C1C}">
+                            <a14:useLocalDpi xmlns:a14="http://schemas.microsoft.com/office/drawing/2010/main" val="0"/>
+                          </a:ext>
+                        </a:extLst>
+                      </a:blip>
+                      <a:stretch>
+                        <a:fillRect/>
+                      </a:stretch>
+                    </pic:blipFill>
+                    <pic:spPr>
+                      <a:xfrm>
+                        <a:off x="0" y="0"/>
+                        <a:ext cx="1600200" cy="796290"/>
+                      </a:xfrm>
+                      <a:prstGeom prst="rect">
+                        <a:avLst/>
+                      </a:prstGeom>
+                    </pic:spPr>
+                  </pic:pic>
+                  <wp:wsp>
+                    <wp:cNvPr id="9" name="Text Box 9"/>
+                    <wp:cNvSpPr txBox="1"/>
+                    <wp:spPr>
+                      <a:xfrm>
+                        <a:off x="0" y="804333"/>
+                        <a:ext cx="1600200" cy="168910"/>
+                      </a:xfrm>
+                      <a:prstGeom prst="rect">
+                        <a:avLst/>
+                      </a:prstGeom>
+                      <a:solidFill>
+                        <a:prstClr val="white"/>
+                      </a:solidFill>
+                      <a:ln>
+                        <a:noFill/>
+                      </a:ln>
+                    </wp:spPr>
+                    <wp:txbx>
+                      <wne:txbxContent>
+                        <w:p>
+                          <w:pPr>
+                            <w:pStyle w:val="Caption"/>
+                            <w:rPr>
+                              <w:noProof/>
+                              <w:sz w:val="20"/>
+                              <w:szCs w:val="20"/>
+                            </w:rPr>
+                          </w:pPr>
+                          <w:r>
+                            <w:t xml:space="preserve">Equation </w:t>
+                          </w:r>
+                          <w:r>
+                            <w:fldChar w:fldCharType="begin"/>
+                          </w:r>
+                          <w:r>
+                            <w:instrText xml:space="preserve"> SEQ Equation \* ARABIC </w:instrText>
+                          </w:r>
+                          <w:r>
+                            <w:fldChar w:fldCharType="separate"/>
+                          </w:r>
+                          <w:r>
+                            <w:rPr>
+                              <w:noProof/>
+                            </w:rPr>
+                            <w:t>3</w:t>
+                          </w:r>
+                          <w:r>
+                            <w:fldChar w:fldCharType="end"/>
+                          </w:r>
+                        </w:p>
+                      </wne:txbxContent>
+                    </wp:txbx>
+                    <wp:bodyPr rot="0" spcFirstLastPara="0" vertOverflow="overflow" horzOverflow="overflow" vert="horz" wrap="square" lIns="0" tIns="0" rIns="0" bIns="0" numCol="1" spcCol="0" rtlCol="0" fromWordArt="0" anchor="t" anchorCtr="0" forceAA="0" compatLnSpc="1">
+                      <a:prstTxWarp prst="textNoShape">
+                        <a:avLst/>
+                      </a:prstTxWarp>
+                      <a:noAutofit/>
+                    </wp:bodyPr>
+                  </wp:wsp>
+                </wp:wgp>
+              </a:graphicData>
+            </a:graphic>
+          </wp:anchor>
+        </w:drawing>
+      </w:r>
+    </w:p>
+    <w:p>
+      <w:pPr>
+        <w:jc w:val="both"/>
+      </w:pPr>
+    </w:p>
+    <w:p>
+      <w:pPr>
+        <w:jc w:val="both"/>
+      </w:pPr>
+    </w:p>
+    <w:p>
+      <w:pPr>
+        <w:jc w:val="both"/>
+      </w:pPr>
+    </w:p>
+    <w:p>
+      <w:pPr>
+        <w:jc w:val="both"/>
+      </w:pPr>
+    </w:p>
+    <w:p>
+      <w:pPr>
+        <w:jc w:val="both"/>
+      </w:pPr>
+    </w:p>
+    <w:p>
+      <w:pPr>
+        <w:jc w:val="both"/>
+      </w:pPr>
+    </w:p>
+    <w:p>
+      <w:pPr>
+        <w:jc w:val="both"/>
+      </w:pPr>
+    </w:p>
+    <w:p>
+      <w:pPr>
+        <w:pStyle w:val="Heading2"/>
+        <w:numPr>
+          <w:ilvl w:val="0"/>
+          <w:numId w:val="0"/>
+        </w:numPr>
+        <w:rPr>
+          <w:i w:val="0"/>
+          <w:iCs w:val="0"/>
           <w:lang w:val="en-GB"/>
         </w:rPr>
       </w:pPr>
       <w:r>
-        <w:t xml:space="preserve">where </w:t>
+        <w:rPr>
+          <w:i w:val="0"/>
+          <w:iCs w:val="0"/>
+        </w:rPr>
+        <w:t>Where e</w:t>
+      </w:r>
+      <w:r>
+        <w:rPr>
+          <w:i w:val="0"/>
+          <w:iCs w:val="0"/>
+          <w:vertAlign w:val="subscript"/>
+        </w:rPr>
+        <w:t>ui</w:t>
+      </w:r>
+      <w:r>
+        <w:rPr>
+          <w:i w:val="0"/>
+          <w:iCs w:val="0"/>
+        </w:rPr>
+        <w:t xml:space="preserve"> represents the difference between the actual rating</w:t>
+      </w:r>
+      <w:r>
+        <w:rPr>
+          <w:i w:val="0"/>
+          <w:iCs w:val="0"/>
+        </w:rPr>
+        <w:t xml:space="preserve"> </w:t>
+      </w:r>
+      <w:r>
+        <w:rPr>
+          <w:i w:val="0"/>
+          <w:iCs w:val="0"/>
+        </w:rPr>
+        <w:t>given by user u on item i, and the predicted rating by the</w:t>
+      </w:r>
+      <w:r>
+        <w:rPr>
+          <w:i w:val="0"/>
+          <w:iCs w:val="0"/>
+        </w:rPr>
+        <w:t xml:space="preserve"> </w:t>
+      </w:r>
+      <w:r>
+        <w:rPr>
+          <w:i w:val="0"/>
+          <w:iCs w:val="0"/>
+        </w:rPr>
+        <w:t xml:space="preserve">SVD. </w:t>
+      </w:r>
+      <w:r>
+        <w:rPr>
+          <w:i w:val="0"/>
+          <w:iCs w:val="0"/>
+        </w:rPr>
+        <w:t xml:space="preserve">The model in this paper was trained using the learning rate, </w:t>
       </w:r>
       <w:r>
         <w:rPr>
           <w:rFonts w:ascii="Cambria Math" w:hAnsi="Cambria Math" w:cs="Cambria Math"/>
           <w:lang w:val="en-GB"/>
         </w:rPr>
-        <w:t>𝜇</w:t>
+        <w:t>𝛾</w:t>
+      </w:r>
+      <w:r>
+        <w:rPr>
+          <w:i w:val="0"/>
+          <w:iCs w:val="0"/>
+          <w:lang w:val="en-GB"/>
+        </w:rPr>
+        <w:t>, of 0.005</w:t>
+      </w:r>
+      <w:r>
+        <w:rPr>
+          <w:i w:val="0"/>
+          <w:iCs w:val="0"/>
+          <w:lang w:val="en-GB"/>
+        </w:rPr>
+        <w:t xml:space="preserve">, and the regularisation term, </w:t>
       </w:r>
       <w:r>
         <w:rPr>
           <w:rFonts w:ascii="Cambria Math" w:hAnsi="Cambria Math" w:cs="Cambria Math"/>
           <w:lang w:val="en-GB"/>
         </w:rPr>
-        <w:t xml:space="preserve"> </w:t>
-      </w:r>
-    </w:p>
-    <w:p>
-      <w:pPr>
-        <w:jc w:val="both"/>
-      </w:pPr>
-    </w:p>
-    <w:p>
-      <w:pPr>
-        <w:ind w:start="14.40pt"/>
-        <w:jc w:val="both"/>
-      </w:pPr>
+        <w:t>𝜆</w:t>
+      </w:r>
+      <w:r>
+        <w:rPr>
+          <w:i w:val="0"/>
+          <w:iCs w:val="0"/>
+          <w:lang w:val="en-GB"/>
+        </w:rPr>
+        <w:t>, of 0.02.</w:t>
+      </w:r>
     </w:p>
     <w:p>
       <w:pPr>
@@ -854,6 +1573,7 @@
         <w:t>Evaluation Methods</w:t>
       </w:r>
     </w:p>
+    <w:p/>
     <w:p/>
     <w:p>
       <w:pPr>
@@ -1039,10 +1759,7 @@
         <w:t xml:space="preserve">”.  </w:t>
       </w:r>
       <w:r>
-        <w:t xml:space="preserve">Instead, try “R. </w:t>
-      </w:r>
-      <w:r>
-        <w:t>B. G. thanks</w:t>
+        <w:t>Instead, try “R. B. G. thanks</w:t>
       </w:r>
       <w:r>
         <w:t>...</w:t>
@@ -1116,6 +1833,7 @@
         <w:pStyle w:val="BodyText"/>
       </w:pPr>
       <w:r>
+        <w:lastRenderedPageBreak/>
         <w:t>Unless there are six au</w:t>
       </w:r>
       <w:r>
@@ -1159,9 +1877,15 @@
         <w:rPr>
           <w:lang w:val="en-GB" w:eastAsia="en-GB"/>
         </w:rPr>
-        <w:t>F. Maxwell Harper and Joseph A. Konstan. 2015. The MovieLens Datasets: History and Context. ACM Transactions on Interactive Intelligent Systems (TiiS) 5, 4: 19:1–19:19. </w:t>
-      </w:r>
-      <w:hyperlink r:id="rId10" w:history="1">
+        <w:t xml:space="preserve">F. Maxwell Harper and Joseph A. Konstan. 2015. The MovieLens Datasets: History and Context. ACM Transactions on Interactive </w:t>
+      </w:r>
+      <w:r>
+        <w:rPr>
+          <w:lang w:val="en-GB" w:eastAsia="en-GB"/>
+        </w:rPr>
+        <w:t>Intelligent Systems (TiiS) 5, 4: 19:1–19:19. </w:t>
+      </w:r>
+      <w:hyperlink r:id="rId12" w:history="1">
         <w:r>
           <w:rPr>
             <w:color w:val="0000FF"/>
@@ -1201,7 +1925,7 @@
         </w:rPr>
         <w:t>Jesse Vig, Shilad Sen, and John Riedl. 2012. The Tag Genome: Encoding Community Knowledge to Support Novel Interaction. ACM Trans. Interact. Intell. Syst. 2, 3: 13:1–13:44. </w:t>
       </w:r>
-      <w:hyperlink r:id="rId11" w:history="1">
+      <w:hyperlink r:id="rId13" w:history="1">
         <w:r>
           <w:rPr>
             <w:color w:val="0000FF"/>
@@ -1217,8 +1941,16 @@
         <w:pStyle w:val="references"/>
         <w:ind w:start="17.70pt" w:hanging="17.70pt"/>
       </w:pPr>
-      <w:r>
-        <w:t>K. Elissa, “Title of paper if known,” unpublished.</w:t>
+      <w:hyperlink r:id="rId14" w:history="1">
+        <w:r>
+          <w:rPr>
+            <w:rStyle w:val="Hyperlink"/>
+          </w:rPr>
+          <w:t>https://surprise.readthedocs.io/en/stable/matrix_factorization.html#unbiased-note</w:t>
+        </w:r>
+      </w:hyperlink>
+      <w:r>
+        <w:t xml:space="preserve"> </w:t>
       </w:r>
     </w:p>
     <w:p>
@@ -1226,18 +1958,14 @@
         <w:pStyle w:val="references"/>
         <w:ind w:start="17.70pt" w:hanging="17.70pt"/>
       </w:pPr>
-      <w:r>
-        <w:t>R. Nicole, “Title of paper with only first word capitalized,” J. Name Stand. Abbrev., in press.</w:t>
-      </w:r>
-    </w:p>
-    <w:p>
-      <w:pPr>
-        <w:pStyle w:val="references"/>
-        <w:ind w:start="17.70pt" w:hanging="17.70pt"/>
-      </w:pPr>
-      <w:r>
-        <w:t>Y. Yorozu, M. Hirano, K. Oka, and Y. Tagawa, “Electron spectroscopy studies on magneto-optical media and plastic substrate interface,” IEEE Transl. J. Magn. Japan, vol. 2, pp. 740–741, August 1987 [Digests 9th Annual Conf. Magnetics Japan, p. 301, 1982].</w:t>
-      </w:r>
+      <w:hyperlink r:id="rId15" w:history="1">
+        <w:r>
+          <w:rPr>
+            <w:rStyle w:val="Hyperlink"/>
+          </w:rPr>
+          <w:t>https://scikitlearn.org/stable/modules/generated/sklearn.preprocessing.MinMaxScaler.html</w:t>
+        </w:r>
+      </w:hyperlink>
     </w:p>
     <w:p>
       <w:pPr>
@@ -3609,6 +4337,37 @@
       <w:szCs w:val="18"/>
     </w:rPr>
   </w:style>
+  <w:style w:type="character" w:styleId="UnresolvedMention">
+    <w:name w:val="Unresolved Mention"/>
+    <w:basedOn w:val="DefaultParagraphFont"/>
+    <w:uiPriority w:val="99"/>
+    <w:semiHidden/>
+    <w:unhideWhenUsed/>
+    <w:rsid w:val="00E91ED5"/>
+    <w:rPr>
+      <w:color w:val="605E5C"/>
+      <w:shd w:val="clear" w:color="auto" w:fill="E1DFDD"/>
+    </w:rPr>
+  </w:style>
+  <w:style w:type="character" w:styleId="PlaceholderText">
+    <w:name w:val="Placeholder Text"/>
+    <w:basedOn w:val="DefaultParagraphFont"/>
+    <w:uiPriority w:val="99"/>
+    <w:semiHidden/>
+    <w:rsid w:val="00491EF3"/>
+    <w:rPr>
+      <w:color w:val="808080"/>
+    </w:rPr>
+  </w:style>
+  <w:style w:type="character" w:styleId="FollowedHyperlink">
+    <w:name w:val="FollowedHyperlink"/>
+    <w:basedOn w:val="DefaultParagraphFont"/>
+    <w:rsid w:val="004849A1"/>
+    <w:rPr>
+      <w:color w:val="954F72" w:themeColor="followedHyperlink"/>
+      <w:u w:val="single"/>
+    </w:rPr>
+  </w:style>
 </w:styles>
 </file>
 

</xml_diff>

<commit_message>
Started on evaluation metrics
</commit_message>
<xml_diff>
--- a/report.docx
+++ b/report.docx
@@ -171,7 +171,23 @@
         <w:t>—</w:t>
       </w:r>
       <w:r>
-        <w:t>This paper explains how recommender systems can be used in the domain of film recommendation to create personalized recommendations to active users, using both content-based and collaborative filtering approaches. These two approaches are then evaluated using MRSE and a measure to determine serendipity of the recommendations. The dataset used is the MovieLens 25 Million dataset</w:t>
+        <w:t xml:space="preserve">This paper explains how recommender systems can be used in the domain of film recommendation to create personalized recommendations to active users, using both content-based and collaborative filtering approaches. These two approaches are then evaluated using MRSE and a measure to determine serendipity of the recommendations. The dataset used is the </w:t>
+      </w:r>
+      <w:proofErr w:type="spellStart"/>
+      <w:r>
+        <w:t>MovieLens</w:t>
+      </w:r>
+      <w:proofErr w:type="spellEnd"/>
+      <w:r>
+        <w:t xml:space="preserve"> 25 </w:t>
+      </w:r>
+      <w:proofErr w:type="gramStart"/>
+      <w:r>
+        <w:t>Million</w:t>
+      </w:r>
+      <w:proofErr w:type="gramEnd"/>
+      <w:r>
+        <w:t xml:space="preserve"> dataset</w:t>
       </w:r>
       <w:r>
         <w:t xml:space="preserve"> [1].</w:t>
@@ -185,7 +201,15 @@
         <w:t>Keywords—</w:t>
       </w:r>
       <w:r>
-        <w:t>Recommender Systems, MovieLens Dataset, Content-Based Filtering, Collaborative Filtering</w:t>
+        <w:t xml:space="preserve">Recommender Systems, </w:t>
+      </w:r>
+      <w:proofErr w:type="spellStart"/>
+      <w:r>
+        <w:t>MovieLens</w:t>
+      </w:r>
+      <w:proofErr w:type="spellEnd"/>
+      <w:r>
+        <w:t xml:space="preserve"> Dataset, Content-Based Filtering, Collaborative Filtering</w:t>
       </w:r>
     </w:p>
     <w:p>
@@ -216,7 +240,21 @@
         <w:rPr>
           <w:lang w:val="en-GB"/>
         </w:rPr>
-        <w:t>The domain of this application is movie/film recommendation. In particular, providing personalised recommendations to an active user of the system.</w:t>
+        <w:t xml:space="preserve">The domain of this application is movie/film recommendation. </w:t>
+      </w:r>
+      <w:proofErr w:type="gramStart"/>
+      <w:r>
+        <w:rPr>
+          <w:lang w:val="en-GB"/>
+        </w:rPr>
+        <w:t>In particular, providing</w:t>
+      </w:r>
+      <w:proofErr w:type="gramEnd"/>
+      <w:r>
+        <w:rPr>
+          <w:lang w:val="en-GB"/>
+        </w:rPr>
+        <w:t xml:space="preserve"> personalised recommendations to an active user of the system.</w:t>
       </w:r>
       <w:r>
         <w:rPr>
@@ -239,13 +277,29 @@
         <w:jc w:val="both"/>
       </w:pPr>
       <w:r>
-        <w:t>Movie and film streaming is a market that is growing very quickly, with an estimated market share of 60 billion dollars worldwide, and is predicted to reach 220 billion dollars by 2028</w:t>
+        <w:t xml:space="preserve">Movie and film streaming is a market that is growing very quickly, with an estimated market share of 60 billion dollars </w:t>
+      </w:r>
+      <w:proofErr w:type="gramStart"/>
+      <w:r>
+        <w:t>worldwide, and</w:t>
+      </w:r>
+      <w:proofErr w:type="gramEnd"/>
+      <w:r>
+        <w:t xml:space="preserve"> is predicted to reach 220 billion dollars by 2028</w:t>
       </w:r>
       <w:r>
         <w:t xml:space="preserve"> [2]</w:t>
       </w:r>
       <w:r>
-        <w:t xml:space="preserve">. Therefore, it is in streaming companies’ interest to improve their service in order to maximise their </w:t>
+        <w:t xml:space="preserve">. Therefore, it is in streaming companies’ interest to improve their service in order to </w:t>
+      </w:r>
+      <w:proofErr w:type="spellStart"/>
+      <w:r>
+        <w:t>maximise</w:t>
+      </w:r>
+      <w:proofErr w:type="spellEnd"/>
+      <w:r>
+        <w:t xml:space="preserve"> their </w:t>
       </w:r>
       <w:r>
         <w:t>portion</w:t>
@@ -314,8 +368,13 @@
         <w:t xml:space="preserve"> </w:t>
       </w:r>
       <w:r>
-        <w:t>that maximise</w:t>
-      </w:r>
+        <w:t xml:space="preserve">that </w:t>
+      </w:r>
+      <w:proofErr w:type="spellStart"/>
+      <w:r>
+        <w:t>maximise</w:t>
+      </w:r>
+      <w:proofErr w:type="spellEnd"/>
       <w:r>
         <w:t xml:space="preserve"> both accuracy and serendipity</w:t>
       </w:r>
@@ -345,7 +404,31 @@
         <w:jc w:val="both"/>
       </w:pPr>
       <w:r>
-        <w:t xml:space="preserve">The dataset used is the MovieLens 25 Million Dataset [1]. This dataset includes 5-star rating and free-text tagging activity from MovieLens, a movie recommendation service. </w:t>
+        <w:t xml:space="preserve">The dataset used is the </w:t>
+      </w:r>
+      <w:proofErr w:type="spellStart"/>
+      <w:r>
+        <w:t>MovieLens</w:t>
+      </w:r>
+      <w:proofErr w:type="spellEnd"/>
+      <w:r>
+        <w:t xml:space="preserve"> 25 </w:t>
+      </w:r>
+      <w:proofErr w:type="gramStart"/>
+      <w:r>
+        <w:t>Million</w:t>
+      </w:r>
+      <w:proofErr w:type="gramEnd"/>
+      <w:r>
+        <w:t xml:space="preserve"> Dataset [1]. This dataset includes 5-star rating and free-text tagging activity from </w:t>
+      </w:r>
+      <w:proofErr w:type="spellStart"/>
+      <w:r>
+        <w:t>MovieLens</w:t>
+      </w:r>
+      <w:proofErr w:type="spellEnd"/>
+      <w:r>
+        <w:t xml:space="preserve">, a movie recommendation service. </w:t>
       </w:r>
     </w:p>
     <w:p>
@@ -400,7 +483,23 @@
         <w:t xml:space="preserve"> </w:t>
       </w:r>
       <w:r>
-        <w:t>The tags indicate a range of features for a film, including: atmospheric, thought-provoking, realistic and more.</w:t>
+        <w:t xml:space="preserve">The tags indicate a range of features for a film, </w:t>
+      </w:r>
+      <w:proofErr w:type="gramStart"/>
+      <w:r>
+        <w:t>including:</w:t>
+      </w:r>
+      <w:proofErr w:type="gramEnd"/>
+      <w:r>
+        <w:t xml:space="preserve"> atmospheric, thought-provoking, realistic </w:t>
+      </w:r>
+      <w:proofErr w:type="spellStart"/>
+      <w:r>
+        <w:t>and</w:t>
+      </w:r>
+      <w:proofErr w:type="spellEnd"/>
+      <w:r>
+        <w:t xml:space="preserve"> more.</w:t>
       </w:r>
       <w:r>
         <w:t xml:space="preserve"> The genome itself was calculated using a machine learning algorithm, trained upon user-contributed content such as tags, ratings and textual reviews</w:t>
@@ -485,8 +584,13 @@
       <w:r>
         <w:t xml:space="preserve"> relevance score for each movie. </w:t>
       </w:r>
-      <w:r>
-        <w:t>All of these tags were used to train both the content-based and collaborative-filtering recommender systems. This is because the more tags, the more accurate the recommender systems can be, as they can learn from a greater volume of data to learn user preferences from.</w:t>
+      <w:proofErr w:type="gramStart"/>
+      <w:r>
+        <w:t>All of</w:t>
+      </w:r>
+      <w:proofErr w:type="gramEnd"/>
+      <w:r>
+        <w:t xml:space="preserve"> these tags were used to train both the content-based and collaborative-filtering recommender systems. This is because the more tags, the more accurate the recommender systems can be, as they can learn from a greater volume of data to learn user preferences from.</w:t>
       </w:r>
       <w:r>
         <w:t xml:space="preserve"> </w:t>
@@ -534,7 +638,15 @@
         <w:t>In this approach, firstly the user profile is created. First, all the ratings for the active user are collected. All the IDs of the movies that this user rated are then</w:t>
       </w:r>
       <w:r>
-        <w:t xml:space="preserve"> gathered into an array. The Tag Genome relevancy scores for each of the tags for each of these movies is then collected, and a DataFrame is collected to represent this information. </w:t>
+        <w:t xml:space="preserve"> gathered into an array. The Tag Genome relevancy scores for each of the tags for each of these movies is then collected, and a </w:t>
+      </w:r>
+      <w:proofErr w:type="spellStart"/>
+      <w:r>
+        <w:t>DataFrame</w:t>
+      </w:r>
+      <w:proofErr w:type="spellEnd"/>
+      <w:r>
+        <w:t xml:space="preserve"> is collected to represent this information. </w:t>
       </w:r>
       <w:r>
         <w:t>The average rating for the active user is then calculated. In order to determine whether a rating is positive or negative, (whether the active user liked or disliked the film given their rating of it), the average rating of the user is then subtracted from the rating given by the user for a particular film</w:t>
@@ -696,7 +808,11 @@
         <w:jc w:val="both"/>
       </w:pPr>
       <w:r>
-        <w:t>Where r</w:t>
+        <w:t xml:space="preserve">Where </w:t>
+      </w:r>
+      <w:proofErr w:type="spellStart"/>
+      <w:r>
+        <w:t>r</w:t>
       </w:r>
       <w:r>
         <w:rPr>
@@ -704,8 +820,17 @@
         </w:rPr>
         <w:t>ui</w:t>
       </w:r>
-      <w:r>
-        <w:t xml:space="preserve"> represents the rating given by user u on item i, and </w:t>
+      <w:proofErr w:type="spellEnd"/>
+      <w:r>
+        <w:t xml:space="preserve"> represents the rating given by user u on item </w:t>
+      </w:r>
+      <w:proofErr w:type="spellStart"/>
+      <w:r>
+        <w:t>i</w:t>
+      </w:r>
+      <w:proofErr w:type="spellEnd"/>
+      <w:r>
+        <w:t xml:space="preserve">, and </w:t>
       </w:r>
       <m:oMath>
         <m:sSub>
@@ -777,10 +902,67 @@
         <w:t xml:space="preserve">Then, in order to make recommendation predictions, the dot product of the user profile and the movie </w:t>
       </w:r>
       <w:r>
-        <w:t>Tag Genome scores for each of the possible movies is calculated, and saved in a new DataFrame. The sum of all the columns for every movie is then calculated, and this represents the prediction score for each movie. These values are then scaled using Min-Max Feature Scaling, using the Sklearn MinMaxScaler [5]</w:t>
-      </w:r>
-      <w:r>
-        <w:t>, to ensure all the prediction values are between 0 and 1. Then, the films that the active user has seen previously are removed, so that they are not recommended movies they have already seen. The DataFrame is then sorted in descending order, off of the predicted score column, and the first 10 movies are returned, as these movies have the highest predicted scores for the active user.</w:t>
+        <w:t xml:space="preserve">Tag Genome scores for each of the possible movies is </w:t>
+      </w:r>
+      <w:proofErr w:type="gramStart"/>
+      <w:r>
+        <w:t>calculated, and</w:t>
+      </w:r>
+      <w:proofErr w:type="gramEnd"/>
+      <w:r>
+        <w:t xml:space="preserve"> saved in a new </w:t>
+      </w:r>
+      <w:proofErr w:type="spellStart"/>
+      <w:r>
+        <w:t>DataFrame</w:t>
+      </w:r>
+      <w:proofErr w:type="spellEnd"/>
+      <w:r>
+        <w:t xml:space="preserve">. The sum of all the columns for every movie is then calculated, and this represents the prediction score for each movie. These values are then scaled using Min-Max Feature Scaling, using the </w:t>
+      </w:r>
+      <w:proofErr w:type="spellStart"/>
+      <w:r>
+        <w:t>Sklearn</w:t>
+      </w:r>
+      <w:proofErr w:type="spellEnd"/>
+      <w:r>
+        <w:t xml:space="preserve"> </w:t>
+      </w:r>
+      <w:proofErr w:type="spellStart"/>
+      <w:r>
+        <w:t>MinMaxScaler</w:t>
+      </w:r>
+      <w:proofErr w:type="spellEnd"/>
+      <w:r>
+        <w:t xml:space="preserve"> [5]</w:t>
+      </w:r>
+      <w:r>
+        <w:t xml:space="preserve">, to ensure all the prediction values are between 0 and 1. Then, the films that the active user has seen previously are removed, so that they are not recommended movies they have already seen. The </w:t>
+      </w:r>
+      <w:proofErr w:type="spellStart"/>
+      <w:r>
+        <w:t>DataFrame</w:t>
+      </w:r>
+      <w:proofErr w:type="spellEnd"/>
+      <w:r>
+        <w:t xml:space="preserve"> is then sorted in descending order, </w:t>
+      </w:r>
+      <w:proofErr w:type="gramStart"/>
+      <w:r>
+        <w:t>off of</w:t>
+      </w:r>
+      <w:proofErr w:type="gramEnd"/>
+      <w:r>
+        <w:t xml:space="preserve"> the predicted score column, and the first 10 movies are returned, as these movies have the highest predicted scores for the active user.</w:t>
+      </w:r>
+      <w:r>
+        <w:t xml:space="preserve"> The prediction score is then multiplied by 100, to make the score now a percentage, and then limited to only 1 decimal place. This makes a more </w:t>
+      </w:r>
+      <w:r>
+        <w:t>appealing</w:t>
+      </w:r>
+      <w:r>
+        <w:t xml:space="preserve"> experience for the active user.</w:t>
       </w:r>
     </w:p>
     <w:p>
@@ -789,16 +971,185 @@
         <w:jc w:val="both"/>
       </w:pPr>
       <w:r>
-        <w:t xml:space="preserve">In order to make the predictions more explainable, the 5 tags with the highest relevancy scores for each of the top 10 predictions for the active user are displayed alongside the DataFrame showing the </w:t>
-      </w:r>
-      <w:r>
-        <w:t>recommendations</w:t>
-      </w:r>
-      <w:r>
-        <w:t xml:space="preserve"> to the active user.</w:t>
-      </w:r>
-      <w:r>
-        <w:t xml:space="preserve"> An example of this can be shown below:</w:t>
+        <w:rPr>
+          <w:noProof/>
+        </w:rPr>
+        <w:drawing>
+          <wp:anchor distT="0" distB="0" distL="114300" distR="114300" simplePos="0" relativeHeight="251673600" behindDoc="0" locked="0" layoutInCell="1" allowOverlap="1" wp14:anchorId="0B134F79" wp14:editId="3F01DBA2">
+            <wp:simplePos x="0" y="0"/>
+            <wp:positionH relativeFrom="column">
+              <wp:posOffset>-212</wp:posOffset>
+            </wp:positionH>
+            <wp:positionV relativeFrom="paragraph">
+              <wp:posOffset>744432</wp:posOffset>
+            </wp:positionV>
+            <wp:extent cx="3089910" cy="888576"/>
+            <wp:effectExtent l="0" t="0" r="0" b="635"/>
+            <wp:wrapSquare wrapText="bothSides"/>
+            <wp:docPr id="16" name="Group 16"/>
+            <wp:cNvGraphicFramePr/>
+            <a:graphic xmlns:a="http://purl.oclc.org/ooxml/drawingml/main">
+              <a:graphicData uri="http://schemas.microsoft.com/office/word/2010/wordprocessingGroup">
+                <wp:wgp>
+                  <wp:cNvGrpSpPr>
+                    <a:extLst>
+                      <a:ext uri="{F59B8463-F414-42e2-B3A4-FFEF48DC7170}">
+                        <a15:nonVisualGroupProps xmlns:a15="http://schemas.microsoft.com/office/drawing/2012/main" isLegacyGroup="0"/>
+                      </a:ext>
+                    </a:extLst>
+                  </wp:cNvGrpSpPr>
+                  <wp:grpSpPr>
+                    <a:xfrm>
+                      <a:off x="0" y="0"/>
+                      <a:ext cx="3089910" cy="888576"/>
+                      <a:chOff x="0" y="0"/>
+                      <a:chExt cx="3089910" cy="888576"/>
+                    </a:xfrm>
+                  </wp:grpSpPr>
+                  <pic:pic xmlns:pic="http://purl.oclc.org/ooxml/drawingml/picture">
+                    <pic:nvPicPr>
+                      <pic:cNvPr id="15" name="Picture 15" descr="Graphical user interface, text&#10;&#10;Description automatically generated"/>
+                      <pic:cNvPicPr>
+                        <a:picLocks noChangeAspect="1"/>
+                      </pic:cNvPicPr>
+                    </pic:nvPicPr>
+                    <pic:blipFill>
+                      <a:blip r:embed="rId9" cstate="print">
+                        <a:extLst>
+                          <a:ext uri="{28A0092B-C50C-407E-A947-70E740481C1C}">
+                            <a14:useLocalDpi xmlns:a14="http://schemas.microsoft.com/office/drawing/2010/main" val="0"/>
+                          </a:ext>
+                        </a:extLst>
+                      </a:blip>
+                      <a:stretch>
+                        <a:fillRect/>
+                      </a:stretch>
+                    </pic:blipFill>
+                    <pic:spPr>
+                      <a:xfrm>
+                        <a:off x="0" y="0"/>
+                        <a:ext cx="3089910" cy="708660"/>
+                      </a:xfrm>
+                      <a:prstGeom prst="rect">
+                        <a:avLst/>
+                      </a:prstGeom>
+                    </pic:spPr>
+                  </pic:pic>
+                  <wp:wsp>
+                    <wp:cNvPr id="1" name="Text Box 1"/>
+                    <wp:cNvSpPr txBox="1"/>
+                    <wp:spPr>
+                      <a:xfrm>
+                        <a:off x="0" y="719666"/>
+                        <a:ext cx="3089910" cy="168910"/>
+                      </a:xfrm>
+                      <a:prstGeom prst="rect">
+                        <a:avLst/>
+                      </a:prstGeom>
+                      <a:solidFill>
+                        <a:prstClr val="white"/>
+                      </a:solidFill>
+                      <a:ln>
+                        <a:noFill/>
+                      </a:ln>
+                    </wp:spPr>
+                    <wp:txbx>
+                      <wne:txbxContent>
+                        <w:p>
+                          <w:pPr>
+                            <w:pStyle w:val="Caption"/>
+                            <w:rPr>
+                              <w:noProof/>
+                              <w:sz w:val="20"/>
+                              <w:szCs w:val="20"/>
+                            </w:rPr>
+                          </w:pPr>
+                          <w:r>
+                            <w:t xml:space="preserve">Figure </w:t>
+                          </w:r>
+                          <w:r>
+                            <w:fldChar w:fldCharType="begin"/>
+                          </w:r>
+                          <w:r>
+                            <w:instrText xml:space="preserve"> SEQ Figure \* ARABIC </w:instrText>
+                          </w:r>
+                          <w:r>
+                            <w:fldChar w:fldCharType="separate"/>
+                          </w:r>
+                          <w:r>
+                            <w:rPr>
+                              <w:noProof/>
+                            </w:rPr>
+                            <w:t>1</w:t>
+                          </w:r>
+                          <w:r>
+                            <w:fldChar w:fldCharType="end"/>
+                          </w:r>
+                        </w:p>
+                      </wne:txbxContent>
+                    </wp:txbx>
+                    <wp:bodyPr rot="0" spcFirstLastPara="0" vertOverflow="overflow" horzOverflow="overflow" vert="horz" wrap="square" lIns="0" tIns="0" rIns="0" bIns="0" numCol="1" spcCol="0" rtlCol="0" fromWordArt="0" anchor="t" anchorCtr="0" forceAA="0" compatLnSpc="1">
+                      <a:prstTxWarp prst="textNoShape">
+                        <a:avLst/>
+                      </a:prstTxWarp>
+                      <a:noAutofit/>
+                    </wp:bodyPr>
+                  </wp:wsp>
+                </wp:wgp>
+              </a:graphicData>
+            </a:graphic>
+          </wp:anchor>
+        </w:drawing>
+      </w:r>
+      <w:r>
+        <w:t xml:space="preserve">In order to make the predictions more explainable, </w:t>
+      </w:r>
+      <w:r>
+        <w:t>the</w:t>
+      </w:r>
+      <w:r>
+        <w:t xml:space="preserve"> 5</w:t>
+      </w:r>
+      <w:r>
+        <w:t xml:space="preserve"> tags with the highest relevancy values in the user profile are displayed, as well as </w:t>
+      </w:r>
+      <w:r>
+        <w:t>the 5 tags with the highest relevancy scores for each of the top 10 predictions for the active user.</w:t>
+      </w:r>
+      <w:r>
+        <w:t xml:space="preserve"> An example of this can be shown below</w:t>
+      </w:r>
+      <w:r>
+        <w:t xml:space="preserve"> in Figure 1:</w:t>
+      </w:r>
+    </w:p>
+    <w:p>
+      <w:pPr>
+        <w:jc w:val="both"/>
+      </w:pPr>
+      <w:r>
+        <w:t xml:space="preserve">This is what is displayed to the user when they choose to be recommended films by the Content-Based Filter. </w:t>
+      </w:r>
+    </w:p>
+    <w:p>
+      <w:pPr>
+        <w:jc w:val="both"/>
+      </w:pPr>
+    </w:p>
+    <w:p>
+      <w:pPr>
+        <w:jc w:val="both"/>
+        <w:rPr>
+          <w:b/>
+          <w:bCs/>
+        </w:rPr>
+      </w:pPr>
+      <w:r>
+        <w:rPr>
+          <w:b/>
+          <w:bCs/>
+        </w:rPr>
+        <w:t>Collaborative-Filtering Approach</w:t>
       </w:r>
     </w:p>
     <w:p>
@@ -806,38 +1157,19 @@
         <w:ind w:firstLine="36pt"/>
         <w:jc w:val="both"/>
       </w:pPr>
-    </w:p>
-    <w:p>
-      <w:pPr>
-        <w:jc w:val="both"/>
-      </w:pPr>
-    </w:p>
-    <w:p>
-      <w:pPr>
-        <w:jc w:val="both"/>
-        <w:rPr>
-          <w:b/>
-          <w:bCs/>
-        </w:rPr>
-      </w:pPr>
-      <w:r>
-        <w:rPr>
-          <w:b/>
-          <w:bCs/>
-        </w:rPr>
-        <w:t>Collaborative-Filtering Approach</w:t>
-      </w:r>
-    </w:p>
-    <w:p>
-      <w:pPr>
-        <w:ind w:firstLine="36pt"/>
-        <w:jc w:val="both"/>
-      </w:pPr>
       <w:r>
         <w:t>In this approach, a model-based collaborative-filtering recommender system is created</w:t>
       </w:r>
       <w:r>
-        <w:t>, based upon a Matrix-Factorisation algorithm, specifically SVD, popularized by Simon Funk in the Netflix Prize</w:t>
+        <w:t>, based upon a Matrix-</w:t>
+      </w:r>
+      <w:proofErr w:type="spellStart"/>
+      <w:r>
+        <w:t>Factorisation</w:t>
+      </w:r>
+      <w:proofErr w:type="spellEnd"/>
+      <w:r>
+        <w:t xml:space="preserve"> algorithm, specifically SVD, popularized by Simon Funk in the Netflix Prize</w:t>
       </w:r>
       <w:r>
         <w:t xml:space="preserve"> [</w:t>
@@ -861,7 +1193,21 @@
         <w:jc w:val="start"/>
       </w:pPr>
       <w:r>
-        <w:t>The rating for an item i by user u, is given by the following formula:</w:t>
+        <w:t xml:space="preserve">The </w:t>
+      </w:r>
+      <w:r>
+        <w:t xml:space="preserve">predicted </w:t>
+      </w:r>
+      <w:r>
+        <w:t xml:space="preserve">rating for an item </w:t>
+      </w:r>
+      <w:proofErr w:type="spellStart"/>
+      <w:r>
+        <w:t>i</w:t>
+      </w:r>
+      <w:proofErr w:type="spellEnd"/>
+      <w:r>
+        <w:t xml:space="preserve"> by user u, is given by the following formula:</w:t>
       </w:r>
     </w:p>
     <w:p>
@@ -873,17 +1219,12 @@
       <w:pPr>
         <w:jc w:val="start"/>
       </w:pPr>
-    </w:p>
-    <w:p>
-      <w:pPr>
-        <w:jc w:val="start"/>
-      </w:pPr>
       <w:r>
         <w:rPr>
           <w:noProof/>
         </w:rPr>
         <w:drawing>
-          <wp:anchor distT="0" distB="0" distL="114300" distR="114300" simplePos="0" relativeHeight="251660288" behindDoc="0" locked="0" layoutInCell="1" allowOverlap="1" wp14:anchorId="0A93ACD3" wp14:editId="27B70B90">
+          <wp:anchor distT="0" distB="0" distL="114300" distR="114300" simplePos="0" relativeHeight="251657216" behindDoc="0" locked="0" layoutInCell="1" allowOverlap="1" wp14:anchorId="0A93ACD3" wp14:editId="5D00549D">
             <wp:simplePos x="0" y="0"/>
             <wp:positionH relativeFrom="column">
               <wp:posOffset>634365</wp:posOffset>
@@ -922,7 +1263,7 @@
                       </pic:cNvPicPr>
                     </pic:nvPicPr>
                     <pic:blipFill>
-                      <a:blip r:embed="rId9" cstate="print">
+                      <a:blip r:embed="rId10" cstate="print">
                         <a:extLst>
                           <a:ext uri="{28A0092B-C50C-407E-A947-70E740481C1C}">
                             <a14:useLocalDpi xmlns:a14="http://schemas.microsoft.com/office/drawing/2010/main" val="0"/>
@@ -1077,7 +1418,14 @@
         <w:rPr>
           <w:lang w:val="en-GB"/>
         </w:rPr>
-        <w:t>, b</w:t>
+        <w:t xml:space="preserve">, </w:t>
+      </w:r>
+      <w:proofErr w:type="spellStart"/>
+      <w:r>
+        <w:rPr>
+          <w:lang w:val="en-GB"/>
+        </w:rPr>
+        <w:t>b</w:t>
       </w:r>
       <w:r>
         <w:rPr>
@@ -1086,6 +1434,7 @@
         </w:rPr>
         <w:t>u</w:t>
       </w:r>
+      <w:proofErr w:type="spellEnd"/>
       <w:r>
         <w:rPr>
           <w:lang w:val="en-GB"/>
@@ -1109,7 +1458,28 @@
         <w:rPr>
           <w:lang w:val="en-GB"/>
         </w:rPr>
-        <w:t xml:space="preserve"> represents the average rating of item i, q</w:t>
+        <w:t xml:space="preserve"> represents the average rating of item </w:t>
+      </w:r>
+      <w:proofErr w:type="spellStart"/>
+      <w:r>
+        <w:rPr>
+          <w:lang w:val="en-GB"/>
+        </w:rPr>
+        <w:t>i</w:t>
+      </w:r>
+      <w:proofErr w:type="spellEnd"/>
+      <w:r>
+        <w:rPr>
+          <w:lang w:val="en-GB"/>
+        </w:rPr>
+        <w:t xml:space="preserve">, </w:t>
+      </w:r>
+      <w:proofErr w:type="gramStart"/>
+      <w:r>
+        <w:rPr>
+          <w:lang w:val="en-GB"/>
+        </w:rPr>
+        <w:t>q</w:t>
       </w:r>
       <w:r>
         <w:rPr>
@@ -1122,7 +1492,33 @@
         <w:rPr>
           <w:lang w:val="en-GB"/>
         </w:rPr>
-        <w:t xml:space="preserve"> represents the item vector and p</w:t>
+        <w:t xml:space="preserve"> represents</w:t>
+      </w:r>
+      <w:proofErr w:type="gramEnd"/>
+      <w:r>
+        <w:rPr>
+          <w:lang w:val="en-GB"/>
+        </w:rPr>
+        <w:t xml:space="preserve"> the </w:t>
+      </w:r>
+      <w:r>
+        <w:rPr>
+          <w:lang w:val="en-GB"/>
+        </w:rPr>
+        <w:t xml:space="preserve">latent </w:t>
+      </w:r>
+      <w:r>
+        <w:rPr>
+          <w:lang w:val="en-GB"/>
+        </w:rPr>
+        <w:t xml:space="preserve">item vector and </w:t>
+      </w:r>
+      <w:proofErr w:type="spellStart"/>
+      <w:r>
+        <w:rPr>
+          <w:lang w:val="en-GB"/>
+        </w:rPr>
+        <w:t>p</w:t>
       </w:r>
       <w:r>
         <w:rPr>
@@ -1131,11 +1527,30 @@
         </w:rPr>
         <w:t>u</w:t>
       </w:r>
+      <w:proofErr w:type="spellEnd"/>
       <w:r>
         <w:rPr>
           <w:lang w:val="en-GB"/>
         </w:rPr>
-        <w:t xml:space="preserve"> represents the user vector.</w:t>
+        <w:t xml:space="preserve"> represents the </w:t>
+      </w:r>
+      <w:r>
+        <w:rPr>
+          <w:lang w:val="en-GB"/>
+        </w:rPr>
+        <w:t xml:space="preserve">latent </w:t>
+      </w:r>
+      <w:r>
+        <w:rPr>
+          <w:lang w:val="en-GB"/>
+        </w:rPr>
+        <w:t>user vector.</w:t>
+      </w:r>
+      <w:r>
+        <w:rPr>
+          <w:lang w:val="en-GB"/>
+        </w:rPr>
+        <w:t xml:space="preserve"> Both the latent user and item vectors were set to 100 latent factors.</w:t>
       </w:r>
     </w:p>
     <w:p>
@@ -1159,7 +1574,7 @@
           <w:noProof/>
         </w:rPr>
         <w:drawing>
-          <wp:anchor distT="0" distB="0" distL="114300" distR="114300" simplePos="0" relativeHeight="251664384" behindDoc="0" locked="0" layoutInCell="1" allowOverlap="1" wp14:anchorId="18DEF527" wp14:editId="176C3D9D">
+          <wp:anchor distT="0" distB="0" distL="114300" distR="114300" simplePos="0" relativeHeight="251661312" behindDoc="0" locked="0" layoutInCell="1" allowOverlap="1" wp14:anchorId="18DEF527" wp14:editId="70BAE1B9">
             <wp:simplePos x="0" y="0"/>
             <wp:positionH relativeFrom="column">
               <wp:posOffset>16510</wp:posOffset>
@@ -1198,7 +1613,7 @@
                       </pic:cNvPicPr>
                     </pic:nvPicPr>
                     <pic:blipFill>
-                      <a:blip r:embed="rId10" cstate="print">
+                      <a:blip r:embed="rId11" cstate="print">
                         <a:extLst>
                           <a:ext uri="{28A0092B-C50C-407E-A947-70E740481C1C}">
                             <a14:useLocalDpi xmlns:a14="http://schemas.microsoft.com/office/drawing/2010/main" val="0"/>
@@ -1294,7 +1709,7 @@
           <w:noProof/>
         </w:rPr>
         <w:drawing>
-          <wp:anchor distT="0" distB="0" distL="114300" distR="114300" simplePos="0" relativeHeight="251668480" behindDoc="0" locked="0" layoutInCell="1" allowOverlap="1" wp14:anchorId="5CA21EBE" wp14:editId="33F7E2C0">
+          <wp:anchor distT="0" distB="0" distL="114300" distR="114300" simplePos="0" relativeHeight="251665408" behindDoc="0" locked="0" layoutInCell="1" allowOverlap="1" wp14:anchorId="5CA21EBE" wp14:editId="4C727C7A">
             <wp:simplePos x="0" y="0"/>
             <wp:positionH relativeFrom="column">
               <wp:posOffset>710565</wp:posOffset>
@@ -1333,7 +1748,7 @@
                       </pic:cNvPicPr>
                     </pic:nvPicPr>
                     <pic:blipFill>
-                      <a:blip r:embed="rId11" cstate="print">
+                      <a:blip r:embed="rId12" cstate="print">
                         <a:extLst>
                           <a:ext uri="{28A0092B-C50C-407E-A947-70E740481C1C}">
                             <a14:useLocalDpi xmlns:a14="http://schemas.microsoft.com/office/drawing/2010/main" val="0"/>
@@ -1573,6 +1988,11 @@
         <w:t>Evaluation Methods</w:t>
       </w:r>
     </w:p>
+    <w:p>
+      <w:pPr>
+        <w:jc w:val="both"/>
+      </w:pPr>
+    </w:p>
     <w:p/>
     <w:p/>
     <w:p>
@@ -1677,8 +2097,13 @@
         </w:rPr>
         <w:t>o</w:t>
       </w:r>
-      <w:r>
-        <w:t xml:space="preserve">ne of us (R. B. G.) thanks </w:t>
+      <w:proofErr w:type="spellStart"/>
+      <w:r>
+        <w:t>ne</w:t>
+      </w:r>
+      <w:proofErr w:type="spellEnd"/>
+      <w:r>
+        <w:t xml:space="preserve"> of us (R. B. G.) thanks </w:t>
       </w:r>
       <w:r>
         <w:t>...</w:t>
@@ -1746,8 +2171,13 @@
         </w:rPr>
         <w:t>o</w:t>
       </w:r>
-      <w:r>
-        <w:t xml:space="preserve">ne of us (R. B. G.) thanks </w:t>
+      <w:proofErr w:type="spellStart"/>
+      <w:r>
+        <w:t>ne</w:t>
+      </w:r>
+      <w:proofErr w:type="spellEnd"/>
+      <w:r>
+        <w:t xml:space="preserve"> of us (R. B. G.) thanks </w:t>
       </w:r>
       <w:r>
         <w:t>...</w:t>
@@ -1796,6 +2226,7 @@
         <w:pStyle w:val="BodyText"/>
       </w:pPr>
       <w:r>
+        <w:lastRenderedPageBreak/>
         <w:t>The template will number citations consecutively within brackets [1]. The sentence punctuation follows the bracket [2]. Refer simply to the reference number, as in [3]—do not use “Ref. [3]” or “reference [3]” except at the beginning of a sentence: “Reference [3] was the first</w:t>
       </w:r>
       <w:r>
@@ -1833,7 +2264,6 @@
         <w:pStyle w:val="BodyText"/>
       </w:pPr>
       <w:r>
-        <w:lastRenderedPageBreak/>
         <w:t>Unless there are six au</w:t>
       </w:r>
       <w:r>
@@ -1877,15 +2307,9 @@
         <w:rPr>
           <w:lang w:val="en-GB" w:eastAsia="en-GB"/>
         </w:rPr>
-        <w:t xml:space="preserve">F. Maxwell Harper and Joseph A. Konstan. 2015. The MovieLens Datasets: History and Context. ACM Transactions on Interactive </w:t>
-      </w:r>
-      <w:r>
-        <w:rPr>
-          <w:lang w:val="en-GB" w:eastAsia="en-GB"/>
-        </w:rPr>
-        <w:t>Intelligent Systems (TiiS) 5, 4: 19:1–19:19. </w:t>
-      </w:r>
-      <w:hyperlink r:id="rId12" w:history="1">
+        <w:t>F. Maxwell Harper and Joseph A. Konstan. 2015. The MovieLens Datasets: History and Context. ACM Transactions on Interactive Intelligent Systems (TiiS) 5, 4: 19:1–19:19. </w:t>
+      </w:r>
+      <w:hyperlink r:id="rId13" w:history="1">
         <w:r>
           <w:rPr>
             <w:color w:val="0000FF"/>
@@ -1925,7 +2349,7 @@
         </w:rPr>
         <w:t>Jesse Vig, Shilad Sen, and John Riedl. 2012. The Tag Genome: Encoding Community Knowledge to Support Novel Interaction. ACM Trans. Interact. Intell. Syst. 2, 3: 13:1–13:44. </w:t>
       </w:r>
-      <w:hyperlink r:id="rId13" w:history="1">
+      <w:hyperlink r:id="rId14" w:history="1">
         <w:r>
           <w:rPr>
             <w:color w:val="0000FF"/>
@@ -1941,7 +2365,7 @@
         <w:pStyle w:val="references"/>
         <w:ind w:start="17.70pt" w:hanging="17.70pt"/>
       </w:pPr>
-      <w:hyperlink r:id="rId14" w:history="1">
+      <w:hyperlink r:id="rId15" w:history="1">
         <w:r>
           <w:rPr>
             <w:rStyle w:val="Hyperlink"/>
@@ -1958,7 +2382,7 @@
         <w:pStyle w:val="references"/>
         <w:ind w:start="17.70pt" w:hanging="17.70pt"/>
       </w:pPr>
-      <w:hyperlink r:id="rId15" w:history="1">
+      <w:hyperlink r:id="rId16" w:history="1">
         <w:r>
           <w:rPr>
             <w:rStyle w:val="Hyperlink"/>

</xml_diff>

<commit_message>
Written up evaluation section for content-based filter
</commit_message>
<xml_diff>
--- a/report.docx
+++ b/report.docx
@@ -975,7 +975,7 @@
           <w:noProof/>
         </w:rPr>
         <w:drawing>
-          <wp:anchor distT="0" distB="0" distL="114300" distR="114300" simplePos="0" relativeHeight="251673600" behindDoc="0" locked="0" layoutInCell="1" allowOverlap="1" wp14:anchorId="0B134F79" wp14:editId="3F01DBA2">
+          <wp:anchor distT="0" distB="0" distL="114300" distR="114300" simplePos="0" relativeHeight="251671552" behindDoc="0" locked="0" layoutInCell="1" allowOverlap="1" wp14:anchorId="0B134F79" wp14:editId="5BC732E8">
             <wp:simplePos x="0" y="0"/>
             <wp:positionH relativeFrom="column">
               <wp:posOffset>-212</wp:posOffset>
@@ -1224,7 +1224,7 @@
           <w:noProof/>
         </w:rPr>
         <w:drawing>
-          <wp:anchor distT="0" distB="0" distL="114300" distR="114300" simplePos="0" relativeHeight="251657216" behindDoc="0" locked="0" layoutInCell="1" allowOverlap="1" wp14:anchorId="0A93ACD3" wp14:editId="5D00549D">
+          <wp:anchor distT="0" distB="0" distL="114300" distR="114300" simplePos="0" relativeHeight="251655168" behindDoc="0" locked="0" layoutInCell="1" allowOverlap="1" wp14:anchorId="0A93ACD3" wp14:editId="03F8E379">
             <wp:simplePos x="0" y="0"/>
             <wp:positionH relativeFrom="column">
               <wp:posOffset>634365</wp:posOffset>
@@ -1574,7 +1574,7 @@
           <w:noProof/>
         </w:rPr>
         <w:drawing>
-          <wp:anchor distT="0" distB="0" distL="114300" distR="114300" simplePos="0" relativeHeight="251661312" behindDoc="0" locked="0" layoutInCell="1" allowOverlap="1" wp14:anchorId="18DEF527" wp14:editId="70BAE1B9">
+          <wp:anchor distT="0" distB="0" distL="114300" distR="114300" simplePos="0" relativeHeight="251659264" behindDoc="0" locked="0" layoutInCell="1" allowOverlap="1" wp14:anchorId="18DEF527" wp14:editId="7E3B4FBA">
             <wp:simplePos x="0" y="0"/>
             <wp:positionH relativeFrom="column">
               <wp:posOffset>16510</wp:posOffset>
@@ -1709,7 +1709,7 @@
           <w:noProof/>
         </w:rPr>
         <w:drawing>
-          <wp:anchor distT="0" distB="0" distL="114300" distR="114300" simplePos="0" relativeHeight="251665408" behindDoc="0" locked="0" layoutInCell="1" allowOverlap="1" wp14:anchorId="5CA21EBE" wp14:editId="4C727C7A">
+          <wp:anchor distT="0" distB="0" distL="114300" distR="114300" simplePos="0" relativeHeight="251663360" behindDoc="0" locked="0" layoutInCell="1" allowOverlap="1" wp14:anchorId="5CA21EBE" wp14:editId="446E8A4E">
             <wp:simplePos x="0" y="0"/>
             <wp:positionH relativeFrom="column">
               <wp:posOffset>710565</wp:posOffset>
@@ -1814,6 +1814,459 @@
                             <w:rPr>
                               <w:noProof/>
                             </w:rPr>
+                            <w:t>2</w:t>
+                          </w:r>
+                          <w:r>
+                            <w:fldChar w:fldCharType="end"/>
+                          </w:r>
+                        </w:p>
+                      </wne:txbxContent>
+                    </wp:txbx>
+                    <wp:bodyPr rot="0" spcFirstLastPara="0" vertOverflow="overflow" horzOverflow="overflow" vert="horz" wrap="square" lIns="0" tIns="0" rIns="0" bIns="0" numCol="1" spcCol="0" rtlCol="0" fromWordArt="0" anchor="t" anchorCtr="0" forceAA="0" compatLnSpc="1">
+                      <a:prstTxWarp prst="textNoShape">
+                        <a:avLst/>
+                      </a:prstTxWarp>
+                      <a:noAutofit/>
+                    </wp:bodyPr>
+                  </wp:wsp>
+                </wp:wgp>
+              </a:graphicData>
+            </a:graphic>
+          </wp:anchor>
+        </w:drawing>
+      </w:r>
+    </w:p>
+    <w:p>
+      <w:pPr>
+        <w:jc w:val="both"/>
+      </w:pPr>
+    </w:p>
+    <w:p>
+      <w:pPr>
+        <w:jc w:val="both"/>
+      </w:pPr>
+    </w:p>
+    <w:p>
+      <w:pPr>
+        <w:jc w:val="both"/>
+      </w:pPr>
+    </w:p>
+    <w:p>
+      <w:pPr>
+        <w:jc w:val="both"/>
+      </w:pPr>
+    </w:p>
+    <w:p>
+      <w:pPr>
+        <w:jc w:val="both"/>
+      </w:pPr>
+    </w:p>
+    <w:p>
+      <w:pPr>
+        <w:jc w:val="both"/>
+      </w:pPr>
+    </w:p>
+    <w:p>
+      <w:pPr>
+        <w:jc w:val="both"/>
+      </w:pPr>
+    </w:p>
+    <w:p>
+      <w:pPr>
+        <w:pStyle w:val="Heading2"/>
+        <w:numPr>
+          <w:ilvl w:val="0"/>
+          <w:numId w:val="0"/>
+        </w:numPr>
+        <w:rPr>
+          <w:i w:val="0"/>
+          <w:iCs w:val="0"/>
+          <w:lang w:val="en-GB"/>
+        </w:rPr>
+      </w:pPr>
+      <w:r>
+        <w:rPr>
+          <w:i w:val="0"/>
+          <w:iCs w:val="0"/>
+        </w:rPr>
+        <w:t>Where e</w:t>
+      </w:r>
+      <w:r>
+        <w:rPr>
+          <w:i w:val="0"/>
+          <w:iCs w:val="0"/>
+          <w:vertAlign w:val="subscript"/>
+        </w:rPr>
+        <w:t>ui</w:t>
+      </w:r>
+      <w:r>
+        <w:rPr>
+          <w:i w:val="0"/>
+          <w:iCs w:val="0"/>
+        </w:rPr>
+        <w:t xml:space="preserve"> represents the difference between the actual rating</w:t>
+      </w:r>
+      <w:r>
+        <w:rPr>
+          <w:i w:val="0"/>
+          <w:iCs w:val="0"/>
+        </w:rPr>
+        <w:t xml:space="preserve"> </w:t>
+      </w:r>
+      <w:r>
+        <w:rPr>
+          <w:i w:val="0"/>
+          <w:iCs w:val="0"/>
+        </w:rPr>
+        <w:t>given by user u on item i, and the predicted rating by the</w:t>
+      </w:r>
+      <w:r>
+        <w:rPr>
+          <w:i w:val="0"/>
+          <w:iCs w:val="0"/>
+        </w:rPr>
+        <w:t xml:space="preserve"> </w:t>
+      </w:r>
+      <w:r>
+        <w:rPr>
+          <w:i w:val="0"/>
+          <w:iCs w:val="0"/>
+        </w:rPr>
+        <w:t xml:space="preserve">SVD. </w:t>
+      </w:r>
+      <w:r>
+        <w:rPr>
+          <w:i w:val="0"/>
+          <w:iCs w:val="0"/>
+        </w:rPr>
+        <w:t xml:space="preserve">The model in this paper was trained using the learning rate, </w:t>
+      </w:r>
+      <w:r>
+        <w:rPr>
+          <w:rFonts w:ascii="Cambria Math" w:hAnsi="Cambria Math" w:cs="Cambria Math"/>
+          <w:lang w:val="en-GB"/>
+        </w:rPr>
+        <w:t>𝛾</w:t>
+      </w:r>
+      <w:r>
+        <w:rPr>
+          <w:i w:val="0"/>
+          <w:iCs w:val="0"/>
+          <w:lang w:val="en-GB"/>
+        </w:rPr>
+        <w:t>, of 0.005</w:t>
+      </w:r>
+      <w:r>
+        <w:rPr>
+          <w:i w:val="0"/>
+          <w:iCs w:val="0"/>
+          <w:lang w:val="en-GB"/>
+        </w:rPr>
+        <w:t xml:space="preserve">, and the regularisation term, </w:t>
+      </w:r>
+      <w:r>
+        <w:rPr>
+          <w:rFonts w:ascii="Cambria Math" w:hAnsi="Cambria Math" w:cs="Cambria Math"/>
+          <w:lang w:val="en-GB"/>
+        </w:rPr>
+        <w:t>𝜆</w:t>
+      </w:r>
+      <w:r>
+        <w:rPr>
+          <w:i w:val="0"/>
+          <w:iCs w:val="0"/>
+          <w:lang w:val="en-GB"/>
+        </w:rPr>
+        <w:t>, of 0.02.</w:t>
+      </w:r>
+    </w:p>
+    <w:p>
+      <w:pPr>
+        <w:ind w:firstLine="14.40pt"/>
+        <w:jc w:val="both"/>
+        <w:rPr>
+          <w:lang w:val="en-GB"/>
+        </w:rPr>
+      </w:pPr>
+      <w:r>
+        <w:rPr>
+          <w:noProof/>
+          <w:lang w:val="en-GB"/>
+        </w:rPr>
+        <w:drawing>
+          <wp:anchor distT="0" distB="0" distL="114300" distR="114300" simplePos="0" relativeHeight="251679744" behindDoc="0" locked="0" layoutInCell="1" allowOverlap="1" wp14:anchorId="060E9DA3" wp14:editId="2D166A46">
+            <wp:simplePos x="0" y="0"/>
+            <wp:positionH relativeFrom="column">
+              <wp:posOffset>0</wp:posOffset>
+            </wp:positionH>
+            <wp:positionV relativeFrom="paragraph">
+              <wp:posOffset>440055</wp:posOffset>
+            </wp:positionV>
+            <wp:extent cx="3106420" cy="914400"/>
+            <wp:effectExtent l="0" t="0" r="5080" b="0"/>
+            <wp:wrapSquare wrapText="bothSides"/>
+            <wp:docPr id="22" name="Group 22"/>
+            <wp:cNvGraphicFramePr/>
+            <a:graphic xmlns:a="http://purl.oclc.org/ooxml/drawingml/main">
+              <a:graphicData uri="http://schemas.microsoft.com/office/word/2010/wordprocessingGroup">
+                <wp:wgp>
+                  <wp:cNvGrpSpPr>
+                    <a:extLst>
+                      <a:ext uri="{F59B8463-F414-42e2-B3A4-FFEF48DC7170}">
+                        <a15:nonVisualGroupProps xmlns:a15="http://schemas.microsoft.com/office/drawing/2012/main" isLegacyGroup="0"/>
+                      </a:ext>
+                    </a:extLst>
+                  </wp:cNvGrpSpPr>
+                  <wp:grpSpPr>
+                    <a:xfrm>
+                      <a:off x="0" y="0"/>
+                      <a:ext cx="3106420" cy="914400"/>
+                      <a:chOff x="0" y="0"/>
+                      <a:chExt cx="3089910" cy="820843"/>
+                    </a:xfrm>
+                  </wp:grpSpPr>
+                  <pic:pic xmlns:pic="http://purl.oclc.org/ooxml/drawingml/picture">
+                    <pic:nvPicPr>
+                      <pic:cNvPr id="20" name="Picture 20" descr="A picture containing table&#10;&#10;Description automatically generated"/>
+                      <pic:cNvPicPr>
+                        <a:picLocks noChangeAspect="1"/>
+                      </pic:cNvPicPr>
+                    </pic:nvPicPr>
+                    <pic:blipFill>
+                      <a:blip r:embed="rId13" cstate="print">
+                        <a:extLst>
+                          <a:ext uri="{28A0092B-C50C-407E-A947-70E740481C1C}">
+                            <a14:useLocalDpi xmlns:a14="http://schemas.microsoft.com/office/drawing/2010/main" val="0"/>
+                          </a:ext>
+                        </a:extLst>
+                      </a:blip>
+                      <a:stretch>
+                        <a:fillRect/>
+                      </a:stretch>
+                    </pic:blipFill>
+                    <pic:spPr>
+                      <a:xfrm>
+                        <a:off x="0" y="0"/>
+                        <a:ext cx="3089910" cy="628650"/>
+                      </a:xfrm>
+                      <a:prstGeom prst="rect">
+                        <a:avLst/>
+                      </a:prstGeom>
+                    </pic:spPr>
+                  </pic:pic>
+                  <wp:wsp>
+                    <wp:cNvPr id="21" name="Text Box 21"/>
+                    <wp:cNvSpPr txBox="1"/>
+                    <wp:spPr>
+                      <a:xfrm>
+                        <a:off x="0" y="626533"/>
+                        <a:ext cx="3089910" cy="194310"/>
+                      </a:xfrm>
+                      <a:prstGeom prst="rect">
+                        <a:avLst/>
+                      </a:prstGeom>
+                      <a:solidFill>
+                        <a:prstClr val="white"/>
+                      </a:solidFill>
+                      <a:ln>
+                        <a:noFill/>
+                      </a:ln>
+                    </wp:spPr>
+                    <wp:txbx>
+                      <wne:txbxContent>
+                        <w:p>
+                          <w:pPr>
+                            <w:pStyle w:val="Caption"/>
+                            <w:rPr>
+                              <w:noProof/>
+                              <w:sz w:val="20"/>
+                              <w:szCs w:val="20"/>
+                            </w:rPr>
+                          </w:pPr>
+                          <w:r>
+                            <w:t xml:space="preserve">Figure </w:t>
+                          </w:r>
+                          <w:r>
+                            <w:fldChar w:fldCharType="begin"/>
+                          </w:r>
+                          <w:r>
+                            <w:instrText xml:space="preserve"> SEQ Figure \* ARABIC </w:instrText>
+                          </w:r>
+                          <w:r>
+                            <w:fldChar w:fldCharType="separate"/>
+                          </w:r>
+                          <w:r>
+                            <w:rPr>
+                              <w:noProof/>
+                            </w:rPr>
+                            <w:t>2</w:t>
+                          </w:r>
+                          <w:r>
+                            <w:fldChar w:fldCharType="end"/>
+                          </w:r>
+                        </w:p>
+                      </wne:txbxContent>
+                    </wp:txbx>
+                    <wp:bodyPr rot="0" spcFirstLastPara="0" vertOverflow="overflow" horzOverflow="overflow" vert="horz" wrap="square" lIns="0" tIns="0" rIns="0" bIns="0" numCol="1" spcCol="0" rtlCol="0" fromWordArt="0" anchor="t" anchorCtr="0" forceAA="0" compatLnSpc="1">
+                      <a:prstTxWarp prst="textNoShape">
+                        <a:avLst/>
+                      </a:prstTxWarp>
+                      <a:noAutofit/>
+                    </wp:bodyPr>
+                  </wp:wsp>
+                </wp:wgp>
+              </a:graphicData>
+            </a:graphic>
+            <wp14:sizeRelH relativeFrom="margin">
+              <wp14:pctWidth>0%</wp14:pctWidth>
+            </wp14:sizeRelH>
+            <wp14:sizeRelV relativeFrom="margin">
+              <wp14:pctHeight>0%</wp14:pctHeight>
+            </wp14:sizeRelV>
+          </wp:anchor>
+        </w:drawing>
+      </w:r>
+      <w:r>
+        <w:rPr>
+          <w:lang w:val="en-GB"/>
+        </w:rPr>
+        <w:t>As with the content-based approach, the top 5 tags of the recommended films are displayed in the table shown to the user, as shown below</w:t>
+      </w:r>
+      <w:r>
+        <w:rPr>
+          <w:lang w:val="en-GB"/>
+        </w:rPr>
+        <w:t xml:space="preserve"> in Figure 2</w:t>
+      </w:r>
+      <w:r>
+        <w:rPr>
+          <w:lang w:val="en-GB"/>
+        </w:rPr>
+        <w:t>:</w:t>
+      </w:r>
+    </w:p>
+    <w:p>
+      <w:pPr>
+        <w:pStyle w:val="Heading2"/>
+      </w:pPr>
+      <w:r>
+        <w:t>Evaluation Methods</w:t>
+      </w:r>
+    </w:p>
+    <w:p>
+      <w:pPr>
+        <w:jc w:val="both"/>
+      </w:pPr>
+      <w:r>
+        <w:rPr>
+          <w:noProof/>
+        </w:rPr>
+        <w:drawing>
+          <wp:anchor distT="0" distB="0" distL="114300" distR="114300" simplePos="0" relativeHeight="251675648" behindDoc="0" locked="0" layoutInCell="1" allowOverlap="1" wp14:anchorId="1C1653CC" wp14:editId="37D404C1">
+            <wp:simplePos x="0" y="0"/>
+            <wp:positionH relativeFrom="column">
+              <wp:posOffset>212</wp:posOffset>
+            </wp:positionH>
+            <wp:positionV relativeFrom="paragraph">
+              <wp:posOffset>442383</wp:posOffset>
+            </wp:positionV>
+            <wp:extent cx="3106843" cy="1133687"/>
+            <wp:effectExtent l="0" t="0" r="5080" b="0"/>
+            <wp:wrapSquare wrapText="bothSides"/>
+            <wp:docPr id="19" name="Group 19"/>
+            <wp:cNvGraphicFramePr/>
+            <a:graphic xmlns:a="http://purl.oclc.org/ooxml/drawingml/main">
+              <a:graphicData uri="http://schemas.microsoft.com/office/word/2010/wordprocessingGroup">
+                <wp:wgp>
+                  <wp:cNvGrpSpPr>
+                    <a:extLst>
+                      <a:ext uri="{F59B8463-F414-42e2-B3A4-FFEF48DC7170}">
+                        <a15:nonVisualGroupProps xmlns:a15="http://schemas.microsoft.com/office/drawing/2012/main" isLegacyGroup="0"/>
+                      </a:ext>
+                    </a:extLst>
+                  </wp:cNvGrpSpPr>
+                  <wp:grpSpPr>
+                    <a:xfrm>
+                      <a:off x="0" y="0"/>
+                      <a:ext cx="3106843" cy="1133687"/>
+                      <a:chOff x="0" y="0"/>
+                      <a:chExt cx="3106843" cy="1133687"/>
+                    </a:xfrm>
+                  </wp:grpSpPr>
+                  <pic:pic xmlns:pic="http://purl.oclc.org/ooxml/drawingml/picture">
+                    <pic:nvPicPr>
+                      <pic:cNvPr id="17" name="Picture 17" descr="Text&#10;&#10;Description automatically generated"/>
+                      <pic:cNvPicPr>
+                        <a:picLocks noChangeAspect="1"/>
+                      </pic:cNvPicPr>
+                    </pic:nvPicPr>
+                    <pic:blipFill>
+                      <a:blip r:embed="rId14" cstate="print">
+                        <a:extLst>
+                          <a:ext uri="{28A0092B-C50C-407E-A947-70E740481C1C}">
+                            <a14:useLocalDpi xmlns:a14="http://schemas.microsoft.com/office/drawing/2010/main" val="0"/>
+                          </a:ext>
+                        </a:extLst>
+                      </a:blip>
+                      <a:stretch>
+                        <a:fillRect/>
+                      </a:stretch>
+                    </pic:blipFill>
+                    <pic:spPr>
+                      <a:xfrm>
+                        <a:off x="0" y="0"/>
+                        <a:ext cx="3089910" cy="1095375"/>
+                      </a:xfrm>
+                      <a:prstGeom prst="rect">
+                        <a:avLst/>
+                      </a:prstGeom>
+                    </pic:spPr>
+                  </pic:pic>
+                  <wp:wsp>
+                    <wp:cNvPr id="18" name="Text Box 18"/>
+                    <wp:cNvSpPr txBox="1"/>
+                    <wp:spPr>
+                      <a:xfrm>
+                        <a:off x="16933" y="948267"/>
+                        <a:ext cx="3089910" cy="185420"/>
+                      </a:xfrm>
+                      <a:prstGeom prst="rect">
+                        <a:avLst/>
+                      </a:prstGeom>
+                      <a:solidFill>
+                        <a:prstClr val="white"/>
+                      </a:solidFill>
+                      <a:ln>
+                        <a:noFill/>
+                      </a:ln>
+                    </wp:spPr>
+                    <wp:txbx>
+                      <wne:txbxContent>
+                        <w:p>
+                          <w:pPr>
+                            <w:pStyle w:val="Caption"/>
+                            <w:rPr>
+                              <w:noProof/>
+                              <w:sz w:val="20"/>
+                              <w:szCs w:val="20"/>
+                            </w:rPr>
+                          </w:pPr>
+                          <w:r>
+                            <w:t xml:space="preserve">Equation </w:t>
+                          </w:r>
+                          <w:r>
+                            <w:fldChar w:fldCharType="begin"/>
+                          </w:r>
+                          <w:r>
+                            <w:instrText xml:space="preserve"> SEQ Equation \* ARABIC </w:instrText>
+                          </w:r>
+                          <w:r>
+                            <w:fldChar w:fldCharType="separate"/>
+                          </w:r>
+                          <w:r>
+                            <w:rPr>
+                              <w:noProof/>
+                            </w:rPr>
                             <w:t>3</w:t>
                           </w:r>
                           <w:r>
@@ -1835,163 +2288,131 @@
           </wp:anchor>
         </w:drawing>
       </w:r>
+      <w:r>
+        <w:t>In order to evaluate the accuracy of the models, Root-Mean Squared Error was used</w:t>
+      </w:r>
+      <w:r>
+        <w:t xml:space="preserve">, using the </w:t>
+      </w:r>
+      <w:proofErr w:type="spellStart"/>
+      <w:r>
+        <w:t>sklearn</w:t>
+      </w:r>
+      <w:proofErr w:type="spellEnd"/>
+      <w:r>
+        <w:t xml:space="preserve"> metrics function </w:t>
+      </w:r>
+      <w:proofErr w:type="spellStart"/>
+      <w:r>
+        <w:t>mean_squared</w:t>
+      </w:r>
+      <w:proofErr w:type="spellEnd"/>
+      <w:r>
+        <w:t xml:space="preserve"> error [6]</w:t>
+      </w:r>
+      <w:r>
+        <w:t>. This follows the following formula:</w:t>
+      </w:r>
     </w:p>
     <w:p>
       <w:pPr>
         <w:jc w:val="both"/>
-      </w:pPr>
-    </w:p>
-    <w:p>
-      <w:pPr>
+        <w:rPr>
+          <w:b/>
+          <w:bCs/>
+        </w:rPr>
+      </w:pPr>
+      <w:r>
+        <w:rPr>
+          <w:b/>
+          <w:bCs/>
+        </w:rPr>
+        <w:t>Content-Based Filtering</w:t>
+      </w:r>
+      <w:r>
+        <w:rPr>
+          <w:b/>
+          <w:bCs/>
+        </w:rPr>
+        <w:t xml:space="preserve"> Approach</w:t>
+      </w:r>
+    </w:p>
+    <w:p>
+      <w:pPr>
+        <w:ind w:firstLine="36pt"/>
         <w:jc w:val="both"/>
       </w:pPr>
+      <w:r>
+        <w:t>Initially, the entire ratings.csv file was split into training and testing data, with a 75:25 ratio</w:t>
+      </w:r>
+      <w:r>
+        <w:t xml:space="preserve">. The issue with this approach is that building a user profile for every potential user in the training set is very time consuming. </w:t>
+      </w:r>
+      <w:r>
+        <w:t>Thus, a different approach</w:t>
+      </w:r>
+      <w:r>
+        <w:t xml:space="preserve"> was taken. In this approach, 5 users are selected at random from the entire ratings </w:t>
+      </w:r>
+      <w:r>
+        <w:t xml:space="preserve">dataset. All the ratings given by </w:t>
+      </w:r>
+      <w:r>
+        <w:t>each of these 5</w:t>
+      </w:r>
+      <w:r>
+        <w:t xml:space="preserve"> use</w:t>
+      </w:r>
+      <w:r>
+        <w:t>rs</w:t>
+      </w:r>
+      <w:r>
+        <w:t xml:space="preserve"> are then collected. 75% of these ratings are then used to create the user profile, and 25% are used to test the algorithm. </w:t>
+      </w:r>
+      <w:r>
+        <w:t xml:space="preserve">The user profile is created using the 75% split, and then the user profiles are then used to create the predictions for each of the films in the 25% split, in the same method as described in section II.C. </w:t>
+      </w:r>
+      <w:r>
+        <w:t xml:space="preserve">However, unlike producing a match score measured in percentages, as shown in Figure 1, the predictions that were Min-Max Feature Scaled, were now multiplied by 5, to produce a rating between 0 and 5. The values were then rounded to the nearest 0.5, to be in the correct format to compare with the actual user ratings. </w:t>
+      </w:r>
+      <w:r>
+        <w:t xml:space="preserve">Then, in order to evaluate the accuracy of this </w:t>
+      </w:r>
+      <w:r>
+        <w:lastRenderedPageBreak/>
+        <w:t>recommender system, Root-Mean Squared Error was ca</w:t>
+      </w:r>
+      <w:r>
+        <w:t>lculated for each of these 5 users, using the predicted ratings for the films in the test set, and the actual ratings given by the users on the films in the test set.</w:t>
+      </w:r>
+      <w:r>
+        <w:t xml:space="preserve"> The 5 calculated RMSE values for each of the random 5 users is then averaged, and the end RMSE value for the content-based recommender system is created.</w:t>
+      </w:r>
+      <w:r>
+        <w:t xml:space="preserve"> For this method, the RMSE value was found to be: </w:t>
+      </w:r>
+      <w:r>
+        <w:t>1.97</w:t>
+      </w:r>
+      <w:r>
+        <w:t>7.</w:t>
+      </w:r>
     </w:p>
     <w:p>
       <w:pPr>
         <w:jc w:val="both"/>
-      </w:pPr>
-    </w:p>
-    <w:p>
-      <w:pPr>
-        <w:jc w:val="both"/>
-      </w:pPr>
-    </w:p>
-    <w:p>
-      <w:pPr>
-        <w:jc w:val="both"/>
-      </w:pPr>
-    </w:p>
-    <w:p>
-      <w:pPr>
-        <w:jc w:val="both"/>
-      </w:pPr>
-    </w:p>
-    <w:p>
-      <w:pPr>
-        <w:jc w:val="both"/>
-      </w:pPr>
-    </w:p>
-    <w:p>
-      <w:pPr>
-        <w:pStyle w:val="Heading2"/>
-        <w:numPr>
-          <w:ilvl w:val="0"/>
-          <w:numId w:val="0"/>
-        </w:numPr>
-        <w:rPr>
-          <w:i w:val="0"/>
-          <w:iCs w:val="0"/>
-          <w:lang w:val="en-GB"/>
-        </w:rPr>
-      </w:pPr>
-      <w:r>
-        <w:rPr>
-          <w:i w:val="0"/>
-          <w:iCs w:val="0"/>
-        </w:rPr>
-        <w:t>Where e</w:t>
-      </w:r>
-      <w:r>
-        <w:rPr>
-          <w:i w:val="0"/>
-          <w:iCs w:val="0"/>
-          <w:vertAlign w:val="subscript"/>
-        </w:rPr>
-        <w:t>ui</w:t>
-      </w:r>
-      <w:r>
-        <w:rPr>
-          <w:i w:val="0"/>
-          <w:iCs w:val="0"/>
-        </w:rPr>
-        <w:t xml:space="preserve"> represents the difference between the actual rating</w:t>
-      </w:r>
-      <w:r>
-        <w:rPr>
-          <w:i w:val="0"/>
-          <w:iCs w:val="0"/>
-        </w:rPr>
-        <w:t xml:space="preserve"> </w:t>
-      </w:r>
-      <w:r>
-        <w:rPr>
-          <w:i w:val="0"/>
-          <w:iCs w:val="0"/>
-        </w:rPr>
-        <w:t>given by user u on item i, and the predicted rating by the</w:t>
-      </w:r>
-      <w:r>
-        <w:rPr>
-          <w:i w:val="0"/>
-          <w:iCs w:val="0"/>
-        </w:rPr>
-        <w:t xml:space="preserve"> </w:t>
-      </w:r>
-      <w:r>
-        <w:rPr>
-          <w:i w:val="0"/>
-          <w:iCs w:val="0"/>
-        </w:rPr>
-        <w:t xml:space="preserve">SVD. </w:t>
-      </w:r>
-      <w:r>
-        <w:rPr>
-          <w:i w:val="0"/>
-          <w:iCs w:val="0"/>
-        </w:rPr>
-        <w:t xml:space="preserve">The model in this paper was trained using the learning rate, </w:t>
-      </w:r>
-      <w:r>
-        <w:rPr>
-          <w:rFonts w:ascii="Cambria Math" w:hAnsi="Cambria Math" w:cs="Cambria Math"/>
-          <w:lang w:val="en-GB"/>
-        </w:rPr>
-        <w:t>𝛾</w:t>
-      </w:r>
-      <w:r>
-        <w:rPr>
-          <w:i w:val="0"/>
-          <w:iCs w:val="0"/>
-          <w:lang w:val="en-GB"/>
-        </w:rPr>
-        <w:t>, of 0.005</w:t>
-      </w:r>
-      <w:r>
-        <w:rPr>
-          <w:i w:val="0"/>
-          <w:iCs w:val="0"/>
-          <w:lang w:val="en-GB"/>
-        </w:rPr>
-        <w:t xml:space="preserve">, and the regularisation term, </w:t>
-      </w:r>
-      <w:r>
-        <w:rPr>
-          <w:rFonts w:ascii="Cambria Math" w:hAnsi="Cambria Math" w:cs="Cambria Math"/>
-          <w:lang w:val="en-GB"/>
-        </w:rPr>
-        <w:t>𝜆</w:t>
-      </w:r>
-      <w:r>
-        <w:rPr>
-          <w:i w:val="0"/>
-          <w:iCs w:val="0"/>
-          <w:lang w:val="en-GB"/>
-        </w:rPr>
-        <w:t>, of 0.02.</w:t>
-      </w:r>
-    </w:p>
-    <w:p>
-      <w:pPr>
-        <w:pStyle w:val="Heading2"/>
-      </w:pPr>
-      <w:r>
-        <w:t>Evaluation Methods</w:t>
-      </w:r>
-    </w:p>
-    <w:p>
-      <w:pPr>
-        <w:jc w:val="both"/>
-      </w:pPr>
+        <w:rPr>
+          <w:b/>
+          <w:bCs/>
+        </w:rPr>
+      </w:pPr>
+      <w:r>
+        <w:rPr>
+          <w:b/>
+          <w:bCs/>
+        </w:rPr>
+        <w:t>Collaborative-Filtering Approach</w:t>
+      </w:r>
     </w:p>
     <w:p/>
     <w:p/>
@@ -2163,7 +2584,10 @@
         <w:t>The preferred spelling of the word “acknowledgment” in America is without an “e” after the “g</w:t>
       </w:r>
       <w:r>
-        <w:t>”. Avoid the stilted expression “</w:t>
+        <w:t xml:space="preserve">”. Avoid the stilted </w:t>
+      </w:r>
+      <w:r>
+        <w:t>expression “</w:t>
       </w:r>
       <w:r>
         <w:rPr>
@@ -2226,7 +2650,6 @@
         <w:pStyle w:val="BodyText"/>
       </w:pPr>
       <w:r>
-        <w:lastRenderedPageBreak/>
         <w:t>The template will number citations consecutively within brackets [1]. The sentence punctuation follows the bracket [2]. Refer simply to the reference number, as in [3]—do not use “Ref. [3]” or “reference [3]” except at the beginning of a sentence: “Reference [3] was the first</w:t>
       </w:r>
       <w:r>
@@ -2309,7 +2732,7 @@
         </w:rPr>
         <w:t>F. Maxwell Harper and Joseph A. Konstan. 2015. The MovieLens Datasets: History and Context. ACM Transactions on Interactive Intelligent Systems (TiiS) 5, 4: 19:1–19:19. </w:t>
       </w:r>
-      <w:hyperlink r:id="rId13" w:history="1">
+      <w:hyperlink r:id="rId15" w:history="1">
         <w:r>
           <w:rPr>
             <w:color w:val="0000FF"/>
@@ -2349,7 +2772,7 @@
         </w:rPr>
         <w:t>Jesse Vig, Shilad Sen, and John Riedl. 2012. The Tag Genome: Encoding Community Knowledge to Support Novel Interaction. ACM Trans. Interact. Intell. Syst. 2, 3: 13:1–13:44. </w:t>
       </w:r>
-      <w:hyperlink r:id="rId14" w:history="1">
+      <w:hyperlink r:id="rId16" w:history="1">
         <w:r>
           <w:rPr>
             <w:color w:val="0000FF"/>
@@ -2365,7 +2788,7 @@
         <w:pStyle w:val="references"/>
         <w:ind w:start="17.70pt" w:hanging="17.70pt"/>
       </w:pPr>
-      <w:hyperlink r:id="rId15" w:history="1">
+      <w:hyperlink r:id="rId17" w:history="1">
         <w:r>
           <w:rPr>
             <w:rStyle w:val="Hyperlink"/>
@@ -2382,7 +2805,7 @@
         <w:pStyle w:val="references"/>
         <w:ind w:start="17.70pt" w:hanging="17.70pt"/>
       </w:pPr>
-      <w:hyperlink r:id="rId16" w:history="1">
+      <w:hyperlink r:id="rId18" w:history="1">
         <w:r>
           <w:rPr>
             <w:rStyle w:val="Hyperlink"/>
@@ -2397,14 +2820,14 @@
         <w:ind w:start="17.70pt" w:hanging="17.70pt"/>
       </w:pPr>
       <w:r>
-        <w:t>M. Young, The Technical Writer</w:t>
-      </w:r>
-      <w:r>
-        <w:t>’</w:t>
-      </w:r>
-      <w:r>
-        <w:t>s Handbook. Mill Valley, CA: University Science, 1989.</w:t>
-      </w:r>
+        <w:t>https://scikitlearn.org/stable/modules/generated/sklearn.metrics.mean_squared_error.html</w:t>
+      </w:r>
+    </w:p>
+    <w:p>
+      <w:pPr>
+        <w:pStyle w:val="references"/>
+        <w:ind w:start="17.70pt" w:hanging="17.70pt"/>
+      </w:pPr>
     </w:p>
     <w:p>
       <w:pPr>

</xml_diff>

<commit_message>
Report now up to Input Interface section
</commit_message>
<xml_diff>
--- a/report.docx
+++ b/report.docx
@@ -975,7 +975,7 @@
           <w:noProof/>
         </w:rPr>
         <w:drawing>
-          <wp:anchor distT="0" distB="0" distL="114300" distR="114300" simplePos="0" relativeHeight="251671552" behindDoc="0" locked="0" layoutInCell="1" allowOverlap="1" wp14:anchorId="0B134F79" wp14:editId="5BC732E8">
+          <wp:anchor distT="0" distB="0" distL="114300" distR="114300" simplePos="0" relativeHeight="251670528" behindDoc="0" locked="0" layoutInCell="1" allowOverlap="1" wp14:anchorId="0B134F79" wp14:editId="2C3E440B">
             <wp:simplePos x="0" y="0"/>
             <wp:positionH relativeFrom="column">
               <wp:posOffset>-212</wp:posOffset>
@@ -1224,7 +1224,7 @@
           <w:noProof/>
         </w:rPr>
         <w:drawing>
-          <wp:anchor distT="0" distB="0" distL="114300" distR="114300" simplePos="0" relativeHeight="251655168" behindDoc="0" locked="0" layoutInCell="1" allowOverlap="1" wp14:anchorId="0A93ACD3" wp14:editId="03F8E379">
+          <wp:anchor distT="0" distB="0" distL="114300" distR="114300" simplePos="0" relativeHeight="251654144" behindDoc="0" locked="0" layoutInCell="1" allowOverlap="1" wp14:anchorId="0A93ACD3" wp14:editId="6BC520F3">
             <wp:simplePos x="0" y="0"/>
             <wp:positionH relativeFrom="column">
               <wp:posOffset>634365</wp:posOffset>
@@ -1574,7 +1574,7 @@
           <w:noProof/>
         </w:rPr>
         <w:drawing>
-          <wp:anchor distT="0" distB="0" distL="114300" distR="114300" simplePos="0" relativeHeight="251659264" behindDoc="0" locked="0" layoutInCell="1" allowOverlap="1" wp14:anchorId="18DEF527" wp14:editId="7E3B4FBA">
+          <wp:anchor distT="0" distB="0" distL="114300" distR="114300" simplePos="0" relativeHeight="251658240" behindDoc="0" locked="0" layoutInCell="1" allowOverlap="1" wp14:anchorId="18DEF527" wp14:editId="048E0B02">
             <wp:simplePos x="0" y="0"/>
             <wp:positionH relativeFrom="column">
               <wp:posOffset>16510</wp:posOffset>
@@ -1709,7 +1709,7 @@
           <w:noProof/>
         </w:rPr>
         <w:drawing>
-          <wp:anchor distT="0" distB="0" distL="114300" distR="114300" simplePos="0" relativeHeight="251663360" behindDoc="0" locked="0" layoutInCell="1" allowOverlap="1" wp14:anchorId="5CA21EBE" wp14:editId="446E8A4E">
+          <wp:anchor distT="0" distB="0" distL="114300" distR="114300" simplePos="0" relativeHeight="251662336" behindDoc="0" locked="0" layoutInCell="1" allowOverlap="1" wp14:anchorId="5CA21EBE" wp14:editId="58490199">
             <wp:simplePos x="0" y="0"/>
             <wp:positionH relativeFrom="column">
               <wp:posOffset>710565</wp:posOffset>
@@ -1994,7 +1994,7 @@
           <w:lang w:val="en-GB"/>
         </w:rPr>
         <w:drawing>
-          <wp:anchor distT="0" distB="0" distL="114300" distR="114300" simplePos="0" relativeHeight="251679744" behindDoc="0" locked="0" layoutInCell="1" allowOverlap="1" wp14:anchorId="060E9DA3" wp14:editId="2D166A46">
+          <wp:anchor distT="0" distB="0" distL="114300" distR="114300" simplePos="0" relativeHeight="251678720" behindDoc="0" locked="0" layoutInCell="1" allowOverlap="1" wp14:anchorId="060E9DA3" wp14:editId="03CF3B6E">
             <wp:simplePos x="0" y="0"/>
             <wp:positionH relativeFrom="column">
               <wp:posOffset>0</wp:posOffset>
@@ -2156,13 +2156,29 @@
     <w:p>
       <w:pPr>
         <w:jc w:val="both"/>
+        <w:rPr>
+          <w:b/>
+          <w:bCs/>
+        </w:rPr>
+      </w:pPr>
+      <w:r>
+        <w:rPr>
+          <w:b/>
+          <w:bCs/>
+        </w:rPr>
+        <w:t>Accuracy: RMSE</w:t>
+      </w:r>
+    </w:p>
+    <w:p>
+      <w:pPr>
+        <w:jc w:val="both"/>
       </w:pPr>
       <w:r>
         <w:rPr>
           <w:noProof/>
         </w:rPr>
         <w:drawing>
-          <wp:anchor distT="0" distB="0" distL="114300" distR="114300" simplePos="0" relativeHeight="251675648" behindDoc="0" locked="0" layoutInCell="1" allowOverlap="1" wp14:anchorId="1C1653CC" wp14:editId="37D404C1">
+          <wp:anchor distT="0" distB="0" distL="114300" distR="114300" simplePos="0" relativeHeight="251674624" behindDoc="0" locked="0" layoutInCell="1" allowOverlap="1" wp14:anchorId="1C1653CC" wp14:editId="40278D34">
             <wp:simplePos x="0" y="0"/>
             <wp:positionH relativeFrom="column">
               <wp:posOffset>212</wp:posOffset>
@@ -2327,95 +2343,595 @@
           <w:b/>
           <w:bCs/>
         </w:rPr>
-        <w:t>Content-Based Filtering</w:t>
+        <w:t xml:space="preserve">Accuracy: </w:t>
       </w:r>
       <w:r>
         <w:rPr>
           <w:b/>
           <w:bCs/>
         </w:rPr>
-        <w:t xml:space="preserve"> Approach</w:t>
-      </w:r>
-    </w:p>
-    <w:p>
-      <w:pPr>
-        <w:ind w:firstLine="36pt"/>
-        <w:jc w:val="both"/>
-      </w:pPr>
-      <w:r>
-        <w:t>Initially, the entire ratings.csv file was split into training and testing data, with a 75:25 ratio</w:t>
-      </w:r>
-      <w:r>
-        <w:t xml:space="preserve">. The issue with this approach is that building a user profile for every potential user in the training set is very time consuming. </w:t>
-      </w:r>
-      <w:r>
-        <w:t>Thus, a different approach</w:t>
-      </w:r>
-      <w:r>
-        <w:t xml:space="preserve"> was taken. In this approach, 5 users are selected at random from the entire ratings </w:t>
-      </w:r>
-      <w:r>
-        <w:t xml:space="preserve">dataset. All the ratings given by </w:t>
-      </w:r>
-      <w:r>
-        <w:t>each of these 5</w:t>
-      </w:r>
-      <w:r>
-        <w:t xml:space="preserve"> use</w:t>
-      </w:r>
-      <w:r>
-        <w:t>rs</w:t>
-      </w:r>
-      <w:r>
-        <w:t xml:space="preserve"> are then collected. 75% of these ratings are then used to create the user profile, and 25% are used to test the algorithm. </w:t>
-      </w:r>
-      <w:r>
-        <w:t xml:space="preserve">The user profile is created using the 75% split, and then the user profiles are then used to create the predictions for each of the films in the 25% split, in the same method as described in section II.C. </w:t>
-      </w:r>
-      <w:r>
-        <w:t xml:space="preserve">However, unlike producing a match score measured in percentages, as shown in Figure 1, the predictions that were Min-Max Feature Scaled, were now multiplied by 5, to produce a rating between 0 and 5. The values were then rounded to the nearest 0.5, to be in the correct format to compare with the actual user ratings. </w:t>
-      </w:r>
-      <w:r>
-        <w:t xml:space="preserve">Then, in order to evaluate the accuracy of this </w:t>
-      </w:r>
-      <w:r>
-        <w:lastRenderedPageBreak/>
-        <w:t>recommender system, Root-Mean Squared Error was ca</w:t>
-      </w:r>
-      <w:r>
-        <w:t>lculated for each of these 5 users, using the predicted ratings for the films in the test set, and the actual ratings given by the users on the films in the test set.</w:t>
-      </w:r>
-      <w:r>
-        <w:t xml:space="preserve"> The 5 calculated RMSE values for each of the random 5 users is then averaged, and the end RMSE value for the content-based recommender system is created.</w:t>
-      </w:r>
-      <w:r>
-        <w:t xml:space="preserve"> For this method, the RMSE value was found to be: </w:t>
-      </w:r>
-      <w:r>
-        <w:t>1.97</w:t>
-      </w:r>
-      <w:r>
-        <w:t>7.</w:t>
-      </w:r>
-    </w:p>
-    <w:p>
-      <w:pPr>
-        <w:jc w:val="both"/>
+        <w:t>Content-Based Filtering</w:t>
+      </w:r>
+      <w:r>
         <w:rPr>
           <w:b/>
           <w:bCs/>
         </w:rPr>
-      </w:pPr>
+        <w:t xml:space="preserve"> Approach</w:t>
+      </w:r>
       <w:r>
         <w:rPr>
           <w:b/>
           <w:bCs/>
         </w:rPr>
+        <w:t xml:space="preserve"> RMSE</w:t>
+      </w:r>
+    </w:p>
+    <w:p>
+      <w:pPr>
+        <w:ind w:firstLine="36pt"/>
+        <w:jc w:val="both"/>
+      </w:pPr>
+      <w:r>
+        <w:t>Initially, the entire ratings.csv file was split into training and testing data, with a 75:25 ratio</w:t>
+      </w:r>
+      <w:r>
+        <w:t xml:space="preserve">. The issue with this approach is that building a user profile for every potential user in the training set is very time consuming. </w:t>
+      </w:r>
+      <w:r>
+        <w:t>Thus, a different approach</w:t>
+      </w:r>
+      <w:r>
+        <w:t xml:space="preserve"> was taken. In this approach, 5 users are selected at random from the entire ratings </w:t>
+      </w:r>
+      <w:r>
+        <w:t xml:space="preserve">dataset. All the ratings given by </w:t>
+      </w:r>
+      <w:r>
+        <w:t>each of these 5</w:t>
+      </w:r>
+      <w:r>
+        <w:t xml:space="preserve"> use</w:t>
+      </w:r>
+      <w:r>
+        <w:t>rs</w:t>
+      </w:r>
+      <w:r>
+        <w:t xml:space="preserve"> are then collected. 75% of these ratings are then used to create the user profile, and 25% are used to test the algorithm. </w:t>
+      </w:r>
+      <w:r>
+        <w:t xml:space="preserve">The user profile is created using the 75% split, and then the user profiles are then used to create the predictions for each of the films in the 25% split, in the same method as described in section II.C. </w:t>
+      </w:r>
+      <w:r>
+        <w:t xml:space="preserve">However, unlike producing a match score measured in percentages, as shown in Figure 1, the predictions that were Min-Max Feature Scaled, were now multiplied by 5, to produce a rating between 0 and 5. The values were then rounded to the nearest 0.5, to be in the correct format to compare with the actual user </w:t>
+      </w:r>
+      <w:r>
+        <w:lastRenderedPageBreak/>
+        <w:t xml:space="preserve">ratings. </w:t>
+      </w:r>
+      <w:r>
+        <w:t>Then, in order to evaluate the accuracy of this recommender system, Root-Mean Squared Error was ca</w:t>
+      </w:r>
+      <w:r>
+        <w:t>lculated for each of these 5 users, using the predicted ratings for the films in the test set, and the actual ratings given by the users on the films in the test set.</w:t>
+      </w:r>
+      <w:r>
+        <w:t xml:space="preserve"> The 5 calculated RMSE values for each of the random 5 users is then averaged, and the end RMSE value for the content-based recommender system is created.</w:t>
+      </w:r>
+      <w:r>
+        <w:t xml:space="preserve"> For this method, the RMSE value was found to be: </w:t>
+      </w:r>
+      <w:r>
+        <w:t>1.97</w:t>
+      </w:r>
+      <w:r>
+        <w:t>7.</w:t>
+      </w:r>
+    </w:p>
+    <w:p>
+      <w:pPr>
+        <w:jc w:val="both"/>
+        <w:rPr>
+          <w:b/>
+          <w:bCs/>
+        </w:rPr>
+      </w:pPr>
+      <w:r>
+        <w:rPr>
+          <w:b/>
+          <w:bCs/>
+        </w:rPr>
+        <w:t xml:space="preserve">Accuracy: </w:t>
+      </w:r>
+      <w:r>
+        <w:rPr>
+          <w:b/>
+          <w:bCs/>
+        </w:rPr>
         <w:t>Collaborative-Filtering Approach</w:t>
       </w:r>
-    </w:p>
-    <w:p/>
-    <w:p/>
+      <w:r>
+        <w:rPr>
+          <w:b/>
+          <w:bCs/>
+        </w:rPr>
+        <w:t xml:space="preserve"> RMSE</w:t>
+      </w:r>
+    </w:p>
+    <w:p>
+      <w:pPr>
+        <w:ind w:firstLine="36pt"/>
+        <w:jc w:val="both"/>
+      </w:pPr>
+      <w:r>
+        <w:t xml:space="preserve">In order to measure the RMSE of this approach, the </w:t>
+      </w:r>
+      <w:proofErr w:type="spellStart"/>
+      <w:r>
+        <w:t>sklearn</w:t>
+      </w:r>
+      <w:proofErr w:type="spellEnd"/>
+      <w:r>
+        <w:t xml:space="preserve"> surprise accuracy library [7]</w:t>
+      </w:r>
+      <w:r>
+        <w:t xml:space="preserve"> was used.</w:t>
+      </w:r>
+      <w:r>
+        <w:t xml:space="preserve"> </w:t>
+      </w:r>
+      <w:r>
+        <w:t xml:space="preserve">The method for measuring RMSE for this approach was slightly different to that of </w:t>
+      </w:r>
+      <w:proofErr w:type="gramStart"/>
+      <w:r>
+        <w:t>content-based</w:t>
+      </w:r>
+      <w:proofErr w:type="gramEnd"/>
+      <w:r>
+        <w:t xml:space="preserve">. </w:t>
+      </w:r>
+      <w:r>
+        <w:t xml:space="preserve">In order to speed up the time taken to evaluate the model, the ratings.csv dataset was split into training and testing data, with 2.5% of the data being used to test the model. </w:t>
+      </w:r>
+      <w:r>
+        <w:t>The model that was trained on the entire dataset was used to make predictions on this test set.</w:t>
+      </w:r>
+      <w:r>
+        <w:t xml:space="preserve"> The model’s predictions on this test set were then used, alongside the actual user ratings, using the RMSE formula, to calculate the model’s RMSE score. This approach achieved an RMSE value </w:t>
+      </w:r>
+      <w:proofErr w:type="gramStart"/>
+      <w:r>
+        <w:t>of:</w:t>
+      </w:r>
+      <w:proofErr w:type="gramEnd"/>
+      <w:r>
+        <w:t xml:space="preserve"> </w:t>
+      </w:r>
+      <w:r>
+        <w:t>0.698</w:t>
+      </w:r>
+      <w:r>
+        <w:t>.</w:t>
+      </w:r>
+    </w:p>
+    <w:p>
+      <w:pPr>
+        <w:jc w:val="both"/>
+      </w:pPr>
+    </w:p>
+    <w:p>
+      <w:pPr>
+        <w:jc w:val="both"/>
+        <w:rPr>
+          <w:b/>
+          <w:bCs/>
+        </w:rPr>
+      </w:pPr>
+      <w:r>
+        <w:rPr>
+          <w:b/>
+          <w:bCs/>
+        </w:rPr>
+        <w:t>Diversity</w:t>
+      </w:r>
+    </w:p>
+    <w:p>
+      <w:pPr>
+        <w:ind w:firstLine="36pt"/>
+        <w:jc w:val="both"/>
+      </w:pPr>
+      <w:r>
+        <w:t xml:space="preserve">Diversity was the other metric used to evaluate the two approaches. Diversity determines how wide the spectrum of recommendations is. </w:t>
+      </w:r>
+      <w:r>
+        <w:t xml:space="preserve">This was used in this paper as </w:t>
+      </w:r>
+      <w:r>
+        <w:t>a recommender system that always recommends similar movies (for example movies that have the same genre), would lead to the user always watching the same type of films, and thus could quickly become bored of this film genre, and so the recommender system would become obsolete.</w:t>
+      </w:r>
+      <w:r>
+        <w:t xml:space="preserve"> </w:t>
+      </w:r>
+      <w:r>
+        <w:t>There are different methods of measuring diversity of recommendations</w:t>
+      </w:r>
+      <w:r>
+        <w:t>. In</w:t>
+      </w:r>
+      <w:r>
+        <w:t xml:space="preserve"> this paper, it was measured via the </w:t>
+      </w:r>
+      <w:r>
+        <w:t>proportion</w:t>
+      </w:r>
+      <w:r>
+        <w:t xml:space="preserve"> of common users between any 2 of the recommended films.</w:t>
+      </w:r>
+      <w:r>
+        <w:t xml:space="preserve"> </w:t>
+      </w:r>
+      <w:r>
+        <w:t>If</w:t>
+      </w:r>
+      <w:r>
+        <w:t xml:space="preserve"> 2 items in the recommended set have a high proportion of common users, the recommended items are most likely very similar, and so the diversity of the recommender system is low</w:t>
+      </w:r>
+      <w:r>
+        <w:t>, as described in [</w:t>
+      </w:r>
+      <w:r>
+        <w:t>9</w:t>
+      </w:r>
+      <w:r>
+        <w:t>]</w:t>
+      </w:r>
+      <w:r>
+        <w:t xml:space="preserve">. </w:t>
+      </w:r>
+    </w:p>
+    <w:p>
+      <w:pPr>
+        <w:ind w:firstLine="36pt"/>
+        <w:jc w:val="both"/>
+      </w:pPr>
+      <w:r>
+        <w:t>This can be calculated via Cosine Similarity.</w:t>
+      </w:r>
+      <w:r>
+        <w:t xml:space="preserve"> </w:t>
+      </w:r>
+      <w:r>
+        <w:t>T</w:t>
+      </w:r>
+      <w:r>
+        <w:t xml:space="preserve">he </w:t>
+      </w:r>
+      <w:r>
+        <w:t>cosine similarity between every pair of predictions from the recommender system can be calculated, and the average value created.</w:t>
+      </w:r>
+      <w:r>
+        <w:t xml:space="preserve"> The Cosine Similarity was calculated using the following formula</w:t>
+      </w:r>
+      <w:r>
+        <w:t xml:space="preserve">, where </w:t>
+      </w:r>
+      <w:proofErr w:type="spellStart"/>
+      <w:r>
+        <w:t>i</w:t>
+      </w:r>
+      <w:proofErr w:type="spellEnd"/>
+      <w:r>
+        <w:t xml:space="preserve"> and j are two different films:</w:t>
+      </w:r>
+    </w:p>
+    <w:p>
+      <w:pPr>
+        <w:jc w:val="both"/>
+      </w:pPr>
+    </w:p>
+    <w:p>
+      <w:pPr>
+        <w:ind w:firstLine="36pt"/>
+        <w:jc w:val="both"/>
+        <w:rPr>
+          <w:sz w:val="13"/>
+          <w:szCs w:val="13"/>
+        </w:rPr>
+      </w:pPr>
+      <m:oMathPara>
+        <m:oMath>
+          <m:r>
+            <w:rPr>
+              <w:rFonts w:ascii="Cambria Math" w:hAnsi="Cambria Math"/>
+              <w:sz w:val="13"/>
+              <w:szCs w:val="13"/>
+            </w:rPr>
+            <m:t>CosineSimilarity(i, j)=</m:t>
+          </m:r>
+          <m:f>
+            <m:fPr>
+              <m:ctrlPr>
+                <w:rPr>
+                  <w:rFonts w:ascii="Cambria Math" w:hAnsi="Cambria Math"/>
+                  <w:i/>
+                  <w:sz w:val="13"/>
+                  <w:szCs w:val="13"/>
+                </w:rPr>
+              </m:ctrlPr>
+            </m:fPr>
+            <m:num>
+              <m:r>
+                <w:rPr>
+                  <w:rFonts w:ascii="Cambria Math" w:hAnsi="Cambria Math"/>
+                  <w:sz w:val="13"/>
+                  <w:szCs w:val="13"/>
+                </w:rPr>
+                <m:t>Count(users who rated films i and j)</m:t>
+              </m:r>
+            </m:num>
+            <m:den>
+              <m:rad>
+                <m:radPr>
+                  <m:degHide m:val="1"/>
+                  <m:ctrlPr>
+                    <w:rPr>
+                      <w:rFonts w:ascii="Cambria Math" w:hAnsi="Cambria Math"/>
+                      <w:i/>
+                      <w:sz w:val="13"/>
+                      <w:szCs w:val="13"/>
+                    </w:rPr>
+                  </m:ctrlPr>
+                </m:radPr>
+                <m:deg/>
+                <m:e>
+                  <m:r>
+                    <w:rPr>
+                      <w:rFonts w:ascii="Cambria Math" w:hAnsi="Cambria Math"/>
+                      <w:sz w:val="13"/>
+                      <w:szCs w:val="13"/>
+                    </w:rPr>
+                    <m:t>Count</m:t>
+                  </m:r>
+                  <m:d>
+                    <m:dPr>
+                      <m:ctrlPr>
+                        <w:rPr>
+                          <w:rFonts w:ascii="Cambria Math" w:hAnsi="Cambria Math"/>
+                          <w:i/>
+                          <w:sz w:val="13"/>
+                          <w:szCs w:val="13"/>
+                        </w:rPr>
+                      </m:ctrlPr>
+                    </m:dPr>
+                    <m:e>
+                      <m:r>
+                        <w:rPr>
+                          <w:rFonts w:ascii="Cambria Math" w:hAnsi="Cambria Math"/>
+                          <w:sz w:val="13"/>
+                          <w:szCs w:val="13"/>
+                        </w:rPr>
+                        <m:t>users who rated i</m:t>
+                      </m:r>
+                    </m:e>
+                  </m:d>
+                </m:e>
+              </m:rad>
+              <m:r>
+                <w:rPr>
+                  <w:rFonts w:ascii="Cambria Math" w:hAnsi="Cambria Math"/>
+                  <w:sz w:val="13"/>
+                  <w:szCs w:val="13"/>
+                </w:rPr>
+                <m:t xml:space="preserve"> × </m:t>
+              </m:r>
+              <m:rad>
+                <m:radPr>
+                  <m:degHide m:val="1"/>
+                  <m:ctrlPr>
+                    <w:rPr>
+                      <w:rFonts w:ascii="Cambria Math" w:hAnsi="Cambria Math"/>
+                      <w:i/>
+                      <w:sz w:val="13"/>
+                      <w:szCs w:val="13"/>
+                    </w:rPr>
+                  </m:ctrlPr>
+                </m:radPr>
+                <m:deg/>
+                <m:e>
+                  <m:r>
+                    <w:rPr>
+                      <w:rFonts w:ascii="Cambria Math" w:hAnsi="Cambria Math"/>
+                      <w:sz w:val="13"/>
+                      <w:szCs w:val="13"/>
+                    </w:rPr>
+                    <m:t>Count</m:t>
+                  </m:r>
+                  <m:d>
+                    <m:dPr>
+                      <m:ctrlPr>
+                        <w:rPr>
+                          <w:rFonts w:ascii="Cambria Math" w:hAnsi="Cambria Math"/>
+                          <w:i/>
+                          <w:sz w:val="13"/>
+                          <w:szCs w:val="13"/>
+                        </w:rPr>
+                      </m:ctrlPr>
+                    </m:dPr>
+                    <m:e>
+                      <m:r>
+                        <w:rPr>
+                          <w:rFonts w:ascii="Cambria Math" w:hAnsi="Cambria Math"/>
+                          <w:sz w:val="13"/>
+                          <w:szCs w:val="13"/>
+                        </w:rPr>
+                        <m:t>users who rated j</m:t>
+                      </m:r>
+                    </m:e>
+                  </m:d>
+                </m:e>
+              </m:rad>
+            </m:den>
+          </m:f>
+        </m:oMath>
+      </m:oMathPara>
+    </w:p>
+    <w:p>
+      <w:pPr>
+        <w:ind w:firstLine="36pt"/>
+        <w:jc w:val="both"/>
+        <w:rPr>
+          <w:sz w:val="13"/>
+          <w:szCs w:val="13"/>
+        </w:rPr>
+      </w:pPr>
+    </w:p>
+    <w:p>
+      <w:pPr>
+        <w:jc w:val="both"/>
+      </w:pPr>
+      <w:r>
+        <w:t xml:space="preserve">This tells </w:t>
+      </w:r>
+      <w:proofErr w:type="gramStart"/>
+      <w:r>
+        <w:t>us</w:t>
+      </w:r>
+      <w:proofErr w:type="gramEnd"/>
+      <w:r>
+        <w:t xml:space="preserve"> the average similarity between any 2 predictions in the top 10 recommendations provided by the recommender system.</w:t>
+      </w:r>
+    </w:p>
+    <w:p>
+      <w:pPr>
+        <w:jc w:val="both"/>
+      </w:pPr>
+    </w:p>
+    <w:p>
+      <w:pPr>
+        <w:jc w:val="both"/>
+      </w:pPr>
+      <w:r>
+        <w:t>Then, diversity can be calculated via the following formula:</w:t>
+      </w:r>
+    </w:p>
+    <w:p>
+      <w:pPr>
+        <w:jc w:val="both"/>
+      </w:pPr>
+    </w:p>
+    <w:p>
+      <w:pPr>
+        <w:jc w:val="both"/>
+      </w:pPr>
+      <m:oMathPara>
+        <m:oMath>
+          <m:r>
+            <w:rPr>
+              <w:rFonts w:ascii="Cambria Math" w:hAnsi="Cambria Math"/>
+            </w:rPr>
+            <m:t xml:space="preserve">Diversity=1- </m:t>
+          </m:r>
+          <m:sSub>
+            <m:sSubPr>
+              <m:ctrlPr>
+                <w:rPr>
+                  <w:rFonts w:ascii="Cambria Math" w:hAnsi="Cambria Math"/>
+                  <w:i/>
+                </w:rPr>
+              </m:ctrlPr>
+            </m:sSubPr>
+            <m:e>
+              <m:r>
+                <w:rPr>
+                  <w:rFonts w:ascii="Cambria Math" w:hAnsi="Cambria Math"/>
+                </w:rPr>
+                <m:t>Sim</m:t>
+              </m:r>
+            </m:e>
+            <m:sub>
+              <m:r>
+                <w:rPr>
+                  <w:rFonts w:ascii="Cambria Math" w:hAnsi="Cambria Math"/>
+                </w:rPr>
+                <m:t>10</m:t>
+              </m:r>
+            </m:sub>
+          </m:sSub>
+        </m:oMath>
+      </m:oMathPara>
+    </w:p>
+    <w:p>
+      <w:pPr>
+        <w:jc w:val="both"/>
+      </w:pPr>
+    </w:p>
+    <w:p>
+      <w:pPr>
+        <w:jc w:val="both"/>
+      </w:pPr>
+      <w:r>
+        <w:t>where Sim</w:t>
+      </w:r>
+      <w:r>
+        <w:rPr>
+          <w:vertAlign w:val="subscript"/>
+        </w:rPr>
+        <w:t>10</w:t>
+      </w:r>
+      <w:r>
+        <w:t xml:space="preserve"> is the average cosine similarity score between any 2 predictions in the top 10 provided by the recommender system.</w:t>
+      </w:r>
+    </w:p>
+    <w:p>
+      <w:pPr>
+        <w:jc w:val="both"/>
+      </w:pPr>
+    </w:p>
+    <w:p>
+      <w:pPr>
+        <w:jc w:val="both"/>
+      </w:pPr>
+      <w:r>
+        <w:t>To use this metric on the 2 recommender systems in this paper, a user was first selected at random</w:t>
+      </w:r>
+      <w:r>
+        <w:t xml:space="preserve"> from the ratings </w:t>
+      </w:r>
+      <w:r>
+        <w:t xml:space="preserve">dataset. Then, </w:t>
+      </w:r>
+      <w:r>
+        <w:t>the top 10 recommendations were created for this user, and then the diversity metric was calculated following the method outlined above.</w:t>
+      </w:r>
+    </w:p>
+    <w:p>
+      <w:pPr>
+        <w:jc w:val="both"/>
+      </w:pPr>
+    </w:p>
+    <w:p>
+      <w:pPr>
+        <w:jc w:val="both"/>
+      </w:pPr>
+      <w:r>
+        <w:t xml:space="preserve">In the content-based approach, a diversity score of </w:t>
+      </w:r>
+      <w:r>
+        <w:t>0.703 was achieved.</w:t>
+      </w:r>
+    </w:p>
+    <w:p>
+      <w:pPr>
+        <w:jc w:val="both"/>
+      </w:pPr>
+      <w:r>
+        <w:t xml:space="preserve">In the collaborative-filter approach, a diversity score of </w:t>
+      </w:r>
+      <w:r>
+        <w:t>0.955 was achieved.</w:t>
+      </w:r>
+    </w:p>
     <w:p>
       <w:pPr>
         <w:pStyle w:val="Heading1"/>
@@ -2436,25 +2952,334 @@
       <w:pPr>
         <w:jc w:val="both"/>
       </w:pPr>
-    </w:p>
-    <w:p>
-      <w:pPr>
-        <w:pStyle w:val="BodyText"/>
-        <w:rPr>
-          <w:lang w:val="en-US"/>
-        </w:rPr>
-      </w:pPr>
-      <w:r>
-        <w:t>Before</w:t>
-      </w:r>
-      <w:r>
-        <w:t xml:space="preserve"> you begin to format your paper, first write and save the content as a separate text file. </w:t>
-      </w:r>
-      <w:r>
-        <w:rPr>
-          <w:lang w:val="en-US"/>
-        </w:rPr>
-        <w:t>Complete all content and organizational editing before formatting. Please note sections A-D below for more information on proofreading, spelling and grammar.</w:t>
+      <w:r>
+        <w:rPr>
+          <w:noProof/>
+        </w:rPr>
+        <w:drawing>
+          <wp:anchor distT="0" distB="0" distL="114300" distR="114300" simplePos="0" relativeHeight="251679744" behindDoc="0" locked="0" layoutInCell="1" allowOverlap="1" wp14:anchorId="12CBEC99" wp14:editId="5DFFBDAE">
+            <wp:simplePos x="0" y="0"/>
+            <wp:positionH relativeFrom="column">
+              <wp:posOffset>0</wp:posOffset>
+            </wp:positionH>
+            <wp:positionV relativeFrom="paragraph">
+              <wp:posOffset>347556</wp:posOffset>
+            </wp:positionV>
+            <wp:extent cx="3089910" cy="255270"/>
+            <wp:effectExtent l="0" t="0" r="0" b="0"/>
+            <wp:wrapSquare wrapText="bothSides"/>
+            <wp:docPr id="26" name="Picture 26"/>
+            <wp:cNvGraphicFramePr>
+              <a:graphicFrameLocks xmlns:a="http://purl.oclc.org/ooxml/drawingml/main" noChangeAspect="1"/>
+            </wp:cNvGraphicFramePr>
+            <a:graphic xmlns:a="http://purl.oclc.org/ooxml/drawingml/main">
+              <a:graphicData uri="http://purl.oclc.org/ooxml/drawingml/picture">
+                <pic:pic xmlns:pic="http://purl.oclc.org/ooxml/drawingml/picture">
+                  <pic:nvPicPr>
+                    <pic:cNvPr id="26" name="Picture 26"/>
+                    <pic:cNvPicPr/>
+                  </pic:nvPicPr>
+                  <pic:blipFill>
+                    <a:blip r:embed="rId15" cstate="print">
+                      <a:extLst>
+                        <a:ext uri="{28A0092B-C50C-407E-A947-70E740481C1C}">
+                          <a14:useLocalDpi xmlns:a14="http://schemas.microsoft.com/office/drawing/2010/main" val="0"/>
+                        </a:ext>
+                      </a:extLst>
+                    </a:blip>
+                    <a:stretch>
+                      <a:fillRect/>
+                    </a:stretch>
+                  </pic:blipFill>
+                  <pic:spPr>
+                    <a:xfrm>
+                      <a:off x="0" y="0"/>
+                      <a:ext cx="3089910" cy="255270"/>
+                    </a:xfrm>
+                    <a:prstGeom prst="rect">
+                      <a:avLst/>
+                    </a:prstGeom>
+                  </pic:spPr>
+                </pic:pic>
+              </a:graphicData>
+            </a:graphic>
+            <wp14:sizeRelH relativeFrom="page">
+              <wp14:pctWidth>0%</wp14:pctWidth>
+            </wp14:sizeRelH>
+            <wp14:sizeRelV relativeFrom="page">
+              <wp14:pctHeight>0%</wp14:pctHeight>
+            </wp14:sizeRelV>
+          </wp:anchor>
+        </w:drawing>
+      </w:r>
+      <w:r>
+        <w:t>When the user first logs into the system, they are presented with the following menu:</w:t>
+      </w:r>
+    </w:p>
+    <w:p>
+      <w:pPr>
+        <w:jc w:val="both"/>
+      </w:pPr>
+      <w:r>
+        <w:t xml:space="preserve">The user can either login as an existing user in the </w:t>
+      </w:r>
+      <w:proofErr w:type="gramStart"/>
+      <w:r>
+        <w:t>dataset, or</w:t>
+      </w:r>
+      <w:proofErr w:type="gramEnd"/>
+      <w:r>
+        <w:t xml:space="preserve"> create a new user. However, if the user decides to create a new user, the collaborative filter approach for recommendations cannot be used, as it would require the whole SVD model to be retrained, which would be too time consuming. The user is warned of this issue, as shown in the screenshot above.</w:t>
+      </w:r>
+    </w:p>
+    <w:p>
+      <w:pPr>
+        <w:jc w:val="both"/>
+      </w:pPr>
+      <w:r>
+        <w:t xml:space="preserve">If the user decides to login as existing user, they enter their user ID, and if they decide to create a new user, they are told their new user ID, and then can login by running the </w:t>
+      </w:r>
+      <w:proofErr w:type="spellStart"/>
+      <w:r>
+        <w:t>sytem</w:t>
+      </w:r>
+      <w:proofErr w:type="spellEnd"/>
+      <w:r>
+        <w:t xml:space="preserve"> again via the command line. Upon logging in, the user is presented with the following menu:</w:t>
+      </w:r>
+    </w:p>
+    <w:p>
+      <w:pPr>
+        <w:jc w:val="both"/>
+      </w:pPr>
+      <w:r>
+        <w:rPr>
+          <w:noProof/>
+        </w:rPr>
+        <w:drawing>
+          <wp:anchor distT="0" distB="0" distL="114300" distR="114300" simplePos="0" relativeHeight="251681792" behindDoc="0" locked="0" layoutInCell="1" allowOverlap="1" wp14:anchorId="66E9756C" wp14:editId="0A7627A9">
+            <wp:simplePos x="0" y="0"/>
+            <wp:positionH relativeFrom="column">
+              <wp:posOffset>0</wp:posOffset>
+            </wp:positionH>
+            <wp:positionV relativeFrom="paragraph">
+              <wp:posOffset>1492462</wp:posOffset>
+            </wp:positionV>
+            <wp:extent cx="3089910" cy="474345"/>
+            <wp:effectExtent l="0" t="0" r="0" b="0"/>
+            <wp:wrapSquare wrapText="bothSides"/>
+            <wp:docPr id="28" name="Picture 28" descr="Text&#10;&#10;Description automatically generated"/>
+            <wp:cNvGraphicFramePr>
+              <a:graphicFrameLocks xmlns:a="http://purl.oclc.org/ooxml/drawingml/main" noChangeAspect="1"/>
+            </wp:cNvGraphicFramePr>
+            <a:graphic xmlns:a="http://purl.oclc.org/ooxml/drawingml/main">
+              <a:graphicData uri="http://purl.oclc.org/ooxml/drawingml/picture">
+                <pic:pic xmlns:pic="http://purl.oclc.org/ooxml/drawingml/picture">
+                  <pic:nvPicPr>
+                    <pic:cNvPr id="28" name="Picture 28" descr="Text&#10;&#10;Description automatically generated"/>
+                    <pic:cNvPicPr/>
+                  </pic:nvPicPr>
+                  <pic:blipFill>
+                    <a:blip r:embed="rId16" cstate="print">
+                      <a:extLst>
+                        <a:ext uri="{28A0092B-C50C-407E-A947-70E740481C1C}">
+                          <a14:useLocalDpi xmlns:a14="http://schemas.microsoft.com/office/drawing/2010/main" val="0"/>
+                        </a:ext>
+                      </a:extLst>
+                    </a:blip>
+                    <a:stretch>
+                      <a:fillRect/>
+                    </a:stretch>
+                  </pic:blipFill>
+                  <pic:spPr>
+                    <a:xfrm>
+                      <a:off x="0" y="0"/>
+                      <a:ext cx="3089910" cy="474345"/>
+                    </a:xfrm>
+                    <a:prstGeom prst="rect">
+                      <a:avLst/>
+                    </a:prstGeom>
+                  </pic:spPr>
+                </pic:pic>
+              </a:graphicData>
+            </a:graphic>
+            <wp14:sizeRelH relativeFrom="page">
+              <wp14:pctWidth>0%</wp14:pctWidth>
+            </wp14:sizeRelH>
+            <wp14:sizeRelV relativeFrom="page">
+              <wp14:pctHeight>0%</wp14:pctHeight>
+            </wp14:sizeRelV>
+          </wp:anchor>
+        </w:drawing>
+      </w:r>
+      <w:r>
+        <w:rPr>
+          <w:noProof/>
+        </w:rPr>
+        <w:drawing>
+          <wp:anchor distT="0" distB="0" distL="114300" distR="114300" simplePos="0" relativeHeight="251680768" behindDoc="0" locked="0" layoutInCell="1" allowOverlap="1" wp14:anchorId="020A105F" wp14:editId="60928530">
+            <wp:simplePos x="0" y="0"/>
+            <wp:positionH relativeFrom="column">
+              <wp:posOffset>0</wp:posOffset>
+            </wp:positionH>
+            <wp:positionV relativeFrom="paragraph">
+              <wp:posOffset>57361</wp:posOffset>
+            </wp:positionV>
+            <wp:extent cx="1311910" cy="739140"/>
+            <wp:effectExtent l="0" t="0" r="0" b="0"/>
+            <wp:wrapSquare wrapText="bothSides"/>
+            <wp:docPr id="27" name="Picture 27" descr="Text&#10;&#10;Description automatically generated"/>
+            <wp:cNvGraphicFramePr>
+              <a:graphicFrameLocks xmlns:a="http://purl.oclc.org/ooxml/drawingml/main" noChangeAspect="1"/>
+            </wp:cNvGraphicFramePr>
+            <a:graphic xmlns:a="http://purl.oclc.org/ooxml/drawingml/main">
+              <a:graphicData uri="http://purl.oclc.org/ooxml/drawingml/picture">
+                <pic:pic xmlns:pic="http://purl.oclc.org/ooxml/drawingml/picture">
+                  <pic:nvPicPr>
+                    <pic:cNvPr id="27" name="Picture 27" descr="Text&#10;&#10;Description automatically generated"/>
+                    <pic:cNvPicPr/>
+                  </pic:nvPicPr>
+                  <pic:blipFill>
+                    <a:blip r:embed="rId17">
+                      <a:extLst>
+                        <a:ext uri="{28A0092B-C50C-407E-A947-70E740481C1C}">
+                          <a14:useLocalDpi xmlns:a14="http://schemas.microsoft.com/office/drawing/2010/main" val="0"/>
+                        </a:ext>
+                      </a:extLst>
+                    </a:blip>
+                    <a:stretch>
+                      <a:fillRect/>
+                    </a:stretch>
+                  </pic:blipFill>
+                  <pic:spPr>
+                    <a:xfrm>
+                      <a:off x="0" y="0"/>
+                      <a:ext cx="1311910" cy="739140"/>
+                    </a:xfrm>
+                    <a:prstGeom prst="rect">
+                      <a:avLst/>
+                    </a:prstGeom>
+                  </pic:spPr>
+                </pic:pic>
+              </a:graphicData>
+            </a:graphic>
+            <wp14:sizeRelH relativeFrom="page">
+              <wp14:pctWidth>0%</wp14:pctWidth>
+            </wp14:sizeRelH>
+            <wp14:sizeRelV relativeFrom="page">
+              <wp14:pctHeight>0%</wp14:pctHeight>
+            </wp14:sizeRelV>
+          </wp:anchor>
+        </w:drawing>
+      </w:r>
+      <w:r>
+        <w:t>Here, the user can view any ratings they have already made, add a new rating, edit an existing rating, or view their recommendations.</w:t>
+      </w:r>
+      <w:r>
+        <w:t xml:space="preserve"> Viewing ratings prints a </w:t>
+      </w:r>
+      <w:proofErr w:type="spellStart"/>
+      <w:r>
+        <w:t>dataframe</w:t>
+      </w:r>
+      <w:proofErr w:type="spellEnd"/>
+      <w:r>
+        <w:t xml:space="preserve"> to the command line showing the movie title and their rating for every film they have rated.</w:t>
+      </w:r>
+      <w:r>
+        <w:t xml:space="preserve"> Add a new rating allows the user to enter a movie ID, and then the rating for that film</w:t>
+      </w:r>
+      <w:r>
+        <w:t>, as shown in the screenshot below:</w:t>
+      </w:r>
+      <w:r>
+        <w:t xml:space="preserve"> </w:t>
+      </w:r>
+    </w:p>
+    <w:p>
+      <w:pPr>
+        <w:jc w:val="both"/>
+      </w:pPr>
+      <w:r>
+        <w:t xml:space="preserve">However, this new rating is not </w:t>
+      </w:r>
+      <w:proofErr w:type="gramStart"/>
+      <w:r>
+        <w:t>taken into account</w:t>
+      </w:r>
+      <w:proofErr w:type="gramEnd"/>
+      <w:r>
+        <w:t xml:space="preserve"> for the collaborative-filtering recommendations, due to the same reason mentioned previously, whereby the model would need to be retrained, which is too time consuming</w:t>
+      </w:r>
+      <w:r>
+        <w:t>.</w:t>
+      </w:r>
+    </w:p>
+    <w:p>
+      <w:pPr>
+        <w:jc w:val="both"/>
+      </w:pPr>
+      <w:r>
+        <w:t>The user can also choose to edit a rating they have previously made, which can be shown below in the screenshot:</w:t>
+      </w:r>
+    </w:p>
+    <w:p>
+      <w:pPr>
+        <w:jc w:val="both"/>
+      </w:pPr>
+      <w:r>
+        <w:rPr>
+          <w:noProof/>
+        </w:rPr>
+        <w:drawing>
+          <wp:inline distT="0" distB="0" distL="0" distR="0" wp14:anchorId="58CF4605" wp14:editId="49FB52A8">
+            <wp:extent cx="3089910" cy="1365885"/>
+            <wp:effectExtent l="0" t="0" r="0" b="5715"/>
+            <wp:docPr id="29" name="Picture 29" descr="Text&#10;&#10;Description automatically generated"/>
+            <wp:cNvGraphicFramePr>
+              <a:graphicFrameLocks xmlns:a="http://purl.oclc.org/ooxml/drawingml/main" noChangeAspect="1"/>
+            </wp:cNvGraphicFramePr>
+            <a:graphic xmlns:a="http://purl.oclc.org/ooxml/drawingml/main">
+              <a:graphicData uri="http://purl.oclc.org/ooxml/drawingml/picture">
+                <pic:pic xmlns:pic="http://purl.oclc.org/ooxml/drawingml/picture">
+                  <pic:nvPicPr>
+                    <pic:cNvPr id="29" name="Picture 29" descr="Text&#10;&#10;Description automatically generated"/>
+                    <pic:cNvPicPr/>
+                  </pic:nvPicPr>
+                  <pic:blipFill>
+                    <a:blip r:embed="rId18" cstate="print">
+                      <a:extLst>
+                        <a:ext uri="{28A0092B-C50C-407E-A947-70E740481C1C}">
+                          <a14:useLocalDpi xmlns:a14="http://schemas.microsoft.com/office/drawing/2010/main" val="0"/>
+                        </a:ext>
+                      </a:extLst>
+                    </a:blip>
+                    <a:stretch>
+                      <a:fillRect/>
+                    </a:stretch>
+                  </pic:blipFill>
+                  <pic:spPr>
+                    <a:xfrm>
+                      <a:off x="0" y="0"/>
+                      <a:ext cx="3089910" cy="1365885"/>
+                    </a:xfrm>
+                    <a:prstGeom prst="rect">
+                      <a:avLst/>
+                    </a:prstGeom>
+                  </pic:spPr>
+                </pic:pic>
+              </a:graphicData>
+            </a:graphic>
+          </wp:inline>
+        </w:drawing>
+      </w:r>
+    </w:p>
+    <w:p>
+      <w:pPr>
+        <w:jc w:val="both"/>
+      </w:pPr>
+      <w:r>
+        <w:t>The user can also choose to logout of the system via option 5 of the menu.</w:t>
       </w:r>
     </w:p>
     <w:p>
@@ -2482,6 +3307,7 @@
         <w:pStyle w:val="BodyText"/>
       </w:pPr>
       <w:r>
+        <w:lastRenderedPageBreak/>
         <w:t>Keep your text and graphic files separate until after the text has been formatted and styled. Do not use hard tabs, and limit use of hard returns to only one return at the end of a paragraph. Do not add any kind of pagination anywhere in the paper. Do not number text heads-the template will do that for you.</w:t>
       </w:r>
     </w:p>
@@ -2584,10 +3410,7 @@
         <w:t>The preferred spelling of the word “acknowledgment” in America is without an “e” after the “g</w:t>
       </w:r>
       <w:r>
-        <w:t xml:space="preserve">”. Avoid the stilted </w:t>
-      </w:r>
-      <w:r>
-        <w:t>expression “</w:t>
+        <w:t>”. Avoid the stilted expression “</w:t>
       </w:r>
       <w:r>
         <w:rPr>
@@ -2732,7 +3555,7 @@
         </w:rPr>
         <w:t>F. Maxwell Harper and Joseph A. Konstan. 2015. The MovieLens Datasets: History and Context. ACM Transactions on Interactive Intelligent Systems (TiiS) 5, 4: 19:1–19:19. </w:t>
       </w:r>
-      <w:hyperlink r:id="rId15" w:history="1">
+      <w:hyperlink r:id="rId19" w:history="1">
         <w:r>
           <w:rPr>
             <w:color w:val="0000FF"/>
@@ -2772,7 +3595,7 @@
         </w:rPr>
         <w:t>Jesse Vig, Shilad Sen, and John Riedl. 2012. The Tag Genome: Encoding Community Knowledge to Support Novel Interaction. ACM Trans. Interact. Intell. Syst. 2, 3: 13:1–13:44. </w:t>
       </w:r>
-      <w:hyperlink r:id="rId16" w:history="1">
+      <w:hyperlink r:id="rId20" w:history="1">
         <w:r>
           <w:rPr>
             <w:color w:val="0000FF"/>
@@ -2788,7 +3611,7 @@
         <w:pStyle w:val="references"/>
         <w:ind w:start="17.70pt" w:hanging="17.70pt"/>
       </w:pPr>
-      <w:hyperlink r:id="rId17" w:history="1">
+      <w:hyperlink r:id="rId21" w:history="1">
         <w:r>
           <w:rPr>
             <w:rStyle w:val="Hyperlink"/>
@@ -2805,7 +3628,7 @@
         <w:pStyle w:val="references"/>
         <w:ind w:start="17.70pt" w:hanging="17.70pt"/>
       </w:pPr>
-      <w:hyperlink r:id="rId18" w:history="1">
+      <w:hyperlink r:id="rId22" w:history="1">
         <w:r>
           <w:rPr>
             <w:rStyle w:val="Hyperlink"/>
@@ -2821,6 +3644,51 @@
       </w:pPr>
       <w:r>
         <w:t>https://scikitlearn.org/stable/modules/generated/sklearn.metrics.mean_squared_error.html</w:t>
+      </w:r>
+    </w:p>
+    <w:p>
+      <w:pPr>
+        <w:pStyle w:val="references"/>
+        <w:ind w:start="17.70pt" w:hanging="17.70pt"/>
+      </w:pPr>
+      <w:hyperlink r:id="rId23" w:history="1">
+        <w:r>
+          <w:rPr>
+            <w:rStyle w:val="Hyperlink"/>
+          </w:rPr>
+          <w:t>https://surprise.readthedocs.io/en/stable/accuracy.html</w:t>
+        </w:r>
+      </w:hyperlink>
+    </w:p>
+    <w:p>
+      <w:pPr>
+        <w:pStyle w:val="references"/>
+        <w:ind w:start="17.70pt" w:hanging="17.70pt"/>
+      </w:pPr>
+      <w:hyperlink r:id="rId24" w:history="1">
+        <w:r>
+          <w:rPr>
+            <w:rStyle w:val="Hyperlink"/>
+          </w:rPr>
+          <w:t>https://medium.com/fnplus/deep-learning-22d971e3ad43</w:t>
+        </w:r>
+      </w:hyperlink>
+    </w:p>
+    <w:p>
+      <w:pPr>
+        <w:pStyle w:val="references"/>
+        <w:ind w:start="17.70pt" w:hanging="17.70pt"/>
+      </w:pPr>
+      <w:hyperlink r:id="rId25" w:history="1">
+        <w:r>
+          <w:rPr>
+            <w:rStyle w:val="Hyperlink"/>
+          </w:rPr>
+          <w:t>https://eugeneyan.com/writing/serendipity-and-accuracy-in-recommender-systems/#:~:text=Serendipity%20is%20measured%20as%20unexpectedness,the%20user%20interacted%20with%20i%20</w:t>
+        </w:r>
+      </w:hyperlink>
+      <w:r>
+        <w:t>.</w:t>
       </w:r>
     </w:p>
     <w:p>

</xml_diff>

<commit_message>
Finished report, but over word count
</commit_message>
<xml_diff>
--- a/report.docx
+++ b/report.docx
@@ -171,23 +171,7 @@
         <w:t>—</w:t>
       </w:r>
       <w:r>
-        <w:t xml:space="preserve">This paper explains how recommender systems can be used in the domain of film recommendation to create personalized recommendations to active users, using both content-based and collaborative filtering approaches. These two approaches are then evaluated using MRSE and a measure to determine serendipity of the recommendations. The dataset used is the </w:t>
-      </w:r>
-      <w:proofErr w:type="spellStart"/>
-      <w:r>
-        <w:t>MovieLens</w:t>
-      </w:r>
-      <w:proofErr w:type="spellEnd"/>
-      <w:r>
-        <w:t xml:space="preserve"> 25 </w:t>
-      </w:r>
-      <w:proofErr w:type="gramStart"/>
-      <w:r>
-        <w:t>Million</w:t>
-      </w:r>
-      <w:proofErr w:type="gramEnd"/>
-      <w:r>
-        <w:t xml:space="preserve"> dataset</w:t>
+        <w:t>This paper explains how recommender systems can be used in the domain of film recommendation to create personalized recommendations to active users, using both content-based and collaborative filtering approaches. These two approaches are then evaluated using MRSE and a measure to determine serendipity of the recommendations. The dataset used is the MovieLens 25 Million dataset</w:t>
       </w:r>
       <w:r>
         <w:t xml:space="preserve"> [1].</w:t>
@@ -201,15 +185,7 @@
         <w:t>Keywords—</w:t>
       </w:r>
       <w:r>
-        <w:t xml:space="preserve">Recommender Systems, </w:t>
-      </w:r>
-      <w:proofErr w:type="spellStart"/>
-      <w:r>
-        <w:t>MovieLens</w:t>
-      </w:r>
-      <w:proofErr w:type="spellEnd"/>
-      <w:r>
-        <w:t xml:space="preserve"> Dataset, Content-Based Filtering, Collaborative Filtering</w:t>
+        <w:t>Recommender Systems, MovieLens Dataset, Content-Based Filtering, Collaborative Filtering</w:t>
       </w:r>
     </w:p>
     <w:p>
@@ -240,26 +216,12 @@
         <w:rPr>
           <w:lang w:val="en-GB"/>
         </w:rPr>
-        <w:t xml:space="preserve">The domain of this application is movie/film recommendation. </w:t>
-      </w:r>
-      <w:proofErr w:type="gramStart"/>
+        <w:t>The domain of this application is movie/film recommendation. In particular, providing personalised recommendations to an active user of the system.</w:t>
+      </w:r>
       <w:r>
         <w:rPr>
           <w:lang w:val="en-GB"/>
         </w:rPr>
-        <w:t>In particular, providing</w:t>
-      </w:r>
-      <w:proofErr w:type="gramEnd"/>
-      <w:r>
-        <w:rPr>
-          <w:lang w:val="en-GB"/>
-        </w:rPr>
-        <w:t xml:space="preserve"> personalised recommendations to an active user of the system.</w:t>
-      </w:r>
-      <w:r>
-        <w:rPr>
-          <w:lang w:val="en-GB"/>
-        </w:rPr>
         <w:t xml:space="preserve"> </w:t>
       </w:r>
     </w:p>
@@ -277,29 +239,13 @@
         <w:jc w:val="both"/>
       </w:pPr>
       <w:r>
-        <w:t xml:space="preserve">Movie and film streaming is a market that is growing very quickly, with an estimated market share of 60 billion dollars </w:t>
-      </w:r>
-      <w:proofErr w:type="gramStart"/>
-      <w:r>
-        <w:t>worldwide, and</w:t>
-      </w:r>
-      <w:proofErr w:type="gramEnd"/>
-      <w:r>
-        <w:t xml:space="preserve"> is predicted to reach 220 billion dollars by 2028</w:t>
+        <w:t>Movie and film streaming is a market that is growing very quickly, with an estimated market share of 60 billion dollars worldwide, and is predicted to reach 220 billion dollars by 2028</w:t>
       </w:r>
       <w:r>
         <w:t xml:space="preserve"> [2]</w:t>
       </w:r>
       <w:r>
-        <w:t xml:space="preserve">. Therefore, it is in streaming companies’ interest to improve their service in order to </w:t>
-      </w:r>
-      <w:proofErr w:type="spellStart"/>
-      <w:r>
-        <w:t>maximise</w:t>
-      </w:r>
-      <w:proofErr w:type="spellEnd"/>
-      <w:r>
-        <w:t xml:space="preserve"> their </w:t>
+        <w:t xml:space="preserve">. Therefore, it is in streaming companies’ interest to improve their service in order to maximise their </w:t>
       </w:r>
       <w:r>
         <w:t>portion</w:t>
@@ -368,13 +314,8 @@
         <w:t xml:space="preserve"> </w:t>
       </w:r>
       <w:r>
-        <w:t xml:space="preserve">that </w:t>
-      </w:r>
-      <w:proofErr w:type="spellStart"/>
-      <w:r>
-        <w:t>maximise</w:t>
-      </w:r>
-      <w:proofErr w:type="spellEnd"/>
+        <w:t>that maximise</w:t>
+      </w:r>
       <w:r>
         <w:t xml:space="preserve"> both accuracy and serendipity</w:t>
       </w:r>
@@ -404,31 +345,7 @@
         <w:jc w:val="both"/>
       </w:pPr>
       <w:r>
-        <w:t xml:space="preserve">The dataset used is the </w:t>
-      </w:r>
-      <w:proofErr w:type="spellStart"/>
-      <w:r>
-        <w:t>MovieLens</w:t>
-      </w:r>
-      <w:proofErr w:type="spellEnd"/>
-      <w:r>
-        <w:t xml:space="preserve"> 25 </w:t>
-      </w:r>
-      <w:proofErr w:type="gramStart"/>
-      <w:r>
-        <w:t>Million</w:t>
-      </w:r>
-      <w:proofErr w:type="gramEnd"/>
-      <w:r>
-        <w:t xml:space="preserve"> Dataset [1]. This dataset includes 5-star rating and free-text tagging activity from </w:t>
-      </w:r>
-      <w:proofErr w:type="spellStart"/>
-      <w:r>
-        <w:t>MovieLens</w:t>
-      </w:r>
-      <w:proofErr w:type="spellEnd"/>
-      <w:r>
-        <w:t xml:space="preserve">, a movie recommendation service. </w:t>
+        <w:t xml:space="preserve">The dataset used is the MovieLens 25 Million Dataset [1]. This dataset includes 5-star rating and free-text tagging activity from MovieLens, a movie recommendation service. </w:t>
       </w:r>
     </w:p>
     <w:p>
@@ -483,23 +400,7 @@
         <w:t xml:space="preserve"> </w:t>
       </w:r>
       <w:r>
-        <w:t xml:space="preserve">The tags indicate a range of features for a film, </w:t>
-      </w:r>
-      <w:proofErr w:type="gramStart"/>
-      <w:r>
-        <w:t>including:</w:t>
-      </w:r>
-      <w:proofErr w:type="gramEnd"/>
-      <w:r>
-        <w:t xml:space="preserve"> atmospheric, thought-provoking, realistic </w:t>
-      </w:r>
-      <w:proofErr w:type="spellStart"/>
-      <w:r>
-        <w:t>and</w:t>
-      </w:r>
-      <w:proofErr w:type="spellEnd"/>
-      <w:r>
-        <w:t xml:space="preserve"> more.</w:t>
+        <w:t>The tags indicate a range of features for a film, including: atmospheric, thought-provoking, realistic and more.</w:t>
       </w:r>
       <w:r>
         <w:t xml:space="preserve"> The genome itself was calculated using a machine learning algorithm, trained upon user-contributed content such as tags, ratings and textual reviews</w:t>
@@ -584,13 +485,8 @@
       <w:r>
         <w:t xml:space="preserve"> relevance score for each movie. </w:t>
       </w:r>
-      <w:proofErr w:type="gramStart"/>
-      <w:r>
-        <w:t>All of</w:t>
-      </w:r>
-      <w:proofErr w:type="gramEnd"/>
-      <w:r>
-        <w:t xml:space="preserve"> these tags were used to train both the content-based and collaborative-filtering recommender systems. This is because the more tags, the more accurate the recommender systems can be, as they can learn from a greater volume of data to learn user preferences from.</w:t>
+      <w:r>
+        <w:t>All of these tags were used to train both the content-based and collaborative-filtering recommender systems. This is because the more tags, the more accurate the recommender systems can be, as they can learn from a greater volume of data to learn user preferences from.</w:t>
       </w:r>
       <w:r>
         <w:t xml:space="preserve"> </w:t>
@@ -638,15 +534,7 @@
         <w:t>In this approach, firstly the user profile is created. First, all the ratings for the active user are collected. All the IDs of the movies that this user rated are then</w:t>
       </w:r>
       <w:r>
-        <w:t xml:space="preserve"> gathered into an array. The Tag Genome relevancy scores for each of the tags for each of these movies is then collected, and a </w:t>
-      </w:r>
-      <w:proofErr w:type="spellStart"/>
-      <w:r>
-        <w:t>DataFrame</w:t>
-      </w:r>
-      <w:proofErr w:type="spellEnd"/>
-      <w:r>
-        <w:t xml:space="preserve"> is collected to represent this information. </w:t>
+        <w:t xml:space="preserve"> gathered into an array. The Tag Genome relevancy scores for each of the tags for each of these movies is then collected, and a DataFrame is collected to represent this information. </w:t>
       </w:r>
       <w:r>
         <w:t>The average rating for the active user is then calculated. In order to determine whether a rating is positive or negative, (whether the active user liked or disliked the film given their rating of it), the average rating of the user is then subtracted from the rating given by the user for a particular film</w:t>
@@ -808,11 +696,7 @@
         <w:jc w:val="both"/>
       </w:pPr>
       <w:r>
-        <w:t xml:space="preserve">Where </w:t>
-      </w:r>
-      <w:proofErr w:type="spellStart"/>
-      <w:r>
-        <w:t>r</w:t>
+        <w:t>Where r</w:t>
       </w:r>
       <w:r>
         <w:rPr>
@@ -820,17 +704,8 @@
         </w:rPr>
         <w:t>ui</w:t>
       </w:r>
-      <w:proofErr w:type="spellEnd"/>
-      <w:r>
-        <w:t xml:space="preserve"> represents the rating given by user u on item </w:t>
-      </w:r>
-      <w:proofErr w:type="spellStart"/>
-      <w:r>
-        <w:t>i</w:t>
-      </w:r>
-      <w:proofErr w:type="spellEnd"/>
-      <w:r>
-        <w:t xml:space="preserve">, and </w:t>
+      <w:r>
+        <w:t xml:space="preserve"> represents the rating given by user u on item i, and </w:t>
       </w:r>
       <m:oMath>
         <m:sSub>
@@ -902,58 +777,10 @@
         <w:t xml:space="preserve">Then, in order to make recommendation predictions, the dot product of the user profile and the movie </w:t>
       </w:r>
       <w:r>
-        <w:t xml:space="preserve">Tag Genome scores for each of the possible movies is </w:t>
-      </w:r>
-      <w:proofErr w:type="gramStart"/>
-      <w:r>
-        <w:t>calculated, and</w:t>
-      </w:r>
-      <w:proofErr w:type="gramEnd"/>
-      <w:r>
-        <w:t xml:space="preserve"> saved in a new </w:t>
-      </w:r>
-      <w:proofErr w:type="spellStart"/>
-      <w:r>
-        <w:t>DataFrame</w:t>
-      </w:r>
-      <w:proofErr w:type="spellEnd"/>
-      <w:r>
-        <w:t xml:space="preserve">. The sum of all the columns for every movie is then calculated, and this represents the prediction score for each movie. These values are then scaled using Min-Max Feature Scaling, using the </w:t>
-      </w:r>
-      <w:proofErr w:type="spellStart"/>
-      <w:r>
-        <w:t>Sklearn</w:t>
-      </w:r>
-      <w:proofErr w:type="spellEnd"/>
-      <w:r>
-        <w:t xml:space="preserve"> </w:t>
-      </w:r>
-      <w:proofErr w:type="spellStart"/>
-      <w:r>
-        <w:t>MinMaxScaler</w:t>
-      </w:r>
-      <w:proofErr w:type="spellEnd"/>
-      <w:r>
-        <w:t xml:space="preserve"> [5]</w:t>
-      </w:r>
-      <w:r>
-        <w:t xml:space="preserve">, to ensure all the prediction values are between 0 and 1. Then, the films that the active user has seen previously are removed, so that they are not recommended movies they have already seen. The </w:t>
-      </w:r>
-      <w:proofErr w:type="spellStart"/>
-      <w:r>
-        <w:t>DataFrame</w:t>
-      </w:r>
-      <w:proofErr w:type="spellEnd"/>
-      <w:r>
-        <w:t xml:space="preserve"> is then sorted in descending order, </w:t>
-      </w:r>
-      <w:proofErr w:type="gramStart"/>
-      <w:r>
-        <w:t>off of</w:t>
-      </w:r>
-      <w:proofErr w:type="gramEnd"/>
-      <w:r>
-        <w:t xml:space="preserve"> the predicted score column, and the first 10 movies are returned, as these movies have the highest predicted scores for the active user.</w:t>
+        <w:t>Tag Genome scores for each of the possible movies is calculated, and saved in a new DataFrame. The sum of all the columns for every movie is then calculated, and this represents the prediction score for each movie. These values are then scaled using Min-Max Feature Scaling, using the Sklearn MinMaxScaler [5]</w:t>
+      </w:r>
+      <w:r>
+        <w:t>, to ensure all the prediction values are between 0 and 1. Then, the films that the active user has seen previously are removed, so that they are not recommended movies they have already seen. The DataFrame is then sorted in descending order, off of the predicted score column, and the first 10 movies are returned, as these movies have the highest predicted scores for the active user.</w:t>
       </w:r>
       <w:r>
         <w:t xml:space="preserve"> The prediction score is then multiplied by 100, to make the score now a percentage, and then limited to only 1 decimal place. This makes a more </w:t>
@@ -1033,15 +860,7 @@
         <w:t>In this approach, a model-based collaborative-filtering recommender system is created</w:t>
       </w:r>
       <w:r>
-        <w:t>, based upon a Matrix-</w:t>
-      </w:r>
-      <w:proofErr w:type="spellStart"/>
-      <w:r>
-        <w:t>Factorisation</w:t>
-      </w:r>
-      <w:proofErr w:type="spellEnd"/>
-      <w:r>
-        <w:t xml:space="preserve"> algorithm, specifically SVD, popularized by Simon Funk in the Netflix Prize</w:t>
+        <w:t>, based upon a Matrix-Factorisation algorithm, specifically SVD, popularized by Simon Funk in the Netflix Prize</w:t>
       </w:r>
       <w:r>
         <w:t xml:space="preserve"> [</w:t>
@@ -1071,15 +890,7 @@
         <w:t xml:space="preserve">predicted </w:t>
       </w:r>
       <w:r>
-        <w:t xml:space="preserve">rating for an item </w:t>
-      </w:r>
-      <w:proofErr w:type="spellStart"/>
-      <w:r>
-        <w:t>i</w:t>
-      </w:r>
-      <w:proofErr w:type="spellEnd"/>
-      <w:r>
-        <w:t xml:space="preserve"> by user u, is given by the following formula:</w:t>
+        <w:t>rating for an item i by user u, is given by the following formula:</w:t>
       </w:r>
     </w:p>
     <w:p>
@@ -1290,14 +1101,7 @@
         <w:rPr>
           <w:lang w:val="en-GB"/>
         </w:rPr>
-        <w:t xml:space="preserve">, </w:t>
-      </w:r>
-      <w:proofErr w:type="spellStart"/>
-      <w:r>
-        <w:rPr>
-          <w:lang w:val="en-GB"/>
-        </w:rPr>
-        <w:t>b</w:t>
+        <w:t>, b</w:t>
       </w:r>
       <w:r>
         <w:rPr>
@@ -1306,7 +1110,6 @@
         </w:rPr>
         <w:t>u</w:t>
       </w:r>
-      <w:proofErr w:type="spellEnd"/>
       <w:r>
         <w:rPr>
           <w:lang w:val="en-GB"/>
@@ -1330,28 +1133,7 @@
         <w:rPr>
           <w:lang w:val="en-GB"/>
         </w:rPr>
-        <w:t xml:space="preserve"> represents the average rating of item </w:t>
-      </w:r>
-      <w:proofErr w:type="spellStart"/>
-      <w:r>
-        <w:rPr>
-          <w:lang w:val="en-GB"/>
-        </w:rPr>
-        <w:t>i</w:t>
-      </w:r>
-      <w:proofErr w:type="spellEnd"/>
-      <w:r>
-        <w:rPr>
-          <w:lang w:val="en-GB"/>
-        </w:rPr>
-        <w:t xml:space="preserve">, </w:t>
-      </w:r>
-      <w:proofErr w:type="gramStart"/>
-      <w:r>
-        <w:rPr>
-          <w:lang w:val="en-GB"/>
-        </w:rPr>
-        <w:t>q</w:t>
+        <w:t xml:space="preserve"> represents the average rating of item i, q</w:t>
       </w:r>
       <w:r>
         <w:rPr>
@@ -1364,33 +1146,19 @@
         <w:rPr>
           <w:lang w:val="en-GB"/>
         </w:rPr>
-        <w:t xml:space="preserve"> represents</w:t>
-      </w:r>
-      <w:proofErr w:type="gramEnd"/>
+        <w:t xml:space="preserve"> represents the </w:t>
+      </w:r>
       <w:r>
         <w:rPr>
           <w:lang w:val="en-GB"/>
         </w:rPr>
-        <w:t xml:space="preserve"> the </w:t>
+        <w:t xml:space="preserve">latent </w:t>
       </w:r>
       <w:r>
         <w:rPr>
           <w:lang w:val="en-GB"/>
         </w:rPr>
-        <w:t xml:space="preserve">latent </w:t>
-      </w:r>
-      <w:r>
-        <w:rPr>
-          <w:lang w:val="en-GB"/>
-        </w:rPr>
-        <w:t xml:space="preserve">item vector and </w:t>
-      </w:r>
-      <w:proofErr w:type="spellStart"/>
-      <w:r>
-        <w:rPr>
-          <w:lang w:val="en-GB"/>
-        </w:rPr>
-        <w:t>p</w:t>
+        <w:t>item vector and p</w:t>
       </w:r>
       <w:r>
         <w:rPr>
@@ -1399,7 +1167,6 @@
         </w:rPr>
         <w:t>u</w:t>
       </w:r>
-      <w:proofErr w:type="spellEnd"/>
       <w:r>
         <w:rPr>
           <w:lang w:val="en-GB"/>
@@ -2042,23 +1809,7 @@
         <w:t>In order to evaluate the accuracy of the models, Root-Mean Squared Error was used</w:t>
       </w:r>
       <w:r>
-        <w:t xml:space="preserve">, using the </w:t>
-      </w:r>
-      <w:proofErr w:type="spellStart"/>
-      <w:r>
-        <w:t>sklearn</w:t>
-      </w:r>
-      <w:proofErr w:type="spellEnd"/>
-      <w:r>
-        <w:t xml:space="preserve"> metrics function </w:t>
-      </w:r>
-      <w:proofErr w:type="spellStart"/>
-      <w:r>
-        <w:t>mean_squared</w:t>
-      </w:r>
-      <w:proofErr w:type="spellEnd"/>
-      <w:r>
-        <w:t xml:space="preserve"> error [6]</w:t>
+        <w:t>, using the sklearn metrics function mean_squared error [6]</w:t>
       </w:r>
       <w:r>
         <w:t>. This follows the following formula:</w:t>
@@ -2188,15 +1939,7 @@
         <w:jc w:val="both"/>
       </w:pPr>
       <w:r>
-        <w:t xml:space="preserve">In order to measure the RMSE of this approach, the </w:t>
-      </w:r>
-      <w:proofErr w:type="spellStart"/>
-      <w:r>
-        <w:t>sklearn</w:t>
-      </w:r>
-      <w:proofErr w:type="spellEnd"/>
-      <w:r>
-        <w:t xml:space="preserve"> surprise accuracy library [7]</w:t>
+        <w:t>In order to measure the RMSE of this approach, the sklearn surprise accuracy library [7]</w:t>
       </w:r>
       <w:r>
         <w:t xml:space="preserve"> was used.</w:t>
@@ -2205,15 +1948,7 @@
         <w:t xml:space="preserve"> </w:t>
       </w:r>
       <w:r>
-        <w:t xml:space="preserve">The method for measuring RMSE for this approach was slightly different to that of </w:t>
-      </w:r>
-      <w:proofErr w:type="gramStart"/>
-      <w:r>
-        <w:t>content-based</w:t>
-      </w:r>
-      <w:proofErr w:type="gramEnd"/>
-      <w:r>
-        <w:t xml:space="preserve">. </w:t>
+        <w:t xml:space="preserve">The method for measuring RMSE for this approach was slightly different to that of content-based. </w:t>
       </w:r>
       <w:r>
         <w:t xml:space="preserve">In order to speed up the time taken to evaluate the model, the ratings.csv dataset was split into </w:t>
@@ -2328,15 +2063,7 @@
         <w:t xml:space="preserve"> The Cosine Similarity was calculated using the following formula</w:t>
       </w:r>
       <w:r>
-        <w:t xml:space="preserve">, where </w:t>
-      </w:r>
-      <w:proofErr w:type="spellStart"/>
-      <w:r>
-        <w:t>i</w:t>
-      </w:r>
-      <w:proofErr w:type="spellEnd"/>
-      <w:r>
-        <w:t xml:space="preserve"> and j are two different films:</w:t>
+        <w:t>, where i and j are two different films:</w:t>
       </w:r>
     </w:p>
     <w:p>
@@ -2505,15 +2232,7 @@
         <w:jc w:val="both"/>
       </w:pPr>
       <w:r>
-        <w:t xml:space="preserve">This tells </w:t>
-      </w:r>
-      <w:proofErr w:type="gramStart"/>
-      <w:r>
-        <w:t>us</w:t>
-      </w:r>
-      <w:proofErr w:type="gramEnd"/>
-      <w:r>
-        <w:t xml:space="preserve"> the average similarity between any 2 predictions in the top 10 recommendations provided by the recommender system.</w:t>
+        <w:t>This tells us the average similarity between any 2 predictions in the top 10 recommendations provided by the recommender system.</w:t>
       </w:r>
     </w:p>
     <w:p>
@@ -2705,15 +2424,7 @@
         <w:jc w:val="both"/>
       </w:pPr>
       <w:r>
-        <w:t xml:space="preserve">The user can either login as an existing user in the </w:t>
-      </w:r>
-      <w:proofErr w:type="gramStart"/>
-      <w:r>
-        <w:t>dataset, or</w:t>
-      </w:r>
-      <w:proofErr w:type="gramEnd"/>
-      <w:r>
-        <w:t xml:space="preserve"> create a new user. However, if the user decides to create a new user, the collaborative filter approach for recommendations cannot be used, as it would require the whole SVD model to be retrained, which would be too time </w:t>
+        <w:t xml:space="preserve">The user can either login as an existing user in the dataset, or create a new user. However, if the user decides to create a new user, the collaborative filter approach for recommendations cannot be used, as it would require the whole SVD model to be retrained, which would be too time </w:t>
       </w:r>
       <w:r>
         <w:t>consuming. The user is warned of this issue, as shown in the screenshot above.</w:t>
@@ -2724,15 +2435,7 @@
         <w:jc w:val="both"/>
       </w:pPr>
       <w:r>
-        <w:t xml:space="preserve">If the user decides to login as existing user, they enter their user ID, and if they decide to create a new user, they are told their new user ID, and then can login by running the </w:t>
-      </w:r>
-      <w:proofErr w:type="spellStart"/>
-      <w:r>
-        <w:t>sytem</w:t>
-      </w:r>
-      <w:proofErr w:type="spellEnd"/>
-      <w:r>
-        <w:t xml:space="preserve"> again via the command line. Upon logging in, the user is presented with the following menu:</w:t>
+        <w:t>If the user decides to login as existing user, they enter their user ID, and if they decide to create a new user, they are told their new user ID, and then can login by running the sytem again via the command line. Upon logging in, the user is presented with the following menu:</w:t>
       </w:r>
     </w:p>
     <w:p>
@@ -2863,15 +2566,7 @@
         <w:t>Here, the user can view any ratings they have already made, add a new rating, edit an existing rating, or view their recommendations.</w:t>
       </w:r>
       <w:r>
-        <w:t xml:space="preserve"> Viewing ratings prints a </w:t>
-      </w:r>
-      <w:proofErr w:type="spellStart"/>
-      <w:r>
-        <w:t>dataframe</w:t>
-      </w:r>
-      <w:proofErr w:type="spellEnd"/>
-      <w:r>
-        <w:t xml:space="preserve"> to the command line showing the movie title and their rating for every film they have rated.</w:t>
+        <w:t xml:space="preserve"> Viewing ratings prints a dataframe to the command line showing the movie title and their rating for every film they have rated.</w:t>
       </w:r>
       <w:r>
         <w:t xml:space="preserve"> Add a new rating allows the user to enter a movie ID, and then the rating for that film</w:t>
@@ -2888,15 +2583,7 @@
         <w:jc w:val="both"/>
       </w:pPr>
       <w:r>
-        <w:t xml:space="preserve">However, this new rating is not </w:t>
-      </w:r>
-      <w:proofErr w:type="gramStart"/>
-      <w:r>
-        <w:t>taken into account</w:t>
-      </w:r>
-      <w:proofErr w:type="gramEnd"/>
-      <w:r>
-        <w:t xml:space="preserve"> for the collaborative-filtering recommendations, due to the same reason mentioned previously, whereby the model would need to be retrained, which is too time consuming</w:t>
+        <w:t>However, this new rating is not taken into account for the collaborative-filtering recommendations, due to the same reason mentioned previously, whereby the model would need to be retrained, which is too time consuming</w:t>
       </w:r>
       <w:r>
         <w:t>.</w:t>
@@ -3344,21 +3031,7 @@
         <w:rPr>
           <w:lang w:val="en-US"/>
         </w:rPr>
-        <w:t xml:space="preserve">The tables are easy to read, </w:t>
-      </w:r>
-      <w:proofErr w:type="gramStart"/>
-      <w:r>
-        <w:rPr>
-          <w:lang w:val="en-US"/>
-        </w:rPr>
-        <w:t>and also</w:t>
-      </w:r>
-      <w:proofErr w:type="gramEnd"/>
-      <w:r>
-        <w:rPr>
-          <w:lang w:val="en-US"/>
-        </w:rPr>
-        <w:t xml:space="preserve"> have the advantage of displaying the top tags of each film, to help the active user determine which film out of these recommendations they may start watching.</w:t>
+        <w:t>The tables are easy to read, and also have the advantage of displaying the top tags of each film, to help the active user determine which film out of these recommendations they may start watching.</w:t>
       </w:r>
     </w:p>
     <w:p>
@@ -3627,62 +3300,85 @@
     <w:p>
       <w:pPr>
         <w:pStyle w:val="BodyText"/>
-      </w:pPr>
-      <w:r>
-        <w:t>The preferred spelling of the word “acknowledgment” in America is without an “e” after the “g</w:t>
-      </w:r>
-      <w:r>
-        <w:t xml:space="preserve">”. Avoid the stilted </w:t>
-      </w:r>
-      <w:r>
-        <w:t>expression “</w:t>
-      </w:r>
-      <w:proofErr w:type="spellStart"/>
-      <w:r>
-        <w:rPr>
-          <w:lang w:val="en-US"/>
-        </w:rPr>
-        <w:t>o</w:t>
-      </w:r>
-      <w:r>
-        <w:t>ne</w:t>
-      </w:r>
-      <w:proofErr w:type="spellEnd"/>
-      <w:r>
-        <w:t xml:space="preserve"> of us (R. B. G.) thanks </w:t>
-      </w:r>
-      <w:r>
-        <w:t>...</w:t>
-      </w:r>
-      <w:r>
-        <w:rPr>
-          <w:lang w:val="en-US"/>
-        </w:rPr>
-        <w:t xml:space="preserve">”.  </w:t>
-      </w:r>
-      <w:r>
-        <w:t>Instead, try “R. B. G. thanks</w:t>
-      </w:r>
-      <w:r>
-        <w:t>...</w:t>
-      </w:r>
-      <w:r>
-        <w:t>”.</w:t>
-      </w:r>
-      <w:r>
-        <w:rPr>
-          <w:lang w:val="en-US"/>
+        <w:ind w:firstLine="0pt"/>
+        <w:rPr>
+          <w:lang w:val="en-GB"/>
+        </w:rPr>
+      </w:pPr>
+      <w:r>
+        <w:rPr>
+          <w:lang w:val="en-GB"/>
+        </w:rPr>
+        <w:tab/>
+      </w:r>
+      <w:r>
+        <w:rPr>
+          <w:lang w:val="en-GB"/>
+        </w:rPr>
+        <w:t xml:space="preserve">The collaborative-filter approach has both lower Root Mean Squared Error, and a higher diversity score. This means that, when tested upon the testing data, the model predicts a rating by users on a particular film more closely to the actual user rating than the content-based approach. </w:t>
+      </w:r>
+      <w:r>
+        <w:rPr>
+          <w:lang w:val="en-GB"/>
+        </w:rPr>
+        <w:t>The collaborative-filter approach also has a higher diversity score. This means that it provides a wider spectrum of recommended films. This is particularly beneficial in this case, as it introduces the active user to a wider range of potential films to watch, outside of their usual watching habits</w:t>
+      </w:r>
+      <w:r>
+        <w:rPr>
+          <w:lang w:val="en-GB"/>
+        </w:rPr>
+        <w:t>. In industry, this would encourage the user to stick to the platform with this recommender system, as it recommends new and different films</w:t>
+      </w:r>
+      <w:r>
+        <w:rPr>
+          <w:lang w:val="en-GB"/>
+        </w:rPr>
+        <w:t xml:space="preserve">, thus making this an important metric. </w:t>
+      </w:r>
+    </w:p>
+    <w:p>
+      <w:pPr>
+        <w:pStyle w:val="BodyText"/>
+        <w:ind w:firstLine="0pt"/>
+        <w:rPr>
+          <w:lang w:val="en-GB"/>
+        </w:rPr>
+      </w:pPr>
+      <w:r>
+        <w:rPr>
+          <w:lang w:val="en-GB"/>
+        </w:rPr>
+        <w:t xml:space="preserve">Therefore, due to the fact that Collaborative-Filter approach has both a lower RMSE score, and a higher diversity score, it is the better technique in this case, despite the time taken to </w:t>
+      </w:r>
+      <w:r>
+        <w:rPr>
+          <w:lang w:val="en-GB"/>
+        </w:rPr>
+        <w:t>train the model.</w:t>
+      </w:r>
+      <w:r>
+        <w:rPr>
+          <w:lang w:val="en-GB"/>
+        </w:rPr>
+        <w:t xml:space="preserve"> However, the Collaborative-Filtering approach is not as explainable as the Content-Based approach. Thus, if the movie recommender system had to be more transparent, sacrificing accuracy and a small loss in diversity score may be worth it.</w:t>
+      </w:r>
+      <w:r>
+        <w:rPr>
+          <w:lang w:val="en-GB"/>
         </w:rPr>
         <w:t xml:space="preserve"> </w:t>
       </w:r>
       <w:r>
-        <w:t>Put spons</w:t>
-      </w:r>
-      <w:r>
-        <w:t>or acknowledgments in the unnum</w:t>
-      </w:r>
-      <w:r>
-        <w:t>bered footnote on the first page.</w:t>
+        <w:rPr>
+          <w:lang w:val="en-GB"/>
+        </w:rPr>
+        <w:t xml:space="preserve">The Collaborative-Filtering approach also suffers from the fact that new users or ratings or edited ratings would require the model to be retrained, which is a very time consuming process. </w:t>
+      </w:r>
+      <w:r>
+        <w:rPr>
+          <w:lang w:val="en-GB"/>
+        </w:rPr>
+        <w:t>Thus, if these weaknesses needed to be solved, then the small drawbacks in RMSE and diversity associated with the Content-Based approach may be worth it.</w:t>
       </w:r>
     </w:p>
     <w:p>
@@ -3695,60 +3391,31 @@
     </w:p>
     <w:p>
       <w:pPr>
-        <w:pStyle w:val="BodyText"/>
-      </w:pPr>
-      <w:r>
-        <w:t>The preferred spelling of the word “acknowledgment” in America is without an “e” after the “g</w:t>
-      </w:r>
-      <w:r>
-        <w:t>”. Avoid the stilted expression “</w:t>
-      </w:r>
-      <w:r>
-        <w:rPr>
-          <w:lang w:val="en-US"/>
-        </w:rPr>
-        <w:t>o</w:t>
-      </w:r>
-      <w:proofErr w:type="spellStart"/>
-      <w:r>
-        <w:t>ne</w:t>
-      </w:r>
-      <w:proofErr w:type="spellEnd"/>
-      <w:r>
-        <w:t xml:space="preserve"> of us (R. B. G.) thanks </w:t>
-      </w:r>
-      <w:r>
-        <w:t>...</w:t>
-      </w:r>
-      <w:r>
-        <w:rPr>
-          <w:lang w:val="en-US"/>
-        </w:rPr>
-        <w:t xml:space="preserve">”.  </w:t>
-      </w:r>
-      <w:r>
-        <w:t>Instead, try “R. B. G. thanks</w:t>
-      </w:r>
-      <w:r>
-        <w:t>...</w:t>
-      </w:r>
-      <w:r>
-        <w:t>”.</w:t>
-      </w:r>
-      <w:r>
-        <w:rPr>
-          <w:lang w:val="en-US"/>
-        </w:rPr>
+        <w:jc w:val="both"/>
+      </w:pPr>
+      <w:r>
+        <w:t xml:space="preserve">In conclusion, </w:t>
+      </w:r>
+      <w:r>
+        <w:t xml:space="preserve">both content-based and collaborative-filtering approaches can be used to produce </w:t>
+      </w:r>
+      <w:r>
+        <w:t>recommendations for the active user of a recommendation system.</w:t>
+      </w:r>
+      <w:r>
         <w:t xml:space="preserve"> </w:t>
       </w:r>
       <w:r>
-        <w:t>Put spons</w:t>
-      </w:r>
-      <w:r>
-        <w:t>or acknowledgments in the unnum</w:t>
-      </w:r>
-      <w:r>
-        <w:t>bered footnote on the first page.</w:t>
+        <w:t>The Collaborative-Filtering approach performs best on both the evaluation metrics, however it’s practical use for when new users or ratings are created or users’ ratings are edited, is limited, as the SVD model would need to be retrained on the updated dataset, which is a very time</w:t>
+      </w:r>
+      <w:r>
+        <w:t>-</w:t>
+      </w:r>
+      <w:r>
+        <w:t xml:space="preserve">consuming process. </w:t>
+      </w:r>
+      <w:r>
+        <w:t>Thus, if small sacrifices in RMSE and Diversity are allowable, then the Content-Based filter would potentially be best.</w:t>
       </w:r>
     </w:p>
     <w:p>

</xml_diff>

<commit_message>
All Points Covered. Too Long.
</commit_message>
<xml_diff>
--- a/report.docx
+++ b/report.docx
@@ -1,6 +1,6 @@
 
 <file path=word/document.xml><?xml version="1.0" encoding="utf-8"?>
-<w:document xmlns:cx="http://schemas.microsoft.com/office/drawing/2014/chartex" xmlns:cx1="http://schemas.microsoft.com/office/drawing/2015/9/8/chartex" xmlns:cx2="http://schemas.microsoft.com/office/drawing/2015/10/21/chartex" xmlns:cx3="http://schemas.microsoft.com/office/drawing/2016/5/9/chartex" xmlns:cx4="http://schemas.microsoft.com/office/drawing/2016/5/10/chartex" xmlns:cx5="http://schemas.microsoft.com/office/drawing/2016/5/11/chartex" xmlns:cx6="http://schemas.microsoft.com/office/drawing/2016/5/12/chartex" xmlns:cx7="http://schemas.microsoft.com/office/drawing/2016/5/13/chartex" xmlns:cx8="http://schemas.microsoft.com/office/drawing/2016/5/14/chartex" xmlns:mc="http://schemas.openxmlformats.org/markup-compatibility/2006" xmlns:aink="http://schemas.microsoft.com/office/drawing/2016/ink" xmlns:am3d="http://schemas.microsoft.com/office/drawing/2017/model3d" xmlns:o="urn:schemas-microsoft-com:office:office" xmlns:r="http://purl.oclc.org/ooxml/officeDocument/relationships" xmlns:m="http://purl.oclc.org/ooxml/officeDocument/math" xmlns:v="urn:schemas-microsoft-com:vml" xmlns:wp14="http://schemas.microsoft.com/office/word/2010/wordprocessingDrawing" xmlns:wp="http://purl.oclc.org/ooxml/drawingml/wordprocessingDrawing" xmlns:w10="urn:schemas-microsoft-com:office:word" xmlns:w="http://purl.oclc.org/ooxml/wordprocessingml/main" xmlns:w14="http://schemas.microsoft.com/office/word/2010/wordml" xmlns:w15="http://schemas.microsoft.com/office/word/2012/wordml" xmlns:w16cex="http://schemas.microsoft.com/office/word/2018/wordml/cex" xmlns:w16cid="http://schemas.microsoft.com/office/word/2016/wordml/cid" xmlns:w16="http://schemas.microsoft.com/office/word/2018/wordml" xmlns:w16se="http://schemas.microsoft.com/office/word/2015/wordml/symex" xmlns:wpi="http://schemas.microsoft.com/office/word/2010/wordprocessingInk" xmlns:wne="http://schemas.microsoft.com/office/word/2006/wordml" mc:Ignorable="w14 w15 w16se w16cid w16 w16cex wne wp14" w:conformance="strict">
+<w:document xmlns:cx="http://schemas.microsoft.com/office/drawing/2014/chartex" xmlns:cx1="http://schemas.microsoft.com/office/drawing/2015/9/8/chartex" xmlns:cx2="http://schemas.microsoft.com/office/drawing/2015/10/21/chartex" xmlns:cx3="http://schemas.microsoft.com/office/drawing/2016/5/9/chartex" xmlns:cx4="http://schemas.microsoft.com/office/drawing/2016/5/10/chartex" xmlns:cx5="http://schemas.microsoft.com/office/drawing/2016/5/11/chartex" xmlns:cx6="http://schemas.microsoft.com/office/drawing/2016/5/12/chartex" xmlns:cx7="http://schemas.microsoft.com/office/drawing/2016/5/13/chartex" xmlns:cx8="http://schemas.microsoft.com/office/drawing/2016/5/14/chartex" xmlns:mc="http://schemas.openxmlformats.org/markup-compatibility/2006" xmlns:aink="http://schemas.microsoft.com/office/drawing/2016/ink" xmlns:am3d="http://schemas.microsoft.com/office/drawing/2017/model3d" xmlns:o="urn:schemas-microsoft-com:office:office" xmlns:r="http://purl.oclc.org/ooxml/officeDocument/relationships" xmlns:m="http://purl.oclc.org/ooxml/officeDocument/math" xmlns:v="urn:schemas-microsoft-com:vml" xmlns:wp14="http://schemas.microsoft.com/office/word/2010/wordprocessingDrawing" xmlns:wp="http://purl.oclc.org/ooxml/drawingml/wordprocessingDrawing" xmlns:w10="urn:schemas-microsoft-com:office:word" xmlns:w="http://purl.oclc.org/ooxml/wordprocessingml/main" xmlns:w14="http://schemas.microsoft.com/office/word/2010/wordml" xmlns:w15="http://schemas.microsoft.com/office/word/2012/wordml" xmlns:w16cex="http://schemas.microsoft.com/office/word/2018/wordml/cex" xmlns:w16cid="http://schemas.microsoft.com/office/word/2016/wordml/cid" xmlns:w16="http://schemas.microsoft.com/office/word/2018/wordml" xmlns:w16sdtdh="http://schemas.microsoft.com/office/word/2020/wordml/sdtdatahash" xmlns:w16se="http://schemas.microsoft.com/office/word/2015/wordml/symex" xmlns:wpi="http://schemas.microsoft.com/office/word/2010/wordprocessingInk" xmlns:wne="http://schemas.microsoft.com/office/word/2006/wordml" mc:Ignorable="w14 w15 w16se w16cid w16 w16cex w16sdtdh wne wp14" w:conformance="strict">
   <w:body>
     <w:p>
       <w:pPr>
@@ -154,42 +154,6 @@
     </w:p>
     <w:p>
       <w:pPr>
-        <w:pStyle w:val="Abstract"/>
-        <w:rPr>
-          <w:i/>
-          <w:iCs/>
-        </w:rPr>
-      </w:pPr>
-      <w:r>
-        <w:rPr>
-          <w:i/>
-          <w:iCs/>
-        </w:rPr>
-        <w:t>Abstract</w:t>
-      </w:r>
-      <w:r>
-        <w:t>—</w:t>
-      </w:r>
-      <w:r>
-        <w:t>This paper explains how recommender systems can be used in the domain of film recommendation to create personalized recommendations to active users, using both content-based and collaborative filtering approaches. These two approaches are then evaluated using MRSE and a measure to determine serendipity of the recommendations. The dataset used is the MovieLens 25 Million dataset</w:t>
-      </w:r>
-      <w:r>
-        <w:t xml:space="preserve"> [1].</w:t>
-      </w:r>
-    </w:p>
-    <w:p>
-      <w:pPr>
-        <w:pStyle w:val="Keywords"/>
-      </w:pPr>
-      <w:r>
-        <w:t>Keywords—</w:t>
-      </w:r>
-      <w:r>
-        <w:t>Recommender Systems, MovieLens Dataset, Content-Based Filtering, Collaborative Filtering</w:t>
-      </w:r>
-    </w:p>
-    <w:p>
-      <w:pPr>
         <w:pStyle w:val="Heading1"/>
       </w:pPr>
       <w:r>
@@ -204,7 +168,6 @@
         <w:t>Domain of the Application</w:t>
       </w:r>
     </w:p>
-    <w:p/>
     <w:p>
       <w:pPr>
         <w:pStyle w:val="BodyText"/>
@@ -216,7 +179,21 @@
         <w:rPr>
           <w:lang w:val="en-GB"/>
         </w:rPr>
-        <w:t>The domain of this application is movie/film recommendation. In particular, providing personalised recommendations to an active user of the system.</w:t>
+        <w:t xml:space="preserve">The domain of this application is movie/film recommendation. </w:t>
+      </w:r>
+      <w:proofErr w:type="gramStart"/>
+      <w:r>
+        <w:rPr>
+          <w:lang w:val="en-GB"/>
+        </w:rPr>
+        <w:t>In particular, providing</w:t>
+      </w:r>
+      <w:proofErr w:type="gramEnd"/>
+      <w:r>
+        <w:rPr>
+          <w:lang w:val="en-GB"/>
+        </w:rPr>
+        <w:t xml:space="preserve"> personalised recommendations to an active user of the system.</w:t>
       </w:r>
       <w:r>
         <w:rPr>
@@ -239,13 +216,29 @@
         <w:jc w:val="both"/>
       </w:pPr>
       <w:r>
-        <w:t>Movie and film streaming is a market that is growing very quickly, with an estimated market share of 60 billion dollars worldwide, and is predicted to reach 220 billion dollars by 2028</w:t>
+        <w:t xml:space="preserve">Movie and film streaming is a market that is growing very quickly, with an estimated market share of 60 billion dollars </w:t>
+      </w:r>
+      <w:proofErr w:type="gramStart"/>
+      <w:r>
+        <w:t>worldwide, and</w:t>
+      </w:r>
+      <w:proofErr w:type="gramEnd"/>
+      <w:r>
+        <w:t xml:space="preserve"> is predicted to reach 220 billion dollars by 2028</w:t>
       </w:r>
       <w:r>
         <w:t xml:space="preserve"> [2]</w:t>
       </w:r>
       <w:r>
-        <w:t xml:space="preserve">. Therefore, it is in streaming companies’ interest to improve their service in order to maximise their </w:t>
+        <w:t xml:space="preserve">. Therefore, it is in streaming companies’ interest to improve their service in order to </w:t>
+      </w:r>
+      <w:proofErr w:type="spellStart"/>
+      <w:r>
+        <w:t>maximise</w:t>
+      </w:r>
+      <w:proofErr w:type="spellEnd"/>
+      <w:r>
+        <w:t xml:space="preserve"> their </w:t>
       </w:r>
       <w:r>
         <w:t>portion</w:t>
@@ -314,10 +307,18 @@
         <w:t xml:space="preserve"> </w:t>
       </w:r>
       <w:r>
-        <w:t>that maximise</w:t>
-      </w:r>
-      <w:r>
-        <w:t xml:space="preserve"> both accuracy and serendipity</w:t>
+        <w:t xml:space="preserve">that </w:t>
+      </w:r>
+      <w:proofErr w:type="spellStart"/>
+      <w:r>
+        <w:t>maximise</w:t>
+      </w:r>
+      <w:proofErr w:type="spellEnd"/>
+      <w:r>
+        <w:t xml:space="preserve"> both accuracy and </w:t>
+      </w:r>
+      <w:r>
+        <w:t>diversity</w:t>
       </w:r>
       <w:r>
         <w:t>.</w:t>
@@ -345,7 +346,31 @@
         <w:jc w:val="both"/>
       </w:pPr>
       <w:r>
-        <w:t xml:space="preserve">The dataset used is the MovieLens 25 Million Dataset [1]. This dataset includes 5-star rating and free-text tagging activity from MovieLens, a movie recommendation service. </w:t>
+        <w:t xml:space="preserve">The dataset used is the </w:t>
+      </w:r>
+      <w:proofErr w:type="spellStart"/>
+      <w:r>
+        <w:t>MovieLens</w:t>
+      </w:r>
+      <w:proofErr w:type="spellEnd"/>
+      <w:r>
+        <w:t xml:space="preserve"> 25 </w:t>
+      </w:r>
+      <w:proofErr w:type="gramStart"/>
+      <w:r>
+        <w:t>Million</w:t>
+      </w:r>
+      <w:proofErr w:type="gramEnd"/>
+      <w:r>
+        <w:t xml:space="preserve"> Dataset [1]. This dataset includes 5-star rating and free-text tagging activity from </w:t>
+      </w:r>
+      <w:proofErr w:type="spellStart"/>
+      <w:r>
+        <w:t>MovieLens</w:t>
+      </w:r>
+      <w:proofErr w:type="spellEnd"/>
+      <w:r>
+        <w:t xml:space="preserve">, a movie recommendation service. </w:t>
       </w:r>
     </w:p>
     <w:p>
@@ -376,10 +401,7 @@
         <w:jc w:val="both"/>
       </w:pPr>
       <w:r>
-        <w:t xml:space="preserve">The dataset itself contains various files, namely: genome-scores, genome-tags, links, movies, ratings and tags. In this </w:t>
-      </w:r>
-      <w:r>
-        <w:t>paper, the genome-scores, genome-tags, movies, ratings and tags files were used</w:t>
+        <w:t>The dataset itself contains various files, namely: genome-scores, genome-tags, links, movies, ratings and tags. In this paper, the genome-scores, genome-tags, movies, ratings and tags files were used</w:t>
       </w:r>
       <w:r>
         <w:t>.</w:t>
@@ -400,7 +422,15 @@
         <w:t xml:space="preserve"> </w:t>
       </w:r>
       <w:r>
-        <w:t>The tags indicate a range of features for a film, including: atmospheric, thought-provoking, realistic and more.</w:t>
+        <w:t xml:space="preserve">The tags indicate a range of features for a film, </w:t>
+      </w:r>
+      <w:proofErr w:type="gramStart"/>
+      <w:r>
+        <w:t>including:</w:t>
+      </w:r>
+      <w:proofErr w:type="gramEnd"/>
+      <w:r>
+        <w:t xml:space="preserve"> atmospheric, thought-provoking, realistic and more.</w:t>
       </w:r>
       <w:r>
         <w:t xml:space="preserve"> The genome itself was calculated using a machine learning algorithm, trained upon user-contributed content such as tags, ratings and textual reviews</w:t>
@@ -445,10 +475,7 @@
         <w:t xml:space="preserve">The tags file contains all the tags given by users on films, as well as the timestamp that the user gave the tag for the corresponding film, </w:t>
       </w:r>
       <w:r>
-        <w:t xml:space="preserve">also formatted in </w:t>
-      </w:r>
-      <w:r>
-        <w:t xml:space="preserve">seconds since midnight Coordinated Universal Time (UTC) of January 1, 1970. </w:t>
+        <w:t xml:space="preserve">also formatted in seconds since midnight Coordinated Universal Time (UTC) of January 1, 1970. </w:t>
       </w:r>
     </w:p>
     <w:p>
@@ -477,7 +504,13 @@
         <w:jc w:val="both"/>
       </w:pPr>
       <w:r>
-        <w:t xml:space="preserve">There were 1129 tags for each movie, each with </w:t>
+        <w:t>There were 112</w:t>
+      </w:r>
+      <w:r>
+        <w:t>8</w:t>
+      </w:r>
+      <w:r>
+        <w:t xml:space="preserve"> tags for each movie, each with </w:t>
       </w:r>
       <w:r>
         <w:t>their own</w:t>
@@ -485,17 +518,13 @@
       <w:r>
         <w:t xml:space="preserve"> relevance score for each movie. </w:t>
       </w:r>
-      <w:r>
-        <w:t>All of these tags were used to train both the content-based and collaborative-filtering recommender systems. This is because the more tags, the more accurate the recommender systems can be, as they can learn from a greater volume of data to learn user preferences from.</w:t>
-      </w:r>
-      <w:r>
-        <w:t xml:space="preserve"> </w:t>
-      </w:r>
-      <w:r>
-        <w:t>The time to making predictions for the content-based recommender is also reasonable, and the time to train the model for the collaborative-filtering model is also not too long</w:t>
-      </w:r>
-      <w:r>
-        <w:t xml:space="preserve"> for this many tags.</w:t>
+      <w:proofErr w:type="gramStart"/>
+      <w:r>
+        <w:t>All of</w:t>
+      </w:r>
+      <w:proofErr w:type="gramEnd"/>
+      <w:r>
+        <w:t xml:space="preserve"> these tags were used to train both the content-based and collaborative-filtering recommender systems. This is because the more tags, the more accurate the recommender systems can be, as they can learn from a greater volume of data to learn user preferences from.</w:t>
       </w:r>
       <w:r>
         <w:t xml:space="preserve"> </w:t>
@@ -531,10 +560,36 @@
         <w:jc w:val="both"/>
       </w:pPr>
       <w:r>
-        <w:t>In this approach, firstly the user profile is created. First, all the ratings for the active user are collected. All the IDs of the movies that this user rated are then</w:t>
-      </w:r>
-      <w:r>
-        <w:t xml:space="preserve"> gathered into an array. The Tag Genome relevancy scores for each of the tags for each of these movies is then collected, and a DataFrame is collected to represent this information. </w:t>
+        <w:t xml:space="preserve">In this approach, firstly the user profile is created. </w:t>
+      </w:r>
+      <w:r>
+        <w:t>All</w:t>
+      </w:r>
+      <w:r>
+        <w:t xml:space="preserve"> the ratings for the active user are </w:t>
+      </w:r>
+      <w:r>
+        <w:t xml:space="preserve">then </w:t>
+      </w:r>
+      <w:r>
+        <w:t>collected. All the IDs of the movies that this user rated are then</w:t>
+      </w:r>
+      <w:r>
+        <w:t xml:space="preserve"> gathered into an array. The Tag Genome relevancy scores for each of the tags for each of these movies is then collected, and a </w:t>
+      </w:r>
+      <w:proofErr w:type="spellStart"/>
+      <w:r>
+        <w:t>dataframe</w:t>
+      </w:r>
+      <w:proofErr w:type="spellEnd"/>
+      <w:r>
+        <w:t xml:space="preserve"> is </w:t>
+      </w:r>
+      <w:r>
+        <w:t>created</w:t>
+      </w:r>
+      <w:r>
+        <w:t xml:space="preserve"> to represent this information. </w:t>
       </w:r>
       <w:r>
         <w:t>The average rating for the active user is then calculated. In order to determine whether a rating is positive or negative, (whether the active user liked or disliked the film given their rating of it), the average rating of the user is then subtracted from the rating given by the user for a particular film</w:t>
@@ -685,18 +740,13 @@
     <w:p>
       <w:pPr>
         <w:jc w:val="both"/>
-        <w:rPr>
-          <w:sz w:val="24"/>
-          <w:szCs w:val="24"/>
-        </w:rPr>
-      </w:pPr>
-    </w:p>
-    <w:p>
-      <w:pPr>
-        <w:jc w:val="both"/>
-      </w:pPr>
-      <w:r>
-        <w:t>Where r</w:t>
+      </w:pPr>
+      <w:r>
+        <w:t xml:space="preserve">Where </w:t>
+      </w:r>
+      <w:proofErr w:type="spellStart"/>
+      <w:r>
+        <w:t>r</w:t>
       </w:r>
       <w:r>
         <w:rPr>
@@ -704,8 +754,17 @@
         </w:rPr>
         <w:t>ui</w:t>
       </w:r>
-      <w:r>
-        <w:t xml:space="preserve"> represents the rating given by user u on item i, and </w:t>
+      <w:proofErr w:type="spellEnd"/>
+      <w:r>
+        <w:t xml:space="preserve"> represents the rating given by user u on item </w:t>
+      </w:r>
+      <w:proofErr w:type="spellStart"/>
+      <w:r>
+        <w:t>i</w:t>
+      </w:r>
+      <w:proofErr w:type="spellEnd"/>
+      <w:r>
+        <w:t xml:space="preserve">, and </w:t>
       </w:r>
       <m:oMath>
         <m:sSub>
@@ -750,6 +809,24 @@
       <w:r>
         <w:t xml:space="preserve"> represents the average rating of user u. </w:t>
       </w:r>
+      <w:r>
+        <w:t xml:space="preserve">However, this is only applied if the user has more than </w:t>
+      </w:r>
+      <w:r>
+        <w:t>5</w:t>
+      </w:r>
+      <w:r>
+        <w:t xml:space="preserve"> ratings, as </w:t>
+      </w:r>
+      <w:r>
+        <w:t xml:space="preserve">if the user only has 1 rating, </w:t>
+      </w:r>
+      <w:r>
+        <w:t>the average will be the one rating they have given, and so this would cause their rating to be 0, not providing any information to the system</w:t>
+      </w:r>
+      <w:r>
+        <w:t>, and with less than 5 ratings, there isn’t enough data available to accurately determine an average rating for the given user.</w:t>
+      </w:r>
     </w:p>
     <w:p>
       <w:pPr>
@@ -765,7 +842,17 @@
         <w:t xml:space="preserve"> rating the user has given on every movie.</w:t>
       </w:r>
       <w:r>
-        <w:t xml:space="preserve"> The user profile therefore then represents the active users’ preferences for every one of the movie tags.</w:t>
+        <w:t xml:space="preserve"> The user profile </w:t>
+      </w:r>
+      <w:r>
+        <w:lastRenderedPageBreak/>
+        <w:t>therefore then represents the active users’ preferences for every one of the tags</w:t>
+      </w:r>
+      <w:r>
+        <w:t xml:space="preserve"> in the Tag Genome</w:t>
+      </w:r>
+      <w:r>
+        <w:t>.</w:t>
       </w:r>
     </w:p>
     <w:p>
@@ -777,19 +864,73 @@
         <w:t xml:space="preserve">Then, in order to make recommendation predictions, the dot product of the user profile and the movie </w:t>
       </w:r>
       <w:r>
-        <w:t>Tag Genome scores for each of the possible movies is calculated, and saved in a new DataFrame. The sum of all the columns for every movie is then calculated, and this represents the prediction score for each movie. These values are then scaled using Min-Max Feature Scaling, using the Sklearn MinMaxScaler [5]</w:t>
-      </w:r>
-      <w:r>
-        <w:t>, to ensure all the prediction values are between 0 and 1. Then, the films that the active user has seen previously are removed, so that they are not recommended movies they have already seen. The DataFrame is then sorted in descending order, off of the predicted score column, and the first 10 movies are returned, as these movies have the highest predicted scores for the active user.</w:t>
-      </w:r>
-      <w:r>
-        <w:t xml:space="preserve"> The prediction score is then multiplied by 100, to make the score now a percentage, and then limited to only 1 decimal place. This makes a more </w:t>
-      </w:r>
-      <w:r>
-        <w:t>appealing</w:t>
-      </w:r>
-      <w:r>
-        <w:t xml:space="preserve"> experience for the active user.</w:t>
+        <w:t xml:space="preserve">Tag Genome scores for each of the possible movies is </w:t>
+      </w:r>
+      <w:proofErr w:type="gramStart"/>
+      <w:r>
+        <w:t>calculated, and</w:t>
+      </w:r>
+      <w:proofErr w:type="gramEnd"/>
+      <w:r>
+        <w:t xml:space="preserve"> saved in a new </w:t>
+      </w:r>
+      <w:proofErr w:type="spellStart"/>
+      <w:r>
+        <w:t>dataframe</w:t>
+      </w:r>
+      <w:proofErr w:type="spellEnd"/>
+      <w:r>
+        <w:t xml:space="preserve">. The sum of all the columns for every movie is then calculated, and this represents the prediction score for each movie. These values are then scaled using Min-Max Feature Scaling, using the </w:t>
+      </w:r>
+      <w:proofErr w:type="spellStart"/>
+      <w:r>
+        <w:t>Sklearn</w:t>
+      </w:r>
+      <w:proofErr w:type="spellEnd"/>
+      <w:r>
+        <w:t xml:space="preserve"> </w:t>
+      </w:r>
+      <w:proofErr w:type="spellStart"/>
+      <w:r>
+        <w:t>MinMaxScaler</w:t>
+      </w:r>
+      <w:proofErr w:type="spellEnd"/>
+      <w:r>
+        <w:t xml:space="preserve"> [5]</w:t>
+      </w:r>
+      <w:r>
+        <w:t xml:space="preserve">, to ensure all the prediction values are between 0 and 1. Then, the films that the active user has seen previously are removed, so that they are not recommended movies they have already seen. The </w:t>
+      </w:r>
+      <w:proofErr w:type="spellStart"/>
+      <w:r>
+        <w:t>dataframe</w:t>
+      </w:r>
+      <w:proofErr w:type="spellEnd"/>
+      <w:r>
+        <w:t xml:space="preserve"> is then sorted in descending order, </w:t>
+      </w:r>
+      <w:proofErr w:type="gramStart"/>
+      <w:r>
+        <w:t>off of</w:t>
+      </w:r>
+      <w:proofErr w:type="gramEnd"/>
+      <w:r>
+        <w:t xml:space="preserve"> the predicted score column, and the first 10 movies are returned, as these movies have the highest predicted scores for the active user.</w:t>
+      </w:r>
+      <w:r>
+        <w:t xml:space="preserve"> The prediction score is then multiplied by 100, to make the score now a percentage, and then limited to only 1 decimal place. This makes </w:t>
+      </w:r>
+      <w:r>
+        <w:t>for a more readable</w:t>
+      </w:r>
+      <w:r>
+        <w:t xml:space="preserve"> </w:t>
+      </w:r>
+      <w:r>
+        <w:t>output</w:t>
+      </w:r>
+      <w:r>
+        <w:t xml:space="preserve"> for the active user.</w:t>
       </w:r>
     </w:p>
     <w:p>
@@ -804,7 +945,10 @@
         <w:t>the</w:t>
       </w:r>
       <w:r>
-        <w:t xml:space="preserve"> 5</w:t>
+        <w:t xml:space="preserve"> </w:t>
+      </w:r>
+      <w:r>
+        <w:t>10</w:t>
       </w:r>
       <w:r>
         <w:t xml:space="preserve"> tags with the highest relevancy values in the user profile are displayed, as well as </w:t>
@@ -813,21 +957,31 @@
         <w:t>the 5 tags with the highest relevancy scores for each of the top 10 predictions for the active user.</w:t>
       </w:r>
       <w:r>
-        <w:t xml:space="preserve"> An example of this can be shown below</w:t>
-      </w:r>
-      <w:r>
+        <w:t xml:space="preserve"> </w:t>
+      </w:r>
+      <w:r>
+        <w:rPr>
+          <w:color w:val="000000" w:themeColor="text1"/>
+        </w:rPr>
+        <w:t>An example of this can be shown below</w:t>
+      </w:r>
+      <w:r>
+        <w:rPr>
+          <w:color w:val="000000" w:themeColor="text1"/>
+        </w:rPr>
         <w:t xml:space="preserve"> in Figure 1</w:t>
       </w:r>
       <w:r>
+        <w:rPr>
+          <w:color w:val="000000" w:themeColor="text1"/>
+        </w:rPr>
+        <w:t xml:space="preserve"> on the next page</w:t>
+      </w:r>
+      <w:r>
+        <w:rPr>
+          <w:color w:val="000000" w:themeColor="text1"/>
+        </w:rPr>
         <w:t>.</w:t>
-      </w:r>
-    </w:p>
-    <w:p>
-      <w:pPr>
-        <w:jc w:val="both"/>
-      </w:pPr>
-      <w:r>
-        <w:t xml:space="preserve">This is what is displayed to the user when they choose to be recommended films by the Content-Based Filter. </w:t>
       </w:r>
     </w:p>
     <w:p>
@@ -860,7 +1014,15 @@
         <w:t>In this approach, a model-based collaborative-filtering recommender system is created</w:t>
       </w:r>
       <w:r>
-        <w:t>, based upon a Matrix-Factorisation algorithm, specifically SVD, popularized by Simon Funk in the Netflix Prize</w:t>
+        <w:t>, based upon a Matrix-</w:t>
+      </w:r>
+      <w:proofErr w:type="spellStart"/>
+      <w:r>
+        <w:t>Factorisation</w:t>
+      </w:r>
+      <w:proofErr w:type="spellEnd"/>
+      <w:r>
+        <w:t xml:space="preserve"> algorithm, specifically SVD, popularized by Simon Funk in the Netflix Prize</w:t>
       </w:r>
       <w:r>
         <w:t xml:space="preserve"> [</w:t>
@@ -890,33 +1052,39 @@
         <w:t xml:space="preserve">predicted </w:t>
       </w:r>
       <w:r>
-        <w:t>rating for an item i by user u, is given by the following formula:</w:t>
+        <w:t>rating for a</w:t>
+      </w:r>
+      <w:r>
+        <w:t xml:space="preserve"> movie </w:t>
+      </w:r>
+      <w:proofErr w:type="spellStart"/>
+      <w:r>
+        <w:t>i</w:t>
+      </w:r>
+      <w:proofErr w:type="spellEnd"/>
+      <w:r>
+        <w:t xml:space="preserve"> by user u, is given by the following formula:</w:t>
       </w:r>
     </w:p>
     <w:p>
       <w:pPr>
         <w:jc w:val="start"/>
       </w:pPr>
-    </w:p>
-    <w:p>
-      <w:pPr>
-        <w:jc w:val="start"/>
-      </w:pPr>
       <w:r>
         <w:rPr>
           <w:noProof/>
         </w:rPr>
         <w:drawing>
-          <wp:anchor distT="0" distB="0" distL="114300" distR="114300" simplePos="0" relativeHeight="251654144" behindDoc="0" locked="0" layoutInCell="1" allowOverlap="1" wp14:anchorId="0A93ACD3" wp14:editId="6BC520F3">
+          <wp:anchor distT="0" distB="0" distL="114300" distR="114300" simplePos="0" relativeHeight="251654144" behindDoc="0" locked="0" layoutInCell="1" allowOverlap="1" wp14:anchorId="0A93ACD3" wp14:editId="56E3DCD3">
             <wp:simplePos x="0" y="0"/>
             <wp:positionH relativeFrom="column">
-              <wp:posOffset>634365</wp:posOffset>
+              <wp:posOffset>814705</wp:posOffset>
             </wp:positionH>
             <wp:positionV relativeFrom="paragraph">
-              <wp:posOffset>424</wp:posOffset>
+              <wp:posOffset>39370</wp:posOffset>
             </wp:positionV>
-            <wp:extent cx="1616710" cy="507788"/>
-            <wp:effectExtent l="0" t="0" r="0" b="635"/>
+            <wp:extent cx="1439545" cy="427990"/>
+            <wp:effectExtent l="0" t="0" r="0" b="3810"/>
             <wp:wrapSquare wrapText="bothSides"/>
             <wp:docPr id="4" name="Group 4"/>
             <wp:cNvGraphicFramePr/>
@@ -933,7 +1101,7 @@
                   <wp:grpSpPr>
                     <a:xfrm>
                       <a:off x="0" y="0"/>
-                      <a:ext cx="1616710" cy="507788"/>
+                      <a:ext cx="1439545" cy="427990"/>
                       <a:chOff x="0" y="0"/>
                       <a:chExt cx="1616710" cy="507788"/>
                     </a:xfrm>
@@ -999,24 +1167,14 @@
                           <w:r>
                             <w:t xml:space="preserve">Equation </w:t>
                           </w:r>
-                          <w:r>
-                            <w:fldChar w:fldCharType="begin"/>
-                          </w:r>
-                          <w:r>
-                            <w:instrText xml:space="preserve"> SEQ Equation \* ARABIC </w:instrText>
-                          </w:r>
-                          <w:r>
-                            <w:fldChar w:fldCharType="separate"/>
-                          </w:r>
-                          <w:r>
-                            <w:rPr>
-                              <w:noProof/>
-                            </w:rPr>
-                            <w:t>1</w:t>
-                          </w:r>
-                          <w:r>
-                            <w:fldChar w:fldCharType="end"/>
-                          </w:r>
+                          <w:fldSimple w:instr=" SEQ Equation \* ARABIC ">
+                            <w:r>
+                              <w:rPr>
+                                <w:noProof/>
+                              </w:rPr>
+                              <w:t>1</w:t>
+                            </w:r>
+                          </w:fldSimple>
                         </w:p>
                       </wne:txbxContent>
                     </wp:txbx>
@@ -1030,6 +1188,9 @@
                 </wp:wgp>
               </a:graphicData>
             </a:graphic>
+            <wp14:sizeRelH relativeFrom="margin">
+              <wp14:pctWidth>0%</wp14:pctWidth>
+            </wp14:sizeRelH>
             <wp14:sizeRelV relativeFrom="margin">
               <wp14:pctHeight>0%</wp14:pctHeight>
             </wp14:sizeRelV>
@@ -1045,19 +1206,10 @@
     <w:p>
       <w:pPr>
         <w:jc w:val="start"/>
-        <w:rPr>
-          <w:rFonts w:eastAsia="Times New Roman"/>
-          <w:color w:val="000000" w:themeColor="text1"/>
-          <w:sz w:val="24"/>
-          <w:szCs w:val="24"/>
-          <w:vertAlign w:val="subscript"/>
-          <w:lang w:val="en-GB" w:eastAsia="en-GB"/>
-        </w:rPr>
-      </w:pPr>
-    </w:p>
-    <w:p>
-      <w:pPr>
-        <w:ind w:start="14.40pt"/>
+      </w:pPr>
+    </w:p>
+    <w:p>
+      <w:pPr>
         <w:jc w:val="both"/>
       </w:pPr>
     </w:p>
@@ -1101,7 +1253,14 @@
         <w:rPr>
           <w:lang w:val="en-GB"/>
         </w:rPr>
-        <w:t>, b</w:t>
+        <w:t xml:space="preserve">, </w:t>
+      </w:r>
+      <w:proofErr w:type="spellStart"/>
+      <w:r>
+        <w:rPr>
+          <w:lang w:val="en-GB"/>
+        </w:rPr>
+        <w:t>b</w:t>
       </w:r>
       <w:r>
         <w:rPr>
@@ -1110,6 +1269,7 @@
         </w:rPr>
         <w:t>u</w:t>
       </w:r>
+      <w:proofErr w:type="spellEnd"/>
       <w:r>
         <w:rPr>
           <w:lang w:val="en-GB"/>
@@ -1133,7 +1293,28 @@
         <w:rPr>
           <w:lang w:val="en-GB"/>
         </w:rPr>
-        <w:t xml:space="preserve"> represents the average rating of item i, q</w:t>
+        <w:t xml:space="preserve"> represents the average rating of item </w:t>
+      </w:r>
+      <w:proofErr w:type="spellStart"/>
+      <w:r>
+        <w:rPr>
+          <w:lang w:val="en-GB"/>
+        </w:rPr>
+        <w:t>i</w:t>
+      </w:r>
+      <w:proofErr w:type="spellEnd"/>
+      <w:r>
+        <w:rPr>
+          <w:lang w:val="en-GB"/>
+        </w:rPr>
+        <w:t xml:space="preserve">, </w:t>
+      </w:r>
+      <w:proofErr w:type="gramStart"/>
+      <w:r>
+        <w:rPr>
+          <w:lang w:val="en-GB"/>
+        </w:rPr>
+        <w:t>q</w:t>
       </w:r>
       <w:r>
         <w:rPr>
@@ -1146,19 +1327,33 @@
         <w:rPr>
           <w:lang w:val="en-GB"/>
         </w:rPr>
-        <w:t xml:space="preserve"> represents the </w:t>
-      </w:r>
+        <w:t xml:space="preserve"> represents</w:t>
+      </w:r>
+      <w:proofErr w:type="gramEnd"/>
       <w:r>
         <w:rPr>
           <w:lang w:val="en-GB"/>
         </w:rPr>
+        <w:t xml:space="preserve"> the </w:t>
+      </w:r>
+      <w:r>
+        <w:rPr>
+          <w:lang w:val="en-GB"/>
+        </w:rPr>
         <w:t xml:space="preserve">latent </w:t>
       </w:r>
       <w:r>
         <w:rPr>
           <w:lang w:val="en-GB"/>
         </w:rPr>
-        <w:t>item vector and p</w:t>
+        <w:t xml:space="preserve">item vector and </w:t>
+      </w:r>
+      <w:proofErr w:type="spellStart"/>
+      <w:r>
+        <w:rPr>
+          <w:lang w:val="en-GB"/>
+        </w:rPr>
+        <w:t>p</w:t>
       </w:r>
       <w:r>
         <w:rPr>
@@ -1167,6 +1362,7 @@
         </w:rPr>
         <w:t>u</w:t>
       </w:r>
+      <w:proofErr w:type="spellEnd"/>
       <w:r>
         <w:rPr>
           <w:lang w:val="en-GB"/>
@@ -1191,14 +1387,6 @@
         </w:rPr>
         <w:t xml:space="preserve"> Both the latent user and item vectors were set to 100 latent factors.</w:t>
       </w:r>
-    </w:p>
-    <w:p>
-      <w:pPr>
-        <w:jc w:val="both"/>
-        <w:rPr>
-          <w:lang w:val="en-GB"/>
-        </w:rPr>
-      </w:pPr>
     </w:p>
     <w:p>
       <w:pPr>
@@ -1213,16 +1401,16 @@
           <w:noProof/>
         </w:rPr>
         <w:drawing>
-          <wp:anchor distT="0" distB="0" distL="114300" distR="114300" simplePos="0" relativeHeight="251658240" behindDoc="0" locked="0" layoutInCell="1" allowOverlap="1" wp14:anchorId="18DEF527" wp14:editId="048E0B02">
+          <wp:anchor distT="0" distB="0" distL="114300" distR="114300" simplePos="0" relativeHeight="251658240" behindDoc="0" locked="0" layoutInCell="1" allowOverlap="1" wp14:anchorId="18DEF527" wp14:editId="3616EAFF">
             <wp:simplePos x="0" y="0"/>
             <wp:positionH relativeFrom="column">
-              <wp:posOffset>16510</wp:posOffset>
+              <wp:posOffset>240881</wp:posOffset>
             </wp:positionH>
             <wp:positionV relativeFrom="paragraph">
               <wp:posOffset>346710</wp:posOffset>
             </wp:positionV>
-            <wp:extent cx="3089910" cy="710989"/>
-            <wp:effectExtent l="0" t="0" r="0" b="635"/>
+            <wp:extent cx="2586990" cy="499110"/>
+            <wp:effectExtent l="0" t="0" r="3810" b="0"/>
             <wp:wrapSquare wrapText="bothSides"/>
             <wp:docPr id="7" name="Group 7"/>
             <wp:cNvGraphicFramePr/>
@@ -1239,7 +1427,7 @@
                   <wp:grpSpPr>
                     <a:xfrm>
                       <a:off x="0" y="0"/>
-                      <a:ext cx="3089910" cy="710989"/>
+                      <a:ext cx="2586990" cy="499110"/>
                       <a:chOff x="0" y="0"/>
                       <a:chExt cx="3089910" cy="710989"/>
                     </a:xfrm>
@@ -1318,6 +1506,12 @@
                 </wp:wgp>
               </a:graphicData>
             </a:graphic>
+            <wp14:sizeRelH relativeFrom="margin">
+              <wp14:pctWidth>0%</wp14:pctWidth>
+            </wp14:sizeRelH>
+            <wp14:sizeRelV relativeFrom="margin">
+              <wp14:pctHeight>0%</wp14:pctHeight>
+            </wp14:sizeRelV>
           </wp:anchor>
         </w:drawing>
       </w:r>
@@ -1333,32 +1527,21 @@
         <w:jc w:val="both"/>
       </w:pPr>
       <w:r>
-        <w:t>This is performed via stochastic gradient descent</w:t>
-      </w:r>
-      <w:r>
-        <w:t>:</w:t>
-      </w:r>
-    </w:p>
-    <w:p>
-      <w:pPr>
-        <w:jc w:val="both"/>
-      </w:pPr>
-      <w:r>
         <w:rPr>
           <w:noProof/>
         </w:rPr>
         <w:drawing>
-          <wp:anchor distT="0" distB="0" distL="114300" distR="114300" simplePos="0" relativeHeight="251662336" behindDoc="0" locked="0" layoutInCell="1" allowOverlap="1" wp14:anchorId="5CA21EBE" wp14:editId="58490199">
+          <wp:anchor distT="0" distB="0" distL="114300" distR="114300" simplePos="0" relativeHeight="251662336" behindDoc="0" locked="0" layoutInCell="1" allowOverlap="1" wp14:anchorId="5CA21EBE" wp14:editId="32EC82B5">
             <wp:simplePos x="0" y="0"/>
             <wp:positionH relativeFrom="column">
-              <wp:posOffset>710565</wp:posOffset>
+              <wp:posOffset>882650</wp:posOffset>
             </wp:positionH>
             <wp:positionV relativeFrom="paragraph">
-              <wp:posOffset>112607</wp:posOffset>
+              <wp:posOffset>754380</wp:posOffset>
             </wp:positionV>
-            <wp:extent cx="1600200" cy="973243"/>
-            <wp:effectExtent l="0" t="0" r="0" b="5080"/>
-            <wp:wrapSquare wrapText="bothSides"/>
+            <wp:extent cx="1225550" cy="885190"/>
+            <wp:effectExtent l="0" t="0" r="6350" b="3810"/>
+            <wp:wrapTopAndBottom/>
             <wp:docPr id="10" name="Group 10"/>
             <wp:cNvGraphicFramePr/>
             <a:graphic xmlns:a="http://purl.oclc.org/ooxml/drawingml/main">
@@ -1374,7 +1557,7 @@
                   <wp:grpSpPr>
                     <a:xfrm>
                       <a:off x="0" y="0"/>
-                      <a:ext cx="1600200" cy="973243"/>
+                      <a:ext cx="1225550" cy="885190"/>
                       <a:chOff x="0" y="0"/>
                       <a:chExt cx="1600200" cy="973243"/>
                     </a:xfrm>
@@ -1440,24 +1623,14 @@
                           <w:r>
                             <w:t xml:space="preserve">Equation </w:t>
                           </w:r>
-                          <w:r>
-                            <w:fldChar w:fldCharType="begin"/>
-                          </w:r>
-                          <w:r>
-                            <w:instrText xml:space="preserve"> SEQ Equation \* ARABIC </w:instrText>
-                          </w:r>
-                          <w:r>
-                            <w:fldChar w:fldCharType="separate"/>
-                          </w:r>
-                          <w:r>
-                            <w:rPr>
-                              <w:noProof/>
-                            </w:rPr>
-                            <w:t>2</w:t>
-                          </w:r>
-                          <w:r>
-                            <w:fldChar w:fldCharType="end"/>
-                          </w:r>
+                          <w:fldSimple w:instr=" SEQ Equation \* ARABIC ">
+                            <w:r>
+                              <w:rPr>
+                                <w:noProof/>
+                              </w:rPr>
+                              <w:t>2</w:t>
+                            </w:r>
+                          </w:fldSimple>
                         </w:p>
                       </wne:txbxContent>
                     </wp:txbx>
@@ -1471,113 +1644,57 @@
                 </wp:wgp>
               </a:graphicData>
             </a:graphic>
+            <wp14:sizeRelH relativeFrom="margin">
+              <wp14:pctWidth>0%</wp14:pctWidth>
+            </wp14:sizeRelH>
+            <wp14:sizeRelV relativeFrom="margin">
+              <wp14:pctHeight>0%</wp14:pctHeight>
+            </wp14:sizeRelV>
           </wp:anchor>
         </w:drawing>
       </w:r>
-    </w:p>
-    <w:p>
-      <w:pPr>
+      <w:r>
+        <w:t>This is performed via stochastic gradient descent</w:t>
+      </w:r>
+      <w:r>
+        <w:t>:</w:t>
+      </w:r>
+    </w:p>
+    <w:p>
+      <w:pPr>
+        <w:ind w:firstLine="14.40pt"/>
         <w:jc w:val="both"/>
       </w:pPr>
-    </w:p>
-    <w:p>
-      <w:pPr>
-        <w:jc w:val="both"/>
-      </w:pPr>
-    </w:p>
-    <w:p>
-      <w:pPr>
-        <w:jc w:val="both"/>
-      </w:pPr>
-    </w:p>
-    <w:p>
-      <w:pPr>
-        <w:jc w:val="both"/>
-      </w:pPr>
-    </w:p>
-    <w:p>
-      <w:pPr>
-        <w:jc w:val="both"/>
-      </w:pPr>
-    </w:p>
-    <w:p>
-      <w:pPr>
-        <w:jc w:val="both"/>
-      </w:pPr>
-    </w:p>
-    <w:p>
-      <w:pPr>
-        <w:jc w:val="both"/>
-      </w:pPr>
-    </w:p>
-    <w:p>
-      <w:pPr>
-        <w:pStyle w:val="Heading2"/>
-        <w:numPr>
-          <w:ilvl w:val="0"/>
-          <w:numId w:val="0"/>
-        </w:numPr>
-        <w:rPr>
-          <w:i w:val="0"/>
-          <w:iCs w:val="0"/>
-          <w:lang w:val="en-GB"/>
-        </w:rPr>
-      </w:pPr>
-      <w:r>
-        <w:rPr>
-          <w:i w:val="0"/>
-          <w:iCs w:val="0"/>
-        </w:rPr>
-        <w:t>Where e</w:t>
-      </w:r>
-      <w:r>
-        <w:rPr>
-          <w:i w:val="0"/>
-          <w:iCs w:val="0"/>
+      <w:r>
+        <w:t xml:space="preserve">Where </w:t>
+      </w:r>
+      <w:proofErr w:type="spellStart"/>
+      <w:r>
+        <w:t>e</w:t>
+      </w:r>
+      <w:r>
+        <w:rPr>
           <w:vertAlign w:val="subscript"/>
         </w:rPr>
         <w:t>ui</w:t>
       </w:r>
-      <w:r>
-        <w:rPr>
-          <w:i w:val="0"/>
-          <w:iCs w:val="0"/>
-        </w:rPr>
+      <w:proofErr w:type="spellEnd"/>
+      <w:r>
         <w:t xml:space="preserve"> represents the difference between the actual rating</w:t>
       </w:r>
       <w:r>
-        <w:rPr>
-          <w:i w:val="0"/>
-          <w:iCs w:val="0"/>
-        </w:rPr>
         <w:t xml:space="preserve"> </w:t>
       </w:r>
       <w:r>
-        <w:rPr>
-          <w:i w:val="0"/>
-          <w:iCs w:val="0"/>
-        </w:rPr>
         <w:t>given by user u on item i, and the predicted rating by the</w:t>
       </w:r>
       <w:r>
-        <w:rPr>
-          <w:i w:val="0"/>
-          <w:iCs w:val="0"/>
-        </w:rPr>
         <w:t xml:space="preserve"> </w:t>
       </w:r>
       <w:r>
-        <w:rPr>
-          <w:i w:val="0"/>
-          <w:iCs w:val="0"/>
-        </w:rPr>
         <w:t xml:space="preserve">SVD. </w:t>
       </w:r>
       <w:r>
-        <w:rPr>
-          <w:i w:val="0"/>
-          <w:iCs w:val="0"/>
-        </w:rPr>
         <w:t xml:space="preserve">The model in this paper was trained using the learning rate, </w:t>
       </w:r>
       <w:r>
@@ -1589,16 +1706,12 @@
       </w:r>
       <w:r>
         <w:rPr>
-          <w:i w:val="0"/>
-          <w:iCs w:val="0"/>
           <w:lang w:val="en-GB"/>
         </w:rPr>
         <w:t>, of 0.005</w:t>
       </w:r>
       <w:r>
         <w:rPr>
-          <w:i w:val="0"/>
-          <w:iCs w:val="0"/>
           <w:lang w:val="en-GB"/>
         </w:rPr>
         <w:t xml:space="preserve">, and the regularisation term, </w:t>
@@ -1612,8 +1725,6 @@
       </w:r>
       <w:r>
         <w:rPr>
-          <w:i w:val="0"/>
-          <w:iCs w:val="0"/>
           <w:lang w:val="en-GB"/>
         </w:rPr>
         <w:t>, of 0.02.</w:t>
@@ -1637,7 +1748,13 @@
         <w:rPr>
           <w:lang w:val="en-GB"/>
         </w:rPr>
-        <w:t xml:space="preserve"> in Figure 2</w:t>
+        <w:t xml:space="preserve"> in Figure </w:t>
+      </w:r>
+      <w:r>
+        <w:rPr>
+          <w:lang w:val="en-GB"/>
+        </w:rPr>
+        <w:t>2 on the next page</w:t>
       </w:r>
       <w:r>
         <w:rPr>
@@ -1679,16 +1796,16 @@
           <w:noProof/>
         </w:rPr>
         <w:drawing>
-          <wp:anchor distT="0" distB="0" distL="114300" distR="114300" simplePos="0" relativeHeight="251674624" behindDoc="0" locked="0" layoutInCell="1" allowOverlap="1" wp14:anchorId="1C1653CC" wp14:editId="40278D34">
+          <wp:anchor distT="0" distB="0" distL="114300" distR="114300" simplePos="0" relativeHeight="251674624" behindDoc="0" locked="0" layoutInCell="1" allowOverlap="1" wp14:anchorId="1C1653CC" wp14:editId="4AC7AE86">
             <wp:simplePos x="0" y="0"/>
             <wp:positionH relativeFrom="column">
-              <wp:posOffset>212</wp:posOffset>
+              <wp:posOffset>434340</wp:posOffset>
             </wp:positionH>
             <wp:positionV relativeFrom="paragraph">
-              <wp:posOffset>442383</wp:posOffset>
+              <wp:posOffset>441960</wp:posOffset>
             </wp:positionV>
-            <wp:extent cx="3106843" cy="1133687"/>
-            <wp:effectExtent l="0" t="0" r="5080" b="0"/>
+            <wp:extent cx="2159000" cy="875030"/>
+            <wp:effectExtent l="0" t="0" r="0" b="1270"/>
             <wp:wrapSquare wrapText="bothSides"/>
             <wp:docPr id="19" name="Group 19"/>
             <wp:cNvGraphicFramePr/>
@@ -1705,7 +1822,7 @@
                   <wp:grpSpPr>
                     <a:xfrm>
                       <a:off x="0" y="0"/>
-                      <a:ext cx="3106843" cy="1133687"/>
+                      <a:ext cx="2159000" cy="875030"/>
                       <a:chOff x="0" y="0"/>
                       <a:chExt cx="3106843" cy="1133687"/>
                     </a:xfrm>
@@ -1771,24 +1888,14 @@
                           <w:r>
                             <w:t xml:space="preserve">Equation </w:t>
                           </w:r>
-                          <w:r>
-                            <w:fldChar w:fldCharType="begin"/>
-                          </w:r>
-                          <w:r>
-                            <w:instrText xml:space="preserve"> SEQ Equation \* ARABIC </w:instrText>
-                          </w:r>
-                          <w:r>
-                            <w:fldChar w:fldCharType="separate"/>
-                          </w:r>
-                          <w:r>
-                            <w:rPr>
-                              <w:noProof/>
-                            </w:rPr>
-                            <w:t>3</w:t>
-                          </w:r>
-                          <w:r>
-                            <w:fldChar w:fldCharType="end"/>
-                          </w:r>
+                          <w:fldSimple w:instr=" SEQ Equation \* ARABIC ">
+                            <w:r>
+                              <w:rPr>
+                                <w:noProof/>
+                              </w:rPr>
+                              <w:t>3</w:t>
+                            </w:r>
+                          </w:fldSimple>
                         </w:p>
                       </wne:txbxContent>
                     </wp:txbx>
@@ -1802,6 +1909,12 @@
                 </wp:wgp>
               </a:graphicData>
             </a:graphic>
+            <wp14:sizeRelH relativeFrom="margin">
+              <wp14:pctWidth>0%</wp14:pctWidth>
+            </wp14:sizeRelH>
+            <wp14:sizeRelV relativeFrom="margin">
+              <wp14:pctHeight>0%</wp14:pctHeight>
+            </wp14:sizeRelV>
           </wp:anchor>
         </w:drawing>
       </w:r>
@@ -1809,7 +1922,23 @@
         <w:t>In order to evaluate the accuracy of the models, Root-Mean Squared Error was used</w:t>
       </w:r>
       <w:r>
-        <w:t>, using the sklearn metrics function mean_squared error [6]</w:t>
+        <w:t xml:space="preserve">, using the </w:t>
+      </w:r>
+      <w:proofErr w:type="spellStart"/>
+      <w:r>
+        <w:t>sklearn</w:t>
+      </w:r>
+      <w:proofErr w:type="spellEnd"/>
+      <w:r>
+        <w:t xml:space="preserve"> metrics function </w:t>
+      </w:r>
+      <w:proofErr w:type="spellStart"/>
+      <w:r>
+        <w:t>mean_squared</w:t>
+      </w:r>
+      <w:proofErr w:type="spellEnd"/>
+      <w:r>
+        <w:t xml:space="preserve"> error [6]</w:t>
       </w:r>
       <w:r>
         <w:t>. This follows the following formula:</w:t>
@@ -1897,7 +2026,13 @@
         <w:t>lculated for each of these 5 users, using the predicted ratings for the films in the test set, and the actual ratings given by the users on the films in the test set.</w:t>
       </w:r>
       <w:r>
-        <w:t xml:space="preserve"> The 5 calculated RMSE values for each of the random 5 users is then averaged, and the end RMSE value for the content-based recommender system is created.</w:t>
+        <w:t xml:space="preserve"> The 5 calculated RMSE values for each of the random 5 users is then averaged, and the </w:t>
+      </w:r>
+      <w:r>
+        <w:t>overall</w:t>
+      </w:r>
+      <w:r>
+        <w:t xml:space="preserve"> RMSE value for the content-based recommender system is created.</w:t>
       </w:r>
       <w:r>
         <w:t xml:space="preserve"> </w:t>
@@ -1939,7 +2074,15 @@
         <w:jc w:val="both"/>
       </w:pPr>
       <w:r>
-        <w:t>In order to measure the RMSE of this approach, the sklearn surprise accuracy library [7]</w:t>
+        <w:t xml:space="preserve">In order to measure the RMSE of this approach, the </w:t>
+      </w:r>
+      <w:proofErr w:type="spellStart"/>
+      <w:r>
+        <w:t>sklearn</w:t>
+      </w:r>
+      <w:proofErr w:type="spellEnd"/>
+      <w:r>
+        <w:t xml:space="preserve"> surprise accuracy library [7]</w:t>
       </w:r>
       <w:r>
         <w:t xml:space="preserve"> was used.</w:t>
@@ -1948,14 +2091,24 @@
         <w:t xml:space="preserve"> </w:t>
       </w:r>
       <w:r>
-        <w:t xml:space="preserve">The method for measuring RMSE for this approach was slightly different to that of content-based. </w:t>
-      </w:r>
-      <w:r>
-        <w:t xml:space="preserve">In order to speed up the time taken to evaluate the model, the ratings.csv dataset was split into </w:t>
-      </w:r>
-      <w:r>
-        <w:lastRenderedPageBreak/>
-        <w:t xml:space="preserve">training and testing data, with 2.5% of the data being used to test the model. </w:t>
+        <w:t xml:space="preserve">The method for measuring RMSE for this approach was slightly different to that of </w:t>
+      </w:r>
+      <w:proofErr w:type="gramStart"/>
+      <w:r>
+        <w:t>content-based</w:t>
+      </w:r>
+      <w:proofErr w:type="gramEnd"/>
+      <w:r>
+        <w:t xml:space="preserve">. </w:t>
+      </w:r>
+      <w:r>
+        <w:t>In order to speed up the time taken to evaluate the model, the ratings.csv dataset was split into training and testing data, with 2.5% of the data being used to test the model</w:t>
+      </w:r>
+      <w:r>
+        <w:t xml:space="preserve"> and 7.5% for training</w:t>
+      </w:r>
+      <w:r>
+        <w:t xml:space="preserve">. </w:t>
       </w:r>
       <w:r>
         <w:t>The model that was trained on the entire dataset was used to make predictions on this test set.</w:t>
@@ -1963,11 +2116,6 @@
       <w:r>
         <w:t xml:space="preserve"> The model’s predictions on this test set were then used, alongside the actual user ratings, using the RMSE formula, to calculate the model’s RMSE score. </w:t>
       </w:r>
-    </w:p>
-    <w:p>
-      <w:pPr>
-        <w:jc w:val="both"/>
-      </w:pPr>
     </w:p>
     <w:p>
       <w:pPr>
@@ -2003,7 +2151,11 @@
         <w:t xml:space="preserve"> </w:t>
       </w:r>
       <w:r>
-        <w:t>There are different methods of measuring diversity of recommendations</w:t>
+        <w:t xml:space="preserve">There are </w:t>
+      </w:r>
+      <w:r>
+        <w:lastRenderedPageBreak/>
+        <w:t>different methods of measuring diversity of recommendations</w:t>
       </w:r>
       <w:r>
         <w:t>. In</w:t>
@@ -2063,7 +2215,15 @@
         <w:t xml:space="preserve"> The Cosine Similarity was calculated using the following formula</w:t>
       </w:r>
       <w:r>
-        <w:t>, where i and j are two different films:</w:t>
+        <w:t xml:space="preserve">, where </w:t>
+      </w:r>
+      <w:proofErr w:type="spellStart"/>
+      <w:r>
+        <w:t>i</w:t>
+      </w:r>
+      <w:proofErr w:type="spellEnd"/>
+      <w:r>
+        <w:t xml:space="preserve"> and j are two different films:</w:t>
       </w:r>
     </w:p>
     <w:p>
@@ -2232,13 +2392,14 @@
         <w:jc w:val="both"/>
       </w:pPr>
       <w:r>
-        <w:t>This tells us the average similarity between any 2 predictions in the top 10 recommendations provided by the recommender system.</w:t>
-      </w:r>
-    </w:p>
-    <w:p>
-      <w:pPr>
-        <w:jc w:val="both"/>
-      </w:pPr>
+        <w:t xml:space="preserve">This </w:t>
+      </w:r>
+      <w:r>
+        <w:t>show</w:t>
+      </w:r>
+      <w:r>
+        <w:t>s the average similarity between any 2 predictions in the top 10 recommendations provided by the recommender system.</w:t>
+      </w:r>
     </w:p>
     <w:p>
       <w:pPr>
@@ -2315,11 +2476,6 @@
       <w:r>
         <w:t xml:space="preserve"> is the average cosine similarity score between any 2 predictions in the top 10 provided by the recommender system.</w:t>
       </w:r>
-    </w:p>
-    <w:p>
-      <w:pPr>
-        <w:jc w:val="both"/>
-      </w:pPr>
     </w:p>
     <w:p>
       <w:pPr>
@@ -2424,10 +2580,15 @@
         <w:jc w:val="both"/>
       </w:pPr>
       <w:r>
-        <w:t xml:space="preserve">The user can either login as an existing user in the dataset, or create a new user. However, if the user decides to create a new user, the collaborative filter approach for recommendations cannot be used, as it would require the whole SVD model to be retrained, which would be too time </w:t>
-      </w:r>
-      <w:r>
-        <w:t>consuming. The user is warned of this issue, as shown in the screenshot above.</w:t>
+        <w:t xml:space="preserve">The user can either login as an existing user in the </w:t>
+      </w:r>
+      <w:proofErr w:type="gramStart"/>
+      <w:r>
+        <w:t>dataset, or</w:t>
+      </w:r>
+      <w:proofErr w:type="gramEnd"/>
+      <w:r>
+        <w:t xml:space="preserve"> create a new user. However, if the user decides to create a new user, the collaborative filter approach for recommendations cannot be used, as it would require the whole SVD model to be retrained, which would be too time consuming. The user is warned of this issue, as shown in the screenshot above.</w:t>
       </w:r>
     </w:p>
     <w:p>
@@ -2435,7 +2596,13 @@
         <w:jc w:val="both"/>
       </w:pPr>
       <w:r>
-        <w:t>If the user decides to login as existing user, they enter their user ID, and if they decide to create a new user, they are told their new user ID, and then can login by running the sytem again via the command line. Upon logging in, the user is presented with the following menu:</w:t>
+        <w:t xml:space="preserve">If the user decides to login as existing user, they enter their user ID, and if they decide to create a new user, they are told their new user ID, </w:t>
+      </w:r>
+      <w:r>
+        <w:t>and are logged in</w:t>
+      </w:r>
+      <w:r>
+        <w:t>. Upon logging in, the user is presented with the following menu:</w:t>
       </w:r>
     </w:p>
     <w:p>
@@ -2447,13 +2614,13 @@
           <w:noProof/>
         </w:rPr>
         <w:drawing>
-          <wp:anchor distT="0" distB="0" distL="114300" distR="114300" simplePos="0" relativeHeight="251681792" behindDoc="0" locked="0" layoutInCell="1" allowOverlap="1" wp14:anchorId="66E9756C" wp14:editId="0A7627A9">
+          <wp:anchor distT="0" distB="0" distL="114300" distR="114300" simplePos="0" relativeHeight="251687936" behindDoc="0" locked="0" layoutInCell="1" allowOverlap="1" wp14:anchorId="6C4C0BF5" wp14:editId="509A1620">
             <wp:simplePos x="0" y="0"/>
             <wp:positionH relativeFrom="column">
-              <wp:posOffset>0</wp:posOffset>
+              <wp:posOffset>-2013</wp:posOffset>
             </wp:positionH>
             <wp:positionV relativeFrom="paragraph">
-              <wp:posOffset>1492462</wp:posOffset>
+              <wp:posOffset>1478915</wp:posOffset>
             </wp:positionV>
             <wp:extent cx="3089910" cy="474345"/>
             <wp:effectExtent l="0" t="0" r="0" b="0"/>
@@ -2566,7 +2733,15 @@
         <w:t>Here, the user can view any ratings they have already made, add a new rating, edit an existing rating, or view their recommendations.</w:t>
       </w:r>
       <w:r>
-        <w:t xml:space="preserve"> Viewing ratings prints a dataframe to the command line showing the movie title and their rating for every film they have rated.</w:t>
+        <w:t xml:space="preserve"> Viewing ratings prints a </w:t>
+      </w:r>
+      <w:proofErr w:type="spellStart"/>
+      <w:r>
+        <w:t>dataframe</w:t>
+      </w:r>
+      <w:proofErr w:type="spellEnd"/>
+      <w:r>
+        <w:t xml:space="preserve"> to the command line showing the movie title and their rating for every film they have rated.</w:t>
       </w:r>
       <w:r>
         <w:t xml:space="preserve"> Add a new rating allows the user to enter a movie ID, and then the rating for that film</w:t>
@@ -2583,7 +2758,15 @@
         <w:jc w:val="both"/>
       </w:pPr>
       <w:r>
-        <w:t>However, this new rating is not taken into account for the collaborative-filtering recommendations, due to the same reason mentioned previously, whereby the model would need to be retrained, which is too time consuming</w:t>
+        <w:t xml:space="preserve">However, this new rating is not </w:t>
+      </w:r>
+      <w:proofErr w:type="gramStart"/>
+      <w:r>
+        <w:t>taken into account</w:t>
+      </w:r>
+      <w:proofErr w:type="gramEnd"/>
+      <w:r>
+        <w:t xml:space="preserve"> for the collaborative-filtering recommendations, due to the same reason mentioned previously, whereby the model would need to be retrained, which is too time consuming</w:t>
       </w:r>
       <w:r>
         <w:t>.</w:t>
@@ -2594,21 +2777,21 @@
         <w:jc w:val="both"/>
       </w:pPr>
       <w:r>
-        <w:t>The user can also choose to edit a rating they have previously made, which can be shown below in the screenshot:</w:t>
-      </w:r>
-    </w:p>
-    <w:p>
-      <w:pPr>
-        <w:jc w:val="both"/>
-      </w:pPr>
-      <w:r>
         <w:rPr>
           <w:noProof/>
         </w:rPr>
         <w:drawing>
-          <wp:inline distT="0" distB="0" distL="0" distR="0" wp14:anchorId="58CF4605" wp14:editId="49FB52A8">
-            <wp:extent cx="3089910" cy="1365885"/>
-            <wp:effectExtent l="0" t="0" r="0" b="5715"/>
+          <wp:anchor distT="0" distB="0" distL="114300" distR="114300" simplePos="0" relativeHeight="251688960" behindDoc="0" locked="0" layoutInCell="1" allowOverlap="1" wp14:anchorId="58CF4605" wp14:editId="2775DA7D">
+            <wp:simplePos x="0" y="0"/>
+            <wp:positionH relativeFrom="column">
+              <wp:posOffset>696581</wp:posOffset>
+            </wp:positionH>
+            <wp:positionV relativeFrom="paragraph">
+              <wp:posOffset>296545</wp:posOffset>
+            </wp:positionV>
+            <wp:extent cx="1731523" cy="765414"/>
+            <wp:effectExtent l="0" t="0" r="0" b="0"/>
+            <wp:wrapTopAndBottom/>
             <wp:docPr id="29" name="Picture 29" descr="Text&#10;&#10;Description automatically generated"/>
             <wp:cNvGraphicFramePr>
               <a:graphicFrameLocks xmlns:a="http://purl.oclc.org/ooxml/drawingml/main" noChangeAspect="1"/>
@@ -2635,7 +2818,7 @@
                   <pic:spPr>
                     <a:xfrm>
                       <a:off x="0" y="0"/>
-                      <a:ext cx="3089910" cy="1365885"/>
+                      <a:ext cx="1731523" cy="765414"/>
                     </a:xfrm>
                     <a:prstGeom prst="rect">
                       <a:avLst/>
@@ -2644,9 +2827,18 @@
                 </pic:pic>
               </a:graphicData>
             </a:graphic>
-          </wp:inline>
+            <wp14:sizeRelH relativeFrom="page">
+              <wp14:pctWidth>0%</wp14:pctWidth>
+            </wp14:sizeRelH>
+            <wp14:sizeRelV relativeFrom="page">
+              <wp14:pctHeight>0%</wp14:pctHeight>
+            </wp14:sizeRelV>
+          </wp:anchor>
         </w:drawing>
       </w:r>
+      <w:r>
+        <w:t>The user can also choose to edit a rating they have previously made, which can be shown below in the screenshot:</w:t>
+      </w:r>
     </w:p>
     <w:p>
       <w:pPr>
@@ -2655,19 +2847,11 @@
       <w:r>
         <w:t xml:space="preserve">The user can also select option 4 to view their recommended films. Upon pressing 4, they are then presented with a menu that allows the user to select either content-based or collaborative filter to use to create recommendations. </w:t>
       </w:r>
-      <w:r>
-        <w:t>However, the caveats with collaborative-filter with new users, new reviews and edited reviews have already been outlined.</w:t>
-      </w:r>
     </w:p>
     <w:p>
       <w:pPr>
         <w:jc w:val="both"/>
       </w:pPr>
-    </w:p>
-    <w:p>
-      <w:pPr>
-        <w:jc w:val="both"/>
-      </w:pPr>
       <w:r>
         <w:t>The user can also choose to logout of the system via option 5 of the menu.</w:t>
       </w:r>
@@ -2680,10 +2864,7 @@
         <w:pStyle w:val="Heading2"/>
       </w:pPr>
       <w:r>
-        <w:t>Output</w:t>
-      </w:r>
-      <w:r>
-        <w:t xml:space="preserve"> Interface</w:t>
+        <w:t>Output Interface</w:t>
       </w:r>
     </w:p>
     <w:p>
@@ -2791,24 +2972,14 @@
                           <w:r>
                             <w:t xml:space="preserve">Figure </w:t>
                           </w:r>
-                          <w:r>
-                            <w:fldChar w:fldCharType="begin"/>
-                          </w:r>
-                          <w:r>
-                            <w:instrText xml:space="preserve"> SEQ Figure \* ARABIC </w:instrText>
-                          </w:r>
-                          <w:r>
-                            <w:fldChar w:fldCharType="separate"/>
-                          </w:r>
-                          <w:r>
-                            <w:rPr>
-                              <w:noProof/>
-                            </w:rPr>
-                            <w:t>1</w:t>
-                          </w:r>
-                          <w:r>
-                            <w:fldChar w:fldCharType="end"/>
-                          </w:r>
+                          <w:fldSimple w:instr=" SEQ Figure \* ARABIC ">
+                            <w:r>
+                              <w:rPr>
+                                <w:noProof/>
+                              </w:rPr>
+                              <w:t>1</w:t>
+                            </w:r>
+                          </w:fldSimple>
                         </w:p>
                       </wne:txbxContent>
                     </wp:txbx>
@@ -2863,7 +3034,6 @@
           <w:noProof/>
           <w:lang w:val="en-GB"/>
         </w:rPr>
-        <w:lastRenderedPageBreak/>
         <w:drawing>
           <wp:anchor distT="0" distB="0" distL="114300" distR="114300" simplePos="0" relativeHeight="251685888" behindDoc="0" locked="0" layoutInCell="1" allowOverlap="1" wp14:anchorId="789FA459" wp14:editId="561C5869">
             <wp:simplePos x="0" y="0"/>
@@ -2957,24 +3127,14 @@
                           <w:r>
                             <w:t xml:space="preserve">Figure </w:t>
                           </w:r>
-                          <w:r>
-                            <w:fldChar w:fldCharType="begin"/>
-                          </w:r>
-                          <w:r>
-                            <w:instrText xml:space="preserve"> SEQ Figure \* ARABIC </w:instrText>
-                          </w:r>
-                          <w:r>
-                            <w:fldChar w:fldCharType="separate"/>
-                          </w:r>
-                          <w:r>
-                            <w:rPr>
-                              <w:noProof/>
-                            </w:rPr>
-                            <w:t>2</w:t>
-                          </w:r>
-                          <w:r>
-                            <w:fldChar w:fldCharType="end"/>
-                          </w:r>
+                          <w:fldSimple w:instr=" SEQ Figure \* ARABIC ">
+                            <w:r>
+                              <w:rPr>
+                                <w:noProof/>
+                              </w:rPr>
+                              <w:t>2</w:t>
+                            </w:r>
+                          </w:fldSimple>
                         </w:p>
                       </wne:txbxContent>
                     </wp:txbx>
@@ -3001,7 +3161,19 @@
         <w:rPr>
           <w:lang w:val="en-US"/>
         </w:rPr>
-        <w:t>Figure 1 shows the output of the Content-Based recommendations. Unlike the collaborative approach, this approach states the top tags for the active user, which helps the user understand why they have been recommended the films they have been.</w:t>
+        <w:t xml:space="preserve">Figure 1 shows the output of the Content-Based recommendations. </w:t>
+      </w:r>
+      <w:r>
+        <w:rPr>
+          <w:lang w:val="en-US"/>
+        </w:rPr>
+        <w:t>This</w:t>
+      </w:r>
+      <w:r>
+        <w:rPr>
+          <w:lang w:val="en-US"/>
+        </w:rPr>
+        <w:t xml:space="preserve"> approach states the top tags for the active user, which helps the user understand why they have been recommended the films they have been.</w:t>
       </w:r>
     </w:p>
     <w:p>
@@ -3031,7 +3203,21 @@
         <w:rPr>
           <w:lang w:val="en-US"/>
         </w:rPr>
-        <w:t>The tables are easy to read, and also have the advantage of displaying the top tags of each film, to help the active user determine which film out of these recommendations they may start watching.</w:t>
+        <w:t xml:space="preserve">The tables are easy to read, </w:t>
+      </w:r>
+      <w:proofErr w:type="gramStart"/>
+      <w:r>
+        <w:rPr>
+          <w:lang w:val="en-US"/>
+        </w:rPr>
+        <w:t>and also</w:t>
+      </w:r>
+      <w:proofErr w:type="gramEnd"/>
+      <w:r>
+        <w:rPr>
+          <w:lang w:val="en-US"/>
+        </w:rPr>
+        <w:t xml:space="preserve"> have the advantage of displaying the top tags of each film, to help the active user determine which film out of these recommendations they may start watching.</w:t>
       </w:r>
     </w:p>
     <w:p>
@@ -3069,7 +3255,7 @@
     <w:tbl>
       <w:tblPr>
         <w:tblStyle w:val="TableGrid"/>
-        <w:tblW w:w="0pt" w:type="auto"/>
+        <w:tblW w:w="0pt" w:type="dxa"/>
         <w:tblLook w:firstRow="1" w:lastRow="0" w:firstColumn="1" w:lastColumn="0" w:noHBand="0" w:noVBand="1"/>
       </w:tblPr>
       <w:tblGrid>
@@ -3188,7 +3374,7 @@
     <w:tbl>
       <w:tblPr>
         <w:tblStyle w:val="TableGrid"/>
-        <w:tblW w:w="0pt" w:type="auto"/>
+        <w:tblW w:w="0pt" w:type="dxa"/>
         <w:tblLook w:firstRow="1" w:lastRow="0" w:firstColumn="1" w:lastColumn="0" w:noHBand="0" w:noVBand="1"/>
       </w:tblPr>
       <w:tblGrid>
@@ -3315,7 +3501,14 @@
         <w:rPr>
           <w:lang w:val="en-GB"/>
         </w:rPr>
-        <w:t xml:space="preserve">The collaborative-filter approach has both lower Root Mean Squared Error, and a higher diversity score. This means that, when tested upon the testing data, the model predicts a rating by users on a particular film more closely to the actual user rating than the content-based approach. </w:t>
+        <w:t xml:space="preserve">The collaborative-filter approach has both lower Root Mean Squared Error, and a higher diversity score. This means </w:t>
+      </w:r>
+      <w:r>
+        <w:rPr>
+          <w:lang w:val="en-GB"/>
+        </w:rPr>
+        <w:lastRenderedPageBreak/>
+        <w:t xml:space="preserve">that, when tested upon the testing data, the model predicts a rating by users on a particular film more closely to the actual user rating than the content-based approach. </w:t>
       </w:r>
       <w:r>
         <w:rPr>
@@ -3348,18 +3541,32 @@
         <w:rPr>
           <w:lang w:val="en-GB"/>
         </w:rPr>
-        <w:t xml:space="preserve">Therefore, due to the fact that Collaborative-Filter approach has both a lower RMSE score, and a higher diversity score, it is the better technique in this case, despite the time taken to </w:t>
+        <w:tab/>
       </w:r>
       <w:r>
         <w:rPr>
           <w:lang w:val="en-GB"/>
         </w:rPr>
-        <w:t>train the model.</w:t>
-      </w:r>
+        <w:t xml:space="preserve">Therefore, </w:t>
+      </w:r>
+      <w:proofErr w:type="gramStart"/>
       <w:r>
         <w:rPr>
           <w:lang w:val="en-GB"/>
         </w:rPr>
+        <w:t>due to the fact that</w:t>
+      </w:r>
+      <w:proofErr w:type="gramEnd"/>
+      <w:r>
+        <w:rPr>
+          <w:lang w:val="en-GB"/>
+        </w:rPr>
+        <w:t xml:space="preserve"> Collaborative-Filter approach has both a lower RMSE score, and a higher diversity score, it is the better technique in this case, despite the time taken to train the model.</w:t>
+      </w:r>
+      <w:r>
+        <w:rPr>
+          <w:lang w:val="en-GB"/>
+        </w:rPr>
         <w:t xml:space="preserve"> However, the Collaborative-Filtering approach is not as explainable as the Content-Based approach. Thus, if the movie recommender system had to be more transparent, sacrificing accuracy and a small loss in diversity score may be worth it.</w:t>
       </w:r>
       <w:r>
@@ -3372,13 +3579,33 @@
         <w:rPr>
           <w:lang w:val="en-GB"/>
         </w:rPr>
-        <w:t xml:space="preserve">The Collaborative-Filtering approach also suffers from the fact that new users or ratings or edited ratings would require the model to be retrained, which is a very time consuming process. </w:t>
-      </w:r>
+        <w:t xml:space="preserve">The Collaborative-Filtering approach also suffers from the fact that new users or ratings or edited ratings would require the model to be retrained, which is a very </w:t>
+      </w:r>
+      <w:proofErr w:type="gramStart"/>
       <w:r>
         <w:rPr>
           <w:lang w:val="en-GB"/>
         </w:rPr>
-        <w:t>Thus, if these weaknesses needed to be solved, then the small drawbacks in RMSE and diversity associated with the Content-Based approach may be worth it.</w:t>
+        <w:t>time consuming</w:t>
+      </w:r>
+      <w:proofErr w:type="gramEnd"/>
+      <w:r>
+        <w:rPr>
+          <w:lang w:val="en-GB"/>
+        </w:rPr>
+        <w:t xml:space="preserve"> process. </w:t>
+      </w:r>
+      <w:r>
+        <w:rPr>
+          <w:lang w:val="en-GB"/>
+        </w:rPr>
+        <w:t xml:space="preserve">Thus, if these weaknesses needed to be solved, then the small drawbacks in RMSE and diversity associated with the Content-Based approach may be </w:t>
+      </w:r>
+      <w:r>
+        <w:rPr>
+          <w:lang w:val="en-GB"/>
+        </w:rPr>
+        <w:t>bearable.</w:t>
       </w:r>
     </w:p>
     <w:p>
@@ -3391,6 +3618,7 @@
     </w:p>
     <w:p>
       <w:pPr>
+        <w:ind w:firstLine="36pt"/>
         <w:jc w:val="both"/>
       </w:pPr>
       <w:r>
@@ -3406,7 +3634,10 @@
         <w:t xml:space="preserve"> </w:t>
       </w:r>
       <w:r>
-        <w:t>The Collaborative-Filtering approach performs best on both the evaluation metrics, however it’s practical use for when new users or ratings are created or users’ ratings are edited, is limited, as the SVD model would need to be retrained on the updated dataset, which is a very time</w:t>
+        <w:t xml:space="preserve">The Collaborative-Filtering approach performs best on both the evaluation metrics, however it’s practical use for when new </w:t>
+      </w:r>
+      <w:r>
+        <w:t>users or ratings are created or users’ ratings are edited, is limited, as the SVD model would need to be retrained on the updated dataset, which is a very time</w:t>
       </w:r>
       <w:r>
         <w:t>-</w:t>
@@ -3498,7 +3729,7 @@
         <w:pStyle w:val="references"/>
         <w:ind w:start="17.70pt" w:hanging="17.70pt"/>
       </w:pPr>
-      <w:hyperlink r:id="rId21" w:history="1">
+      <w:hyperlink r:id="rId21" w:anchor="unbiased-note" w:history="1">
         <w:r>
           <w:rPr>
             <w:rStyle w:val="Hyperlink"/>
@@ -3566,7 +3797,7 @@
         <w:pStyle w:val="references"/>
         <w:ind w:start="17.70pt" w:hanging="17.70pt"/>
       </w:pPr>
-      <w:hyperlink r:id="rId25" w:history="1">
+      <w:hyperlink r:id="rId25" w:anchor=":~:text=Serendipity%20is%20measured%20as%20unexpectedness,the%20user%20interacted%20with%20i%20" w:history="1">
         <w:r>
           <w:rPr>
             <w:rStyle w:val="Hyperlink"/>
@@ -3644,7 +3875,7 @@
 </file>
 
 <file path=word/endnotes.xml><?xml version="1.0" encoding="utf-8"?>
-<w:endnotes xmlns:cx="http://schemas.microsoft.com/office/drawing/2014/chartex" xmlns:cx1="http://schemas.microsoft.com/office/drawing/2015/9/8/chartex" xmlns:cx2="http://schemas.microsoft.com/office/drawing/2015/10/21/chartex" xmlns:cx3="http://schemas.microsoft.com/office/drawing/2016/5/9/chartex" xmlns:cx4="http://schemas.microsoft.com/office/drawing/2016/5/10/chartex" xmlns:cx5="http://schemas.microsoft.com/office/drawing/2016/5/11/chartex" xmlns:cx6="http://schemas.microsoft.com/office/drawing/2016/5/12/chartex" xmlns:cx7="http://schemas.microsoft.com/office/drawing/2016/5/13/chartex" xmlns:cx8="http://schemas.microsoft.com/office/drawing/2016/5/14/chartex" xmlns:mc="http://schemas.openxmlformats.org/markup-compatibility/2006" xmlns:aink="http://schemas.microsoft.com/office/drawing/2016/ink" xmlns:am3d="http://schemas.microsoft.com/office/drawing/2017/model3d" xmlns:o="urn:schemas-microsoft-com:office:office" xmlns:r="http://purl.oclc.org/ooxml/officeDocument/relationships" xmlns:m="http://purl.oclc.org/ooxml/officeDocument/math" xmlns:v="urn:schemas-microsoft-com:vml" xmlns:wp14="http://schemas.microsoft.com/office/word/2010/wordprocessingDrawing" xmlns:wp="http://purl.oclc.org/ooxml/drawingml/wordprocessingDrawing" xmlns:w10="urn:schemas-microsoft-com:office:word" xmlns:w="http://purl.oclc.org/ooxml/wordprocessingml/main" xmlns:w14="http://schemas.microsoft.com/office/word/2010/wordml" xmlns:w15="http://schemas.microsoft.com/office/word/2012/wordml" xmlns:w16cex="http://schemas.microsoft.com/office/word/2018/wordml/cex" xmlns:w16cid="http://schemas.microsoft.com/office/word/2016/wordml/cid" xmlns:w16="http://schemas.microsoft.com/office/word/2018/wordml" xmlns:w16se="http://schemas.microsoft.com/office/word/2015/wordml/symex" xmlns:wpi="http://schemas.microsoft.com/office/word/2010/wordprocessingInk" xmlns:wne="http://schemas.microsoft.com/office/word/2006/wordml" mc:Ignorable="w14 w15 w16se w16cid w16 w16cex wne wp14">
+<w:endnotes xmlns:cx="http://schemas.microsoft.com/office/drawing/2014/chartex" xmlns:cx1="http://schemas.microsoft.com/office/drawing/2015/9/8/chartex" xmlns:cx2="http://schemas.microsoft.com/office/drawing/2015/10/21/chartex" xmlns:cx3="http://schemas.microsoft.com/office/drawing/2016/5/9/chartex" xmlns:cx4="http://schemas.microsoft.com/office/drawing/2016/5/10/chartex" xmlns:cx5="http://schemas.microsoft.com/office/drawing/2016/5/11/chartex" xmlns:cx6="http://schemas.microsoft.com/office/drawing/2016/5/12/chartex" xmlns:cx7="http://schemas.microsoft.com/office/drawing/2016/5/13/chartex" xmlns:cx8="http://schemas.microsoft.com/office/drawing/2016/5/14/chartex" xmlns:mc="http://schemas.openxmlformats.org/markup-compatibility/2006" xmlns:aink="http://schemas.microsoft.com/office/drawing/2016/ink" xmlns:am3d="http://schemas.microsoft.com/office/drawing/2017/model3d" xmlns:o="urn:schemas-microsoft-com:office:office" xmlns:r="http://purl.oclc.org/ooxml/officeDocument/relationships" xmlns:m="http://purl.oclc.org/ooxml/officeDocument/math" xmlns:v="urn:schemas-microsoft-com:vml" xmlns:wp14="http://schemas.microsoft.com/office/word/2010/wordprocessingDrawing" xmlns:wp="http://purl.oclc.org/ooxml/drawingml/wordprocessingDrawing" xmlns:w10="urn:schemas-microsoft-com:office:word" xmlns:w="http://purl.oclc.org/ooxml/wordprocessingml/main" xmlns:w14="http://schemas.microsoft.com/office/word/2010/wordml" xmlns:w15="http://schemas.microsoft.com/office/word/2012/wordml" xmlns:w16cex="http://schemas.microsoft.com/office/word/2018/wordml/cex" xmlns:w16cid="http://schemas.microsoft.com/office/word/2016/wordml/cid" xmlns:w16="http://schemas.microsoft.com/office/word/2018/wordml" xmlns:w16sdtdh="http://schemas.microsoft.com/office/word/2020/wordml/sdtdatahash" xmlns:w16se="http://schemas.microsoft.com/office/word/2015/wordml/symex" xmlns:wpi="http://schemas.microsoft.com/office/word/2010/wordprocessingInk" xmlns:wne="http://schemas.microsoft.com/office/word/2006/wordml" mc:Ignorable="w14 w15 w16se w16cid w16 w16cex w16sdtdh wne wp14">
   <w:endnote w:type="separator" w:id="-1">
     <w:p>
       <w:r>
@@ -3663,7 +3894,7 @@
 </file>
 
 <file path=word/footer1.xml><?xml version="1.0" encoding="utf-8"?>
-<w:ftr xmlns:cx="http://schemas.microsoft.com/office/drawing/2014/chartex" xmlns:cx1="http://schemas.microsoft.com/office/drawing/2015/9/8/chartex" xmlns:cx2="http://schemas.microsoft.com/office/drawing/2015/10/21/chartex" xmlns:cx3="http://schemas.microsoft.com/office/drawing/2016/5/9/chartex" xmlns:cx4="http://schemas.microsoft.com/office/drawing/2016/5/10/chartex" xmlns:cx5="http://schemas.microsoft.com/office/drawing/2016/5/11/chartex" xmlns:cx6="http://schemas.microsoft.com/office/drawing/2016/5/12/chartex" xmlns:cx7="http://schemas.microsoft.com/office/drawing/2016/5/13/chartex" xmlns:cx8="http://schemas.microsoft.com/office/drawing/2016/5/14/chartex" xmlns:mc="http://schemas.openxmlformats.org/markup-compatibility/2006" xmlns:aink="http://schemas.microsoft.com/office/drawing/2016/ink" xmlns:am3d="http://schemas.microsoft.com/office/drawing/2017/model3d" xmlns:o="urn:schemas-microsoft-com:office:office" xmlns:r="http://purl.oclc.org/ooxml/officeDocument/relationships" xmlns:m="http://purl.oclc.org/ooxml/officeDocument/math" xmlns:v="urn:schemas-microsoft-com:vml" xmlns:wp14="http://schemas.microsoft.com/office/word/2010/wordprocessingDrawing" xmlns:wp="http://purl.oclc.org/ooxml/drawingml/wordprocessingDrawing" xmlns:w10="urn:schemas-microsoft-com:office:word" xmlns:w="http://purl.oclc.org/ooxml/wordprocessingml/main" xmlns:w14="http://schemas.microsoft.com/office/word/2010/wordml" xmlns:w15="http://schemas.microsoft.com/office/word/2012/wordml" xmlns:w16cex="http://schemas.microsoft.com/office/word/2018/wordml/cex" xmlns:w16cid="http://schemas.microsoft.com/office/word/2016/wordml/cid" xmlns:w16="http://schemas.microsoft.com/office/word/2018/wordml" xmlns:w16se="http://schemas.microsoft.com/office/word/2015/wordml/symex" xmlns:wpi="http://schemas.microsoft.com/office/word/2010/wordprocessingInk" xmlns:wne="http://schemas.microsoft.com/office/word/2006/wordml" mc:Ignorable="w14 w15 w16se w16cid w16 w16cex wne wp14">
+<w:ftr xmlns:cx="http://schemas.microsoft.com/office/drawing/2014/chartex" xmlns:cx1="http://schemas.microsoft.com/office/drawing/2015/9/8/chartex" xmlns:cx2="http://schemas.microsoft.com/office/drawing/2015/10/21/chartex" xmlns:cx3="http://schemas.microsoft.com/office/drawing/2016/5/9/chartex" xmlns:cx4="http://schemas.microsoft.com/office/drawing/2016/5/10/chartex" xmlns:cx5="http://schemas.microsoft.com/office/drawing/2016/5/11/chartex" xmlns:cx6="http://schemas.microsoft.com/office/drawing/2016/5/12/chartex" xmlns:cx7="http://schemas.microsoft.com/office/drawing/2016/5/13/chartex" xmlns:cx8="http://schemas.microsoft.com/office/drawing/2016/5/14/chartex" xmlns:mc="http://schemas.openxmlformats.org/markup-compatibility/2006" xmlns:aink="http://schemas.microsoft.com/office/drawing/2016/ink" xmlns:am3d="http://schemas.microsoft.com/office/drawing/2017/model3d" xmlns:o="urn:schemas-microsoft-com:office:office" xmlns:r="http://purl.oclc.org/ooxml/officeDocument/relationships" xmlns:m="http://purl.oclc.org/ooxml/officeDocument/math" xmlns:v="urn:schemas-microsoft-com:vml" xmlns:wp14="http://schemas.microsoft.com/office/word/2010/wordprocessingDrawing" xmlns:wp="http://purl.oclc.org/ooxml/drawingml/wordprocessingDrawing" xmlns:w10="urn:schemas-microsoft-com:office:word" xmlns:w="http://purl.oclc.org/ooxml/wordprocessingml/main" xmlns:w14="http://schemas.microsoft.com/office/word/2010/wordml" xmlns:w15="http://schemas.microsoft.com/office/word/2012/wordml" xmlns:w16cex="http://schemas.microsoft.com/office/word/2018/wordml/cex" xmlns:w16cid="http://schemas.microsoft.com/office/word/2016/wordml/cid" xmlns:w16="http://schemas.microsoft.com/office/word/2018/wordml" xmlns:w16sdtdh="http://schemas.microsoft.com/office/word/2020/wordml/sdtdatahash" xmlns:w16se="http://schemas.microsoft.com/office/word/2015/wordml/symex" xmlns:wpi="http://schemas.microsoft.com/office/word/2010/wordprocessingInk" xmlns:wne="http://schemas.microsoft.com/office/word/2006/wordml" mc:Ignorable="w14 w15 w16se w16cid w16 w16cex w16sdtdh wne wp14">
   <w:p>
     <w:pPr>
       <w:pStyle w:val="Footer"/>
@@ -3685,7 +3916,7 @@
 </file>
 
 <file path=word/footnotes.xml><?xml version="1.0" encoding="utf-8"?>
-<w:footnotes xmlns:cx="http://schemas.microsoft.com/office/drawing/2014/chartex" xmlns:cx1="http://schemas.microsoft.com/office/drawing/2015/9/8/chartex" xmlns:cx2="http://schemas.microsoft.com/office/drawing/2015/10/21/chartex" xmlns:cx3="http://schemas.microsoft.com/office/drawing/2016/5/9/chartex" xmlns:cx4="http://schemas.microsoft.com/office/drawing/2016/5/10/chartex" xmlns:cx5="http://schemas.microsoft.com/office/drawing/2016/5/11/chartex" xmlns:cx6="http://schemas.microsoft.com/office/drawing/2016/5/12/chartex" xmlns:cx7="http://schemas.microsoft.com/office/drawing/2016/5/13/chartex" xmlns:cx8="http://schemas.microsoft.com/office/drawing/2016/5/14/chartex" xmlns:mc="http://schemas.openxmlformats.org/markup-compatibility/2006" xmlns:aink="http://schemas.microsoft.com/office/drawing/2016/ink" xmlns:am3d="http://schemas.microsoft.com/office/drawing/2017/model3d" xmlns:o="urn:schemas-microsoft-com:office:office" xmlns:r="http://purl.oclc.org/ooxml/officeDocument/relationships" xmlns:m="http://purl.oclc.org/ooxml/officeDocument/math" xmlns:v="urn:schemas-microsoft-com:vml" xmlns:wp14="http://schemas.microsoft.com/office/word/2010/wordprocessingDrawing" xmlns:wp="http://purl.oclc.org/ooxml/drawingml/wordprocessingDrawing" xmlns:w10="urn:schemas-microsoft-com:office:word" xmlns:w="http://purl.oclc.org/ooxml/wordprocessingml/main" xmlns:w14="http://schemas.microsoft.com/office/word/2010/wordml" xmlns:w15="http://schemas.microsoft.com/office/word/2012/wordml" xmlns:w16cex="http://schemas.microsoft.com/office/word/2018/wordml/cex" xmlns:w16cid="http://schemas.microsoft.com/office/word/2016/wordml/cid" xmlns:w16="http://schemas.microsoft.com/office/word/2018/wordml" xmlns:w16se="http://schemas.microsoft.com/office/word/2015/wordml/symex" xmlns:wpi="http://schemas.microsoft.com/office/word/2010/wordprocessingInk" xmlns:wne="http://schemas.microsoft.com/office/word/2006/wordml" mc:Ignorable="w14 w15 w16se w16cid w16 w16cex wne wp14">
+<w:footnotes xmlns:cx="http://schemas.microsoft.com/office/drawing/2014/chartex" xmlns:cx1="http://schemas.microsoft.com/office/drawing/2015/9/8/chartex" xmlns:cx2="http://schemas.microsoft.com/office/drawing/2015/10/21/chartex" xmlns:cx3="http://schemas.microsoft.com/office/drawing/2016/5/9/chartex" xmlns:cx4="http://schemas.microsoft.com/office/drawing/2016/5/10/chartex" xmlns:cx5="http://schemas.microsoft.com/office/drawing/2016/5/11/chartex" xmlns:cx6="http://schemas.microsoft.com/office/drawing/2016/5/12/chartex" xmlns:cx7="http://schemas.microsoft.com/office/drawing/2016/5/13/chartex" xmlns:cx8="http://schemas.microsoft.com/office/drawing/2016/5/14/chartex" xmlns:mc="http://schemas.openxmlformats.org/markup-compatibility/2006" xmlns:aink="http://schemas.microsoft.com/office/drawing/2016/ink" xmlns:am3d="http://schemas.microsoft.com/office/drawing/2017/model3d" xmlns:o="urn:schemas-microsoft-com:office:office" xmlns:r="http://purl.oclc.org/ooxml/officeDocument/relationships" xmlns:m="http://purl.oclc.org/ooxml/officeDocument/math" xmlns:v="urn:schemas-microsoft-com:vml" xmlns:wp14="http://schemas.microsoft.com/office/word/2010/wordprocessingDrawing" xmlns:wp="http://purl.oclc.org/ooxml/drawingml/wordprocessingDrawing" xmlns:w10="urn:schemas-microsoft-com:office:word" xmlns:w="http://purl.oclc.org/ooxml/wordprocessingml/main" xmlns:w14="http://schemas.microsoft.com/office/word/2010/wordml" xmlns:w15="http://schemas.microsoft.com/office/word/2012/wordml" xmlns:w16cex="http://schemas.microsoft.com/office/word/2018/wordml/cex" xmlns:w16cid="http://schemas.microsoft.com/office/word/2016/wordml/cid" xmlns:w16="http://schemas.microsoft.com/office/word/2018/wordml" xmlns:w16sdtdh="http://schemas.microsoft.com/office/word/2020/wordml/sdtdatahash" xmlns:w16se="http://schemas.microsoft.com/office/word/2015/wordml/symex" xmlns:wpi="http://schemas.microsoft.com/office/word/2010/wordprocessingInk" xmlns:wne="http://schemas.microsoft.com/office/word/2006/wordml" mc:Ignorable="w14 w15 w16se w16cid w16 w16cex w16sdtdh wne wp14">
   <w:footnote w:type="separator" w:id="-1">
     <w:p>
       <w:r>
@@ -3704,7 +3935,7 @@
 </file>
 
 <file path=word/numbering.xml><?xml version="1.0" encoding="utf-8"?>
-<w:numbering xmlns:cx="http://schemas.microsoft.com/office/drawing/2014/chartex" xmlns:cx1="http://schemas.microsoft.com/office/drawing/2015/9/8/chartex" xmlns:cx2="http://schemas.microsoft.com/office/drawing/2015/10/21/chartex" xmlns:cx3="http://schemas.microsoft.com/office/drawing/2016/5/9/chartex" xmlns:cx4="http://schemas.microsoft.com/office/drawing/2016/5/10/chartex" xmlns:cx5="http://schemas.microsoft.com/office/drawing/2016/5/11/chartex" xmlns:cx6="http://schemas.microsoft.com/office/drawing/2016/5/12/chartex" xmlns:cx7="http://schemas.microsoft.com/office/drawing/2016/5/13/chartex" xmlns:cx8="http://schemas.microsoft.com/office/drawing/2016/5/14/chartex" xmlns:mc="http://schemas.openxmlformats.org/markup-compatibility/2006" xmlns:aink="http://schemas.microsoft.com/office/drawing/2016/ink" xmlns:am3d="http://schemas.microsoft.com/office/drawing/2017/model3d" xmlns:o="urn:schemas-microsoft-com:office:office" xmlns:r="http://purl.oclc.org/ooxml/officeDocument/relationships" xmlns:m="http://purl.oclc.org/ooxml/officeDocument/math" xmlns:v="urn:schemas-microsoft-com:vml" xmlns:wp14="http://schemas.microsoft.com/office/word/2010/wordprocessingDrawing" xmlns:wp="http://purl.oclc.org/ooxml/drawingml/wordprocessingDrawing" xmlns:w10="urn:schemas-microsoft-com:office:word" xmlns:w="http://purl.oclc.org/ooxml/wordprocessingml/main" xmlns:w14="http://schemas.microsoft.com/office/word/2010/wordml" xmlns:w15="http://schemas.microsoft.com/office/word/2012/wordml" xmlns:w16cex="http://schemas.microsoft.com/office/word/2018/wordml/cex" xmlns:w16cid="http://schemas.microsoft.com/office/word/2016/wordml/cid" xmlns:w16="http://schemas.microsoft.com/office/word/2018/wordml" xmlns:w16se="http://schemas.microsoft.com/office/word/2015/wordml/symex" xmlns:wpi="http://schemas.microsoft.com/office/word/2010/wordprocessingInk" xmlns:wne="http://schemas.microsoft.com/office/word/2006/wordml" mc:Ignorable="w14 w15 w16se w16cid w16 w16cex wne wp14">
+<w:numbering xmlns:cx="http://schemas.microsoft.com/office/drawing/2014/chartex" xmlns:cx1="http://schemas.microsoft.com/office/drawing/2015/9/8/chartex" xmlns:cx2="http://schemas.microsoft.com/office/drawing/2015/10/21/chartex" xmlns:cx3="http://schemas.microsoft.com/office/drawing/2016/5/9/chartex" xmlns:cx4="http://schemas.microsoft.com/office/drawing/2016/5/10/chartex" xmlns:cx5="http://schemas.microsoft.com/office/drawing/2016/5/11/chartex" xmlns:cx6="http://schemas.microsoft.com/office/drawing/2016/5/12/chartex" xmlns:cx7="http://schemas.microsoft.com/office/drawing/2016/5/13/chartex" xmlns:cx8="http://schemas.microsoft.com/office/drawing/2016/5/14/chartex" xmlns:mc="http://schemas.openxmlformats.org/markup-compatibility/2006" xmlns:aink="http://schemas.microsoft.com/office/drawing/2016/ink" xmlns:am3d="http://schemas.microsoft.com/office/drawing/2017/model3d" xmlns:o="urn:schemas-microsoft-com:office:office" xmlns:r="http://purl.oclc.org/ooxml/officeDocument/relationships" xmlns:m="http://purl.oclc.org/ooxml/officeDocument/math" xmlns:v="urn:schemas-microsoft-com:vml" xmlns:wp14="http://schemas.microsoft.com/office/word/2010/wordprocessingDrawing" xmlns:wp="http://purl.oclc.org/ooxml/drawingml/wordprocessingDrawing" xmlns:w10="urn:schemas-microsoft-com:office:word" xmlns:w="http://purl.oclc.org/ooxml/wordprocessingml/main" xmlns:w14="http://schemas.microsoft.com/office/word/2010/wordml" xmlns:w15="http://schemas.microsoft.com/office/word/2012/wordml" xmlns:w16cex="http://schemas.microsoft.com/office/word/2018/wordml/cex" xmlns:w16cid="http://schemas.microsoft.com/office/word/2016/wordml/cid" xmlns:w16="http://schemas.microsoft.com/office/word/2018/wordml" xmlns:w16sdtdh="http://schemas.microsoft.com/office/word/2020/wordml/sdtdatahash" xmlns:w16se="http://schemas.microsoft.com/office/word/2015/wordml/symex" xmlns:wpi="http://schemas.microsoft.com/office/word/2010/wordprocessingInk" xmlns:wne="http://schemas.microsoft.com/office/word/2006/wordml" mc:Ignorable="w14 w15 w16se w16cid w16 w16cex w16sdtdh wne wp14">
   <w:abstractNum w:abstractNumId="0" w15:restartNumberingAfterBreak="0">
     <w:nsid w:val="FFFFFF1D"/>
     <w:multiLevelType w:val="multilevel"/>
@@ -5172,7 +5403,7 @@
 </file>
 
 <file path=word/styles.xml><?xml version="1.0" encoding="utf-8"?>
-<w:styles xmlns:mc="http://schemas.openxmlformats.org/markup-compatibility/2006" xmlns:r="http://purl.oclc.org/ooxml/officeDocument/relationships" xmlns:w="http://purl.oclc.org/ooxml/wordprocessingml/main" xmlns:w14="http://schemas.microsoft.com/office/word/2010/wordml" xmlns:w15="http://schemas.microsoft.com/office/word/2012/wordml" xmlns:w16cex="http://schemas.microsoft.com/office/word/2018/wordml/cex" xmlns:w16cid="http://schemas.microsoft.com/office/word/2016/wordml/cid" xmlns:w16="http://schemas.microsoft.com/office/word/2018/wordml" xmlns:w16se="http://schemas.microsoft.com/office/word/2015/wordml/symex" mc:Ignorable="w14 w15 w16se w16cid w16 w16cex">
+<w:styles xmlns:mc="http://schemas.openxmlformats.org/markup-compatibility/2006" xmlns:r="http://purl.oclc.org/ooxml/officeDocument/relationships" xmlns:w="http://purl.oclc.org/ooxml/wordprocessingml/main" xmlns:w14="http://schemas.microsoft.com/office/word/2010/wordml" xmlns:w15="http://schemas.microsoft.com/office/word/2012/wordml" xmlns:w16cex="http://schemas.microsoft.com/office/word/2018/wordml/cex" xmlns:w16cid="http://schemas.microsoft.com/office/word/2016/wordml/cid" xmlns:w16="http://schemas.microsoft.com/office/word/2018/wordml" xmlns:w16sdtdh="http://schemas.microsoft.com/office/word/2020/wordml/sdtdatahash" xmlns:w16se="http://schemas.microsoft.com/office/word/2015/wordml/symex" mc:Ignorable="w14 w15 w16se w16cid w16 w16cex w16sdtdh">
   <w:docDefaults>
     <w:rPrDefault>
       <w:rPr>
@@ -5200,6 +5431,7 @@
     <w:lsdException w:name="Strong" w:qFormat="1"/>
     <w:lsdException w:name="Emphasis" w:qFormat="1"/>
     <w:lsdException w:name="HTML Keyboard" w:semiHidden="1" w:unhideWhenUsed="1"/>
+    <w:lsdException w:name="Normal Table" w:semiHidden="1" w:unhideWhenUsed="1"/>
     <w:lsdException w:name="annotation subject" w:semiHidden="1" w:unhideWhenUsed="1"/>
     <w:lsdException w:name="No List" w:semiHidden="1" w:unhideWhenUsed="1"/>
     <w:lsdException w:name="Outline List 1" w:semiHidden="1" w:unhideWhenUsed="1"/>
@@ -5242,8 +5474,11 @@
     <w:lsdException w:name="Table Contemporary" w:semiHidden="1" w:unhideWhenUsed="1"/>
     <w:lsdException w:name="Table Elegant" w:semiHidden="1" w:unhideWhenUsed="1"/>
     <w:lsdException w:name="Table Professional" w:semiHidden="1" w:unhideWhenUsed="1"/>
+    <w:lsdException w:name="Table Subtle 1" w:semiHidden="1" w:unhideWhenUsed="1"/>
     <w:lsdException w:name="Table Subtle 2" w:semiHidden="1" w:unhideWhenUsed="1"/>
     <w:lsdException w:name="Table Web 1" w:semiHidden="1" w:unhideWhenUsed="1"/>
+    <w:lsdException w:name="Table Web 2" w:semiHidden="1" w:unhideWhenUsed="1"/>
+    <w:lsdException w:name="Table Web 3" w:semiHidden="1" w:unhideWhenUsed="1"/>
     <w:lsdException w:name="Balloon Text" w:semiHidden="1" w:unhideWhenUsed="1"/>
     <w:lsdException w:name="Table Theme" w:semiHidden="1" w:unhideWhenUsed="1"/>
     <w:lsdException w:name="Placeholder Text" w:semiHidden="1" w:uiPriority="99"/>
@@ -5593,6 +5828,7 @@
   <w:style w:type="character" w:default="1" w:styleId="DefaultParagraphFont">
     <w:name w:val="Default Paragraph Font"/>
     <w:uiPriority w:val="1"/>
+    <w:semiHidden/>
     <w:unhideWhenUsed/>
   </w:style>
   <w:style w:type="table" w:default="1" w:styleId="TableNormal">

</xml_diff>

<commit_message>
Still slightly over page limit
</commit_message>
<xml_diff>
--- a/report.docx
+++ b/report.docx
@@ -247,22 +247,13 @@
         <w:t xml:space="preserve"> of this market share.</w:t>
       </w:r>
       <w:r>
-        <w:t xml:space="preserve"> One way in which companies can get ahead of their competitors is to provide better and more personalized recommendations to their users, as this means their users will be more inclined to stay on their platform</w:t>
-      </w:r>
-      <w:r>
-        <w:t xml:space="preserve"> to have access to these improved suggestions</w:t>
-      </w:r>
-      <w:r>
-        <w:t>, instead of heading to a competitor platform.</w:t>
-      </w:r>
-      <w:r>
         <w:t xml:space="preserve"> </w:t>
       </w:r>
       <w:r>
-        <w:t xml:space="preserve">With the huge amount of data that companies such as Netflix and Amazon Prime Video now have on user ratings, and genres and tags for each film on their platform, their ability to provide such recommendations has increased vastly, and so recommender systems that harness this data are improving </w:t>
-      </w:r>
-      <w:r>
-        <w:t>quickly</w:t>
+        <w:t xml:space="preserve">With the huge amount of data that companies such as Netflix and Amazon Prime Video now have on user ratings, genres and tags for each film on their platform, their ability to provide recommendations has increased vastly, and so recommender systems that harness this data are </w:t>
+      </w:r>
+      <w:r>
+        <w:t>very valuable</w:t>
       </w:r>
       <w:r>
         <w:t>.</w:t>
@@ -398,17 +389,6 @@
     </w:p>
     <w:p>
       <w:pPr>
-        <w:jc w:val="both"/>
-      </w:pPr>
-      <w:r>
-        <w:t>The dataset itself contains various files, namely: genome-scores, genome-tags, links, movies, ratings and tags. In this paper, the genome-scores, genome-tags, movies, ratings and tags files were used</w:t>
-      </w:r>
-      <w:r>
-        <w:t>.</w:t>
-      </w:r>
-    </w:p>
-    <w:p>
-      <w:pPr>
         <w:ind w:firstLine="14.40pt"/>
         <w:jc w:val="both"/>
       </w:pPr>
@@ -433,16 +413,36 @@
         <w:t xml:space="preserve"> atmospheric, thought-provoking, realistic and more.</w:t>
       </w:r>
       <w:r>
-        <w:t xml:space="preserve"> The genome itself was calculated using a machine learning algorithm, trained upon user-contributed content such as tags, ratings and textual reviews</w:t>
-      </w:r>
-      <w:r>
-        <w:t>, as described in [3].</w:t>
-      </w:r>
-      <w:r>
         <w:t xml:space="preserve"> </w:t>
       </w:r>
       <w:r>
         <w:t xml:space="preserve">This Tag Genome is represented by the files: genome-scores.csv and genome-tags.csv. The genome-scores.csv file contains the calculated relevance of each tag to each movie, and the genome-tags.csv file provides the description of each tag from each tag ID. </w:t>
+      </w:r>
+      <w:r>
+        <w:t xml:space="preserve">The movies file contains the title and genres associated with each movie ID. </w:t>
+      </w:r>
+      <w:r>
+        <w:t>The ratings file contains all the ratings given by users on the movies</w:t>
+      </w:r>
+      <w:r>
+        <w:t xml:space="preserve">, as well as a timestamp indicating when the rating was left on the given film, represented in seconds since midnight Coordinated Universal Time (UTC) of January 1, 1970. </w:t>
+      </w:r>
+      <w:r>
+        <w:t xml:space="preserve">The tags file contains all the tags given by users on films, as well as the timestamp that the user gave the tag for the </w:t>
+      </w:r>
+      <w:r>
+        <w:t xml:space="preserve">corresponding film, </w:t>
+      </w:r>
+      <w:r>
+        <w:t xml:space="preserve">also formatted in seconds since midnight Coordinated Universal Time (UTC) of January 1, 1970. </w:t>
+      </w:r>
+    </w:p>
+    <w:p>
+      <w:pPr>
+        <w:pStyle w:val="Heading2"/>
+      </w:pPr>
+      <w:r>
+        <w:t>Data Preparation and Feature Selection</w:t>
       </w:r>
     </w:p>
     <w:p>
@@ -451,7 +451,31 @@
         <w:jc w:val="both"/>
       </w:pPr>
       <w:r>
-        <w:t xml:space="preserve">The movies file contains the title and genres associated with each movie ID. </w:t>
+        <w:t xml:space="preserve">The </w:t>
+      </w:r>
+      <w:r>
+        <w:t>Genome</w:t>
+      </w:r>
+      <w:r>
+        <w:t xml:space="preserve"> itself was </w:t>
+      </w:r>
+      <w:r>
+        <w:t xml:space="preserve">prepared by </w:t>
+      </w:r>
+      <w:r>
+        <w:t>using a machine learning algorithm, trained upon user-contributed content such as tags, ratings and textual reviews, as described in [3].</w:t>
+      </w:r>
+      <w:r>
+        <w:t xml:space="preserve"> The user reviews were web scraped from </w:t>
+      </w:r>
+      <w:r>
+        <w:t>IMDB</w:t>
+      </w:r>
+      <w:r>
+        <w:t xml:space="preserve"> </w:t>
+      </w:r>
+      <w:r>
+        <w:t>[11].</w:t>
       </w:r>
     </w:p>
     <w:p>
@@ -460,63 +484,63 @@
         <w:jc w:val="both"/>
       </w:pPr>
       <w:r>
-        <w:t>The ratings file contains all the ratings given by users on the movies</w:t>
-      </w:r>
-      <w:r>
-        <w:t xml:space="preserve">, as well as a timestamp indicating when the rating was left on the given film, represented in seconds since midnight Coordinated Universal Time (UTC) of January 1, 1970. </w:t>
-      </w:r>
-    </w:p>
-    <w:p>
-      <w:pPr>
-        <w:ind w:firstLine="14.40pt"/>
-        <w:jc w:val="both"/>
-      </w:pPr>
-      <w:r>
-        <w:t xml:space="preserve">The tags file contains all the tags given by users on films, as well as the timestamp that the user gave the tag for the corresponding film, </w:t>
-      </w:r>
-      <w:r>
-        <w:t xml:space="preserve">also formatted in seconds since midnight Coordinated Universal Time (UTC) of January 1, 1970. </w:t>
-      </w:r>
-    </w:p>
-    <w:p>
-      <w:pPr>
-        <w:pStyle w:val="Heading2"/>
-      </w:pPr>
-      <w:r>
-        <w:t>Data Preparation and Feature Selection</w:t>
-      </w:r>
-    </w:p>
-    <w:p>
-      <w:pPr>
-        <w:ind w:firstLine="14.40pt"/>
-        <w:jc w:val="both"/>
-      </w:pPr>
-      <w:r>
-        <w:t xml:space="preserve">The datasets themselves contained no missing values in their columns. </w:t>
-      </w:r>
-      <w:r>
-        <w:t>No pre-processing had to be done on any of the data files.</w:t>
-      </w:r>
-    </w:p>
-    <w:p>
-      <w:pPr>
-        <w:ind w:firstLine="14.40pt"/>
-        <w:jc w:val="both"/>
-      </w:pPr>
-      <w:r>
-        <w:t>There were 112</w:t>
+        <w:t>In the Genome, t</w:t>
+      </w:r>
+      <w:r>
+        <w:t>here were 112</w:t>
       </w:r>
       <w:r>
         <w:t>8</w:t>
       </w:r>
       <w:r>
-        <w:t xml:space="preserve"> tags for each movie, each with </w:t>
+        <w:t xml:space="preserve"> </w:t>
+      </w:r>
+      <w:r>
+        <w:t>features</w:t>
+      </w:r>
+      <w:r>
+        <w:t xml:space="preserve"> (tags)</w:t>
+      </w:r>
+      <w:r>
+        <w:t xml:space="preserve"> selected</w:t>
+      </w:r>
+      <w:r>
+        <w:t xml:space="preserve"> for each movie, each with </w:t>
       </w:r>
       <w:r>
         <w:t>their own</w:t>
       </w:r>
       <w:r>
-        <w:t xml:space="preserve"> relevance score for each movie. </w:t>
+        <w:t xml:space="preserve"> relevance score for </w:t>
+      </w:r>
+      <w:r>
+        <w:t>every</w:t>
+      </w:r>
+      <w:r>
+        <w:t xml:space="preserve"> movie. </w:t>
+      </w:r>
+      <w:r>
+        <w:t xml:space="preserve">These features were selected by looking at all 30,000 tags applied by users in the </w:t>
+      </w:r>
+      <w:proofErr w:type="spellStart"/>
+      <w:r>
+        <w:t>MovieLens</w:t>
+      </w:r>
+      <w:proofErr w:type="spellEnd"/>
+      <w:r>
+        <w:t xml:space="preserve"> dataset, then selecting only the tags that had been applied by 10 or more users. </w:t>
+      </w:r>
+      <w:r>
+        <w:t>Then, as some of these remaining tags were misspellings of correct tags or too niche, these were filtered out using a tag quality metric developed by Sen et al [10].</w:t>
+      </w:r>
+      <w:r>
+        <w:t xml:space="preserve"> This left 1570 features, including 442 of these being names of directors, which were removed, leaving 1128 features remaining.</w:t>
+      </w:r>
+      <w:r>
+        <w:t xml:space="preserve"> This whole feature selection process is described in [3].</w:t>
+      </w:r>
+      <w:r>
+        <w:t xml:space="preserve"> </w:t>
       </w:r>
       <w:proofErr w:type="gramStart"/>
       <w:r>
@@ -560,39 +584,31 @@
         <w:jc w:val="both"/>
       </w:pPr>
       <w:r>
-        <w:t xml:space="preserve">In this approach, firstly the user profile is created. </w:t>
-      </w:r>
-      <w:r>
         <w:t>All</w:t>
       </w:r>
       <w:r>
-        <w:t xml:space="preserve"> the ratings for the active user are </w:t>
+        <w:t xml:space="preserve"> the ratings</w:t>
+      </w:r>
+      <w:r>
+        <w:t xml:space="preserve"> and respective movie IDs</w:t>
+      </w:r>
+      <w:r>
+        <w:t xml:space="preserve"> for the active user are </w:t>
       </w:r>
       <w:r>
         <w:t xml:space="preserve">then </w:t>
       </w:r>
       <w:r>
-        <w:t>collected. All the IDs of the movies that this user rated are then</w:t>
-      </w:r>
-      <w:r>
-        <w:t xml:space="preserve"> gathered into an array. The Tag Genome relevancy scores for each of the tags for each of these movies is then collected, and a </w:t>
-      </w:r>
-      <w:proofErr w:type="spellStart"/>
-      <w:r>
-        <w:t>dataframe</w:t>
-      </w:r>
-      <w:proofErr w:type="spellEnd"/>
-      <w:r>
-        <w:t xml:space="preserve"> is </w:t>
-      </w:r>
-      <w:r>
-        <w:t>created</w:t>
-      </w:r>
-      <w:r>
-        <w:t xml:space="preserve"> to represent this information. </w:t>
-      </w:r>
-      <w:r>
-        <w:t>The average rating for the active user is then calculated. In order to determine whether a rating is positive or negative, (whether the active user liked or disliked the film given their rating of it), the average rating of the user is then subtracted from the rating given by the user for a particular film</w:t>
+        <w:t>collected</w:t>
+      </w:r>
+      <w:r>
+        <w:t>, as well as the tag genome scores for each of these movies</w:t>
+      </w:r>
+      <w:r>
+        <w:t xml:space="preserve">. </w:t>
+      </w:r>
+      <w:r>
+        <w:t>The average rating for the active user is then calculated. In order to determine whether the active user liked or disliked the film given their rating of it, the average rating of the user is then subtracted from the rating given by the user for a particular film</w:t>
       </w:r>
       <w:r>
         <w:t>, as shown below:</w:t>
@@ -830,107 +846,26 @@
     </w:p>
     <w:p>
       <w:pPr>
-        <w:jc w:val="both"/>
-      </w:pPr>
-      <w:r>
-        <w:t xml:space="preserve">Then, the user profile is created by calculating the dot product between every tag’s relevance on every rated movie and </w:t>
-      </w:r>
-      <w:r>
-        <w:t>the</w:t>
-      </w:r>
-      <w:r>
-        <w:t xml:space="preserve"> rating the user has given on every movie.</w:t>
-      </w:r>
-      <w:r>
-        <w:t xml:space="preserve"> The user profile </w:t>
-      </w:r>
-      <w:r>
-        <w:lastRenderedPageBreak/>
-        <w:t>therefore then represents the active users’ preferences for every one of the tags</w:t>
-      </w:r>
-      <w:r>
-        <w:t xml:space="preserve"> in the Tag Genome</w:t>
-      </w:r>
-      <w:r>
-        <w:t>.</w:t>
-      </w:r>
-    </w:p>
-    <w:p>
-      <w:pPr>
         <w:ind w:firstLine="36pt"/>
         <w:jc w:val="both"/>
       </w:pPr>
       <w:r>
-        <w:t xml:space="preserve">Then, in order to make recommendation predictions, the dot product of the user profile and the movie </w:t>
-      </w:r>
-      <w:r>
-        <w:t xml:space="preserve">Tag Genome scores for each of the possible movies is </w:t>
-      </w:r>
-      <w:proofErr w:type="gramStart"/>
-      <w:r>
-        <w:t>calculated, and</w:t>
-      </w:r>
-      <w:proofErr w:type="gramEnd"/>
-      <w:r>
-        <w:t xml:space="preserve"> saved in a new </w:t>
-      </w:r>
-      <w:proofErr w:type="spellStart"/>
-      <w:r>
-        <w:t>dataframe</w:t>
-      </w:r>
-      <w:proofErr w:type="spellEnd"/>
-      <w:r>
-        <w:t xml:space="preserve">. The sum of all the columns for every movie is then calculated, and this represents the prediction score for each movie. These values are then scaled using Min-Max Feature Scaling, using the </w:t>
-      </w:r>
-      <w:proofErr w:type="spellStart"/>
-      <w:r>
-        <w:t>Sklearn</w:t>
-      </w:r>
-      <w:proofErr w:type="spellEnd"/>
-      <w:r>
-        <w:t xml:space="preserve"> </w:t>
-      </w:r>
-      <w:proofErr w:type="spellStart"/>
-      <w:r>
-        <w:t>MinMaxScaler</w:t>
-      </w:r>
-      <w:proofErr w:type="spellEnd"/>
-      <w:r>
-        <w:t xml:space="preserve"> [5]</w:t>
-      </w:r>
-      <w:r>
-        <w:t xml:space="preserve">, to ensure all the prediction values are between 0 and 1. Then, the films that the active user has seen previously are removed, so that they are not recommended movies they have already seen. The </w:t>
-      </w:r>
-      <w:proofErr w:type="spellStart"/>
-      <w:r>
-        <w:t>dataframe</w:t>
-      </w:r>
-      <w:proofErr w:type="spellEnd"/>
-      <w:r>
-        <w:t xml:space="preserve"> is then sorted in descending order, </w:t>
-      </w:r>
-      <w:proofErr w:type="gramStart"/>
-      <w:r>
-        <w:t>off of</w:t>
-      </w:r>
-      <w:proofErr w:type="gramEnd"/>
-      <w:r>
-        <w:t xml:space="preserve"> the predicted score column, and the first 10 movies are returned, as these movies have the highest predicted scores for the active user.</w:t>
-      </w:r>
-      <w:r>
-        <w:t xml:space="preserve"> The prediction score is then multiplied by 100, to make the score now a percentage, and then limited to only 1 decimal place. This makes </w:t>
-      </w:r>
-      <w:r>
-        <w:t>for a more readable</w:t>
-      </w:r>
-      <w:r>
-        <w:t xml:space="preserve"> </w:t>
-      </w:r>
-      <w:r>
-        <w:t>output</w:t>
-      </w:r>
-      <w:r>
-        <w:t xml:space="preserve"> for the active user.</w:t>
+        <w:t xml:space="preserve">Then, the user profile is created by calculating the dot product between every tag’s relevance on every rated movie and </w:t>
+      </w:r>
+      <w:r>
+        <w:t>the</w:t>
+      </w:r>
+      <w:r>
+        <w:t xml:space="preserve"> rating the user has given on every movie.</w:t>
+      </w:r>
+      <w:r>
+        <w:t xml:space="preserve"> The user profile therefore then represents the active users’ preferences for every one of the tags</w:t>
+      </w:r>
+      <w:r>
+        <w:t xml:space="preserve"> in the Tag Genome</w:t>
+      </w:r>
+      <w:r>
+        <w:t>.</w:t>
       </w:r>
     </w:p>
     <w:p>
@@ -939,6 +874,88 @@
         <w:jc w:val="both"/>
       </w:pPr>
       <w:r>
+        <w:t xml:space="preserve">Then, in order to make recommendation predictions, the dot product of the user profile and the movie </w:t>
+      </w:r>
+      <w:r>
+        <w:t>Tag Genome scores for each of the possible movies is calculate</w:t>
+      </w:r>
+      <w:r>
+        <w:t>d</w:t>
+      </w:r>
+      <w:r>
+        <w:t xml:space="preserve">. The sum of all the columns for every movie is then calculated, and this represents the prediction score for each movie. These values are then scaled using Min-Max Feature Scaling, using the </w:t>
+      </w:r>
+      <w:proofErr w:type="spellStart"/>
+      <w:r>
+        <w:t>Sklearn</w:t>
+      </w:r>
+      <w:proofErr w:type="spellEnd"/>
+      <w:r>
+        <w:t xml:space="preserve"> </w:t>
+      </w:r>
+      <w:proofErr w:type="spellStart"/>
+      <w:r>
+        <w:t>MinMaxScaler</w:t>
+      </w:r>
+      <w:proofErr w:type="spellEnd"/>
+      <w:r>
+        <w:t xml:space="preserve"> [5]</w:t>
+      </w:r>
+      <w:r>
+        <w:t xml:space="preserve">, to ensure all the prediction values </w:t>
+      </w:r>
+      <w:r>
+        <w:lastRenderedPageBreak/>
+        <w:t xml:space="preserve">are between 0 and 1. Then, the films that the active user has seen previously are removed. The </w:t>
+      </w:r>
+      <w:proofErr w:type="spellStart"/>
+      <w:r>
+        <w:t>dataframe</w:t>
+      </w:r>
+      <w:proofErr w:type="spellEnd"/>
+      <w:r>
+        <w:t xml:space="preserve"> is then sorted </w:t>
+      </w:r>
+      <w:r>
+        <w:t xml:space="preserve">by </w:t>
+      </w:r>
+      <w:r>
+        <w:t>the predicted score column</w:t>
+      </w:r>
+      <w:r>
+        <w:t xml:space="preserve"> </w:t>
+      </w:r>
+      <w:r>
+        <w:t>in descending order, and the first 10 movies are returned.</w:t>
+      </w:r>
+      <w:r>
+        <w:t xml:space="preserve"> The prediction score is </w:t>
+      </w:r>
+      <w:r>
+        <w:t>converted into</w:t>
+      </w:r>
+      <w:r>
+        <w:t xml:space="preserve"> a percentage, and then limited to only 1 decimal place. This makes </w:t>
+      </w:r>
+      <w:r>
+        <w:t>for a more readable</w:t>
+      </w:r>
+      <w:r>
+        <w:t xml:space="preserve"> </w:t>
+      </w:r>
+      <w:r>
+        <w:t>output</w:t>
+      </w:r>
+      <w:r>
+        <w:t xml:space="preserve"> for the active user.</w:t>
+      </w:r>
+    </w:p>
+    <w:p>
+      <w:pPr>
+        <w:ind w:firstLine="36pt"/>
+        <w:jc w:val="both"/>
+      </w:pPr>
+      <w:r>
         <w:t xml:space="preserve">In order to make the predictions more explainable, </w:t>
       </w:r>
       <w:r>
@@ -1022,7 +1039,7 @@
       </w:r>
       <w:proofErr w:type="spellEnd"/>
       <w:r>
-        <w:t xml:space="preserve"> algorithm, specifically SVD, popularized by Simon Funk in the Netflix Prize</w:t>
+        <w:t xml:space="preserve"> algorithm, specifically SVD</w:t>
       </w:r>
       <w:r>
         <w:t xml:space="preserve"> [</w:t>
@@ -1075,7 +1092,7 @@
           <w:noProof/>
         </w:rPr>
         <w:drawing>
-          <wp:anchor distT="0" distB="0" distL="114300" distR="114300" simplePos="0" relativeHeight="251654144" behindDoc="0" locked="0" layoutInCell="1" allowOverlap="1" wp14:anchorId="0A93ACD3" wp14:editId="56E3DCD3">
+          <wp:anchor distT="0" distB="0" distL="114300" distR="114300" simplePos="0" relativeHeight="251654144" behindDoc="0" locked="0" layoutInCell="1" allowOverlap="1" wp14:anchorId="0A93ACD3" wp14:editId="62093BEF">
             <wp:simplePos x="0" y="0"/>
             <wp:positionH relativeFrom="column">
               <wp:posOffset>814705</wp:posOffset>
@@ -1205,7 +1222,7 @@
     </w:p>
     <w:p>
       <w:pPr>
-        <w:jc w:val="start"/>
+        <w:jc w:val="both"/>
       </w:pPr>
     </w:p>
     <w:p>
@@ -1401,7 +1418,7 @@
           <w:noProof/>
         </w:rPr>
         <w:drawing>
-          <wp:anchor distT="0" distB="0" distL="114300" distR="114300" simplePos="0" relativeHeight="251658240" behindDoc="0" locked="0" layoutInCell="1" allowOverlap="1" wp14:anchorId="18DEF527" wp14:editId="3616EAFF">
+          <wp:anchor distT="0" distB="0" distL="114300" distR="114300" simplePos="0" relativeHeight="251658240" behindDoc="0" locked="0" layoutInCell="1" allowOverlap="1" wp14:anchorId="18DEF527" wp14:editId="174D3A09">
             <wp:simplePos x="0" y="0"/>
             <wp:positionH relativeFrom="column">
               <wp:posOffset>240881</wp:posOffset>
@@ -1531,7 +1548,7 @@
           <w:noProof/>
         </w:rPr>
         <w:drawing>
-          <wp:anchor distT="0" distB="0" distL="114300" distR="114300" simplePos="0" relativeHeight="251662336" behindDoc="0" locked="0" layoutInCell="1" allowOverlap="1" wp14:anchorId="5CA21EBE" wp14:editId="32EC82B5">
+          <wp:anchor distT="0" distB="0" distL="114300" distR="114300" simplePos="0" relativeHeight="251662336" behindDoc="0" locked="0" layoutInCell="1" allowOverlap="1" wp14:anchorId="5CA21EBE" wp14:editId="08B82891">
             <wp:simplePos x="0" y="0"/>
             <wp:positionH relativeFrom="column">
               <wp:posOffset>882650</wp:posOffset>
@@ -1686,7 +1703,15 @@
         <w:t xml:space="preserve"> </w:t>
       </w:r>
       <w:r>
-        <w:t>given by user u on item i, and the predicted rating by the</w:t>
+        <w:t xml:space="preserve">given by user u on item </w:t>
+      </w:r>
+      <w:proofErr w:type="spellStart"/>
+      <w:r>
+        <w:t>i</w:t>
+      </w:r>
+      <w:proofErr w:type="spellEnd"/>
+      <w:r>
+        <w:t>, and the predicted rating by the</w:t>
       </w:r>
       <w:r>
         <w:t xml:space="preserve"> </w:t>
@@ -1762,6 +1787,30 @@
         </w:rPr>
         <w:t>.</w:t>
       </w:r>
+      <w:r>
+        <w:rPr>
+          <w:lang w:val="en-GB"/>
+        </w:rPr>
+        <w:t xml:space="preserve"> The user knows their own preferences, and so by displaying these tags, it explains to the user why they have been recommended the </w:t>
+      </w:r>
+      <w:r>
+        <w:rPr>
+          <w:lang w:val="en-GB"/>
+        </w:rPr>
+        <w:t>movies</w:t>
+      </w:r>
+      <w:r>
+        <w:rPr>
+          <w:lang w:val="en-GB"/>
+        </w:rPr>
+        <w:t xml:space="preserve"> shown</w:t>
+      </w:r>
+      <w:r>
+        <w:rPr>
+          <w:lang w:val="en-GB"/>
+        </w:rPr>
+        <w:t>, as it aligns with their interests.</w:t>
+      </w:r>
     </w:p>
     <w:p>
       <w:pPr>
@@ -1777,6 +1826,7 @@
         <w:rPr>
           <w:b/>
           <w:bCs/>
+          <w:color w:val="FF0000"/>
         </w:rPr>
       </w:pPr>
       <w:r>
@@ -1786,17 +1836,36 @@
         </w:rPr>
         <w:t>Accuracy: RMSE</w:t>
       </w:r>
+      <w:r>
+        <w:rPr>
+          <w:b/>
+          <w:bCs/>
+        </w:rPr>
+        <w:t xml:space="preserve"> </w:t>
+      </w:r>
+      <w:r>
+        <w:rPr>
+          <w:b/>
+          <w:bCs/>
+          <w:color w:val="FF0000"/>
+        </w:rPr>
+        <w:t>why</w:t>
+      </w:r>
     </w:p>
     <w:p>
       <w:pPr>
         <w:jc w:val="both"/>
+        <w:rPr>
+          <w:b/>
+          <w:bCs/>
+        </w:rPr>
       </w:pPr>
       <w:r>
         <w:rPr>
           <w:noProof/>
         </w:rPr>
         <w:drawing>
-          <wp:anchor distT="0" distB="0" distL="114300" distR="114300" simplePos="0" relativeHeight="251674624" behindDoc="0" locked="0" layoutInCell="1" allowOverlap="1" wp14:anchorId="1C1653CC" wp14:editId="4AC7AE86">
+          <wp:anchor distT="0" distB="0" distL="114300" distR="114300" simplePos="0" relativeHeight="251674624" behindDoc="0" locked="0" layoutInCell="1" allowOverlap="1" wp14:anchorId="1C1653CC" wp14:editId="4CDA3C19">
             <wp:simplePos x="0" y="0"/>
             <wp:positionH relativeFrom="column">
               <wp:posOffset>434340</wp:posOffset>
@@ -1849,7 +1918,7 @@
                     <pic:spPr>
                       <a:xfrm>
                         <a:off x="0" y="0"/>
-                        <a:ext cx="3089910" cy="1095375"/>
+                        <a:ext cx="3089909" cy="1095375"/>
                       </a:xfrm>
                       <a:prstGeom prst="rect">
                         <a:avLst/>
@@ -1861,8 +1930,8 @@
                     <wp:cNvSpPr txBox="1"/>
                     <wp:spPr>
                       <a:xfrm>
-                        <a:off x="16933" y="948267"/>
-                        <a:ext cx="3089910" cy="185420"/>
+                        <a:off x="16934" y="948267"/>
+                        <a:ext cx="3089909" cy="185420"/>
                       </a:xfrm>
                       <a:prstGeom prst="rect">
                         <a:avLst/>
@@ -1987,16 +2056,7 @@
         <w:jc w:val="both"/>
       </w:pPr>
       <w:r>
-        <w:t>Initially, the entire ratings.csv file was split into training and testing data, with a 75:25 ratio</w:t>
-      </w:r>
-      <w:r>
-        <w:t xml:space="preserve">. The issue with this approach is that building a user profile for every potential user in the training set is very time consuming. </w:t>
-      </w:r>
-      <w:r>
-        <w:t>Thus, a different approach</w:t>
-      </w:r>
-      <w:r>
-        <w:t xml:space="preserve"> was taken. In this approach, 5 users are selected at random from the entire ratings </w:t>
+        <w:t xml:space="preserve">In this approach, 5 users are selected at random from the entire ratings </w:t>
       </w:r>
       <w:r>
         <w:t xml:space="preserve">dataset. All the ratings given by </w:t>
@@ -2020,13 +2080,19 @@
         <w:t xml:space="preserve">However, unlike producing a match score measured in percentages, as shown in Figure 1, the predictions that were Min-Max Feature Scaled, were now multiplied by 5, to produce a rating between 0 and 5. The values were then rounded to the nearest 0.5, to be in the correct format to compare with the actual user ratings. </w:t>
       </w:r>
       <w:r>
-        <w:t>Then, in order to evaluate the accuracy of this recommender system, Root-Mean Squared Error was ca</w:t>
+        <w:t xml:space="preserve">Then, </w:t>
+      </w:r>
+      <w:r>
+        <w:t>RMSE</w:t>
+      </w:r>
+      <w:r>
+        <w:t xml:space="preserve"> was ca</w:t>
       </w:r>
       <w:r>
         <w:t>lculated for each of these 5 users, using the predicted ratings for the films in the test set, and the actual ratings given by the users on the films in the test set.</w:t>
       </w:r>
       <w:r>
-        <w:t xml:space="preserve"> The 5 calculated RMSE values for each of the random 5 users is then averaged, and the </w:t>
+        <w:t xml:space="preserve"> The 5 calculated RMSE values is then averaged, and the </w:t>
       </w:r>
       <w:r>
         <w:t>overall</w:t>
@@ -2091,27 +2157,36 @@
         <w:t xml:space="preserve"> </w:t>
       </w:r>
       <w:r>
-        <w:t xml:space="preserve">The method for measuring RMSE for this approach was slightly different to that of </w:t>
+        <w:t>In this approach, i</w:t>
+      </w:r>
+      <w:r>
+        <w:t xml:space="preserve">n order to speed up the time taken to evaluate the model, </w:t>
+      </w:r>
+      <w:r>
+        <w:t xml:space="preserve">only </w:t>
+      </w:r>
+      <w:r>
+        <w:t>7.5%</w:t>
+      </w:r>
+      <w:r>
+        <w:t xml:space="preserve"> of the ratings.csv data was used</w:t>
+      </w:r>
+      <w:r>
+        <w:t xml:space="preserve"> for </w:t>
+      </w:r>
+      <w:r>
+        <w:t>testing</w:t>
+      </w:r>
+      <w:r>
+        <w:t xml:space="preserve">. </w:t>
       </w:r>
       <w:proofErr w:type="gramStart"/>
       <w:r>
-        <w:t>content-based</w:t>
+        <w:t>The</w:t>
       </w:r>
       <w:proofErr w:type="gramEnd"/>
       <w:r>
-        <w:t xml:space="preserve">. </w:t>
-      </w:r>
-      <w:r>
-        <w:t>In order to speed up the time taken to evaluate the model, the ratings.csv dataset was split into training and testing data, with 2.5% of the data being used to test the model</w:t>
-      </w:r>
-      <w:r>
-        <w:t xml:space="preserve"> and 7.5% for training</w:t>
-      </w:r>
-      <w:r>
-        <w:t xml:space="preserve">. </w:t>
-      </w:r>
-      <w:r>
-        <w:t>The model that was trained on the entire dataset was used to make predictions on this test set.</w:t>
+        <w:t xml:space="preserve"> model that was trained on the entire dataset was used to make predictions on this test set.</w:t>
       </w:r>
       <w:r>
         <w:t xml:space="preserve"> The model’s predictions on this test set were then used, alongside the actual user ratings, using the RMSE formula, to calculate the model’s RMSE score. </w:t>
@@ -2145,17 +2220,25 @@
         <w:t xml:space="preserve">This was used in this paper as </w:t>
       </w:r>
       <w:r>
-        <w:t>a recommender system that always recommends similar movies (for example movies that have the same genre), would lead to the user always watching the same type of films, and thus could quickly become bored of this film genre, and so the recommender system would become obsolete.</w:t>
+        <w:t xml:space="preserve">a recommender system that always recommends similar movies, </w:t>
+      </w:r>
+      <w:r>
+        <w:t>which</w:t>
+      </w:r>
+      <w:r>
+        <w:t xml:space="preserve"> could quickly </w:t>
+      </w:r>
+      <w:r>
+        <w:t xml:space="preserve">lead the user to </w:t>
+      </w:r>
+      <w:r>
+        <w:t>become bored of this film genre, and so the recommender system would become obsolete.</w:t>
       </w:r>
       <w:r>
         <w:t xml:space="preserve"> </w:t>
       </w:r>
       <w:r>
-        <w:t xml:space="preserve">There are </w:t>
-      </w:r>
-      <w:r>
-        <w:lastRenderedPageBreak/>
-        <w:t>different methods of measuring diversity of recommendations</w:t>
+        <w:t>There are different methods of measuring diversity of recommendations</w:t>
       </w:r>
       <w:r>
         <w:t>. In</w:t>
@@ -2392,6 +2475,7 @@
         <w:jc w:val="both"/>
       </w:pPr>
       <w:r>
+        <w:lastRenderedPageBreak/>
         <w:t xml:space="preserve">This </w:t>
       </w:r>
       <w:r>
@@ -2408,11 +2492,6 @@
       <w:r>
         <w:t>Then, diversity can be calculated via the following formula:</w:t>
       </w:r>
-    </w:p>
-    <w:p>
-      <w:pPr>
-        <w:jc w:val="both"/>
-      </w:pPr>
     </w:p>
     <w:p>
       <w:pPr>
@@ -2459,437 +2538,21 @@
       <w:pPr>
         <w:jc w:val="both"/>
       </w:pPr>
-    </w:p>
-    <w:p>
-      <w:pPr>
-        <w:jc w:val="both"/>
-      </w:pPr>
-      <w:r>
-        <w:t>where Sim</w:t>
-      </w:r>
-      <w:r>
-        <w:rPr>
-          <w:vertAlign w:val="subscript"/>
-        </w:rPr>
-        <w:t>10</w:t>
-      </w:r>
-      <w:r>
-        <w:t xml:space="preserve"> is the average cosine similarity score between any 2 predictions in the top 10 provided by the recommender system.</w:t>
-      </w:r>
-    </w:p>
-    <w:p>
-      <w:pPr>
-        <w:jc w:val="both"/>
-      </w:pPr>
-      <w:r>
-        <w:t>To use this metric on the 2 recommender systems in this paper, a user was first selected at random</w:t>
-      </w:r>
-      <w:r>
-        <w:t xml:space="preserve"> from the ratings dataset. Then, </w:t>
-      </w:r>
-      <w:r>
-        <w:t>the top 10 recommendations were created for this user, and then the diversity metric was calculated following the method outlined above.</w:t>
-      </w:r>
-    </w:p>
-    <w:p>
-      <w:pPr>
-        <w:pStyle w:val="Heading1"/>
-      </w:pPr>
-      <w:r>
-        <w:t>implementation</w:t>
-      </w:r>
-    </w:p>
-    <w:p>
-      <w:pPr>
-        <w:pStyle w:val="Heading2"/>
-      </w:pPr>
-      <w:r>
-        <w:t>Input Interface</w:t>
-      </w:r>
-    </w:p>
-    <w:p>
-      <w:pPr>
-        <w:jc w:val="both"/>
-      </w:pPr>
       <w:r>
         <w:rPr>
           <w:noProof/>
         </w:rPr>
         <w:drawing>
-          <wp:anchor distT="0" distB="0" distL="114300" distR="114300" simplePos="0" relativeHeight="251679744" behindDoc="0" locked="0" layoutInCell="1" allowOverlap="1" wp14:anchorId="12CBEC99" wp14:editId="5DFFBDAE">
+          <wp:anchor distT="0" distB="0" distL="114300" distR="114300" simplePos="0" relativeHeight="251683840" behindDoc="0" locked="0" layoutInCell="1" allowOverlap="1" wp14:anchorId="1AC60842" wp14:editId="28113CF5">
             <wp:simplePos x="0" y="0"/>
             <wp:positionH relativeFrom="column">
-              <wp:posOffset>0</wp:posOffset>
+              <wp:posOffset>3334385</wp:posOffset>
             </wp:positionH>
             <wp:positionV relativeFrom="paragraph">
-              <wp:posOffset>347556</wp:posOffset>
+              <wp:posOffset>50165</wp:posOffset>
             </wp:positionV>
-            <wp:extent cx="3089910" cy="255270"/>
+            <wp:extent cx="3089910" cy="816610"/>
             <wp:effectExtent l="0" t="0" r="0" b="0"/>
-            <wp:wrapSquare wrapText="bothSides"/>
-            <wp:docPr id="26" name="Picture 26"/>
-            <wp:cNvGraphicFramePr>
-              <a:graphicFrameLocks xmlns:a="http://purl.oclc.org/ooxml/drawingml/main" noChangeAspect="1"/>
-            </wp:cNvGraphicFramePr>
-            <a:graphic xmlns:a="http://purl.oclc.org/ooxml/drawingml/main">
-              <a:graphicData uri="http://purl.oclc.org/ooxml/drawingml/picture">
-                <pic:pic xmlns:pic="http://purl.oclc.org/ooxml/drawingml/picture">
-                  <pic:nvPicPr>
-                    <pic:cNvPr id="26" name="Picture 26"/>
-                    <pic:cNvPicPr/>
-                  </pic:nvPicPr>
-                  <pic:blipFill>
-                    <a:blip r:embed="rId13" cstate="print">
-                      <a:extLst>
-                        <a:ext uri="{28A0092B-C50C-407E-A947-70E740481C1C}">
-                          <a14:useLocalDpi xmlns:a14="http://schemas.microsoft.com/office/drawing/2010/main" val="0"/>
-                        </a:ext>
-                      </a:extLst>
-                    </a:blip>
-                    <a:stretch>
-                      <a:fillRect/>
-                    </a:stretch>
-                  </pic:blipFill>
-                  <pic:spPr>
-                    <a:xfrm>
-                      <a:off x="0" y="0"/>
-                      <a:ext cx="3089910" cy="255270"/>
-                    </a:xfrm>
-                    <a:prstGeom prst="rect">
-                      <a:avLst/>
-                    </a:prstGeom>
-                  </pic:spPr>
-                </pic:pic>
-              </a:graphicData>
-            </a:graphic>
-            <wp14:sizeRelH relativeFrom="page">
-              <wp14:pctWidth>0%</wp14:pctWidth>
-            </wp14:sizeRelH>
-            <wp14:sizeRelV relativeFrom="page">
-              <wp14:pctHeight>0%</wp14:pctHeight>
-            </wp14:sizeRelV>
-          </wp:anchor>
-        </w:drawing>
-      </w:r>
-      <w:r>
-        <w:t>When the user first logs into the system, they are presented with the following menu:</w:t>
-      </w:r>
-    </w:p>
-    <w:p>
-      <w:pPr>
-        <w:jc w:val="both"/>
-      </w:pPr>
-      <w:r>
-        <w:t xml:space="preserve">The user can either login as an existing user in the </w:t>
-      </w:r>
-      <w:proofErr w:type="gramStart"/>
-      <w:r>
-        <w:t>dataset, or</w:t>
-      </w:r>
-      <w:proofErr w:type="gramEnd"/>
-      <w:r>
-        <w:t xml:space="preserve"> create a new user. However, if the user decides to create a new user, the collaborative filter approach for recommendations cannot be used, as it would require the whole SVD model to be retrained, which would be too time consuming. The user is warned of this issue, as shown in the screenshot above.</w:t>
-      </w:r>
-    </w:p>
-    <w:p>
-      <w:pPr>
-        <w:jc w:val="both"/>
-      </w:pPr>
-      <w:r>
-        <w:t xml:space="preserve">If the user decides to login as existing user, they enter their user ID, and if they decide to create a new user, they are told their new user ID, </w:t>
-      </w:r>
-      <w:r>
-        <w:t>and are logged in</w:t>
-      </w:r>
-      <w:r>
-        <w:t>. Upon logging in, the user is presented with the following menu:</w:t>
-      </w:r>
-    </w:p>
-    <w:p>
-      <w:pPr>
-        <w:jc w:val="both"/>
-      </w:pPr>
-      <w:r>
-        <w:rPr>
-          <w:noProof/>
-        </w:rPr>
-        <w:drawing>
-          <wp:anchor distT="0" distB="0" distL="114300" distR="114300" simplePos="0" relativeHeight="251687936" behindDoc="0" locked="0" layoutInCell="1" allowOverlap="1" wp14:anchorId="6C4C0BF5" wp14:editId="509A1620">
-            <wp:simplePos x="0" y="0"/>
-            <wp:positionH relativeFrom="column">
-              <wp:posOffset>-2013</wp:posOffset>
-            </wp:positionH>
-            <wp:positionV relativeFrom="paragraph">
-              <wp:posOffset>1478915</wp:posOffset>
-            </wp:positionV>
-            <wp:extent cx="3089910" cy="474345"/>
-            <wp:effectExtent l="0" t="0" r="0" b="0"/>
-            <wp:wrapSquare wrapText="bothSides"/>
-            <wp:docPr id="28" name="Picture 28" descr="Text&#10;&#10;Description automatically generated"/>
-            <wp:cNvGraphicFramePr>
-              <a:graphicFrameLocks xmlns:a="http://purl.oclc.org/ooxml/drawingml/main" noChangeAspect="1"/>
-            </wp:cNvGraphicFramePr>
-            <a:graphic xmlns:a="http://purl.oclc.org/ooxml/drawingml/main">
-              <a:graphicData uri="http://purl.oclc.org/ooxml/drawingml/picture">
-                <pic:pic xmlns:pic="http://purl.oclc.org/ooxml/drawingml/picture">
-                  <pic:nvPicPr>
-                    <pic:cNvPr id="28" name="Picture 28" descr="Text&#10;&#10;Description automatically generated"/>
-                    <pic:cNvPicPr/>
-                  </pic:nvPicPr>
-                  <pic:blipFill>
-                    <a:blip r:embed="rId14" cstate="print">
-                      <a:extLst>
-                        <a:ext uri="{28A0092B-C50C-407E-A947-70E740481C1C}">
-                          <a14:useLocalDpi xmlns:a14="http://schemas.microsoft.com/office/drawing/2010/main" val="0"/>
-                        </a:ext>
-                      </a:extLst>
-                    </a:blip>
-                    <a:stretch>
-                      <a:fillRect/>
-                    </a:stretch>
-                  </pic:blipFill>
-                  <pic:spPr>
-                    <a:xfrm>
-                      <a:off x="0" y="0"/>
-                      <a:ext cx="3089910" cy="474345"/>
-                    </a:xfrm>
-                    <a:prstGeom prst="rect">
-                      <a:avLst/>
-                    </a:prstGeom>
-                  </pic:spPr>
-                </pic:pic>
-              </a:graphicData>
-            </a:graphic>
-            <wp14:sizeRelH relativeFrom="page">
-              <wp14:pctWidth>0%</wp14:pctWidth>
-            </wp14:sizeRelH>
-            <wp14:sizeRelV relativeFrom="page">
-              <wp14:pctHeight>0%</wp14:pctHeight>
-            </wp14:sizeRelV>
-          </wp:anchor>
-        </w:drawing>
-      </w:r>
-      <w:r>
-        <w:rPr>
-          <w:noProof/>
-        </w:rPr>
-        <w:drawing>
-          <wp:anchor distT="0" distB="0" distL="114300" distR="114300" simplePos="0" relativeHeight="251680768" behindDoc="0" locked="0" layoutInCell="1" allowOverlap="1" wp14:anchorId="020A105F" wp14:editId="60928530">
-            <wp:simplePos x="0" y="0"/>
-            <wp:positionH relativeFrom="column">
-              <wp:posOffset>0</wp:posOffset>
-            </wp:positionH>
-            <wp:positionV relativeFrom="paragraph">
-              <wp:posOffset>57361</wp:posOffset>
-            </wp:positionV>
-            <wp:extent cx="1311910" cy="739140"/>
-            <wp:effectExtent l="0" t="0" r="0" b="0"/>
-            <wp:wrapSquare wrapText="bothSides"/>
-            <wp:docPr id="27" name="Picture 27" descr="Text&#10;&#10;Description automatically generated"/>
-            <wp:cNvGraphicFramePr>
-              <a:graphicFrameLocks xmlns:a="http://purl.oclc.org/ooxml/drawingml/main" noChangeAspect="1"/>
-            </wp:cNvGraphicFramePr>
-            <a:graphic xmlns:a="http://purl.oclc.org/ooxml/drawingml/main">
-              <a:graphicData uri="http://purl.oclc.org/ooxml/drawingml/picture">
-                <pic:pic xmlns:pic="http://purl.oclc.org/ooxml/drawingml/picture">
-                  <pic:nvPicPr>
-                    <pic:cNvPr id="27" name="Picture 27" descr="Text&#10;&#10;Description automatically generated"/>
-                    <pic:cNvPicPr/>
-                  </pic:nvPicPr>
-                  <pic:blipFill>
-                    <a:blip r:embed="rId15">
-                      <a:extLst>
-                        <a:ext uri="{28A0092B-C50C-407E-A947-70E740481C1C}">
-                          <a14:useLocalDpi xmlns:a14="http://schemas.microsoft.com/office/drawing/2010/main" val="0"/>
-                        </a:ext>
-                      </a:extLst>
-                    </a:blip>
-                    <a:stretch>
-                      <a:fillRect/>
-                    </a:stretch>
-                  </pic:blipFill>
-                  <pic:spPr>
-                    <a:xfrm>
-                      <a:off x="0" y="0"/>
-                      <a:ext cx="1311910" cy="739140"/>
-                    </a:xfrm>
-                    <a:prstGeom prst="rect">
-                      <a:avLst/>
-                    </a:prstGeom>
-                  </pic:spPr>
-                </pic:pic>
-              </a:graphicData>
-            </a:graphic>
-            <wp14:sizeRelH relativeFrom="page">
-              <wp14:pctWidth>0%</wp14:pctWidth>
-            </wp14:sizeRelH>
-            <wp14:sizeRelV relativeFrom="page">
-              <wp14:pctHeight>0%</wp14:pctHeight>
-            </wp14:sizeRelV>
-          </wp:anchor>
-        </w:drawing>
-      </w:r>
-      <w:r>
-        <w:t>Here, the user can view any ratings they have already made, add a new rating, edit an existing rating, or view their recommendations.</w:t>
-      </w:r>
-      <w:r>
-        <w:t xml:space="preserve"> Viewing ratings prints a </w:t>
-      </w:r>
-      <w:proofErr w:type="spellStart"/>
-      <w:r>
-        <w:t>dataframe</w:t>
-      </w:r>
-      <w:proofErr w:type="spellEnd"/>
-      <w:r>
-        <w:t xml:space="preserve"> to the command line showing the movie title and their rating for every film they have rated.</w:t>
-      </w:r>
-      <w:r>
-        <w:t xml:space="preserve"> Add a new rating allows the user to enter a movie ID, and then the rating for that film</w:t>
-      </w:r>
-      <w:r>
-        <w:t>, as shown in the screenshot below:</w:t>
-      </w:r>
-      <w:r>
-        <w:t xml:space="preserve"> </w:t>
-      </w:r>
-    </w:p>
-    <w:p>
-      <w:pPr>
-        <w:jc w:val="both"/>
-      </w:pPr>
-      <w:r>
-        <w:t xml:space="preserve">However, this new rating is not </w:t>
-      </w:r>
-      <w:proofErr w:type="gramStart"/>
-      <w:r>
-        <w:t>taken into account</w:t>
-      </w:r>
-      <w:proofErr w:type="gramEnd"/>
-      <w:r>
-        <w:t xml:space="preserve"> for the collaborative-filtering recommendations, due to the same reason mentioned previously, whereby the model would need to be retrained, which is too time consuming</w:t>
-      </w:r>
-      <w:r>
-        <w:t>.</w:t>
-      </w:r>
-    </w:p>
-    <w:p>
-      <w:pPr>
-        <w:jc w:val="both"/>
-      </w:pPr>
-      <w:r>
-        <w:rPr>
-          <w:noProof/>
-        </w:rPr>
-        <w:drawing>
-          <wp:anchor distT="0" distB="0" distL="114300" distR="114300" simplePos="0" relativeHeight="251688960" behindDoc="0" locked="0" layoutInCell="1" allowOverlap="1" wp14:anchorId="58CF4605" wp14:editId="2775DA7D">
-            <wp:simplePos x="0" y="0"/>
-            <wp:positionH relativeFrom="column">
-              <wp:posOffset>696581</wp:posOffset>
-            </wp:positionH>
-            <wp:positionV relativeFrom="paragraph">
-              <wp:posOffset>296545</wp:posOffset>
-            </wp:positionV>
-            <wp:extent cx="1731523" cy="765414"/>
-            <wp:effectExtent l="0" t="0" r="0" b="0"/>
-            <wp:wrapTopAndBottom/>
-            <wp:docPr id="29" name="Picture 29" descr="Text&#10;&#10;Description automatically generated"/>
-            <wp:cNvGraphicFramePr>
-              <a:graphicFrameLocks xmlns:a="http://purl.oclc.org/ooxml/drawingml/main" noChangeAspect="1"/>
-            </wp:cNvGraphicFramePr>
-            <a:graphic xmlns:a="http://purl.oclc.org/ooxml/drawingml/main">
-              <a:graphicData uri="http://purl.oclc.org/ooxml/drawingml/picture">
-                <pic:pic xmlns:pic="http://purl.oclc.org/ooxml/drawingml/picture">
-                  <pic:nvPicPr>
-                    <pic:cNvPr id="29" name="Picture 29" descr="Text&#10;&#10;Description automatically generated"/>
-                    <pic:cNvPicPr/>
-                  </pic:nvPicPr>
-                  <pic:blipFill>
-                    <a:blip r:embed="rId16" cstate="print">
-                      <a:extLst>
-                        <a:ext uri="{28A0092B-C50C-407E-A947-70E740481C1C}">
-                          <a14:useLocalDpi xmlns:a14="http://schemas.microsoft.com/office/drawing/2010/main" val="0"/>
-                        </a:ext>
-                      </a:extLst>
-                    </a:blip>
-                    <a:stretch>
-                      <a:fillRect/>
-                    </a:stretch>
-                  </pic:blipFill>
-                  <pic:spPr>
-                    <a:xfrm>
-                      <a:off x="0" y="0"/>
-                      <a:ext cx="1731523" cy="765414"/>
-                    </a:xfrm>
-                    <a:prstGeom prst="rect">
-                      <a:avLst/>
-                    </a:prstGeom>
-                  </pic:spPr>
-                </pic:pic>
-              </a:graphicData>
-            </a:graphic>
-            <wp14:sizeRelH relativeFrom="page">
-              <wp14:pctWidth>0%</wp14:pctWidth>
-            </wp14:sizeRelH>
-            <wp14:sizeRelV relativeFrom="page">
-              <wp14:pctHeight>0%</wp14:pctHeight>
-            </wp14:sizeRelV>
-          </wp:anchor>
-        </w:drawing>
-      </w:r>
-      <w:r>
-        <w:t>The user can also choose to edit a rating they have previously made, which can be shown below in the screenshot:</w:t>
-      </w:r>
-    </w:p>
-    <w:p>
-      <w:pPr>
-        <w:jc w:val="both"/>
-      </w:pPr>
-      <w:r>
-        <w:t xml:space="preserve">The user can also select option 4 to view their recommended films. Upon pressing 4, they are then presented with a menu that allows the user to select either content-based or collaborative filter to use to create recommendations. </w:t>
-      </w:r>
-    </w:p>
-    <w:p>
-      <w:pPr>
-        <w:jc w:val="both"/>
-      </w:pPr>
-      <w:r>
-        <w:t>The user can also choose to logout of the system via option 5 of the menu.</w:t>
-      </w:r>
-      <w:r>
-        <w:t xml:space="preserve"> </w:t>
-      </w:r>
-    </w:p>
-    <w:p>
-      <w:pPr>
-        <w:pStyle w:val="Heading2"/>
-      </w:pPr>
-      <w:r>
-        <w:t>Output Interface</w:t>
-      </w:r>
-    </w:p>
-    <w:p>
-      <w:pPr>
-        <w:pStyle w:val="BodyText"/>
-        <w:ind w:firstLine="0pt"/>
-        <w:rPr>
-          <w:lang w:val="en-US"/>
-        </w:rPr>
-      </w:pPr>
-      <w:r>
-        <w:rPr>
-          <w:noProof/>
-        </w:rPr>
-        <w:drawing>
-          <wp:anchor distT="0" distB="0" distL="114300" distR="114300" simplePos="0" relativeHeight="251683840" behindDoc="0" locked="0" layoutInCell="1" allowOverlap="1" wp14:anchorId="1AC60842" wp14:editId="25752C1D">
-            <wp:simplePos x="0" y="0"/>
-            <wp:positionH relativeFrom="column">
-              <wp:posOffset>0</wp:posOffset>
-            </wp:positionH>
-            <wp:positionV relativeFrom="paragraph">
-              <wp:posOffset>600075</wp:posOffset>
-            </wp:positionV>
-            <wp:extent cx="3089910" cy="888576"/>
-            <wp:effectExtent l="0" t="0" r="0" b="635"/>
             <wp:wrapSquare wrapText="bothSides"/>
             <wp:docPr id="16" name="Group 16"/>
             <wp:cNvGraphicFramePr/>
@@ -2906,7 +2569,7 @@
                   <wp:grpSpPr>
                     <a:xfrm>
                       <a:off x="0" y="0"/>
-                      <a:ext cx="3089910" cy="888576"/>
+                      <a:ext cx="3089910" cy="816610"/>
                       <a:chOff x="0" y="0"/>
                       <a:chExt cx="3089910" cy="888576"/>
                     </a:xfrm>
@@ -2919,7 +2582,7 @@
                       </pic:cNvPicPr>
                     </pic:nvPicPr>
                     <pic:blipFill>
-                      <a:blip r:embed="rId17" cstate="print">
+                      <a:blip r:embed="rId13" cstate="print">
                         <a:extLst>
                           <a:ext uri="{28A0092B-C50C-407E-A947-70E740481C1C}">
                             <a14:useLocalDpi xmlns:a14="http://schemas.microsoft.com/office/drawing/2010/main" val="0"/>
@@ -2993,58 +2656,64 @@
                 </wp:wgp>
               </a:graphicData>
             </a:graphic>
+            <wp14:sizeRelV relativeFrom="margin">
+              <wp14:pctHeight>0%</wp14:pctHeight>
+            </wp14:sizeRelV>
           </wp:anchor>
         </w:drawing>
       </w:r>
       <w:r>
-        <w:rPr>
-          <w:lang w:val="en-US"/>
-        </w:rPr>
-        <w:t>Both the recommender system approaches present the table of top 10 recommendations to the active user in the same way</w:t>
-      </w:r>
-      <w:r>
-        <w:rPr>
-          <w:lang w:val="en-US"/>
-        </w:rPr>
-        <w:t>, with the movie ID,</w:t>
-      </w:r>
-      <w:r>
-        <w:rPr>
-          <w:lang w:val="en-US"/>
-        </w:rPr>
-        <w:t xml:space="preserve"> movie title,</w:t>
-      </w:r>
-      <w:r>
-        <w:rPr>
-          <w:lang w:val="en-US"/>
-        </w:rPr>
-        <w:t xml:space="preserve"> match score, and the top tags associated with the films. This can be seen below:</w:t>
-      </w:r>
-    </w:p>
-    <w:p>
-      <w:pPr>
-        <w:pStyle w:val="BodyText"/>
-        <w:ind w:firstLine="0pt"/>
-        <w:rPr>
-          <w:lang w:val="en-US"/>
-        </w:rPr>
-      </w:pPr>
-      <w:r>
-        <w:rPr>
-          <w:noProof/>
+        <w:t>where Sim</w:t>
+      </w:r>
+      <w:r>
+        <w:rPr>
+          <w:vertAlign w:val="subscript"/>
+        </w:rPr>
+        <w:t>10</w:t>
+      </w:r>
+      <w:r>
+        <w:t xml:space="preserve"> is the average cosine similarity score between any 2 predictions in the top 10 provided by the recommender system.</w:t>
+      </w:r>
+      <w:r>
+        <w:t xml:space="preserve"> </w:t>
+      </w:r>
+      <w:r>
+        <w:t>To use this metric on the 2 recommender systems in this paper, a user was first selected at random</w:t>
+      </w:r>
+      <w:r>
+        <w:t xml:space="preserve"> from the ratings dataset. Then, </w:t>
+      </w:r>
+      <w:r>
+        <w:t>the top 10 recommendations were created for this user, and then the diversity metric was calculated following the method outlined above.</w:t>
+      </w:r>
+    </w:p>
+    <w:p>
+      <w:pPr>
+        <w:pStyle w:val="Heading1"/>
+      </w:pPr>
+      <w:r>
+        <w:t>implementation</w:t>
+      </w:r>
+    </w:p>
+    <w:p>
+      <w:pPr>
+        <w:pStyle w:val="Heading2"/>
+      </w:pPr>
+      <w:r>
+        <w:rPr>
           <w:lang w:val="en-GB"/>
         </w:rPr>
         <w:drawing>
-          <wp:anchor distT="0" distB="0" distL="114300" distR="114300" simplePos="0" relativeHeight="251685888" behindDoc="0" locked="0" layoutInCell="1" allowOverlap="1" wp14:anchorId="789FA459" wp14:editId="561C5869">
+          <wp:anchor distT="0" distB="0" distL="114300" distR="114300" simplePos="0" relativeHeight="251685888" behindDoc="0" locked="0" layoutInCell="1" allowOverlap="1" wp14:anchorId="789FA459" wp14:editId="390B740A">
             <wp:simplePos x="0" y="0"/>
             <wp:positionH relativeFrom="column">
-              <wp:posOffset>0</wp:posOffset>
+              <wp:posOffset>3314700</wp:posOffset>
             </wp:positionH>
             <wp:positionV relativeFrom="paragraph">
-              <wp:posOffset>1576494</wp:posOffset>
+              <wp:posOffset>217805</wp:posOffset>
             </wp:positionV>
-            <wp:extent cx="3106420" cy="914400"/>
-            <wp:effectExtent l="0" t="0" r="5080" b="0"/>
+            <wp:extent cx="3106420" cy="836295"/>
+            <wp:effectExtent l="0" t="0" r="5080" b="1905"/>
             <wp:wrapSquare wrapText="bothSides"/>
             <wp:docPr id="22" name="Group 22"/>
             <wp:cNvGraphicFramePr/>
@@ -3061,7 +2730,7 @@
                   <wp:grpSpPr>
                     <a:xfrm>
                       <a:off x="0" y="0"/>
-                      <a:ext cx="3106420" cy="914400"/>
+                      <a:ext cx="3106420" cy="836295"/>
                       <a:chOff x="0" y="0"/>
                       <a:chExt cx="3089910" cy="820843"/>
                     </a:xfrm>
@@ -3074,7 +2743,7 @@
                       </pic:cNvPicPr>
                     </pic:nvPicPr>
                     <pic:blipFill>
-                      <a:blip r:embed="rId18" cstate="print">
+                      <a:blip r:embed="rId14" cstate="print">
                         <a:extLst>
                           <a:ext uri="{28A0092B-C50C-407E-A947-70E740481C1C}">
                             <a14:useLocalDpi xmlns:a14="http://schemas.microsoft.com/office/drawing/2010/main" val="0"/>
@@ -3157,6 +2826,411 @@
           </wp:anchor>
         </w:drawing>
       </w:r>
+      <w:r>
+        <w:t>Input Interface</w:t>
+      </w:r>
+    </w:p>
+    <w:p>
+      <w:pPr>
+        <w:jc w:val="both"/>
+      </w:pPr>
+      <w:r>
+        <w:rPr>
+          <w:noProof/>
+        </w:rPr>
+        <w:drawing>
+          <wp:anchor distT="0" distB="0" distL="114300" distR="114300" simplePos="0" relativeHeight="251679744" behindDoc="0" locked="0" layoutInCell="1" allowOverlap="1" wp14:anchorId="12CBEC99" wp14:editId="5DFFBDAE">
+            <wp:simplePos x="0" y="0"/>
+            <wp:positionH relativeFrom="column">
+              <wp:posOffset>0</wp:posOffset>
+            </wp:positionH>
+            <wp:positionV relativeFrom="paragraph">
+              <wp:posOffset>347556</wp:posOffset>
+            </wp:positionV>
+            <wp:extent cx="3089910" cy="255270"/>
+            <wp:effectExtent l="0" t="0" r="0" b="0"/>
+            <wp:wrapSquare wrapText="bothSides"/>
+            <wp:docPr id="26" name="Picture 26"/>
+            <wp:cNvGraphicFramePr>
+              <a:graphicFrameLocks xmlns:a="http://purl.oclc.org/ooxml/drawingml/main" noChangeAspect="1"/>
+            </wp:cNvGraphicFramePr>
+            <a:graphic xmlns:a="http://purl.oclc.org/ooxml/drawingml/main">
+              <a:graphicData uri="http://purl.oclc.org/ooxml/drawingml/picture">
+                <pic:pic xmlns:pic="http://purl.oclc.org/ooxml/drawingml/picture">
+                  <pic:nvPicPr>
+                    <pic:cNvPr id="26" name="Picture 26"/>
+                    <pic:cNvPicPr/>
+                  </pic:nvPicPr>
+                  <pic:blipFill>
+                    <a:blip r:embed="rId15" cstate="print">
+                      <a:extLst>
+                        <a:ext uri="{28A0092B-C50C-407E-A947-70E740481C1C}">
+                          <a14:useLocalDpi xmlns:a14="http://schemas.microsoft.com/office/drawing/2010/main" val="0"/>
+                        </a:ext>
+                      </a:extLst>
+                    </a:blip>
+                    <a:stretch>
+                      <a:fillRect/>
+                    </a:stretch>
+                  </pic:blipFill>
+                  <pic:spPr>
+                    <a:xfrm>
+                      <a:off x="0" y="0"/>
+                      <a:ext cx="3089910" cy="255270"/>
+                    </a:xfrm>
+                    <a:prstGeom prst="rect">
+                      <a:avLst/>
+                    </a:prstGeom>
+                  </pic:spPr>
+                </pic:pic>
+              </a:graphicData>
+            </a:graphic>
+            <wp14:sizeRelH relativeFrom="page">
+              <wp14:pctWidth>0%</wp14:pctWidth>
+            </wp14:sizeRelH>
+            <wp14:sizeRelV relativeFrom="page">
+              <wp14:pctHeight>0%</wp14:pctHeight>
+            </wp14:sizeRelV>
+          </wp:anchor>
+        </w:drawing>
+      </w:r>
+      <w:r>
+        <w:t>When the user first logs into the system, they are presented with the following menu:</w:t>
+      </w:r>
+    </w:p>
+    <w:p>
+      <w:pPr>
+        <w:jc w:val="both"/>
+      </w:pPr>
+      <w:r>
+        <w:t xml:space="preserve">The user can either login as an existing user in the </w:t>
+      </w:r>
+      <w:proofErr w:type="gramStart"/>
+      <w:r>
+        <w:t>dataset, or</w:t>
+      </w:r>
+      <w:proofErr w:type="gramEnd"/>
+      <w:r>
+        <w:t xml:space="preserve"> create a new user. However, if the user decides to create a new user, the collaborative filter approach for recommendations cannot be used, as it would require the whole SVD model to be retrained, which would be too time consuming. The user is warned of this issue, as shown in the screenshot above.</w:t>
+      </w:r>
+    </w:p>
+    <w:p>
+      <w:pPr>
+        <w:jc w:val="both"/>
+      </w:pPr>
+      <w:r>
+        <w:t xml:space="preserve">If the user decides to login as existing user, they enter their user ID, and if they decide to create a new user, they are told their new user ID, </w:t>
+      </w:r>
+      <w:r>
+        <w:t>and are logged in</w:t>
+      </w:r>
+      <w:r>
+        <w:t>. Upon logging in, the user is presented with the following menu:</w:t>
+      </w:r>
+    </w:p>
+    <w:p>
+      <w:pPr>
+        <w:jc w:val="both"/>
+      </w:pPr>
+      <w:r>
+        <w:rPr>
+          <w:noProof/>
+        </w:rPr>
+        <w:drawing>
+          <wp:anchor distT="0" distB="0" distL="114300" distR="114300" simplePos="0" relativeHeight="251680768" behindDoc="0" locked="0" layoutInCell="1" allowOverlap="1" wp14:anchorId="020A105F" wp14:editId="5E03E085">
+            <wp:simplePos x="0" y="0"/>
+            <wp:positionH relativeFrom="column">
+              <wp:posOffset>-2540</wp:posOffset>
+            </wp:positionH>
+            <wp:positionV relativeFrom="paragraph">
+              <wp:posOffset>55880</wp:posOffset>
+            </wp:positionV>
+            <wp:extent cx="797560" cy="448945"/>
+            <wp:effectExtent l="0" t="0" r="2540" b="0"/>
+            <wp:wrapSquare wrapText="bothSides"/>
+            <wp:docPr id="27" name="Picture 27" descr="Text&#10;&#10;Description automatically generated"/>
+            <wp:cNvGraphicFramePr>
+              <a:graphicFrameLocks xmlns:a="http://purl.oclc.org/ooxml/drawingml/main" noChangeAspect="1"/>
+            </wp:cNvGraphicFramePr>
+            <a:graphic xmlns:a="http://purl.oclc.org/ooxml/drawingml/main">
+              <a:graphicData uri="http://purl.oclc.org/ooxml/drawingml/picture">
+                <pic:pic xmlns:pic="http://purl.oclc.org/ooxml/drawingml/picture">
+                  <pic:nvPicPr>
+                    <pic:cNvPr id="27" name="Picture 27" descr="Text&#10;&#10;Description automatically generated"/>
+                    <pic:cNvPicPr/>
+                  </pic:nvPicPr>
+                  <pic:blipFill>
+                    <a:blip r:embed="rId16" cstate="print">
+                      <a:extLst>
+                        <a:ext uri="{28A0092B-C50C-407E-A947-70E740481C1C}">
+                          <a14:useLocalDpi xmlns:a14="http://schemas.microsoft.com/office/drawing/2010/main" val="0"/>
+                        </a:ext>
+                      </a:extLst>
+                    </a:blip>
+                    <a:stretch>
+                      <a:fillRect/>
+                    </a:stretch>
+                  </pic:blipFill>
+                  <pic:spPr>
+                    <a:xfrm>
+                      <a:off x="0" y="0"/>
+                      <a:ext cx="797560" cy="448945"/>
+                    </a:xfrm>
+                    <a:prstGeom prst="rect">
+                      <a:avLst/>
+                    </a:prstGeom>
+                  </pic:spPr>
+                </pic:pic>
+              </a:graphicData>
+            </a:graphic>
+            <wp14:sizeRelH relativeFrom="page">
+              <wp14:pctWidth>0%</wp14:pctWidth>
+            </wp14:sizeRelH>
+            <wp14:sizeRelV relativeFrom="page">
+              <wp14:pctHeight>0%</wp14:pctHeight>
+            </wp14:sizeRelV>
+          </wp:anchor>
+        </w:drawing>
+      </w:r>
+      <w:r>
+        <w:rPr>
+          <w:noProof/>
+        </w:rPr>
+        <w:drawing>
+          <wp:anchor distT="0" distB="0" distL="114300" distR="114300" simplePos="0" relativeHeight="251687936" behindDoc="0" locked="0" layoutInCell="1" allowOverlap="1" wp14:anchorId="6C4C0BF5" wp14:editId="0B35D645">
+            <wp:simplePos x="0" y="0"/>
+            <wp:positionH relativeFrom="column">
+              <wp:posOffset>-2013</wp:posOffset>
+            </wp:positionH>
+            <wp:positionV relativeFrom="paragraph">
+              <wp:posOffset>1478915</wp:posOffset>
+            </wp:positionV>
+            <wp:extent cx="3089910" cy="474345"/>
+            <wp:effectExtent l="0" t="0" r="0" b="0"/>
+            <wp:wrapSquare wrapText="bothSides"/>
+            <wp:docPr id="28" name="Picture 28" descr="Text&#10;&#10;Description automatically generated"/>
+            <wp:cNvGraphicFramePr>
+              <a:graphicFrameLocks xmlns:a="http://purl.oclc.org/ooxml/drawingml/main" noChangeAspect="1"/>
+            </wp:cNvGraphicFramePr>
+            <a:graphic xmlns:a="http://purl.oclc.org/ooxml/drawingml/main">
+              <a:graphicData uri="http://purl.oclc.org/ooxml/drawingml/picture">
+                <pic:pic xmlns:pic="http://purl.oclc.org/ooxml/drawingml/picture">
+                  <pic:nvPicPr>
+                    <pic:cNvPr id="28" name="Picture 28" descr="Text&#10;&#10;Description automatically generated"/>
+                    <pic:cNvPicPr/>
+                  </pic:nvPicPr>
+                  <pic:blipFill>
+                    <a:blip r:embed="rId17" cstate="print">
+                      <a:extLst>
+                        <a:ext uri="{28A0092B-C50C-407E-A947-70E740481C1C}">
+                          <a14:useLocalDpi xmlns:a14="http://schemas.microsoft.com/office/drawing/2010/main" val="0"/>
+                        </a:ext>
+                      </a:extLst>
+                    </a:blip>
+                    <a:stretch>
+                      <a:fillRect/>
+                    </a:stretch>
+                  </pic:blipFill>
+                  <pic:spPr>
+                    <a:xfrm>
+                      <a:off x="0" y="0"/>
+                      <a:ext cx="3089910" cy="474345"/>
+                    </a:xfrm>
+                    <a:prstGeom prst="rect">
+                      <a:avLst/>
+                    </a:prstGeom>
+                  </pic:spPr>
+                </pic:pic>
+              </a:graphicData>
+            </a:graphic>
+            <wp14:sizeRelH relativeFrom="page">
+              <wp14:pctWidth>0%</wp14:pctWidth>
+            </wp14:sizeRelH>
+            <wp14:sizeRelV relativeFrom="page">
+              <wp14:pctHeight>0%</wp14:pctHeight>
+            </wp14:sizeRelV>
+          </wp:anchor>
+        </w:drawing>
+      </w:r>
+      <w:r>
+        <w:t>Here, the user can view any ratings they have already made, add a new rating, edit an existing rating, or view their recommendations.</w:t>
+      </w:r>
+      <w:r>
+        <w:t xml:space="preserve"> Viewing ratings prints a </w:t>
+      </w:r>
+      <w:proofErr w:type="spellStart"/>
+      <w:r>
+        <w:t>dataframe</w:t>
+      </w:r>
+      <w:proofErr w:type="spellEnd"/>
+      <w:r>
+        <w:t xml:space="preserve"> to the command line showing the movie title and their rating for every film they have rated.</w:t>
+      </w:r>
+      <w:r>
+        <w:t xml:space="preserve"> Add a new rating allows the user to enter a movie ID, and then the rating for that film</w:t>
+      </w:r>
+      <w:r>
+        <w:t>, as shown in the screenshot below:</w:t>
+      </w:r>
+      <w:r>
+        <w:t xml:space="preserve"> </w:t>
+      </w:r>
+    </w:p>
+    <w:p>
+      <w:pPr>
+        <w:jc w:val="both"/>
+      </w:pPr>
+      <w:r>
+        <w:t xml:space="preserve">However, this new rating is not </w:t>
+      </w:r>
+      <w:proofErr w:type="gramStart"/>
+      <w:r>
+        <w:t>taken into account</w:t>
+      </w:r>
+      <w:proofErr w:type="gramEnd"/>
+      <w:r>
+        <w:t xml:space="preserve"> for the collaborative-filtering recommendations, due to the same reason mentioned previously, whereby the model would need to be retrained, which is too time consuming</w:t>
+      </w:r>
+      <w:r>
+        <w:t>.</w:t>
+      </w:r>
+    </w:p>
+    <w:p>
+      <w:pPr>
+        <w:jc w:val="both"/>
+      </w:pPr>
+      <w:r>
+        <w:rPr>
+          <w:noProof/>
+        </w:rPr>
+        <w:drawing>
+          <wp:anchor distT="0" distB="0" distL="114300" distR="114300" simplePos="0" relativeHeight="251688960" behindDoc="0" locked="0" layoutInCell="1" allowOverlap="1" wp14:anchorId="58CF4605" wp14:editId="2775DA7D">
+            <wp:simplePos x="0" y="0"/>
+            <wp:positionH relativeFrom="column">
+              <wp:posOffset>696581</wp:posOffset>
+            </wp:positionH>
+            <wp:positionV relativeFrom="paragraph">
+              <wp:posOffset>296545</wp:posOffset>
+            </wp:positionV>
+            <wp:extent cx="1731523" cy="765414"/>
+            <wp:effectExtent l="0" t="0" r="0" b="0"/>
+            <wp:wrapTopAndBottom/>
+            <wp:docPr id="29" name="Picture 29" descr="Text&#10;&#10;Description automatically generated"/>
+            <wp:cNvGraphicFramePr>
+              <a:graphicFrameLocks xmlns:a="http://purl.oclc.org/ooxml/drawingml/main" noChangeAspect="1"/>
+            </wp:cNvGraphicFramePr>
+            <a:graphic xmlns:a="http://purl.oclc.org/ooxml/drawingml/main">
+              <a:graphicData uri="http://purl.oclc.org/ooxml/drawingml/picture">
+                <pic:pic xmlns:pic="http://purl.oclc.org/ooxml/drawingml/picture">
+                  <pic:nvPicPr>
+                    <pic:cNvPr id="29" name="Picture 29" descr="Text&#10;&#10;Description automatically generated"/>
+                    <pic:cNvPicPr/>
+                  </pic:nvPicPr>
+                  <pic:blipFill>
+                    <a:blip r:embed="rId18" cstate="print">
+                      <a:extLst>
+                        <a:ext uri="{28A0092B-C50C-407E-A947-70E740481C1C}">
+                          <a14:useLocalDpi xmlns:a14="http://schemas.microsoft.com/office/drawing/2010/main" val="0"/>
+                        </a:ext>
+                      </a:extLst>
+                    </a:blip>
+                    <a:stretch>
+                      <a:fillRect/>
+                    </a:stretch>
+                  </pic:blipFill>
+                  <pic:spPr>
+                    <a:xfrm>
+                      <a:off x="0" y="0"/>
+                      <a:ext cx="1731523" cy="765414"/>
+                    </a:xfrm>
+                    <a:prstGeom prst="rect">
+                      <a:avLst/>
+                    </a:prstGeom>
+                  </pic:spPr>
+                </pic:pic>
+              </a:graphicData>
+            </a:graphic>
+            <wp14:sizeRelH relativeFrom="page">
+              <wp14:pctWidth>0%</wp14:pctWidth>
+            </wp14:sizeRelH>
+            <wp14:sizeRelV relativeFrom="page">
+              <wp14:pctHeight>0%</wp14:pctHeight>
+            </wp14:sizeRelV>
+          </wp:anchor>
+        </w:drawing>
+      </w:r>
+      <w:r>
+        <w:t>The user can also choose to edit a rating they have previously made, which can be shown below in the screenshot:</w:t>
+      </w:r>
+    </w:p>
+    <w:p>
+      <w:pPr>
+        <w:jc w:val="both"/>
+      </w:pPr>
+      <w:r>
+        <w:t xml:space="preserve">The user can also select option 4 to view their recommended films. Upon pressing 4, they are then presented with a menu that allows the user to select either content-based or collaborative filter to use to create recommendations. </w:t>
+      </w:r>
+    </w:p>
+    <w:p>
+      <w:pPr>
+        <w:jc w:val="both"/>
+      </w:pPr>
+      <w:r>
+        <w:t>The user can also choose to logout of the system via option 5 of the menu.</w:t>
+      </w:r>
+      <w:r>
+        <w:t xml:space="preserve"> </w:t>
+      </w:r>
+    </w:p>
+    <w:p>
+      <w:pPr>
+        <w:pStyle w:val="Heading2"/>
+      </w:pPr>
+      <w:r>
+        <w:t>Output Interface</w:t>
+      </w:r>
+    </w:p>
+    <w:p>
+      <w:pPr>
+        <w:pStyle w:val="BodyText"/>
+        <w:ind w:firstLine="0pt"/>
+        <w:rPr>
+          <w:lang w:val="en-US"/>
+        </w:rPr>
+      </w:pPr>
+      <w:r>
+        <w:rPr>
+          <w:lang w:val="en-US"/>
+        </w:rPr>
+        <w:t>Both the recommender system approaches present the table of top 10 recommendations to the active user in the same way</w:t>
+      </w:r>
+      <w:r>
+        <w:rPr>
+          <w:lang w:val="en-US"/>
+        </w:rPr>
+        <w:t>, with the movie ID,</w:t>
+      </w:r>
+      <w:r>
+        <w:rPr>
+          <w:lang w:val="en-US"/>
+        </w:rPr>
+        <w:t xml:space="preserve"> movie title,</w:t>
+      </w:r>
+      <w:r>
+        <w:rPr>
+          <w:lang w:val="en-US"/>
+        </w:rPr>
+        <w:t xml:space="preserve"> match score, and the top tags associated with the films. This can be seen below:</w:t>
+      </w:r>
+    </w:p>
+    <w:p>
+      <w:pPr>
+        <w:pStyle w:val="BodyText"/>
+        <w:ind w:firstLine="0pt"/>
+        <w:rPr>
+          <w:lang w:val="en-US"/>
+        </w:rPr>
+      </w:pPr>
       <w:r>
         <w:rPr>
           <w:lang w:val="en-US"/>
@@ -3353,11 +3427,6 @@
     <w:p>
       <w:pPr>
         <w:jc w:val="both"/>
-      </w:pPr>
-    </w:p>
-    <w:p>
-      <w:pPr>
-        <w:jc w:val="both"/>
         <w:rPr>
           <w:b/>
           <w:bCs/>
@@ -3468,15 +3537,6 @@
     </w:tbl>
     <w:p>
       <w:pPr>
-        <w:jc w:val="both"/>
-        <w:rPr>
-          <w:b/>
-          <w:bCs/>
-        </w:rPr>
-      </w:pPr>
-    </w:p>
-    <w:p>
-      <w:pPr>
         <w:pStyle w:val="Heading2"/>
       </w:pPr>
       <w:r>
@@ -3501,105 +3561,70 @@
         <w:rPr>
           <w:lang w:val="en-GB"/>
         </w:rPr>
-        <w:t xml:space="preserve">The collaborative-filter approach has both lower Root Mean Squared Error, and a higher diversity score. This means </w:t>
+        <w:t xml:space="preserve">The collaborative-filter approach has both lower Root Mean Squared Error, and a higher diversity score. This means that, when tested upon the testing data, the model predicts a rating by users on a particular film more closely to the actual user rating than the content-based approach. </w:t>
       </w:r>
       <w:r>
         <w:rPr>
           <w:lang w:val="en-GB"/>
         </w:rPr>
+        <w:t>The collaborative-filter approach also has a higher diversity score. This means that it provides a wider spectrum of recommended films. This is particularly beneficial in this case, as it introduces the active user to a wider range of potential films to watch, outside of their usual watching habits</w:t>
+      </w:r>
+      <w:r>
+        <w:rPr>
+          <w:lang w:val="en-GB"/>
+        </w:rPr>
+        <w:t>. In industry, this would encourage the user to stick to the platform with this recommender system, as it recommends new and different films</w:t>
+      </w:r>
+      <w:r>
+        <w:rPr>
+          <w:lang w:val="en-GB"/>
+        </w:rPr>
+        <w:t>, thus making this an important metric. Therefore, due to the fact that Collaborative-Filter approach has both a lower RMSE score, and a higher diversity score, it is the better technique in this case, despite the time taken to train the model.</w:t>
+      </w:r>
+      <w:r>
+        <w:rPr>
+          <w:lang w:val="en-GB"/>
+        </w:rPr>
+        <w:t xml:space="preserve"> However, the Collaborative-Filtering approach is not as explainable as the Content-Based approach. Thus, if the movie recommender system had to be more transparent, sacrificing accuracy and a small loss in diversity score may be worth it.</w:t>
+      </w:r>
+      <w:r>
+        <w:rPr>
+          <w:lang w:val="en-GB"/>
+        </w:rPr>
+        <w:t xml:space="preserve"> </w:t>
+      </w:r>
+      <w:r>
+        <w:rPr>
+          <w:lang w:val="en-GB"/>
+        </w:rPr>
+        <w:t xml:space="preserve">The Collaborative-Filtering approach also suffers from the fact that new users or ratings or edited ratings would require the model to be retrained, which is a very </w:t>
+      </w:r>
+      <w:proofErr w:type="gramStart"/>
+      <w:r>
+        <w:rPr>
+          <w:lang w:val="en-GB"/>
+        </w:rPr>
+        <w:t>time consuming</w:t>
+      </w:r>
+      <w:proofErr w:type="gramEnd"/>
+      <w:r>
+        <w:rPr>
+          <w:lang w:val="en-GB"/>
+        </w:rPr>
+        <w:t xml:space="preserve"> process. </w:t>
+      </w:r>
+      <w:r>
+        <w:rPr>
+          <w:lang w:val="en-GB"/>
+        </w:rPr>
+        <w:t xml:space="preserve">Thus, if these weaknesses needed to be </w:t>
+      </w:r>
+      <w:r>
+        <w:rPr>
+          <w:lang w:val="en-GB"/>
+        </w:rPr>
         <w:lastRenderedPageBreak/>
-        <w:t xml:space="preserve">that, when tested upon the testing data, the model predicts a rating by users on a particular film more closely to the actual user rating than the content-based approach. </w:t>
-      </w:r>
-      <w:r>
-        <w:rPr>
-          <w:lang w:val="en-GB"/>
-        </w:rPr>
-        <w:t>The collaborative-filter approach also has a higher diversity score. This means that it provides a wider spectrum of recommended films. This is particularly beneficial in this case, as it introduces the active user to a wider range of potential films to watch, outside of their usual watching habits</w:t>
-      </w:r>
-      <w:r>
-        <w:rPr>
-          <w:lang w:val="en-GB"/>
-        </w:rPr>
-        <w:t>. In industry, this would encourage the user to stick to the platform with this recommender system, as it recommends new and different films</w:t>
-      </w:r>
-      <w:r>
-        <w:rPr>
-          <w:lang w:val="en-GB"/>
-        </w:rPr>
-        <w:t xml:space="preserve">, thus making this an important metric. </w:t>
-      </w:r>
-    </w:p>
-    <w:p>
-      <w:pPr>
-        <w:pStyle w:val="BodyText"/>
-        <w:ind w:firstLine="0pt"/>
-        <w:rPr>
-          <w:lang w:val="en-GB"/>
-        </w:rPr>
-      </w:pPr>
-      <w:r>
-        <w:rPr>
-          <w:lang w:val="en-GB"/>
-        </w:rPr>
-        <w:tab/>
-      </w:r>
-      <w:r>
-        <w:rPr>
-          <w:lang w:val="en-GB"/>
-        </w:rPr>
-        <w:t xml:space="preserve">Therefore, </w:t>
-      </w:r>
-      <w:proofErr w:type="gramStart"/>
-      <w:r>
-        <w:rPr>
-          <w:lang w:val="en-GB"/>
-        </w:rPr>
-        <w:t>due to the fact that</w:t>
-      </w:r>
-      <w:proofErr w:type="gramEnd"/>
-      <w:r>
-        <w:rPr>
-          <w:lang w:val="en-GB"/>
-        </w:rPr>
-        <w:t xml:space="preserve"> Collaborative-Filter approach has both a lower RMSE score, and a higher diversity score, it is the better technique in this case, despite the time taken to train the model.</w:t>
-      </w:r>
-      <w:r>
-        <w:rPr>
-          <w:lang w:val="en-GB"/>
-        </w:rPr>
-        <w:t xml:space="preserve"> However, the Collaborative-Filtering approach is not as explainable as the Content-Based approach. Thus, if the movie recommender system had to be more transparent, sacrificing accuracy and a small loss in diversity score may be worth it.</w:t>
-      </w:r>
-      <w:r>
-        <w:rPr>
-          <w:lang w:val="en-GB"/>
-        </w:rPr>
-        <w:t xml:space="preserve"> </w:t>
-      </w:r>
-      <w:r>
-        <w:rPr>
-          <w:lang w:val="en-GB"/>
-        </w:rPr>
-        <w:t xml:space="preserve">The Collaborative-Filtering approach also suffers from the fact that new users or ratings or edited ratings would require the model to be retrained, which is a very </w:t>
-      </w:r>
-      <w:proofErr w:type="gramStart"/>
-      <w:r>
-        <w:rPr>
-          <w:lang w:val="en-GB"/>
-        </w:rPr>
-        <w:t>time consuming</w:t>
-      </w:r>
-      <w:proofErr w:type="gramEnd"/>
-      <w:r>
-        <w:rPr>
-          <w:lang w:val="en-GB"/>
-        </w:rPr>
-        <w:t xml:space="preserve"> process. </w:t>
-      </w:r>
-      <w:r>
-        <w:rPr>
-          <w:lang w:val="en-GB"/>
-        </w:rPr>
-        <w:t xml:space="preserve">Thus, if these weaknesses needed to be solved, then the small drawbacks in RMSE and diversity associated with the Content-Based approach may be </w:t>
+        <w:t xml:space="preserve">solved, then the small drawbacks in RMSE and diversity associated with the Content-Based approach may be </w:t>
       </w:r>
       <w:r>
         <w:rPr>
@@ -3634,10 +3659,7 @@
         <w:t xml:space="preserve"> </w:t>
       </w:r>
       <w:r>
-        <w:t xml:space="preserve">The Collaborative-Filtering approach performs best on both the evaluation metrics, however it’s practical use for when new </w:t>
-      </w:r>
-      <w:r>
-        <w:t>users or ratings are created or users’ ratings are edited, is limited, as the SVD model would need to be retrained on the updated dataset, which is a very time</w:t>
+        <w:t>The Collaborative-Filtering approach performs best on both the evaluation metrics, however it’s practical use for when new users or ratings are created or users’ ratings are edited, is limited, as the SVD model would need to be retrained on the updated dataset, which is a very time</w:t>
       </w:r>
       <w:r>
         <w:t>-</w:t>
@@ -3808,6 +3830,44 @@
       <w:r>
         <w:t>.</w:t>
       </w:r>
+    </w:p>
+    <w:p>
+      <w:pPr>
+        <w:pStyle w:val="references"/>
+        <w:rPr>
+          <w:lang w:val="en-GB" w:eastAsia="en-GB"/>
+        </w:rPr>
+      </w:pPr>
+      <w:r>
+        <w:rPr>
+          <w:lang w:val="en-GB" w:eastAsia="en-GB"/>
+        </w:rPr>
+        <w:t>SEN, S., HARPER, F. M., LAPITZ, A., AND RIEDL, J. 2007. The quest for quality tags. In Proceedings of the International ACM Conference on Supporting Group Work (GROUP’07). ACM, New York, NY, 361–370.</w:t>
+      </w:r>
+    </w:p>
+    <w:p>
+      <w:pPr>
+        <w:pStyle w:val="references"/>
+        <w:rPr>
+          <w:lang w:val="en-GB" w:eastAsia="en-GB"/>
+        </w:rPr>
+      </w:pPr>
+      <w:r>
+        <w:rPr>
+          <w:lang w:val="en-GB" w:eastAsia="en-GB"/>
+        </w:rPr>
+        <w:t>https://www.imdb.com/</w:t>
+      </w:r>
+    </w:p>
+    <w:p>
+      <w:pPr>
+        <w:pStyle w:val="references"/>
+        <w:numPr>
+          <w:ilvl w:val="0"/>
+          <w:numId w:val="0"/>
+        </w:numPr>
+        <w:ind w:start="17.70pt"/>
+      </w:pPr>
     </w:p>
     <w:p>
       <w:pPr>

</xml_diff>

<commit_message>
Everything Included; Over page limitp
</commit_message>
<xml_diff>
--- a/report.docx
+++ b/report.docx
@@ -258,6 +258,75 @@
       <w:r>
         <w:t>.</w:t>
       </w:r>
+      <w:r>
+        <w:t xml:space="preserve"> </w:t>
+      </w:r>
+      <w:r>
+        <w:t>The aim of this application is</w:t>
+      </w:r>
+      <w:r>
+        <w:t xml:space="preserve"> therefore</w:t>
+      </w:r>
+      <w:r>
+        <w:t xml:space="preserve"> to</w:t>
+      </w:r>
+      <w:r>
+        <w:t xml:space="preserve"> </w:t>
+      </w:r>
+      <w:r>
+        <w:t>demonstrate how, using large amounts of data,</w:t>
+      </w:r>
+      <w:r>
+        <w:t xml:space="preserve"> </w:t>
+      </w:r>
+      <w:r>
+        <w:t>recommendations can be provided</w:t>
+      </w:r>
+      <w:r>
+        <w:t xml:space="preserve"> to the active user</w:t>
+      </w:r>
+      <w:r>
+        <w:t>, using content-based and collaborative-filtering approaches</w:t>
+      </w:r>
+      <w:r>
+        <w:t>,</w:t>
+      </w:r>
+      <w:r>
+        <w:t xml:space="preserve"> </w:t>
+      </w:r>
+      <w:r>
+        <w:t xml:space="preserve">that </w:t>
+      </w:r>
+      <w:proofErr w:type="spellStart"/>
+      <w:r>
+        <w:t>maximise</w:t>
+      </w:r>
+      <w:proofErr w:type="spellEnd"/>
+      <w:r>
+        <w:t xml:space="preserve"> both accuracy and </w:t>
+      </w:r>
+      <w:r>
+        <w:t>diversity</w:t>
+      </w:r>
+      <w:r>
+        <w:t>.</w:t>
+      </w:r>
+    </w:p>
+    <w:p>
+      <w:pPr>
+        <w:pStyle w:val="Heading1"/>
+      </w:pPr>
+      <w:r>
+        <w:t>Methods</w:t>
+      </w:r>
+    </w:p>
+    <w:p>
+      <w:pPr>
+        <w:pStyle w:val="Heading2"/>
+      </w:pPr>
+      <w:r>
+        <w:t>Data Description</w:t>
+      </w:r>
     </w:p>
     <w:p>
       <w:pPr>
@@ -265,62 +334,101 @@
         <w:jc w:val="both"/>
       </w:pPr>
       <w:r>
-        <w:t>The aim of this application is</w:t>
-      </w:r>
-      <w:r>
-        <w:t xml:space="preserve"> therefore</w:t>
-      </w:r>
-      <w:r>
-        <w:t xml:space="preserve"> to</w:t>
+        <w:t xml:space="preserve">The dataset used is the </w:t>
+      </w:r>
+      <w:proofErr w:type="spellStart"/>
+      <w:r>
+        <w:t>MovieLens</w:t>
+      </w:r>
+      <w:proofErr w:type="spellEnd"/>
+      <w:r>
+        <w:t xml:space="preserve"> 25 </w:t>
+      </w:r>
+      <w:proofErr w:type="gramStart"/>
+      <w:r>
+        <w:t>Million</w:t>
+      </w:r>
+      <w:proofErr w:type="gramEnd"/>
+      <w:r>
+        <w:t xml:space="preserve"> Dataset [1]. This dataset includes 5-star rating and free-text tagging activity from </w:t>
+      </w:r>
+      <w:proofErr w:type="spellStart"/>
+      <w:r>
+        <w:t>MovieLens</w:t>
+      </w:r>
+      <w:proofErr w:type="spellEnd"/>
+      <w:r>
+        <w:t xml:space="preserve">, a movie recommendation service. </w:t>
+      </w:r>
+    </w:p>
+    <w:p>
+      <w:pPr>
+        <w:jc w:val="both"/>
+      </w:pPr>
+      <w:r>
+        <w:t>The dataset includes 25000095 ratings, and 1093360 tags across 62423 movies</w:t>
+      </w:r>
+      <w:r>
+        <w:t>, from 162541 different users.</w:t>
+      </w:r>
+      <w:r>
+        <w:t xml:space="preserve"> In order to ensure that there is enough ratings data for training the recommender systems for each user, each user in the dataset has rated at least 20 different movies.</w:t>
+      </w:r>
+      <w:r>
+        <w:t xml:space="preserve"> In order </w:t>
+      </w:r>
+      <w:r>
+        <w:t>to</w:t>
+      </w:r>
+      <w:r>
+        <w:t xml:space="preserve"> hide the identity of the users, only an ID can identify each user, which has no reference to their actual identity elsewhere.</w:t>
       </w:r>
       <w:r>
         <w:t xml:space="preserve"> </w:t>
       </w:r>
       <w:r>
-        <w:t>demonstrate how, using large amounts of data,</w:t>
+        <w:t>The dataset includes a Tag Genome. This is a data structure that contains the relevance of each tag to each movie</w:t>
+      </w:r>
+      <w:r>
+        <w:t xml:space="preserve">, with each movie having a value for every tag in the genome. </w:t>
       </w:r>
       <w:r>
         <w:t xml:space="preserve"> </w:t>
       </w:r>
       <w:r>
-        <w:t>recommendations can be provided</w:t>
-      </w:r>
-      <w:r>
-        <w:t xml:space="preserve"> to the active user</w:t>
-      </w:r>
-      <w:r>
-        <w:t>, using content-based and collaborative-filtering approaches</w:t>
-      </w:r>
-      <w:r>
-        <w:t>,</w:t>
+        <w:t xml:space="preserve">The tags indicate a range of features for a film, </w:t>
+      </w:r>
+      <w:proofErr w:type="gramStart"/>
+      <w:r>
+        <w:t>including:</w:t>
+      </w:r>
+      <w:proofErr w:type="gramEnd"/>
+      <w:r>
+        <w:t xml:space="preserve"> atmospheric, thought-provoking, realistic and more.</w:t>
       </w:r>
       <w:r>
         <w:t xml:space="preserve"> </w:t>
       </w:r>
       <w:r>
-        <w:t xml:space="preserve">that </w:t>
-      </w:r>
-      <w:proofErr w:type="spellStart"/>
-      <w:r>
-        <w:t>maximise</w:t>
-      </w:r>
-      <w:proofErr w:type="spellEnd"/>
-      <w:r>
-        <w:t xml:space="preserve"> both accuracy and </w:t>
-      </w:r>
-      <w:r>
-        <w:t>diversity</w:t>
-      </w:r>
-      <w:r>
-        <w:t>.</w:t>
-      </w:r>
-    </w:p>
-    <w:p>
-      <w:pPr>
-        <w:pStyle w:val="Heading1"/>
-      </w:pPr>
-      <w:r>
-        <w:t>Methods</w:t>
+        <w:t xml:space="preserve">This Tag Genome is represented by the files: genome-scores.csv and genome-tags.csv. The genome-scores.csv file contains the calculated relevance of each tag to each movie, and the genome-tags.csv file provides the description of each tag from each tag ID. </w:t>
+      </w:r>
+      <w:r>
+        <w:t xml:space="preserve">The movies file contains the title and genres associated with each movie ID. </w:t>
+      </w:r>
+      <w:r>
+        <w:t>The ratings file contains all the ratings given by users on the movies</w:t>
+      </w:r>
+      <w:r>
+        <w:t xml:space="preserve">, as well as a timestamp indicating when the rating was left on the given film, represented in seconds since midnight Coordinated Universal Time (UTC) of January 1, 1970. </w:t>
+      </w:r>
+      <w:r>
+        <w:t xml:space="preserve">The tags file contains all the tags given by users on films, as well as the timestamp that the user gave the tag for the corresponding film, </w:t>
+      </w:r>
+      <w:r>
+        <w:t xml:space="preserve">also formatted in seconds </w:t>
+      </w:r>
+      <w:r>
+        <w:t xml:space="preserve">since midnight Coordinated Universal Time (UTC) of January 1, 1970. </w:t>
       </w:r>
     </w:p>
     <w:p>
@@ -328,7 +436,10 @@
         <w:pStyle w:val="Heading2"/>
       </w:pPr>
       <w:r>
-        <w:t>Data Description</w:t>
+        <w:t>Data Preparation and Feature Selection</w:t>
+      </w:r>
+      <w:r>
+        <w:t xml:space="preserve"> </w:t>
       </w:r>
     </w:p>
     <w:p>
@@ -337,7 +448,73 @@
         <w:jc w:val="both"/>
       </w:pPr>
       <w:r>
-        <w:t xml:space="preserve">The dataset used is the </w:t>
+        <w:t xml:space="preserve">The </w:t>
+      </w:r>
+      <w:r>
+        <w:t>Genome</w:t>
+      </w:r>
+      <w:r>
+        <w:t xml:space="preserve"> itself was </w:t>
+      </w:r>
+      <w:r>
+        <w:t xml:space="preserve">prepared by </w:t>
+      </w:r>
+      <w:r>
+        <w:t>using a machine learning algorithm, trained upon user-contributed content such as tags, ratings and textual reviews, as described in [3].</w:t>
+      </w:r>
+      <w:r>
+        <w:t xml:space="preserve"> The user reviews were web scraped from </w:t>
+      </w:r>
+      <w:r>
+        <w:t>IMDB</w:t>
+      </w:r>
+      <w:r>
+        <w:t xml:space="preserve"> </w:t>
+      </w:r>
+      <w:r>
+        <w:t>[11].</w:t>
+      </w:r>
+      <w:r>
+        <w:t xml:space="preserve"> </w:t>
+      </w:r>
+      <w:r>
+        <w:t>In the Genome, t</w:t>
+      </w:r>
+      <w:r>
+        <w:t>here were 112</w:t>
+      </w:r>
+      <w:r>
+        <w:t>8</w:t>
+      </w:r>
+      <w:r>
+        <w:t xml:space="preserve"> </w:t>
+      </w:r>
+      <w:r>
+        <w:t>features</w:t>
+      </w:r>
+      <w:r>
+        <w:t xml:space="preserve"> (tags)</w:t>
+      </w:r>
+      <w:r>
+        <w:t xml:space="preserve"> selected</w:t>
+      </w:r>
+      <w:r>
+        <w:t xml:space="preserve"> for each movie, each with </w:t>
+      </w:r>
+      <w:r>
+        <w:t>their own</w:t>
+      </w:r>
+      <w:r>
+        <w:t xml:space="preserve"> relevance score for </w:t>
+      </w:r>
+      <w:r>
+        <w:t>every</w:t>
+      </w:r>
+      <w:r>
+        <w:t xml:space="preserve"> movie. </w:t>
+      </w:r>
+      <w:r>
+        <w:t xml:space="preserve">These features were selected by looking at all 30,000 tags applied by users in the </w:t>
       </w:r>
       <w:proofErr w:type="spellStart"/>
       <w:r>
@@ -345,221 +522,71 @@
       </w:r>
       <w:proofErr w:type="spellEnd"/>
       <w:r>
-        <w:t xml:space="preserve"> 25 </w:t>
+        <w:t xml:space="preserve"> dataset, then selecting only the tags that had been applied by 10 or more users</w:t>
+      </w:r>
+      <w:r>
+        <w:t xml:space="preserve">, because otherwise the features </w:t>
+      </w:r>
+      <w:r>
+        <w:t>would</w:t>
+      </w:r>
+      <w:r>
+        <w:t xml:space="preserve"> </w:t>
+      </w:r>
+      <w:r>
+        <w:t>not be very useful and</w:t>
+      </w:r>
+      <w:r>
+        <w:t xml:space="preserve"> not lead to increases in performance for the systems</w:t>
+      </w:r>
+      <w:r>
+        <w:t xml:space="preserve">. </w:t>
+      </w:r>
+      <w:r>
+        <w:t>Then, as some of these remaining tags were misspellings of correct tags or too niche, these were filtered out using a tag quality metric developed by Sen et al [10].</w:t>
+      </w:r>
+      <w:r>
+        <w:t xml:space="preserve"> This left 1570 features, including 442 of these being names of directors, which were removed, leaving 1128 features remaining.</w:t>
+      </w:r>
+      <w:r>
+        <w:t xml:space="preserve"> This whole feature selection process is described in [3].</w:t>
+      </w:r>
+      <w:r>
+        <w:t xml:space="preserve"> </w:t>
       </w:r>
       <w:proofErr w:type="gramStart"/>
       <w:r>
-        <w:t>Million</w:t>
+        <w:t>All of</w:t>
       </w:r>
       <w:proofErr w:type="gramEnd"/>
       <w:r>
-        <w:t xml:space="preserve"> Dataset [1]. This dataset includes 5-star rating and free-text tagging activity from </w:t>
-      </w:r>
-      <w:proofErr w:type="spellStart"/>
-      <w:r>
-        <w:t>MovieLens</w:t>
-      </w:r>
-      <w:proofErr w:type="spellEnd"/>
-      <w:r>
-        <w:t xml:space="preserve">, a movie recommendation service. </w:t>
-      </w:r>
-    </w:p>
-    <w:p>
-      <w:pPr>
-        <w:jc w:val="both"/>
-      </w:pPr>
-      <w:r>
-        <w:t>The dataset includes 25000095 ratings, and 1093360 tags across 62423 movies</w:t>
-      </w:r>
-      <w:r>
-        <w:t>, from 162541 different users.</w:t>
-      </w:r>
-      <w:r>
-        <w:t xml:space="preserve"> In order to ensure that there is enough ratings data for training the recommender systems for each user, each user in the dataset has rated at least 20 different movies.</w:t>
-      </w:r>
-      <w:r>
-        <w:t xml:space="preserve"> In order </w:t>
-      </w:r>
-      <w:r>
-        <w:t>to</w:t>
-      </w:r>
-      <w:r>
-        <w:t xml:space="preserve"> hide the identity of the users, only an ID can identify each user, which has no reference to their actual identity elsewhere.</w:t>
-      </w:r>
-    </w:p>
-    <w:p>
-      <w:pPr>
-        <w:ind w:firstLine="14.40pt"/>
-        <w:jc w:val="both"/>
-      </w:pPr>
-      <w:r>
-        <w:t>The dataset includes a Tag Genome. This is a data structure that contains the relevance of each tag to each movie</w:t>
-      </w:r>
-      <w:r>
-        <w:t xml:space="preserve">, with each movie having a value for every tag in the genome. </w:t>
+        <w:t xml:space="preserve"> these tags were used to train both the content-based and collaborative-filtering recommender systems. This is because the more tags, the more accurate the recommender systems can be,</w:t>
+      </w:r>
+      <w:r>
+        <w:t xml:space="preserve"> and so could lead to companies employing them earning a larger user base,</w:t>
+      </w:r>
+      <w:r>
+        <w:t xml:space="preserve"> as </w:t>
+      </w:r>
+      <w:r>
+        <w:t>both the content-based and collaborative-filter systems</w:t>
+      </w:r>
+      <w:r>
+        <w:t xml:space="preserve"> can learn from a greater volume of data to learn user preferences from.</w:t>
       </w:r>
       <w:r>
         <w:t xml:space="preserve"> </w:t>
       </w:r>
-      <w:r>
-        <w:t xml:space="preserve">The tags indicate a range of features for a film, </w:t>
-      </w:r>
-      <w:proofErr w:type="gramStart"/>
-      <w:r>
-        <w:t>including:</w:t>
-      </w:r>
-      <w:proofErr w:type="gramEnd"/>
-      <w:r>
-        <w:t xml:space="preserve"> atmospheric, thought-provoking, realistic and more.</w:t>
+    </w:p>
+    <w:p>
+      <w:pPr>
+        <w:pStyle w:val="Heading2"/>
+      </w:pPr>
+      <w:r>
+        <w:t>Recommendation Algorithms</w:t>
       </w:r>
       <w:r>
         <w:t xml:space="preserve"> </w:t>
-      </w:r>
-      <w:r>
-        <w:t xml:space="preserve">This Tag Genome is represented by the files: genome-scores.csv and genome-tags.csv. The genome-scores.csv file contains the calculated relevance of each tag to each movie, and the genome-tags.csv file provides the description of each tag from each tag ID. </w:t>
-      </w:r>
-      <w:r>
-        <w:t xml:space="preserve">The movies file contains the title and genres associated with each movie ID. </w:t>
-      </w:r>
-      <w:r>
-        <w:t>The ratings file contains all the ratings given by users on the movies</w:t>
-      </w:r>
-      <w:r>
-        <w:t xml:space="preserve">, as well as a timestamp indicating when the rating was left on the given film, represented in seconds since midnight Coordinated Universal Time (UTC) of January 1, 1970. </w:t>
-      </w:r>
-      <w:r>
-        <w:t xml:space="preserve">The tags file contains all the tags given by users on films, as well as the timestamp that the user gave the tag for the </w:t>
-      </w:r>
-      <w:r>
-        <w:t xml:space="preserve">corresponding film, </w:t>
-      </w:r>
-      <w:r>
-        <w:t xml:space="preserve">also formatted in seconds since midnight Coordinated Universal Time (UTC) of January 1, 1970. </w:t>
-      </w:r>
-    </w:p>
-    <w:p>
-      <w:pPr>
-        <w:pStyle w:val="Heading2"/>
-      </w:pPr>
-      <w:r>
-        <w:t>Data Preparation and Feature Selection</w:t>
-      </w:r>
-    </w:p>
-    <w:p>
-      <w:pPr>
-        <w:ind w:firstLine="14.40pt"/>
-        <w:jc w:val="both"/>
-      </w:pPr>
-      <w:r>
-        <w:t xml:space="preserve">The </w:t>
-      </w:r>
-      <w:r>
-        <w:t>Genome</w:t>
-      </w:r>
-      <w:r>
-        <w:t xml:space="preserve"> itself was </w:t>
-      </w:r>
-      <w:r>
-        <w:t xml:space="preserve">prepared by </w:t>
-      </w:r>
-      <w:r>
-        <w:t>using a machine learning algorithm, trained upon user-contributed content such as tags, ratings and textual reviews, as described in [3].</w:t>
-      </w:r>
-      <w:r>
-        <w:t xml:space="preserve"> The user reviews were web scraped from </w:t>
-      </w:r>
-      <w:r>
-        <w:t>IMDB</w:t>
-      </w:r>
-      <w:r>
-        <w:t xml:space="preserve"> </w:t>
-      </w:r>
-      <w:r>
-        <w:t>[11].</w:t>
-      </w:r>
-    </w:p>
-    <w:p>
-      <w:pPr>
-        <w:ind w:firstLine="14.40pt"/>
-        <w:jc w:val="both"/>
-      </w:pPr>
-      <w:r>
-        <w:t>In the Genome, t</w:t>
-      </w:r>
-      <w:r>
-        <w:t>here were 112</w:t>
-      </w:r>
-      <w:r>
-        <w:t>8</w:t>
-      </w:r>
-      <w:r>
-        <w:t xml:space="preserve"> </w:t>
-      </w:r>
-      <w:r>
-        <w:t>features</w:t>
-      </w:r>
-      <w:r>
-        <w:t xml:space="preserve"> (tags)</w:t>
-      </w:r>
-      <w:r>
-        <w:t xml:space="preserve"> selected</w:t>
-      </w:r>
-      <w:r>
-        <w:t xml:space="preserve"> for each movie, each with </w:t>
-      </w:r>
-      <w:r>
-        <w:t>their own</w:t>
-      </w:r>
-      <w:r>
-        <w:t xml:space="preserve"> relevance score for </w:t>
-      </w:r>
-      <w:r>
-        <w:t>every</w:t>
-      </w:r>
-      <w:r>
-        <w:t xml:space="preserve"> movie. </w:t>
-      </w:r>
-      <w:r>
-        <w:t xml:space="preserve">These features were selected by looking at all 30,000 tags applied by users in the </w:t>
-      </w:r>
-      <w:proofErr w:type="spellStart"/>
-      <w:r>
-        <w:t>MovieLens</w:t>
-      </w:r>
-      <w:proofErr w:type="spellEnd"/>
-      <w:r>
-        <w:t xml:space="preserve"> dataset, then selecting only the tags that had been applied by 10 or more users. </w:t>
-      </w:r>
-      <w:r>
-        <w:t>Then, as some of these remaining tags were misspellings of correct tags or too niche, these were filtered out using a tag quality metric developed by Sen et al [10].</w:t>
-      </w:r>
-      <w:r>
-        <w:t xml:space="preserve"> This left 1570 features, including 442 of these being names of directors, which were removed, leaving 1128 features remaining.</w:t>
-      </w:r>
-      <w:r>
-        <w:t xml:space="preserve"> This whole feature selection process is described in [3].</w:t>
-      </w:r>
-      <w:r>
-        <w:t xml:space="preserve"> </w:t>
-      </w:r>
-      <w:proofErr w:type="gramStart"/>
-      <w:r>
-        <w:t>All of</w:t>
-      </w:r>
-      <w:proofErr w:type="gramEnd"/>
-      <w:r>
-        <w:t xml:space="preserve"> these tags were used to train both the content-based and collaborative-filtering recommender systems. This is because the more tags, the more accurate the recommender systems can be, as they can learn from a greater volume of data to learn user preferences from.</w:t>
-      </w:r>
-      <w:r>
-        <w:t xml:space="preserve"> </w:t>
-      </w:r>
-    </w:p>
-    <w:p>
-      <w:pPr>
-        <w:pStyle w:val="Heading2"/>
-      </w:pPr>
-      <w:r>
-        <w:t>Recommendation Algorithms</w:t>
       </w:r>
     </w:p>
     <w:p>
@@ -580,9 +607,17 @@
     </w:p>
     <w:p>
       <w:pPr>
-        <w:ind w:firstLine="36pt"/>
         <w:jc w:val="both"/>
       </w:pPr>
+      <w:r>
+        <w:t>Content-based approach works well in this application, as companies such as Netflix have access to a lot of data about each film they offer. This data, such as the Tag Genome with 1128 features used in this paper, provides lots of data that a content-based approach can exploit to make as accurate and diverse predictions as possible</w:t>
+      </w:r>
+      <w:r>
+        <w:t>, by looking at all the different aspects of each movie in making its prediction for the active user.</w:t>
+      </w:r>
+      <w:r>
+        <w:t xml:space="preserve"> </w:t>
+      </w:r>
       <w:r>
         <w:t>All</w:t>
       </w:r>
@@ -850,6 +885,7 @@
         <w:jc w:val="both"/>
       </w:pPr>
       <w:r>
+        <w:lastRenderedPageBreak/>
         <w:t xml:space="preserve">Then, the user profile is created by calculating the dot product between every tag’s relevance on every rated movie and </w:t>
       </w:r>
       <w:r>
@@ -867,12 +903,9 @@
       <w:r>
         <w:t>.</w:t>
       </w:r>
-    </w:p>
-    <w:p>
-      <w:pPr>
-        <w:ind w:firstLine="36pt"/>
-        <w:jc w:val="both"/>
-      </w:pPr>
+      <w:r>
+        <w:t xml:space="preserve"> </w:t>
+      </w:r>
       <w:r>
         <w:t xml:space="preserve">Then, in order to make recommendation predictions, the dot product of the user profile and the movie </w:t>
       </w:r>
@@ -902,11 +935,7 @@
         <w:t xml:space="preserve"> [5]</w:t>
       </w:r>
       <w:r>
-        <w:t xml:space="preserve">, to ensure all the prediction values </w:t>
-      </w:r>
-      <w:r>
-        <w:lastRenderedPageBreak/>
-        <w:t xml:space="preserve">are between 0 and 1. Then, the films that the active user has seen previously are removed. The </w:t>
+        <w:t xml:space="preserve">, to ensure all the prediction values are between 0 and 1. Then, the films that the active user has seen previously are removed. The </w:t>
       </w:r>
       <w:proofErr w:type="spellStart"/>
       <w:r>
@@ -949,12 +978,9 @@
       <w:r>
         <w:t xml:space="preserve"> for the active user.</w:t>
       </w:r>
-    </w:p>
-    <w:p>
-      <w:pPr>
-        <w:ind w:firstLine="36pt"/>
-        <w:jc w:val="both"/>
-      </w:pPr>
+      <w:r>
+        <w:t xml:space="preserve"> </w:t>
+      </w:r>
       <w:r>
         <w:t xml:space="preserve">In order to make the predictions more explainable, </w:t>
       </w:r>
@@ -1000,11 +1026,6 @@
         </w:rPr>
         <w:t>.</w:t>
       </w:r>
-    </w:p>
-    <w:p>
-      <w:pPr>
-        <w:jc w:val="both"/>
-      </w:pPr>
     </w:p>
     <w:p>
       <w:pPr>
@@ -1024,185 +1045,59 @@
     </w:p>
     <w:p>
       <w:pPr>
-        <w:ind w:firstLine="36pt"/>
         <w:jc w:val="both"/>
       </w:pPr>
       <w:r>
-        <w:t>In this approach, a model-based collaborative-filtering recommender system is created</w:t>
-      </w:r>
-      <w:r>
-        <w:t>, based upon a Matrix-</w:t>
-      </w:r>
-      <w:proofErr w:type="spellStart"/>
-      <w:r>
-        <w:t>Factorisation</w:t>
-      </w:r>
-      <w:proofErr w:type="spellEnd"/>
-      <w:r>
-        <w:t xml:space="preserve"> algorithm, specifically SVD</w:t>
-      </w:r>
-      <w:r>
-        <w:t xml:space="preserve"> [</w:t>
-      </w:r>
-      <w:r>
-        <w:t>4</w:t>
-      </w:r>
-      <w:r>
-        <w:t>]</w:t>
-      </w:r>
-      <w:r>
-        <w:t>.</w:t>
-      </w:r>
-      <w:r>
-        <w:t xml:space="preserve"> This approach works in the following way:</w:t>
-      </w:r>
-    </w:p>
-    <w:p>
-      <w:pPr>
-        <w:ind w:firstLine="36pt"/>
-        <w:jc w:val="start"/>
-      </w:pPr>
-      <w:r>
-        <w:t xml:space="preserve">The </w:t>
-      </w:r>
-      <w:r>
-        <w:t xml:space="preserve">predicted </w:t>
-      </w:r>
-      <w:r>
-        <w:t>rating for a</w:t>
-      </w:r>
-      <w:r>
-        <w:t xml:space="preserve"> movie </w:t>
-      </w:r>
-      <w:proofErr w:type="spellStart"/>
-      <w:r>
-        <w:t>i</w:t>
-      </w:r>
-      <w:proofErr w:type="spellEnd"/>
-      <w:r>
-        <w:t xml:space="preserve"> by user u, is given by the following formula:</w:t>
-      </w:r>
-    </w:p>
-    <w:p>
-      <w:pPr>
-        <w:jc w:val="start"/>
-      </w:pPr>
-      <w:r>
         <w:rPr>
           <w:noProof/>
         </w:rPr>
         <w:drawing>
-          <wp:anchor distT="0" distB="0" distL="114300" distR="114300" simplePos="0" relativeHeight="251654144" behindDoc="0" locked="0" layoutInCell="1" allowOverlap="1" wp14:anchorId="0A93ACD3" wp14:editId="62093BEF">
+          <wp:anchor distT="0" distB="0" distL="114300" distR="114300" simplePos="0" relativeHeight="251651072" behindDoc="0" locked="0" layoutInCell="1" allowOverlap="1" wp14:anchorId="43172C8B" wp14:editId="53A091B3">
             <wp:simplePos x="0" y="0"/>
             <wp:positionH relativeFrom="column">
-              <wp:posOffset>814705</wp:posOffset>
+              <wp:posOffset>939800</wp:posOffset>
             </wp:positionH>
             <wp:positionV relativeFrom="paragraph">
-              <wp:posOffset>39370</wp:posOffset>
+              <wp:posOffset>2291804</wp:posOffset>
             </wp:positionV>
-            <wp:extent cx="1439545" cy="427990"/>
-            <wp:effectExtent l="0" t="0" r="0" b="3810"/>
+            <wp:extent cx="1225550" cy="248920"/>
+            <wp:effectExtent l="0" t="0" r="6350" b="5080"/>
             <wp:wrapSquare wrapText="bothSides"/>
-            <wp:docPr id="4" name="Group 4"/>
-            <wp:cNvGraphicFramePr/>
+            <wp:docPr id="2" name="Picture 2" descr="Diagram, schematic&#10;&#10;Description automatically generated"/>
+            <wp:cNvGraphicFramePr>
+              <a:graphicFrameLocks xmlns:a="http://purl.oclc.org/ooxml/drawingml/main" noChangeAspect="1"/>
+            </wp:cNvGraphicFramePr>
             <a:graphic xmlns:a="http://purl.oclc.org/ooxml/drawingml/main">
-              <a:graphicData uri="http://schemas.microsoft.com/office/word/2010/wordprocessingGroup">
-                <wp:wgp>
-                  <wp:cNvGrpSpPr>
-                    <a:extLst>
-                      <a:ext uri="{F59B8463-F414-42e2-B3A4-FFEF48DC7170}">
-                        <a15:nonVisualGroupProps xmlns:a15="http://schemas.microsoft.com/office/drawing/2012/main" isLegacyGroup="0"/>
-                      </a:ext>
-                    </a:extLst>
-                  </wp:cNvGrpSpPr>
-                  <wp:grpSpPr>
+              <a:graphicData uri="http://purl.oclc.org/ooxml/drawingml/picture">
+                <pic:pic xmlns:pic="http://purl.oclc.org/ooxml/drawingml/picture">
+                  <pic:nvPicPr>
+                    <pic:cNvPr id="2" name="Picture 2" descr="Diagram, schematic&#10;&#10;Description automatically generated"/>
+                    <pic:cNvPicPr>
+                      <a:picLocks noChangeAspect="1"/>
+                    </pic:cNvPicPr>
+                  </pic:nvPicPr>
+                  <pic:blipFill>
+                    <a:blip r:embed="rId9" cstate="print">
+                      <a:extLst>
+                        <a:ext uri="{28A0092B-C50C-407E-A947-70E740481C1C}">
+                          <a14:useLocalDpi xmlns:a14="http://schemas.microsoft.com/office/drawing/2010/main" val="0"/>
+                        </a:ext>
+                      </a:extLst>
+                    </a:blip>
+                    <a:stretch>
+                      <a:fillRect/>
+                    </a:stretch>
+                  </pic:blipFill>
+                  <pic:spPr>
                     <a:xfrm>
                       <a:off x="0" y="0"/>
-                      <a:ext cx="1439545" cy="427990"/>
-                      <a:chOff x="0" y="0"/>
-                      <a:chExt cx="1616710" cy="507788"/>
+                      <a:ext cx="1225550" cy="248920"/>
                     </a:xfrm>
-                  </wp:grpSpPr>
-                  <pic:pic xmlns:pic="http://purl.oclc.org/ooxml/drawingml/picture">
-                    <pic:nvPicPr>
-                      <pic:cNvPr id="2" name="Picture 2" descr="Diagram, schematic&#10;&#10;Description automatically generated"/>
-                      <pic:cNvPicPr>
-                        <a:picLocks noChangeAspect="1"/>
-                      </pic:cNvPicPr>
-                    </pic:nvPicPr>
-                    <pic:blipFill>
-                      <a:blip r:embed="rId9" cstate="print">
-                        <a:extLst>
-                          <a:ext uri="{28A0092B-C50C-407E-A947-70E740481C1C}">
-                            <a14:useLocalDpi xmlns:a14="http://schemas.microsoft.com/office/drawing/2010/main" val="0"/>
-                          </a:ext>
-                        </a:extLst>
-                      </a:blip>
-                      <a:stretch>
-                        <a:fillRect/>
-                      </a:stretch>
-                    </pic:blipFill>
-                    <pic:spPr>
-                      <a:xfrm>
-                        <a:off x="0" y="0"/>
-                        <a:ext cx="1616710" cy="347345"/>
-                      </a:xfrm>
-                      <a:prstGeom prst="rect">
-                        <a:avLst/>
-                      </a:prstGeom>
-                    </pic:spPr>
-                  </pic:pic>
-                  <wp:wsp>
-                    <wp:cNvPr id="3" name="Text Box 3"/>
-                    <wp:cNvSpPr txBox="1"/>
-                    <wp:spPr>
-                      <a:xfrm>
-                        <a:off x="0" y="347133"/>
-                        <a:ext cx="1616710" cy="160655"/>
-                      </a:xfrm>
-                      <a:prstGeom prst="rect">
-                        <a:avLst/>
-                      </a:prstGeom>
-                      <a:solidFill>
-                        <a:prstClr val="white"/>
-                      </a:solidFill>
-                      <a:ln>
-                        <a:noFill/>
-                      </a:ln>
-                    </wp:spPr>
-                    <wp:txbx>
-                      <wne:txbxContent>
-                        <w:p>
-                          <w:pPr>
-                            <w:pStyle w:val="Caption"/>
-                            <w:rPr>
-                              <w:noProof/>
-                              <w:sz w:val="20"/>
-                              <w:szCs w:val="20"/>
-                            </w:rPr>
-                          </w:pPr>
-                          <w:r>
-                            <w:t xml:space="preserve">Equation </w:t>
-                          </w:r>
-                          <w:fldSimple w:instr=" SEQ Equation \* ARABIC ">
-                            <w:r>
-                              <w:rPr>
-                                <w:noProof/>
-                              </w:rPr>
-                              <w:t>1</w:t>
-                            </w:r>
-                          </w:fldSimple>
-                        </w:p>
-                      </wne:txbxContent>
-                    </wp:txbx>
-                    <wp:bodyPr rot="0" spcFirstLastPara="0" vertOverflow="overflow" horzOverflow="overflow" vert="horz" wrap="square" lIns="0" tIns="0" rIns="0" bIns="0" numCol="1" spcCol="0" rtlCol="0" fromWordArt="0" anchor="t" anchorCtr="0" forceAA="0" compatLnSpc="1">
-                      <a:prstTxWarp prst="textNoShape">
-                        <a:avLst/>
-                      </a:prstTxWarp>
-                      <a:noAutofit/>
-                    </wp:bodyPr>
-                  </wp:wsp>
-                </wp:wgp>
+                    <a:prstGeom prst="rect">
+                      <a:avLst/>
+                    </a:prstGeom>
+                  </pic:spPr>
+                </pic:pic>
               </a:graphicData>
             </a:graphic>
             <wp14:sizeRelH relativeFrom="margin">
@@ -1214,11 +1109,93 @@
           </wp:anchor>
         </w:drawing>
       </w:r>
-    </w:p>
-    <w:p>
-      <w:pPr>
-        <w:jc w:val="start"/>
-      </w:pPr>
+      <w:r>
+        <w:t xml:space="preserve">Collaborative-filter approach works well for this application. This is because companies such as Netflix have an ever-increasing userbase, which means they have access to lots of different people’s viewing habits, such as which movies they have given ratings. This </w:t>
+      </w:r>
+      <w:r>
+        <w:t xml:space="preserve">increasing </w:t>
+      </w:r>
+      <w:r>
+        <w:t>data</w:t>
+      </w:r>
+      <w:r>
+        <w:t xml:space="preserve"> source</w:t>
+      </w:r>
+      <w:r>
+        <w:t xml:space="preserve"> can be exploited by a collaborative-filtering model to learn which users are similar, and so make predictions for another user who is </w:t>
+      </w:r>
+      <w:proofErr w:type="gramStart"/>
+      <w:r>
+        <w:t>similar to</w:t>
+      </w:r>
+      <w:proofErr w:type="gramEnd"/>
+      <w:r>
+        <w:t xml:space="preserve"> a particular group. The dataset used in this paper has 162541 different users, a large number, and so </w:t>
+      </w:r>
+      <w:r>
+        <w:t xml:space="preserve">also allows a collaborative-filtering model to </w:t>
+      </w:r>
+      <w:r>
+        <w:t>make</w:t>
+      </w:r>
+      <w:r>
+        <w:t xml:space="preserve"> accurate and diverse predictions.</w:t>
+      </w:r>
+      <w:r>
+        <w:t xml:space="preserve"> </w:t>
+      </w:r>
+      <w:r>
+        <w:t>In this approach, a model-based collaborative-filtering recommender system is created</w:t>
+      </w:r>
+      <w:r>
+        <w:t>, based upon a Matrix-</w:t>
+      </w:r>
+      <w:proofErr w:type="spellStart"/>
+      <w:r>
+        <w:t>Factorisation</w:t>
+      </w:r>
+      <w:proofErr w:type="spellEnd"/>
+      <w:r>
+        <w:t xml:space="preserve"> algorithm, specifically SVD</w:t>
+      </w:r>
+      <w:r>
+        <w:t xml:space="preserve"> [</w:t>
+      </w:r>
+      <w:r>
+        <w:t>4</w:t>
+      </w:r>
+      <w:r>
+        <w:t>]</w:t>
+      </w:r>
+      <w:r>
+        <w:t>.</w:t>
+      </w:r>
+      <w:r>
+        <w:t xml:space="preserve"> This approach works in the following way</w:t>
+      </w:r>
+      <w:r>
+        <w:t xml:space="preserve">. </w:t>
+      </w:r>
+      <w:r>
+        <w:t xml:space="preserve">The </w:t>
+      </w:r>
+      <w:r>
+        <w:t xml:space="preserve">predicted </w:t>
+      </w:r>
+      <w:r>
+        <w:t>rating for a</w:t>
+      </w:r>
+      <w:r>
+        <w:t xml:space="preserve"> movie </w:t>
+      </w:r>
+      <w:proofErr w:type="spellStart"/>
+      <w:r>
+        <w:t>i</w:t>
+      </w:r>
+      <w:proofErr w:type="spellEnd"/>
+      <w:r>
+        <w:t xml:space="preserve"> by user u, is given by the following formula:</w:t>
+      </w:r>
     </w:p>
     <w:p>
       <w:pPr>
@@ -1237,6 +1214,63 @@
           <w:lang w:val="en-GB"/>
         </w:rPr>
       </w:pPr>
+      <w:r>
+        <w:rPr>
+          <w:noProof/>
+          <w:lang w:val="en-GB"/>
+        </w:rPr>
+        <w:drawing>
+          <wp:anchor distT="0" distB="0" distL="114300" distR="114300" simplePos="0" relativeHeight="251656192" behindDoc="0" locked="0" layoutInCell="1" allowOverlap="1" wp14:anchorId="55168F58" wp14:editId="4387FBDE">
+            <wp:simplePos x="0" y="0"/>
+            <wp:positionH relativeFrom="column">
+              <wp:posOffset>241956</wp:posOffset>
+            </wp:positionH>
+            <wp:positionV relativeFrom="paragraph">
+              <wp:posOffset>1040556</wp:posOffset>
+            </wp:positionV>
+            <wp:extent cx="2586990" cy="352601"/>
+            <wp:effectExtent l="0" t="0" r="3810" b="3175"/>
+            <wp:wrapSquare wrapText="bothSides"/>
+            <wp:docPr id="5" name="Picture 5" descr="Text&#10;&#10;Description automatically generated with medium confidence"/>
+            <wp:cNvGraphicFramePr>
+              <a:graphicFrameLocks xmlns:a="http://purl.oclc.org/ooxml/drawingml/main" noChangeAspect="1"/>
+            </wp:cNvGraphicFramePr>
+            <a:graphic xmlns:a="http://purl.oclc.org/ooxml/drawingml/main">
+              <a:graphicData uri="http://purl.oclc.org/ooxml/drawingml/picture">
+                <pic:pic xmlns:pic="http://purl.oclc.org/ooxml/drawingml/picture">
+                  <pic:nvPicPr>
+                    <pic:cNvPr id="5" name="Picture 5" descr="Text&#10;&#10;Description automatically generated with medium confidence"/>
+                    <pic:cNvPicPr>
+                      <a:picLocks noChangeAspect="1"/>
+                    </pic:cNvPicPr>
+                  </pic:nvPicPr>
+                  <pic:blipFill>
+                    <a:blip r:embed="rId10" cstate="print">
+                      <a:extLst>
+                        <a:ext uri="{28A0092B-C50C-407E-A947-70E740481C1C}">
+                          <a14:useLocalDpi xmlns:a14="http://schemas.microsoft.com/office/drawing/2010/main" val="0"/>
+                        </a:ext>
+                      </a:extLst>
+                    </a:blip>
+                    <a:stretch>
+                      <a:fillRect/>
+                    </a:stretch>
+                  </pic:blipFill>
+                  <pic:spPr>
+                    <a:xfrm>
+                      <a:off x="0" y="0"/>
+                      <a:ext cx="2586990" cy="352601"/>
+                    </a:xfrm>
+                    <a:prstGeom prst="rect">
+                      <a:avLst/>
+                    </a:prstGeom>
+                  </pic:spPr>
+                </pic:pic>
+              </a:graphicData>
+            </a:graphic>
+          </wp:anchor>
+        </w:drawing>
+      </w:r>
       <w:r>
         <w:t xml:space="preserve">where </w:t>
       </w:r>
@@ -1404,273 +1438,80 @@
         </w:rPr>
         <w:t xml:space="preserve"> Both the latent user and item vectors were set to 100 latent factors.</w:t>
       </w:r>
-    </w:p>
-    <w:p>
-      <w:pPr>
-        <w:ind w:firstLine="36pt"/>
+      <w:r>
+        <w:rPr>
+          <w:lang w:val="en-GB"/>
+        </w:rPr>
+        <w:t xml:space="preserve"> </w:t>
+      </w:r>
+      <w:r>
+        <w:rPr>
+          <w:lang w:val="en-GB"/>
+        </w:rPr>
+        <w:t>During training, the SVD minimises the following regularized squared error:</w:t>
+      </w:r>
+    </w:p>
+    <w:p>
+      <w:pPr>
         <w:jc w:val="both"/>
-        <w:rPr>
-          <w:lang w:val="en-GB"/>
-        </w:rPr>
       </w:pPr>
       <w:r>
         <w:rPr>
           <w:noProof/>
         </w:rPr>
         <w:drawing>
-          <wp:anchor distT="0" distB="0" distL="114300" distR="114300" simplePos="0" relativeHeight="251658240" behindDoc="0" locked="0" layoutInCell="1" allowOverlap="1" wp14:anchorId="18DEF527" wp14:editId="174D3A09">
+          <wp:anchor distT="0" distB="0" distL="114300" distR="114300" simplePos="0" relativeHeight="251661312" behindDoc="0" locked="0" layoutInCell="1" allowOverlap="1" wp14:anchorId="5C44B42D" wp14:editId="42037799">
             <wp:simplePos x="0" y="0"/>
             <wp:positionH relativeFrom="column">
-              <wp:posOffset>240881</wp:posOffset>
+              <wp:posOffset>935677</wp:posOffset>
             </wp:positionH>
             <wp:positionV relativeFrom="paragraph">
-              <wp:posOffset>346710</wp:posOffset>
+              <wp:posOffset>552852</wp:posOffset>
             </wp:positionV>
-            <wp:extent cx="2586990" cy="499110"/>
-            <wp:effectExtent l="0" t="0" r="3810" b="0"/>
-            <wp:wrapSquare wrapText="bothSides"/>
-            <wp:docPr id="7" name="Group 7"/>
-            <wp:cNvGraphicFramePr/>
+            <wp:extent cx="1225550" cy="724247"/>
+            <wp:effectExtent l="0" t="0" r="0" b="0"/>
+            <wp:wrapTopAndBottom/>
+            <wp:docPr id="8" name="Picture 8" descr="Text, letter&#10;&#10;Description automatically generated"/>
+            <wp:cNvGraphicFramePr>
+              <a:graphicFrameLocks xmlns:a="http://purl.oclc.org/ooxml/drawingml/main" noChangeAspect="1"/>
+            </wp:cNvGraphicFramePr>
             <a:graphic xmlns:a="http://purl.oclc.org/ooxml/drawingml/main">
-              <a:graphicData uri="http://schemas.microsoft.com/office/word/2010/wordprocessingGroup">
-                <wp:wgp>
-                  <wp:cNvGrpSpPr>
-                    <a:extLst>
-                      <a:ext uri="{F59B8463-F414-42e2-B3A4-FFEF48DC7170}">
-                        <a15:nonVisualGroupProps xmlns:a15="http://schemas.microsoft.com/office/drawing/2012/main" isLegacyGroup="0"/>
-                      </a:ext>
-                    </a:extLst>
-                  </wp:cNvGrpSpPr>
-                  <wp:grpSpPr>
+              <a:graphicData uri="http://purl.oclc.org/ooxml/drawingml/picture">
+                <pic:pic xmlns:pic="http://purl.oclc.org/ooxml/drawingml/picture">
+                  <pic:nvPicPr>
+                    <pic:cNvPr id="8" name="Picture 8" descr="Text, letter&#10;&#10;Description automatically generated"/>
+                    <pic:cNvPicPr>
+                      <a:picLocks noChangeAspect="1"/>
+                    </pic:cNvPicPr>
+                  </pic:nvPicPr>
+                  <pic:blipFill>
+                    <a:blip r:embed="rId11" cstate="print">
+                      <a:extLst>
+                        <a:ext uri="{28A0092B-C50C-407E-A947-70E740481C1C}">
+                          <a14:useLocalDpi xmlns:a14="http://schemas.microsoft.com/office/drawing/2010/main" val="0"/>
+                        </a:ext>
+                      </a:extLst>
+                    </a:blip>
+                    <a:stretch>
+                      <a:fillRect/>
+                    </a:stretch>
+                  </pic:blipFill>
+                  <pic:spPr>
                     <a:xfrm>
                       <a:off x="0" y="0"/>
-                      <a:ext cx="2586990" cy="499110"/>
-                      <a:chOff x="0" y="0"/>
-                      <a:chExt cx="3089910" cy="710989"/>
+                      <a:ext cx="1225550" cy="724247"/>
                     </a:xfrm>
-                  </wp:grpSpPr>
-                  <pic:pic xmlns:pic="http://purl.oclc.org/ooxml/drawingml/picture">
-                    <pic:nvPicPr>
-                      <pic:cNvPr id="5" name="Picture 5" descr="Text&#10;&#10;Description automatically generated with medium confidence"/>
-                      <pic:cNvPicPr>
-                        <a:picLocks noChangeAspect="1"/>
-                      </pic:cNvPicPr>
-                    </pic:nvPicPr>
-                    <pic:blipFill>
-                      <a:blip r:embed="rId10" cstate="print">
-                        <a:extLst>
-                          <a:ext uri="{28A0092B-C50C-407E-A947-70E740481C1C}">
-                            <a14:useLocalDpi xmlns:a14="http://schemas.microsoft.com/office/drawing/2010/main" val="0"/>
-                          </a:ext>
-                        </a:extLst>
-                      </a:blip>
-                      <a:stretch>
-                        <a:fillRect/>
-                      </a:stretch>
-                    </pic:blipFill>
-                    <pic:spPr>
-                      <a:xfrm>
-                        <a:off x="0" y="0"/>
-                        <a:ext cx="3089910" cy="502285"/>
-                      </a:xfrm>
-                      <a:prstGeom prst="rect">
-                        <a:avLst/>
-                      </a:prstGeom>
-                    </pic:spPr>
-                  </pic:pic>
-                  <wp:wsp>
-                    <wp:cNvPr id="6" name="Text Box 6"/>
-                    <wp:cNvSpPr txBox="1"/>
-                    <wp:spPr>
-                      <a:xfrm>
-                        <a:off x="0" y="499534"/>
-                        <a:ext cx="3089910" cy="211455"/>
-                      </a:xfrm>
-                      <a:prstGeom prst="rect">
-                        <a:avLst/>
-                      </a:prstGeom>
-                      <a:solidFill>
-                        <a:prstClr val="white"/>
-                      </a:solidFill>
-                      <a:ln>
-                        <a:noFill/>
-                      </a:ln>
-                    </wp:spPr>
-                    <wp:txbx>
-                      <wne:txbxContent>
-                        <w:p>
-                          <w:pPr>
-                            <w:pStyle w:val="Caption"/>
-                            <w:rPr>
-                              <w:noProof/>
-                              <w:sz w:val="20"/>
-                              <w:szCs w:val="20"/>
-                            </w:rPr>
-                          </w:pPr>
-                          <w:r>
-                            <w:t>Equation 2</w:t>
-                          </w:r>
-                        </w:p>
-                      </wne:txbxContent>
-                    </wp:txbx>
-                    <wp:bodyPr rot="0" spcFirstLastPara="0" vertOverflow="overflow" horzOverflow="overflow" vert="horz" wrap="square" lIns="0" tIns="0" rIns="0" bIns="0" numCol="1" spcCol="0" rtlCol="0" fromWordArt="0" anchor="t" anchorCtr="0" forceAA="0" compatLnSpc="1">
-                      <a:prstTxWarp prst="textNoShape">
-                        <a:avLst/>
-                      </a:prstTxWarp>
-                      <a:noAutofit/>
-                    </wp:bodyPr>
-                  </wp:wsp>
-                </wp:wgp>
+                    <a:prstGeom prst="rect">
+                      <a:avLst/>
+                    </a:prstGeom>
+                  </pic:spPr>
+                </pic:pic>
               </a:graphicData>
             </a:graphic>
-            <wp14:sizeRelH relativeFrom="margin">
-              <wp14:pctWidth>0%</wp14:pctWidth>
-            </wp14:sizeRelH>
-            <wp14:sizeRelV relativeFrom="margin">
-              <wp14:pctHeight>0%</wp14:pctHeight>
-            </wp14:sizeRelV>
           </wp:anchor>
         </w:drawing>
       </w:r>
       <w:r>
-        <w:rPr>
-          <w:lang w:val="en-GB"/>
-        </w:rPr>
-        <w:t>During training, the SVD minimises the following regularized squared error:</w:t>
-      </w:r>
-    </w:p>
-    <w:p>
-      <w:pPr>
-        <w:jc w:val="both"/>
-      </w:pPr>
-      <w:r>
-        <w:rPr>
-          <w:noProof/>
-        </w:rPr>
-        <w:drawing>
-          <wp:anchor distT="0" distB="0" distL="114300" distR="114300" simplePos="0" relativeHeight="251662336" behindDoc="0" locked="0" layoutInCell="1" allowOverlap="1" wp14:anchorId="5CA21EBE" wp14:editId="08B82891">
-            <wp:simplePos x="0" y="0"/>
-            <wp:positionH relativeFrom="column">
-              <wp:posOffset>882650</wp:posOffset>
-            </wp:positionH>
-            <wp:positionV relativeFrom="paragraph">
-              <wp:posOffset>754380</wp:posOffset>
-            </wp:positionV>
-            <wp:extent cx="1225550" cy="885190"/>
-            <wp:effectExtent l="0" t="0" r="6350" b="3810"/>
-            <wp:wrapTopAndBottom/>
-            <wp:docPr id="10" name="Group 10"/>
-            <wp:cNvGraphicFramePr/>
-            <a:graphic xmlns:a="http://purl.oclc.org/ooxml/drawingml/main">
-              <a:graphicData uri="http://schemas.microsoft.com/office/word/2010/wordprocessingGroup">
-                <wp:wgp>
-                  <wp:cNvGrpSpPr>
-                    <a:extLst>
-                      <a:ext uri="{F59B8463-F414-42e2-B3A4-FFEF48DC7170}">
-                        <a15:nonVisualGroupProps xmlns:a15="http://schemas.microsoft.com/office/drawing/2012/main" isLegacyGroup="0"/>
-                      </a:ext>
-                    </a:extLst>
-                  </wp:cNvGrpSpPr>
-                  <wp:grpSpPr>
-                    <a:xfrm>
-                      <a:off x="0" y="0"/>
-                      <a:ext cx="1225550" cy="885190"/>
-                      <a:chOff x="0" y="0"/>
-                      <a:chExt cx="1600200" cy="973243"/>
-                    </a:xfrm>
-                  </wp:grpSpPr>
-                  <pic:pic xmlns:pic="http://purl.oclc.org/ooxml/drawingml/picture">
-                    <pic:nvPicPr>
-                      <pic:cNvPr id="8" name="Picture 8" descr="Text, letter&#10;&#10;Description automatically generated"/>
-                      <pic:cNvPicPr>
-                        <a:picLocks noChangeAspect="1"/>
-                      </pic:cNvPicPr>
-                    </pic:nvPicPr>
-                    <pic:blipFill>
-                      <a:blip r:embed="rId11" cstate="print">
-                        <a:extLst>
-                          <a:ext uri="{28A0092B-C50C-407E-A947-70E740481C1C}">
-                            <a14:useLocalDpi xmlns:a14="http://schemas.microsoft.com/office/drawing/2010/main" val="0"/>
-                          </a:ext>
-                        </a:extLst>
-                      </a:blip>
-                      <a:stretch>
-                        <a:fillRect/>
-                      </a:stretch>
-                    </pic:blipFill>
-                    <pic:spPr>
-                      <a:xfrm>
-                        <a:off x="0" y="0"/>
-                        <a:ext cx="1600200" cy="796290"/>
-                      </a:xfrm>
-                      <a:prstGeom prst="rect">
-                        <a:avLst/>
-                      </a:prstGeom>
-                    </pic:spPr>
-                  </pic:pic>
-                  <wp:wsp>
-                    <wp:cNvPr id="9" name="Text Box 9"/>
-                    <wp:cNvSpPr txBox="1"/>
-                    <wp:spPr>
-                      <a:xfrm>
-                        <a:off x="0" y="804333"/>
-                        <a:ext cx="1600200" cy="168910"/>
-                      </a:xfrm>
-                      <a:prstGeom prst="rect">
-                        <a:avLst/>
-                      </a:prstGeom>
-                      <a:solidFill>
-                        <a:prstClr val="white"/>
-                      </a:solidFill>
-                      <a:ln>
-                        <a:noFill/>
-                      </a:ln>
-                    </wp:spPr>
-                    <wp:txbx>
-                      <wne:txbxContent>
-                        <w:p>
-                          <w:pPr>
-                            <w:pStyle w:val="Caption"/>
-                            <w:rPr>
-                              <w:noProof/>
-                              <w:sz w:val="20"/>
-                              <w:szCs w:val="20"/>
-                            </w:rPr>
-                          </w:pPr>
-                          <w:r>
-                            <w:t xml:space="preserve">Equation </w:t>
-                          </w:r>
-                          <w:fldSimple w:instr=" SEQ Equation \* ARABIC ">
-                            <w:r>
-                              <w:rPr>
-                                <w:noProof/>
-                              </w:rPr>
-                              <w:t>2</w:t>
-                            </w:r>
-                          </w:fldSimple>
-                        </w:p>
-                      </wne:txbxContent>
-                    </wp:txbx>
-                    <wp:bodyPr rot="0" spcFirstLastPara="0" vertOverflow="overflow" horzOverflow="overflow" vert="horz" wrap="square" lIns="0" tIns="0" rIns="0" bIns="0" numCol="1" spcCol="0" rtlCol="0" fromWordArt="0" anchor="t" anchorCtr="0" forceAA="0" compatLnSpc="1">
-                      <a:prstTxWarp prst="textNoShape">
-                        <a:avLst/>
-                      </a:prstTxWarp>
-                      <a:noAutofit/>
-                    </wp:bodyPr>
-                  </wp:wsp>
-                </wp:wgp>
-              </a:graphicData>
-            </a:graphic>
-            <wp14:sizeRelH relativeFrom="margin">
-              <wp14:pctWidth>0%</wp14:pctWidth>
-            </wp14:sizeRelH>
-            <wp14:sizeRelV relativeFrom="margin">
-              <wp14:pctHeight>0%</wp14:pctHeight>
-            </wp14:sizeRelV>
-          </wp:anchor>
-        </w:drawing>
-      </w:r>
-      <w:r>
         <w:t>This is performed via stochastic gradient descent</w:t>
       </w:r>
       <w:r>
@@ -1679,7 +1520,6 @@
     </w:p>
     <w:p>
       <w:pPr>
-        <w:ind w:firstLine="14.40pt"/>
         <w:jc w:val="both"/>
       </w:pPr>
       <w:r>
@@ -1843,35 +1683,87 @@
         </w:rPr>
         <w:t xml:space="preserve"> </w:t>
       </w:r>
-      <w:r>
+    </w:p>
+    <w:p>
+      <w:pPr>
+        <w:jc w:val="both"/>
         <w:rPr>
           <w:b/>
           <w:bCs/>
-          <w:color w:val="FF0000"/>
-        </w:rPr>
-        <w:t>why</w:t>
-      </w:r>
-    </w:p>
-    <w:p>
-      <w:pPr>
-        <w:jc w:val="both"/>
+        </w:rPr>
+      </w:pPr>
+      <w:r>
+        <w:t>RMSE</w:t>
+      </w:r>
+      <w:r>
+        <w:t xml:space="preserve"> was selected as the system needs to predict ratings close to what the actual user would rate the movie, as then it would be a good prediction. If the system predicts the user will really enjoy a film that they </w:t>
+      </w:r>
+      <w:proofErr w:type="gramStart"/>
+      <w:r>
+        <w:t>in reality</w:t>
+      </w:r>
+      <w:r>
+        <w:t xml:space="preserve"> dislike</w:t>
+      </w:r>
+      <w:proofErr w:type="gramEnd"/>
+      <w:r>
+        <w:t xml:space="preserve"> greatly, then the user will be put off the platform using this system. Thus, it is very important that errors between the actual and predicted ratings are low. As RMSE penalizes large errors highly, it was </w:t>
+      </w:r>
+      <w:r>
+        <w:t xml:space="preserve">therefore </w:t>
+      </w:r>
+      <w:r>
+        <w:t>selected to evaluate the accuracy of these models.</w:t>
+      </w:r>
+      <w:r>
         <w:rPr>
           <w:b/>
           <w:bCs/>
         </w:rPr>
+        <w:t xml:space="preserve"> </w:t>
+      </w:r>
+      <w:r>
+        <w:t>In order to evaluate the accuracy of the models, Root-Mean Squared Error was used</w:t>
+      </w:r>
+      <w:r>
+        <w:t xml:space="preserve">, using the </w:t>
+      </w:r>
+      <w:proofErr w:type="spellStart"/>
+      <w:r>
+        <w:t>sklearn</w:t>
+      </w:r>
+      <w:proofErr w:type="spellEnd"/>
+      <w:r>
+        <w:t xml:space="preserve"> metrics function </w:t>
+      </w:r>
+      <w:proofErr w:type="spellStart"/>
+      <w:r>
+        <w:t>mean_squared</w:t>
+      </w:r>
+      <w:proofErr w:type="spellEnd"/>
+      <w:r>
+        <w:t xml:space="preserve"> error [6]</w:t>
+      </w:r>
+      <w:r>
+        <w:t>. This follows the following formula:</w:t>
+      </w:r>
+    </w:p>
+    <w:p>
+      <w:pPr>
+        <w:jc w:val="both"/>
       </w:pPr>
       <w:r>
         <w:rPr>
           <w:noProof/>
         </w:rPr>
         <w:drawing>
-          <wp:anchor distT="0" distB="0" distL="114300" distR="114300" simplePos="0" relativeHeight="251674624" behindDoc="0" locked="0" layoutInCell="1" allowOverlap="1" wp14:anchorId="1C1653CC" wp14:editId="4CDA3C19">
+          <wp:anchor distT="0" distB="0" distL="114300" distR="114300" simplePos="0" relativeHeight="251674624" behindDoc="0" locked="0" layoutInCell="1" allowOverlap="1" wp14:anchorId="1C1653CC" wp14:editId="27648598">
             <wp:simplePos x="0" y="0"/>
             <wp:positionH relativeFrom="column">
-              <wp:posOffset>434340</wp:posOffset>
+              <wp:posOffset>422275</wp:posOffset>
             </wp:positionH>
             <wp:positionV relativeFrom="paragraph">
-              <wp:posOffset>441960</wp:posOffset>
+              <wp:posOffset>20320</wp:posOffset>
             </wp:positionV>
             <wp:extent cx="2159000" cy="875030"/>
             <wp:effectExtent l="0" t="0" r="0" b="1270"/>
@@ -1987,31 +1879,31 @@
           </wp:anchor>
         </w:drawing>
       </w:r>
-      <w:r>
-        <w:t>In order to evaluate the accuracy of the models, Root-Mean Squared Error was used</w:t>
-      </w:r>
-      <w:r>
-        <w:t xml:space="preserve">, using the </w:t>
-      </w:r>
-      <w:proofErr w:type="spellStart"/>
-      <w:r>
-        <w:t>sklearn</w:t>
-      </w:r>
-      <w:proofErr w:type="spellEnd"/>
-      <w:r>
-        <w:t xml:space="preserve"> metrics function </w:t>
-      </w:r>
-      <w:proofErr w:type="spellStart"/>
-      <w:r>
-        <w:t>mean_squared</w:t>
-      </w:r>
-      <w:proofErr w:type="spellEnd"/>
-      <w:r>
-        <w:t xml:space="preserve"> error [6]</w:t>
-      </w:r>
-      <w:r>
-        <w:t>. This follows the following formula:</w:t>
-      </w:r>
+    </w:p>
+    <w:p>
+      <w:pPr>
+        <w:jc w:val="both"/>
+      </w:pPr>
+    </w:p>
+    <w:p>
+      <w:pPr>
+        <w:jc w:val="both"/>
+      </w:pPr>
+    </w:p>
+    <w:p>
+      <w:pPr>
+        <w:jc w:val="both"/>
+      </w:pPr>
+    </w:p>
+    <w:p>
+      <w:pPr>
+        <w:jc w:val="both"/>
+      </w:pPr>
+    </w:p>
+    <w:p>
+      <w:pPr>
+        <w:jc w:val="both"/>
+      </w:pPr>
     </w:p>
     <w:p>
       <w:pPr>
@@ -2220,7 +2112,11 @@
         <w:t xml:space="preserve">This was used in this paper as </w:t>
       </w:r>
       <w:r>
-        <w:t xml:space="preserve">a recommender system that always recommends similar movies, </w:t>
+        <w:t xml:space="preserve">a recommender system that always recommends similar </w:t>
+      </w:r>
+      <w:r>
+        <w:lastRenderedPageBreak/>
+        <w:t xml:space="preserve">movies, </w:t>
       </w:r>
       <w:r>
         <w:t>which</w:t>
@@ -2273,12 +2169,9 @@
       <w:r>
         <w:t xml:space="preserve">. </w:t>
       </w:r>
-    </w:p>
-    <w:p>
-      <w:pPr>
-        <w:ind w:firstLine="36pt"/>
-        <w:jc w:val="both"/>
-      </w:pPr>
+      <w:r>
+        <w:t xml:space="preserve"> </w:t>
+      </w:r>
       <w:r>
         <w:t>This can be calculated via Cosine Similarity.</w:t>
       </w:r>
@@ -2475,7 +2368,6 @@
         <w:jc w:val="both"/>
       </w:pPr>
       <w:r>
-        <w:lastRenderedPageBreak/>
         <w:t xml:space="preserve">This </w:t>
       </w:r>
       <w:r>
@@ -2700,17 +2592,451 @@
         <w:pStyle w:val="Heading2"/>
       </w:pPr>
       <w:r>
-        <w:rPr>
-          <w:lang w:val="en-GB"/>
+        <w:t>Input Interface</w:t>
+      </w:r>
+    </w:p>
+    <w:p>
+      <w:pPr>
+        <w:jc w:val="both"/>
+      </w:pPr>
+      <w:r>
+        <w:rPr>
+          <w:noProof/>
         </w:rPr>
         <w:drawing>
-          <wp:anchor distT="0" distB="0" distL="114300" distR="114300" simplePos="0" relativeHeight="251685888" behindDoc="0" locked="0" layoutInCell="1" allowOverlap="1" wp14:anchorId="789FA459" wp14:editId="390B740A">
+          <wp:anchor distT="0" distB="0" distL="114300" distR="114300" simplePos="0" relativeHeight="251679744" behindDoc="0" locked="0" layoutInCell="1" allowOverlap="1" wp14:anchorId="12CBEC99" wp14:editId="5DFFBDAE">
             <wp:simplePos x="0" y="0"/>
             <wp:positionH relativeFrom="column">
-              <wp:posOffset>3314700</wp:posOffset>
+              <wp:posOffset>0</wp:posOffset>
             </wp:positionH>
             <wp:positionV relativeFrom="paragraph">
-              <wp:posOffset>217805</wp:posOffset>
+              <wp:posOffset>347556</wp:posOffset>
+            </wp:positionV>
+            <wp:extent cx="3089910" cy="255270"/>
+            <wp:effectExtent l="0" t="0" r="0" b="0"/>
+            <wp:wrapSquare wrapText="bothSides"/>
+            <wp:docPr id="26" name="Picture 26"/>
+            <wp:cNvGraphicFramePr>
+              <a:graphicFrameLocks xmlns:a="http://purl.oclc.org/ooxml/drawingml/main" noChangeAspect="1"/>
+            </wp:cNvGraphicFramePr>
+            <a:graphic xmlns:a="http://purl.oclc.org/ooxml/drawingml/main">
+              <a:graphicData uri="http://purl.oclc.org/ooxml/drawingml/picture">
+                <pic:pic xmlns:pic="http://purl.oclc.org/ooxml/drawingml/picture">
+                  <pic:nvPicPr>
+                    <pic:cNvPr id="26" name="Picture 26"/>
+                    <pic:cNvPicPr/>
+                  </pic:nvPicPr>
+                  <pic:blipFill>
+                    <a:blip r:embed="rId14" cstate="print">
+                      <a:extLst>
+                        <a:ext uri="{28A0092B-C50C-407E-A947-70E740481C1C}">
+                          <a14:useLocalDpi xmlns:a14="http://schemas.microsoft.com/office/drawing/2010/main" val="0"/>
+                        </a:ext>
+                      </a:extLst>
+                    </a:blip>
+                    <a:stretch>
+                      <a:fillRect/>
+                    </a:stretch>
+                  </pic:blipFill>
+                  <pic:spPr>
+                    <a:xfrm>
+                      <a:off x="0" y="0"/>
+                      <a:ext cx="3089910" cy="255270"/>
+                    </a:xfrm>
+                    <a:prstGeom prst="rect">
+                      <a:avLst/>
+                    </a:prstGeom>
+                  </pic:spPr>
+                </pic:pic>
+              </a:graphicData>
+            </a:graphic>
+            <wp14:sizeRelH relativeFrom="page">
+              <wp14:pctWidth>0%</wp14:pctWidth>
+            </wp14:sizeRelH>
+            <wp14:sizeRelV relativeFrom="page">
+              <wp14:pctHeight>0%</wp14:pctHeight>
+            </wp14:sizeRelV>
+          </wp:anchor>
+        </w:drawing>
+      </w:r>
+      <w:r>
+        <w:t>When the user first logs into the system, they are presented with the following menu:</w:t>
+      </w:r>
+    </w:p>
+    <w:p>
+      <w:pPr>
+        <w:jc w:val="both"/>
+      </w:pPr>
+      <w:r>
+        <w:t xml:space="preserve">The user can either login as an existing user in the </w:t>
+      </w:r>
+      <w:proofErr w:type="gramStart"/>
+      <w:r>
+        <w:t>dataset, or</w:t>
+      </w:r>
+      <w:proofErr w:type="gramEnd"/>
+      <w:r>
+        <w:t xml:space="preserve"> create a new user. However, if the user decides to create a new user, the collaborative filter approach for recommendations cannot be used, as it would require the whole SVD model to be retrained, which would be too time consuming. The user is warned of this issue, as shown in the screenshot above.</w:t>
+      </w:r>
+      <w:r>
+        <w:t xml:space="preserve"> </w:t>
+      </w:r>
+      <w:r>
+        <w:t xml:space="preserve">If the user decides to login as existing user, they enter their user ID, and if they decide to create a new user, they are told their new user ID, </w:t>
+      </w:r>
+      <w:r>
+        <w:t>and are logged in</w:t>
+      </w:r>
+      <w:r>
+        <w:t>. Upon logging in, the user is presented with the following menu:</w:t>
+      </w:r>
+    </w:p>
+    <w:p>
+      <w:pPr>
+        <w:jc w:val="both"/>
+      </w:pPr>
+      <w:r>
+        <w:rPr>
+          <w:noProof/>
+        </w:rPr>
+        <w:drawing>
+          <wp:anchor distT="0" distB="0" distL="114300" distR="114300" simplePos="0" relativeHeight="251687936" behindDoc="0" locked="0" layoutInCell="1" allowOverlap="1" wp14:anchorId="6C4C0BF5" wp14:editId="649440B2">
+            <wp:simplePos x="0" y="0"/>
+            <wp:positionH relativeFrom="column">
+              <wp:posOffset>-1905</wp:posOffset>
+            </wp:positionH>
+            <wp:positionV relativeFrom="paragraph">
+              <wp:posOffset>1212698</wp:posOffset>
+            </wp:positionV>
+            <wp:extent cx="3089910" cy="474345"/>
+            <wp:effectExtent l="0" t="0" r="0" b="0"/>
+            <wp:wrapSquare wrapText="bothSides"/>
+            <wp:docPr id="28" name="Picture 28" descr="Text&#10;&#10;Description automatically generated"/>
+            <wp:cNvGraphicFramePr>
+              <a:graphicFrameLocks xmlns:a="http://purl.oclc.org/ooxml/drawingml/main" noChangeAspect="1"/>
+            </wp:cNvGraphicFramePr>
+            <a:graphic xmlns:a="http://purl.oclc.org/ooxml/drawingml/main">
+              <a:graphicData uri="http://purl.oclc.org/ooxml/drawingml/picture">
+                <pic:pic xmlns:pic="http://purl.oclc.org/ooxml/drawingml/picture">
+                  <pic:nvPicPr>
+                    <pic:cNvPr id="28" name="Picture 28" descr="Text&#10;&#10;Description automatically generated"/>
+                    <pic:cNvPicPr/>
+                  </pic:nvPicPr>
+                  <pic:blipFill>
+                    <a:blip r:embed="rId15" cstate="print">
+                      <a:extLst>
+                        <a:ext uri="{28A0092B-C50C-407E-A947-70E740481C1C}">
+                          <a14:useLocalDpi xmlns:a14="http://schemas.microsoft.com/office/drawing/2010/main" val="0"/>
+                        </a:ext>
+                      </a:extLst>
+                    </a:blip>
+                    <a:stretch>
+                      <a:fillRect/>
+                    </a:stretch>
+                  </pic:blipFill>
+                  <pic:spPr>
+                    <a:xfrm>
+                      <a:off x="0" y="0"/>
+                      <a:ext cx="3089910" cy="474345"/>
+                    </a:xfrm>
+                    <a:prstGeom prst="rect">
+                      <a:avLst/>
+                    </a:prstGeom>
+                  </pic:spPr>
+                </pic:pic>
+              </a:graphicData>
+            </a:graphic>
+            <wp14:sizeRelH relativeFrom="page">
+              <wp14:pctWidth>0%</wp14:pctWidth>
+            </wp14:sizeRelH>
+            <wp14:sizeRelV relativeFrom="page">
+              <wp14:pctHeight>0%</wp14:pctHeight>
+            </wp14:sizeRelV>
+          </wp:anchor>
+        </w:drawing>
+      </w:r>
+      <w:r>
+        <w:rPr>
+          <w:noProof/>
+        </w:rPr>
+        <w:drawing>
+          <wp:anchor distT="0" distB="0" distL="114300" distR="114300" simplePos="0" relativeHeight="251680768" behindDoc="0" locked="0" layoutInCell="1" allowOverlap="1" wp14:anchorId="020A105F" wp14:editId="5E03E085">
+            <wp:simplePos x="0" y="0"/>
+            <wp:positionH relativeFrom="column">
+              <wp:posOffset>-2540</wp:posOffset>
+            </wp:positionH>
+            <wp:positionV relativeFrom="paragraph">
+              <wp:posOffset>55880</wp:posOffset>
+            </wp:positionV>
+            <wp:extent cx="797560" cy="448945"/>
+            <wp:effectExtent l="0" t="0" r="2540" b="0"/>
+            <wp:wrapSquare wrapText="bothSides"/>
+            <wp:docPr id="27" name="Picture 27" descr="Text&#10;&#10;Description automatically generated"/>
+            <wp:cNvGraphicFramePr>
+              <a:graphicFrameLocks xmlns:a="http://purl.oclc.org/ooxml/drawingml/main" noChangeAspect="1"/>
+            </wp:cNvGraphicFramePr>
+            <a:graphic xmlns:a="http://purl.oclc.org/ooxml/drawingml/main">
+              <a:graphicData uri="http://purl.oclc.org/ooxml/drawingml/picture">
+                <pic:pic xmlns:pic="http://purl.oclc.org/ooxml/drawingml/picture">
+                  <pic:nvPicPr>
+                    <pic:cNvPr id="27" name="Picture 27" descr="Text&#10;&#10;Description automatically generated"/>
+                    <pic:cNvPicPr/>
+                  </pic:nvPicPr>
+                  <pic:blipFill>
+                    <a:blip r:embed="rId16" cstate="print">
+                      <a:extLst>
+                        <a:ext uri="{28A0092B-C50C-407E-A947-70E740481C1C}">
+                          <a14:useLocalDpi xmlns:a14="http://schemas.microsoft.com/office/drawing/2010/main" val="0"/>
+                        </a:ext>
+                      </a:extLst>
+                    </a:blip>
+                    <a:stretch>
+                      <a:fillRect/>
+                    </a:stretch>
+                  </pic:blipFill>
+                  <pic:spPr>
+                    <a:xfrm>
+                      <a:off x="0" y="0"/>
+                      <a:ext cx="797560" cy="448945"/>
+                    </a:xfrm>
+                    <a:prstGeom prst="rect">
+                      <a:avLst/>
+                    </a:prstGeom>
+                  </pic:spPr>
+                </pic:pic>
+              </a:graphicData>
+            </a:graphic>
+            <wp14:sizeRelH relativeFrom="page">
+              <wp14:pctWidth>0%</wp14:pctWidth>
+            </wp14:sizeRelH>
+            <wp14:sizeRelV relativeFrom="page">
+              <wp14:pctHeight>0%</wp14:pctHeight>
+            </wp14:sizeRelV>
+          </wp:anchor>
+        </w:drawing>
+      </w:r>
+      <w:r>
+        <w:t>Here, the user can view any ratings they have already made, add a new rating, edit an existing rating, or view their recommendations.</w:t>
+      </w:r>
+      <w:r>
+        <w:t xml:space="preserve"> Viewing ratings prints a </w:t>
+      </w:r>
+      <w:proofErr w:type="spellStart"/>
+      <w:r>
+        <w:t>dataframe</w:t>
+      </w:r>
+      <w:proofErr w:type="spellEnd"/>
+      <w:r>
+        <w:t xml:space="preserve"> to the command line showing the movie title and their rating for every film they have rated.</w:t>
+      </w:r>
+      <w:r>
+        <w:t xml:space="preserve"> Add a new rating allows the user to enter a movie ID, and then the rating for that film</w:t>
+      </w:r>
+      <w:r>
+        <w:t>, as shown in the screenshot below:</w:t>
+      </w:r>
+      <w:r>
+        <w:t xml:space="preserve"> </w:t>
+      </w:r>
+    </w:p>
+    <w:p>
+      <w:pPr>
+        <w:jc w:val="both"/>
+      </w:pPr>
+      <w:r>
+        <w:t xml:space="preserve">However, this new rating is not </w:t>
+      </w:r>
+      <w:proofErr w:type="gramStart"/>
+      <w:r>
+        <w:t>taken into account</w:t>
+      </w:r>
+      <w:proofErr w:type="gramEnd"/>
+      <w:r>
+        <w:t xml:space="preserve"> for the collaborative-filtering recommendations, due to the same </w:t>
+      </w:r>
+      <w:r>
+        <w:t>reason mentioned previously, whereby the model would need to be retrained, which is too time consuming</w:t>
+      </w:r>
+      <w:r>
+        <w:t>.</w:t>
+      </w:r>
+    </w:p>
+    <w:p>
+      <w:pPr>
+        <w:jc w:val="both"/>
+      </w:pPr>
+      <w:r>
+        <w:rPr>
+          <w:noProof/>
+        </w:rPr>
+        <w:drawing>
+          <wp:anchor distT="0" distB="0" distL="114300" distR="114300" simplePos="0" relativeHeight="251688960" behindDoc="0" locked="0" layoutInCell="1" allowOverlap="1" wp14:anchorId="58CF4605" wp14:editId="2775DA7D">
+            <wp:simplePos x="0" y="0"/>
+            <wp:positionH relativeFrom="column">
+              <wp:posOffset>696581</wp:posOffset>
+            </wp:positionH>
+            <wp:positionV relativeFrom="paragraph">
+              <wp:posOffset>296545</wp:posOffset>
+            </wp:positionV>
+            <wp:extent cx="1731523" cy="765414"/>
+            <wp:effectExtent l="0" t="0" r="0" b="0"/>
+            <wp:wrapTopAndBottom/>
+            <wp:docPr id="29" name="Picture 29" descr="Text&#10;&#10;Description automatically generated"/>
+            <wp:cNvGraphicFramePr>
+              <a:graphicFrameLocks xmlns:a="http://purl.oclc.org/ooxml/drawingml/main" noChangeAspect="1"/>
+            </wp:cNvGraphicFramePr>
+            <a:graphic xmlns:a="http://purl.oclc.org/ooxml/drawingml/main">
+              <a:graphicData uri="http://purl.oclc.org/ooxml/drawingml/picture">
+                <pic:pic xmlns:pic="http://purl.oclc.org/ooxml/drawingml/picture">
+                  <pic:nvPicPr>
+                    <pic:cNvPr id="29" name="Picture 29" descr="Text&#10;&#10;Description automatically generated"/>
+                    <pic:cNvPicPr/>
+                  </pic:nvPicPr>
+                  <pic:blipFill>
+                    <a:blip r:embed="rId17" cstate="print">
+                      <a:extLst>
+                        <a:ext uri="{28A0092B-C50C-407E-A947-70E740481C1C}">
+                          <a14:useLocalDpi xmlns:a14="http://schemas.microsoft.com/office/drawing/2010/main" val="0"/>
+                        </a:ext>
+                      </a:extLst>
+                    </a:blip>
+                    <a:stretch>
+                      <a:fillRect/>
+                    </a:stretch>
+                  </pic:blipFill>
+                  <pic:spPr>
+                    <a:xfrm>
+                      <a:off x="0" y="0"/>
+                      <a:ext cx="1731523" cy="765414"/>
+                    </a:xfrm>
+                    <a:prstGeom prst="rect">
+                      <a:avLst/>
+                    </a:prstGeom>
+                  </pic:spPr>
+                </pic:pic>
+              </a:graphicData>
+            </a:graphic>
+            <wp14:sizeRelH relativeFrom="page">
+              <wp14:pctWidth>0%</wp14:pctWidth>
+            </wp14:sizeRelH>
+            <wp14:sizeRelV relativeFrom="page">
+              <wp14:pctHeight>0%</wp14:pctHeight>
+            </wp14:sizeRelV>
+          </wp:anchor>
+        </w:drawing>
+      </w:r>
+      <w:r>
+        <w:t>The user can also choose to edit a rating they have previously made, which can be shown below in the screenshot:</w:t>
+      </w:r>
+    </w:p>
+    <w:p>
+      <w:pPr>
+        <w:jc w:val="both"/>
+      </w:pPr>
+      <w:r>
+        <w:t xml:space="preserve">The user can also select option 4 to view their recommended films. Upon pressing 4, they are then presented with a menu that allows the user to select either content-based or collaborative filter to use to create recommendations. </w:t>
+      </w:r>
+    </w:p>
+    <w:p>
+      <w:pPr>
+        <w:jc w:val="both"/>
+      </w:pPr>
+      <w:r>
+        <w:t>The user can also choose to logout of the system via option 5 of the menu.</w:t>
+      </w:r>
+      <w:r>
+        <w:t xml:space="preserve"> </w:t>
+      </w:r>
+    </w:p>
+    <w:p>
+      <w:pPr>
+        <w:pStyle w:val="Heading2"/>
+      </w:pPr>
+      <w:r>
+        <w:t>Output Interface</w:t>
+      </w:r>
+    </w:p>
+    <w:p>
+      <w:pPr>
+        <w:pStyle w:val="BodyText"/>
+        <w:ind w:firstLine="0pt"/>
+        <w:rPr>
+          <w:lang w:val="en-US"/>
+        </w:rPr>
+      </w:pPr>
+      <w:r>
+        <w:rPr>
+          <w:lang w:val="en-US"/>
+        </w:rPr>
+        <w:t>Both the recommender system approaches present the table of top 10 recommendations to the active user in the same way</w:t>
+      </w:r>
+      <w:r>
+        <w:rPr>
+          <w:lang w:val="en-US"/>
+        </w:rPr>
+        <w:t>, with the movie ID,</w:t>
+      </w:r>
+      <w:r>
+        <w:rPr>
+          <w:lang w:val="en-US"/>
+        </w:rPr>
+        <w:t xml:space="preserve"> movie title,</w:t>
+      </w:r>
+      <w:r>
+        <w:rPr>
+          <w:lang w:val="en-US"/>
+        </w:rPr>
+        <w:t xml:space="preserve"> match score, and the top tags associated with the films. This can be seen below:</w:t>
+      </w:r>
+    </w:p>
+    <w:p>
+      <w:pPr>
+        <w:pStyle w:val="BodyText"/>
+        <w:ind w:firstLine="0pt"/>
+        <w:rPr>
+          <w:lang w:val="en-US"/>
+        </w:rPr>
+      </w:pPr>
+      <w:r>
+        <w:rPr>
+          <w:lang w:val="en-US"/>
+        </w:rPr>
+        <w:t xml:space="preserve">Figure 1 shows the output of the Content-Based recommendations. </w:t>
+      </w:r>
+      <w:r>
+        <w:rPr>
+          <w:lang w:val="en-US"/>
+        </w:rPr>
+        <w:t>This</w:t>
+      </w:r>
+      <w:r>
+        <w:rPr>
+          <w:lang w:val="en-US"/>
+        </w:rPr>
+        <w:t xml:space="preserve"> approach states the top tags for the active user, which helps the user understand why they have been recommended the films they have been.</w:t>
+      </w:r>
+    </w:p>
+    <w:p>
+      <w:pPr>
+        <w:pStyle w:val="BodyText"/>
+        <w:ind w:firstLine="0pt"/>
+        <w:rPr>
+          <w:lang w:val="en-US"/>
+        </w:rPr>
+      </w:pPr>
+      <w:r>
+        <w:rPr>
+          <w:noProof/>
+          <w:lang w:val="en-GB"/>
+        </w:rPr>
+        <w:drawing>
+          <wp:anchor distT="0" distB="0" distL="114300" distR="114300" simplePos="0" relativeHeight="251685888" behindDoc="0" locked="0" layoutInCell="1" allowOverlap="1" wp14:anchorId="789FA459" wp14:editId="611D7633">
+            <wp:simplePos x="0" y="0"/>
+            <wp:positionH relativeFrom="column">
+              <wp:posOffset>-3810</wp:posOffset>
+            </wp:positionH>
+            <wp:positionV relativeFrom="paragraph">
+              <wp:posOffset>318601</wp:posOffset>
             </wp:positionV>
             <wp:extent cx="3106420" cy="836295"/>
             <wp:effectExtent l="0" t="0" r="5080" b="1905"/>
@@ -2743,7 +3069,7 @@
                       </pic:cNvPicPr>
                     </pic:nvPicPr>
                     <pic:blipFill>
-                      <a:blip r:embed="rId14" cstate="print">
+                      <a:blip r:embed="rId18" cstate="print">
                         <a:extLst>
                           <a:ext uri="{28A0092B-C50C-407E-A947-70E740481C1C}">
                             <a14:useLocalDpi xmlns:a14="http://schemas.microsoft.com/office/drawing/2010/main" val="0"/>
@@ -2826,438 +3152,6 @@
           </wp:anchor>
         </w:drawing>
       </w:r>
-      <w:r>
-        <w:t>Input Interface</w:t>
-      </w:r>
-    </w:p>
-    <w:p>
-      <w:pPr>
-        <w:jc w:val="both"/>
-      </w:pPr>
-      <w:r>
-        <w:rPr>
-          <w:noProof/>
-        </w:rPr>
-        <w:drawing>
-          <wp:anchor distT="0" distB="0" distL="114300" distR="114300" simplePos="0" relativeHeight="251679744" behindDoc="0" locked="0" layoutInCell="1" allowOverlap="1" wp14:anchorId="12CBEC99" wp14:editId="5DFFBDAE">
-            <wp:simplePos x="0" y="0"/>
-            <wp:positionH relativeFrom="column">
-              <wp:posOffset>0</wp:posOffset>
-            </wp:positionH>
-            <wp:positionV relativeFrom="paragraph">
-              <wp:posOffset>347556</wp:posOffset>
-            </wp:positionV>
-            <wp:extent cx="3089910" cy="255270"/>
-            <wp:effectExtent l="0" t="0" r="0" b="0"/>
-            <wp:wrapSquare wrapText="bothSides"/>
-            <wp:docPr id="26" name="Picture 26"/>
-            <wp:cNvGraphicFramePr>
-              <a:graphicFrameLocks xmlns:a="http://purl.oclc.org/ooxml/drawingml/main" noChangeAspect="1"/>
-            </wp:cNvGraphicFramePr>
-            <a:graphic xmlns:a="http://purl.oclc.org/ooxml/drawingml/main">
-              <a:graphicData uri="http://purl.oclc.org/ooxml/drawingml/picture">
-                <pic:pic xmlns:pic="http://purl.oclc.org/ooxml/drawingml/picture">
-                  <pic:nvPicPr>
-                    <pic:cNvPr id="26" name="Picture 26"/>
-                    <pic:cNvPicPr/>
-                  </pic:nvPicPr>
-                  <pic:blipFill>
-                    <a:blip r:embed="rId15" cstate="print">
-                      <a:extLst>
-                        <a:ext uri="{28A0092B-C50C-407E-A947-70E740481C1C}">
-                          <a14:useLocalDpi xmlns:a14="http://schemas.microsoft.com/office/drawing/2010/main" val="0"/>
-                        </a:ext>
-                      </a:extLst>
-                    </a:blip>
-                    <a:stretch>
-                      <a:fillRect/>
-                    </a:stretch>
-                  </pic:blipFill>
-                  <pic:spPr>
-                    <a:xfrm>
-                      <a:off x="0" y="0"/>
-                      <a:ext cx="3089910" cy="255270"/>
-                    </a:xfrm>
-                    <a:prstGeom prst="rect">
-                      <a:avLst/>
-                    </a:prstGeom>
-                  </pic:spPr>
-                </pic:pic>
-              </a:graphicData>
-            </a:graphic>
-            <wp14:sizeRelH relativeFrom="page">
-              <wp14:pctWidth>0%</wp14:pctWidth>
-            </wp14:sizeRelH>
-            <wp14:sizeRelV relativeFrom="page">
-              <wp14:pctHeight>0%</wp14:pctHeight>
-            </wp14:sizeRelV>
-          </wp:anchor>
-        </w:drawing>
-      </w:r>
-      <w:r>
-        <w:t>When the user first logs into the system, they are presented with the following menu:</w:t>
-      </w:r>
-    </w:p>
-    <w:p>
-      <w:pPr>
-        <w:jc w:val="both"/>
-      </w:pPr>
-      <w:r>
-        <w:t xml:space="preserve">The user can either login as an existing user in the </w:t>
-      </w:r>
-      <w:proofErr w:type="gramStart"/>
-      <w:r>
-        <w:t>dataset, or</w:t>
-      </w:r>
-      <w:proofErr w:type="gramEnd"/>
-      <w:r>
-        <w:t xml:space="preserve"> create a new user. However, if the user decides to create a new user, the collaborative filter approach for recommendations cannot be used, as it would require the whole SVD model to be retrained, which would be too time consuming. The user is warned of this issue, as shown in the screenshot above.</w:t>
-      </w:r>
-    </w:p>
-    <w:p>
-      <w:pPr>
-        <w:jc w:val="both"/>
-      </w:pPr>
-      <w:r>
-        <w:t xml:space="preserve">If the user decides to login as existing user, they enter their user ID, and if they decide to create a new user, they are told their new user ID, </w:t>
-      </w:r>
-      <w:r>
-        <w:t>and are logged in</w:t>
-      </w:r>
-      <w:r>
-        <w:t>. Upon logging in, the user is presented with the following menu:</w:t>
-      </w:r>
-    </w:p>
-    <w:p>
-      <w:pPr>
-        <w:jc w:val="both"/>
-      </w:pPr>
-      <w:r>
-        <w:rPr>
-          <w:noProof/>
-        </w:rPr>
-        <w:drawing>
-          <wp:anchor distT="0" distB="0" distL="114300" distR="114300" simplePos="0" relativeHeight="251680768" behindDoc="0" locked="0" layoutInCell="1" allowOverlap="1" wp14:anchorId="020A105F" wp14:editId="5E03E085">
-            <wp:simplePos x="0" y="0"/>
-            <wp:positionH relativeFrom="column">
-              <wp:posOffset>-2540</wp:posOffset>
-            </wp:positionH>
-            <wp:positionV relativeFrom="paragraph">
-              <wp:posOffset>55880</wp:posOffset>
-            </wp:positionV>
-            <wp:extent cx="797560" cy="448945"/>
-            <wp:effectExtent l="0" t="0" r="2540" b="0"/>
-            <wp:wrapSquare wrapText="bothSides"/>
-            <wp:docPr id="27" name="Picture 27" descr="Text&#10;&#10;Description automatically generated"/>
-            <wp:cNvGraphicFramePr>
-              <a:graphicFrameLocks xmlns:a="http://purl.oclc.org/ooxml/drawingml/main" noChangeAspect="1"/>
-            </wp:cNvGraphicFramePr>
-            <a:graphic xmlns:a="http://purl.oclc.org/ooxml/drawingml/main">
-              <a:graphicData uri="http://purl.oclc.org/ooxml/drawingml/picture">
-                <pic:pic xmlns:pic="http://purl.oclc.org/ooxml/drawingml/picture">
-                  <pic:nvPicPr>
-                    <pic:cNvPr id="27" name="Picture 27" descr="Text&#10;&#10;Description automatically generated"/>
-                    <pic:cNvPicPr/>
-                  </pic:nvPicPr>
-                  <pic:blipFill>
-                    <a:blip r:embed="rId16" cstate="print">
-                      <a:extLst>
-                        <a:ext uri="{28A0092B-C50C-407E-A947-70E740481C1C}">
-                          <a14:useLocalDpi xmlns:a14="http://schemas.microsoft.com/office/drawing/2010/main" val="0"/>
-                        </a:ext>
-                      </a:extLst>
-                    </a:blip>
-                    <a:stretch>
-                      <a:fillRect/>
-                    </a:stretch>
-                  </pic:blipFill>
-                  <pic:spPr>
-                    <a:xfrm>
-                      <a:off x="0" y="0"/>
-                      <a:ext cx="797560" cy="448945"/>
-                    </a:xfrm>
-                    <a:prstGeom prst="rect">
-                      <a:avLst/>
-                    </a:prstGeom>
-                  </pic:spPr>
-                </pic:pic>
-              </a:graphicData>
-            </a:graphic>
-            <wp14:sizeRelH relativeFrom="page">
-              <wp14:pctWidth>0%</wp14:pctWidth>
-            </wp14:sizeRelH>
-            <wp14:sizeRelV relativeFrom="page">
-              <wp14:pctHeight>0%</wp14:pctHeight>
-            </wp14:sizeRelV>
-          </wp:anchor>
-        </w:drawing>
-      </w:r>
-      <w:r>
-        <w:rPr>
-          <w:noProof/>
-        </w:rPr>
-        <w:drawing>
-          <wp:anchor distT="0" distB="0" distL="114300" distR="114300" simplePos="0" relativeHeight="251687936" behindDoc="0" locked="0" layoutInCell="1" allowOverlap="1" wp14:anchorId="6C4C0BF5" wp14:editId="0B35D645">
-            <wp:simplePos x="0" y="0"/>
-            <wp:positionH relativeFrom="column">
-              <wp:posOffset>-2013</wp:posOffset>
-            </wp:positionH>
-            <wp:positionV relativeFrom="paragraph">
-              <wp:posOffset>1478915</wp:posOffset>
-            </wp:positionV>
-            <wp:extent cx="3089910" cy="474345"/>
-            <wp:effectExtent l="0" t="0" r="0" b="0"/>
-            <wp:wrapSquare wrapText="bothSides"/>
-            <wp:docPr id="28" name="Picture 28" descr="Text&#10;&#10;Description automatically generated"/>
-            <wp:cNvGraphicFramePr>
-              <a:graphicFrameLocks xmlns:a="http://purl.oclc.org/ooxml/drawingml/main" noChangeAspect="1"/>
-            </wp:cNvGraphicFramePr>
-            <a:graphic xmlns:a="http://purl.oclc.org/ooxml/drawingml/main">
-              <a:graphicData uri="http://purl.oclc.org/ooxml/drawingml/picture">
-                <pic:pic xmlns:pic="http://purl.oclc.org/ooxml/drawingml/picture">
-                  <pic:nvPicPr>
-                    <pic:cNvPr id="28" name="Picture 28" descr="Text&#10;&#10;Description automatically generated"/>
-                    <pic:cNvPicPr/>
-                  </pic:nvPicPr>
-                  <pic:blipFill>
-                    <a:blip r:embed="rId17" cstate="print">
-                      <a:extLst>
-                        <a:ext uri="{28A0092B-C50C-407E-A947-70E740481C1C}">
-                          <a14:useLocalDpi xmlns:a14="http://schemas.microsoft.com/office/drawing/2010/main" val="0"/>
-                        </a:ext>
-                      </a:extLst>
-                    </a:blip>
-                    <a:stretch>
-                      <a:fillRect/>
-                    </a:stretch>
-                  </pic:blipFill>
-                  <pic:spPr>
-                    <a:xfrm>
-                      <a:off x="0" y="0"/>
-                      <a:ext cx="3089910" cy="474345"/>
-                    </a:xfrm>
-                    <a:prstGeom prst="rect">
-                      <a:avLst/>
-                    </a:prstGeom>
-                  </pic:spPr>
-                </pic:pic>
-              </a:graphicData>
-            </a:graphic>
-            <wp14:sizeRelH relativeFrom="page">
-              <wp14:pctWidth>0%</wp14:pctWidth>
-            </wp14:sizeRelH>
-            <wp14:sizeRelV relativeFrom="page">
-              <wp14:pctHeight>0%</wp14:pctHeight>
-            </wp14:sizeRelV>
-          </wp:anchor>
-        </w:drawing>
-      </w:r>
-      <w:r>
-        <w:t>Here, the user can view any ratings they have already made, add a new rating, edit an existing rating, or view their recommendations.</w:t>
-      </w:r>
-      <w:r>
-        <w:t xml:space="preserve"> Viewing ratings prints a </w:t>
-      </w:r>
-      <w:proofErr w:type="spellStart"/>
-      <w:r>
-        <w:t>dataframe</w:t>
-      </w:r>
-      <w:proofErr w:type="spellEnd"/>
-      <w:r>
-        <w:t xml:space="preserve"> to the command line showing the movie title and their rating for every film they have rated.</w:t>
-      </w:r>
-      <w:r>
-        <w:t xml:space="preserve"> Add a new rating allows the user to enter a movie ID, and then the rating for that film</w:t>
-      </w:r>
-      <w:r>
-        <w:t>, as shown in the screenshot below:</w:t>
-      </w:r>
-      <w:r>
-        <w:t xml:space="preserve"> </w:t>
-      </w:r>
-    </w:p>
-    <w:p>
-      <w:pPr>
-        <w:jc w:val="both"/>
-      </w:pPr>
-      <w:r>
-        <w:t xml:space="preserve">However, this new rating is not </w:t>
-      </w:r>
-      <w:proofErr w:type="gramStart"/>
-      <w:r>
-        <w:t>taken into account</w:t>
-      </w:r>
-      <w:proofErr w:type="gramEnd"/>
-      <w:r>
-        <w:t xml:space="preserve"> for the collaborative-filtering recommendations, due to the same reason mentioned previously, whereby the model would need to be retrained, which is too time consuming</w:t>
-      </w:r>
-      <w:r>
-        <w:t>.</w:t>
-      </w:r>
-    </w:p>
-    <w:p>
-      <w:pPr>
-        <w:jc w:val="both"/>
-      </w:pPr>
-      <w:r>
-        <w:rPr>
-          <w:noProof/>
-        </w:rPr>
-        <w:drawing>
-          <wp:anchor distT="0" distB="0" distL="114300" distR="114300" simplePos="0" relativeHeight="251688960" behindDoc="0" locked="0" layoutInCell="1" allowOverlap="1" wp14:anchorId="58CF4605" wp14:editId="2775DA7D">
-            <wp:simplePos x="0" y="0"/>
-            <wp:positionH relativeFrom="column">
-              <wp:posOffset>696581</wp:posOffset>
-            </wp:positionH>
-            <wp:positionV relativeFrom="paragraph">
-              <wp:posOffset>296545</wp:posOffset>
-            </wp:positionV>
-            <wp:extent cx="1731523" cy="765414"/>
-            <wp:effectExtent l="0" t="0" r="0" b="0"/>
-            <wp:wrapTopAndBottom/>
-            <wp:docPr id="29" name="Picture 29" descr="Text&#10;&#10;Description automatically generated"/>
-            <wp:cNvGraphicFramePr>
-              <a:graphicFrameLocks xmlns:a="http://purl.oclc.org/ooxml/drawingml/main" noChangeAspect="1"/>
-            </wp:cNvGraphicFramePr>
-            <a:graphic xmlns:a="http://purl.oclc.org/ooxml/drawingml/main">
-              <a:graphicData uri="http://purl.oclc.org/ooxml/drawingml/picture">
-                <pic:pic xmlns:pic="http://purl.oclc.org/ooxml/drawingml/picture">
-                  <pic:nvPicPr>
-                    <pic:cNvPr id="29" name="Picture 29" descr="Text&#10;&#10;Description automatically generated"/>
-                    <pic:cNvPicPr/>
-                  </pic:nvPicPr>
-                  <pic:blipFill>
-                    <a:blip r:embed="rId18" cstate="print">
-                      <a:extLst>
-                        <a:ext uri="{28A0092B-C50C-407E-A947-70E740481C1C}">
-                          <a14:useLocalDpi xmlns:a14="http://schemas.microsoft.com/office/drawing/2010/main" val="0"/>
-                        </a:ext>
-                      </a:extLst>
-                    </a:blip>
-                    <a:stretch>
-                      <a:fillRect/>
-                    </a:stretch>
-                  </pic:blipFill>
-                  <pic:spPr>
-                    <a:xfrm>
-                      <a:off x="0" y="0"/>
-                      <a:ext cx="1731523" cy="765414"/>
-                    </a:xfrm>
-                    <a:prstGeom prst="rect">
-                      <a:avLst/>
-                    </a:prstGeom>
-                  </pic:spPr>
-                </pic:pic>
-              </a:graphicData>
-            </a:graphic>
-            <wp14:sizeRelH relativeFrom="page">
-              <wp14:pctWidth>0%</wp14:pctWidth>
-            </wp14:sizeRelH>
-            <wp14:sizeRelV relativeFrom="page">
-              <wp14:pctHeight>0%</wp14:pctHeight>
-            </wp14:sizeRelV>
-          </wp:anchor>
-        </w:drawing>
-      </w:r>
-      <w:r>
-        <w:t>The user can also choose to edit a rating they have previously made, which can be shown below in the screenshot:</w:t>
-      </w:r>
-    </w:p>
-    <w:p>
-      <w:pPr>
-        <w:jc w:val="both"/>
-      </w:pPr>
-      <w:r>
-        <w:t xml:space="preserve">The user can also select option 4 to view their recommended films. Upon pressing 4, they are then presented with a menu that allows the user to select either content-based or collaborative filter to use to create recommendations. </w:t>
-      </w:r>
-    </w:p>
-    <w:p>
-      <w:pPr>
-        <w:jc w:val="both"/>
-      </w:pPr>
-      <w:r>
-        <w:t>The user can also choose to logout of the system via option 5 of the menu.</w:t>
-      </w:r>
-      <w:r>
-        <w:t xml:space="preserve"> </w:t>
-      </w:r>
-    </w:p>
-    <w:p>
-      <w:pPr>
-        <w:pStyle w:val="Heading2"/>
-      </w:pPr>
-      <w:r>
-        <w:t>Output Interface</w:t>
-      </w:r>
-    </w:p>
-    <w:p>
-      <w:pPr>
-        <w:pStyle w:val="BodyText"/>
-        <w:ind w:firstLine="0pt"/>
-        <w:rPr>
-          <w:lang w:val="en-US"/>
-        </w:rPr>
-      </w:pPr>
-      <w:r>
-        <w:rPr>
-          <w:lang w:val="en-US"/>
-        </w:rPr>
-        <w:t>Both the recommender system approaches present the table of top 10 recommendations to the active user in the same way</w:t>
-      </w:r>
-      <w:r>
-        <w:rPr>
-          <w:lang w:val="en-US"/>
-        </w:rPr>
-        <w:t>, with the movie ID,</w:t>
-      </w:r>
-      <w:r>
-        <w:rPr>
-          <w:lang w:val="en-US"/>
-        </w:rPr>
-        <w:t xml:space="preserve"> movie title,</w:t>
-      </w:r>
-      <w:r>
-        <w:rPr>
-          <w:lang w:val="en-US"/>
-        </w:rPr>
-        <w:t xml:space="preserve"> match score, and the top tags associated with the films. This can be seen below:</w:t>
-      </w:r>
-    </w:p>
-    <w:p>
-      <w:pPr>
-        <w:pStyle w:val="BodyText"/>
-        <w:ind w:firstLine="0pt"/>
-        <w:rPr>
-          <w:lang w:val="en-US"/>
-        </w:rPr>
-      </w:pPr>
-      <w:r>
-        <w:rPr>
-          <w:lang w:val="en-US"/>
-        </w:rPr>
-        <w:t xml:space="preserve">Figure 1 shows the output of the Content-Based recommendations. </w:t>
-      </w:r>
-      <w:r>
-        <w:rPr>
-          <w:lang w:val="en-US"/>
-        </w:rPr>
-        <w:t>This</w:t>
-      </w:r>
-      <w:r>
-        <w:rPr>
-          <w:lang w:val="en-US"/>
-        </w:rPr>
-        <w:t xml:space="preserve"> approach states the top tags for the active user, which helps the user understand why they have been recommended the films they have been.</w:t>
-      </w:r>
-    </w:p>
-    <w:p>
-      <w:pPr>
-        <w:pStyle w:val="BodyText"/>
-        <w:ind w:firstLine="0pt"/>
-        <w:rPr>
-          <w:lang w:val="en-US"/>
-        </w:rPr>
-      </w:pPr>
       <w:r>
         <w:rPr>
           <w:lang w:val="en-US"/>
@@ -3567,24 +3461,45 @@
         <w:rPr>
           <w:lang w:val="en-GB"/>
         </w:rPr>
-        <w:t>The collaborative-filter approach also has a higher diversity score. This means that it provides a wider spectrum of recommended films. This is particularly beneficial in this case, as it introduces the active user to a wider range of potential films to watch, outside of their usual watching habits</w:t>
+        <w:t xml:space="preserve">The collaborative-filter approach also has a higher diversity score. This means that it provides a wider spectrum of recommended films. This is particularly beneficial in this case, as it </w:t>
       </w:r>
       <w:r>
         <w:rPr>
           <w:lang w:val="en-GB"/>
         </w:rPr>
+        <w:lastRenderedPageBreak/>
+        <w:t>introduces the active user to a wider range of potential films to watch, outside of their usual watching habits</w:t>
+      </w:r>
+      <w:r>
+        <w:rPr>
+          <w:lang w:val="en-GB"/>
+        </w:rPr>
         <w:t>. In industry, this would encourage the user to stick to the platform with this recommender system, as it recommends new and different films</w:t>
       </w:r>
       <w:r>
         <w:rPr>
           <w:lang w:val="en-GB"/>
         </w:rPr>
-        <w:t>, thus making this an important metric. Therefore, due to the fact that Collaborative-Filter approach has both a lower RMSE score, and a higher diversity score, it is the better technique in this case, despite the time taken to train the model.</w:t>
-      </w:r>
+        <w:t xml:space="preserve">, thus making this an important metric. Therefore, </w:t>
+      </w:r>
+      <w:proofErr w:type="gramStart"/>
       <w:r>
         <w:rPr>
           <w:lang w:val="en-GB"/>
         </w:rPr>
+        <w:t>due to the fact that</w:t>
+      </w:r>
+      <w:proofErr w:type="gramEnd"/>
+      <w:r>
+        <w:rPr>
+          <w:lang w:val="en-GB"/>
+        </w:rPr>
+        <w:t xml:space="preserve"> Collaborative-Filter approach has both a lower RMSE score, and a higher diversity score, it is the better technique in this case, despite the time taken to train the model.</w:t>
+      </w:r>
+      <w:r>
+        <w:rPr>
+          <w:lang w:val="en-GB"/>
+        </w:rPr>
         <w:t xml:space="preserve"> However, the Collaborative-Filtering approach is not as explainable as the Content-Based approach. Thus, if the movie recommender system had to be more transparent, sacrificing accuracy and a small loss in diversity score may be worth it.</w:t>
       </w:r>
       <w:r>
@@ -3617,14 +3532,7 @@
         <w:rPr>
           <w:lang w:val="en-GB"/>
         </w:rPr>
-        <w:t xml:space="preserve">Thus, if these weaknesses needed to be </w:t>
-      </w:r>
-      <w:r>
-        <w:rPr>
-          <w:lang w:val="en-GB"/>
-        </w:rPr>
-        <w:lastRenderedPageBreak/>
-        <w:t xml:space="preserve">solved, then the small drawbacks in RMSE and diversity associated with the Content-Based approach may be </w:t>
+        <w:t xml:space="preserve">Thus, if these weaknesses needed to be solved, then the small drawbacks in RMSE and diversity associated with the Content-Based approach may be </w:t>
       </w:r>
       <w:r>
         <w:rPr>

</xml_diff>